<commit_message>
Se agrega la arquitectura
</commit_message>
<xml_diff>
--- a/Proyecto/Documentación/ProyectoSGM.docx
+++ b/Proyecto/Documentación/ProyectoSGM.docx
@@ -717,7 +717,7 @@
             </w:rPr>
             <w:fldChar w:fldCharType="separate"/>
           </w:r>
-          <w:hyperlink w:anchor="_Toc368941474" w:history="1">
+          <w:hyperlink w:anchor="_Toc369471883" w:history="1">
             <w:r>
               <w:rPr>
                 <w:rStyle w:val="Hipervnculo"/>
@@ -743,7 +743,7 @@
               <w:rPr>
                 <w:webHidden/>
               </w:rPr>
-              <w:instrText xml:space="preserve"> PAGEREF _Toc368941474 \h </w:instrText>
+              <w:instrText xml:space="preserve"> PAGEREF _Toc369471883 \h </w:instrText>
             </w:r>
             <w:r>
               <w:rPr>
@@ -760,7 +760,7 @@
               <w:rPr>
                 <w:webHidden/>
               </w:rPr>
-              <w:t>3</w:t>
+              <w:t>4</w:t>
             </w:r>
             <w:r>
               <w:rPr>
@@ -782,7 +782,7 @@
               <w:color w:val="auto"/>
             </w:rPr>
           </w:pPr>
-          <w:hyperlink w:anchor="_Toc368941475" w:history="1">
+          <w:hyperlink w:anchor="_Toc369471884" w:history="1">
             <w:r>
               <w:rPr>
                 <w:rStyle w:val="Hipervnculo"/>
@@ -822,7 +822,7 @@
               <w:rPr>
                 <w:webHidden/>
               </w:rPr>
-              <w:instrText xml:space="preserve"> PAGEREF _Toc368941475 \h </w:instrText>
+              <w:instrText xml:space="preserve"> PAGEREF _Toc369471884 \h </w:instrText>
             </w:r>
             <w:r>
               <w:rPr>
@@ -839,7 +839,7 @@
               <w:rPr>
                 <w:webHidden/>
               </w:rPr>
-              <w:t>3</w:t>
+              <w:t>4</w:t>
             </w:r>
             <w:r>
               <w:rPr>
@@ -861,7 +861,7 @@
               <w:color w:val="auto"/>
             </w:rPr>
           </w:pPr>
-          <w:hyperlink w:anchor="_Toc368941476" w:history="1">
+          <w:hyperlink w:anchor="_Toc369471885" w:history="1">
             <w:r>
               <w:rPr>
                 <w:rStyle w:val="Hipervnculo"/>
@@ -901,7 +901,7 @@
               <w:rPr>
                 <w:webHidden/>
               </w:rPr>
-              <w:instrText xml:space="preserve"> PAGEREF _Toc368941476 \h </w:instrText>
+              <w:instrText xml:space="preserve"> PAGEREF _Toc369471885 \h </w:instrText>
             </w:r>
             <w:r>
               <w:rPr>
@@ -939,7 +939,7 @@
               <w:color w:val="auto"/>
             </w:rPr>
           </w:pPr>
-          <w:hyperlink w:anchor="_Toc368941477" w:history="1">
+          <w:hyperlink w:anchor="_Toc369471886" w:history="1">
             <w:r>
               <w:rPr>
                 <w:rStyle w:val="Hipervnculo"/>
@@ -965,7 +965,7 @@
               <w:rPr>
                 <w:webHidden/>
               </w:rPr>
-              <w:instrText xml:space="preserve"> PAGEREF _Toc368941477 \h </w:instrText>
+              <w:instrText xml:space="preserve"> PAGEREF _Toc369471886 \h </w:instrText>
             </w:r>
             <w:r>
               <w:rPr>
@@ -982,7 +982,7 @@
               <w:rPr>
                 <w:webHidden/>
               </w:rPr>
-              <w:t>4</w:t>
+              <w:t>5</w:t>
             </w:r>
             <w:r>
               <w:rPr>
@@ -1004,7 +1004,7 @@
               <w:color w:val="auto"/>
             </w:rPr>
           </w:pPr>
-          <w:hyperlink w:anchor="_Toc368941478" w:history="1">
+          <w:hyperlink w:anchor="_Toc369471887" w:history="1">
             <w:r>
               <w:rPr>
                 <w:rStyle w:val="Hipervnculo"/>
@@ -1044,7 +1044,7 @@
               <w:rPr>
                 <w:webHidden/>
               </w:rPr>
-              <w:instrText xml:space="preserve"> PAGEREF _Toc368941478 \h </w:instrText>
+              <w:instrText xml:space="preserve"> PAGEREF _Toc369471887 \h </w:instrText>
             </w:r>
             <w:r>
               <w:rPr>
@@ -1061,7 +1061,7 @@
               <w:rPr>
                 <w:webHidden/>
               </w:rPr>
-              <w:t>4</w:t>
+              <w:t>5</w:t>
             </w:r>
             <w:r>
               <w:rPr>
@@ -1083,7 +1083,7 @@
               <w:color w:val="auto"/>
             </w:rPr>
           </w:pPr>
-          <w:hyperlink w:anchor="_Toc368941479" w:history="1">
+          <w:hyperlink w:anchor="_Toc369471888" w:history="1">
             <w:r>
               <w:rPr>
                 <w:rStyle w:val="Hipervnculo"/>
@@ -1123,7 +1123,7 @@
               <w:rPr>
                 <w:webHidden/>
               </w:rPr>
-              <w:instrText xml:space="preserve"> PAGEREF _Toc368941479 \h </w:instrText>
+              <w:instrText xml:space="preserve"> PAGEREF _Toc369471888 \h </w:instrText>
             </w:r>
             <w:r>
               <w:rPr>
@@ -1162,7 +1162,7 @@
               <w:color w:val="auto"/>
             </w:rPr>
           </w:pPr>
-          <w:hyperlink w:anchor="_Toc368941480" w:history="1">
+          <w:hyperlink w:anchor="_Toc369471889" w:history="1">
             <w:r>
               <w:rPr>
                 <w:rStyle w:val="Hipervnculo"/>
@@ -1200,7 +1200,7 @@
               <w:rPr>
                 <w:webHidden/>
               </w:rPr>
-              <w:instrText xml:space="preserve"> PAGEREF _Toc368941480 \h </w:instrText>
+              <w:instrText xml:space="preserve"> PAGEREF _Toc369471889 \h </w:instrText>
             </w:r>
             <w:r>
               <w:rPr>
@@ -1239,7 +1239,7 @@
               <w:color w:val="auto"/>
             </w:rPr>
           </w:pPr>
-          <w:hyperlink w:anchor="_Toc368941481" w:history="1">
+          <w:hyperlink w:anchor="_Toc369471890" w:history="1">
             <w:r>
               <w:rPr>
                 <w:rStyle w:val="Hipervnculo"/>
@@ -1277,7 +1277,7 @@
               <w:rPr>
                 <w:webHidden/>
               </w:rPr>
-              <w:instrText xml:space="preserve"> PAGEREF _Toc368941481 \h </w:instrText>
+              <w:instrText xml:space="preserve"> PAGEREF _Toc369471890 \h </w:instrText>
             </w:r>
             <w:r>
               <w:rPr>
@@ -1316,7 +1316,7 @@
               <w:color w:val="auto"/>
             </w:rPr>
           </w:pPr>
-          <w:hyperlink w:anchor="_Toc368941482" w:history="1">
+          <w:hyperlink w:anchor="_Toc369471891" w:history="1">
             <w:r>
               <w:rPr>
                 <w:rStyle w:val="Hipervnculo"/>
@@ -1356,7 +1356,7 @@
               <w:rPr>
                 <w:webHidden/>
               </w:rPr>
-              <w:instrText xml:space="preserve"> PAGEREF _Toc368941482 \h </w:instrText>
+              <w:instrText xml:space="preserve"> PAGEREF _Toc369471891 \h </w:instrText>
             </w:r>
             <w:r>
               <w:rPr>
@@ -1373,7 +1373,7 @@
               <w:rPr>
                 <w:webHidden/>
               </w:rPr>
-              <w:t>5</w:t>
+              <w:t>6</w:t>
             </w:r>
             <w:r>
               <w:rPr>
@@ -1395,7 +1395,7 @@
               <w:color w:val="auto"/>
             </w:rPr>
           </w:pPr>
-          <w:hyperlink w:anchor="_Toc368941483" w:history="1">
+          <w:hyperlink w:anchor="_Toc369471892" w:history="1">
             <w:r>
               <w:rPr>
                 <w:rStyle w:val="Hipervnculo"/>
@@ -1433,7 +1433,7 @@
               <w:rPr>
                 <w:webHidden/>
               </w:rPr>
-              <w:instrText xml:space="preserve"> PAGEREF _Toc368941483 \h </w:instrText>
+              <w:instrText xml:space="preserve"> PAGEREF _Toc369471892 \h </w:instrText>
             </w:r>
             <w:r>
               <w:rPr>
@@ -1450,7 +1450,7 @@
               <w:rPr>
                 <w:webHidden/>
               </w:rPr>
-              <w:t>5</w:t>
+              <w:t>6</w:t>
             </w:r>
             <w:r>
               <w:rPr>
@@ -1472,7 +1472,7 @@
               <w:color w:val="auto"/>
             </w:rPr>
           </w:pPr>
-          <w:hyperlink w:anchor="_Toc368941484" w:history="1">
+          <w:hyperlink w:anchor="_Toc369471893" w:history="1">
             <w:r>
               <w:rPr>
                 <w:rStyle w:val="Hipervnculo"/>
@@ -1510,7 +1510,7 @@
               <w:rPr>
                 <w:webHidden/>
               </w:rPr>
-              <w:instrText xml:space="preserve"> PAGEREF _Toc368941484 \h </w:instrText>
+              <w:instrText xml:space="preserve"> PAGEREF _Toc369471893 \h </w:instrText>
             </w:r>
             <w:r>
               <w:rPr>
@@ -1548,7 +1548,7 @@
               <w:color w:val="auto"/>
             </w:rPr>
           </w:pPr>
-          <w:hyperlink w:anchor="_Toc368941485" w:history="1">
+          <w:hyperlink w:anchor="_Toc369471894" w:history="1">
             <w:r>
               <w:rPr>
                 <w:rStyle w:val="Hipervnculo"/>
@@ -1574,7 +1574,7 @@
               <w:rPr>
                 <w:webHidden/>
               </w:rPr>
-              <w:instrText xml:space="preserve"> PAGEREF _Toc368941485 \h </w:instrText>
+              <w:instrText xml:space="preserve"> PAGEREF _Toc369471894 \h </w:instrText>
             </w:r>
             <w:r>
               <w:rPr>
@@ -1591,7 +1591,7 @@
               <w:rPr>
                 <w:webHidden/>
               </w:rPr>
-              <w:t>7</w:t>
+              <w:t>8</w:t>
             </w:r>
             <w:r>
               <w:rPr>
@@ -1613,7 +1613,7 @@
               <w:color w:val="auto"/>
             </w:rPr>
           </w:pPr>
-          <w:hyperlink w:anchor="_Toc368941486" w:history="1">
+          <w:hyperlink w:anchor="_Toc369471895" w:history="1">
             <w:r>
               <w:rPr>
                 <w:rStyle w:val="Hipervnculo"/>
@@ -1653,7 +1653,7 @@
               <w:rPr>
                 <w:webHidden/>
               </w:rPr>
-              <w:instrText xml:space="preserve"> PAGEREF _Toc368941486 \h </w:instrText>
+              <w:instrText xml:space="preserve"> PAGEREF _Toc369471895 \h </w:instrText>
             </w:r>
             <w:r>
               <w:rPr>
@@ -1692,7 +1692,7 @@
               <w:color w:val="auto"/>
             </w:rPr>
           </w:pPr>
-          <w:hyperlink w:anchor="_Toc368941487" w:history="1">
+          <w:hyperlink w:anchor="_Toc369471896" w:history="1">
             <w:r>
               <w:rPr>
                 <w:rStyle w:val="Hipervnculo"/>
@@ -1732,7 +1732,7 @@
               <w:rPr>
                 <w:webHidden/>
               </w:rPr>
-              <w:instrText xml:space="preserve"> PAGEREF _Toc368941487 \h </w:instrText>
+              <w:instrText xml:space="preserve"> PAGEREF _Toc369471896 \h </w:instrText>
             </w:r>
             <w:r>
               <w:rPr>
@@ -1749,7 +1749,7 @@
               <w:rPr>
                 <w:webHidden/>
               </w:rPr>
-              <w:t>8</w:t>
+              <w:t>11</w:t>
             </w:r>
             <w:r>
               <w:rPr>
@@ -1771,7 +1771,7 @@
               <w:color w:val="auto"/>
             </w:rPr>
           </w:pPr>
-          <w:hyperlink w:anchor="_Toc368941488" w:history="1">
+          <w:hyperlink w:anchor="_Toc369471897" w:history="1">
             <w:r>
               <w:rPr>
                 <w:rStyle w:val="Hipervnculo"/>
@@ -1811,7 +1811,7 @@
               <w:rPr>
                 <w:webHidden/>
               </w:rPr>
-              <w:instrText xml:space="preserve"> PAGEREF _Toc368941488 \h </w:instrText>
+              <w:instrText xml:space="preserve"> PAGEREF _Toc369471897 \h </w:instrText>
             </w:r>
             <w:r>
               <w:rPr>
@@ -1828,7 +1828,7 @@
               <w:rPr>
                 <w:webHidden/>
               </w:rPr>
-              <w:t>12</w:t>
+              <w:t>15</w:t>
             </w:r>
             <w:r>
               <w:rPr>
@@ -1850,7 +1850,7 @@
               <w:color w:val="auto"/>
             </w:rPr>
           </w:pPr>
-          <w:hyperlink w:anchor="_Toc368941489" w:history="1">
+          <w:hyperlink w:anchor="_Toc369471898" w:history="1">
             <w:r>
               <w:rPr>
                 <w:rStyle w:val="Hipervnculo"/>
@@ -1890,7 +1890,7 @@
               <w:rPr>
                 <w:webHidden/>
               </w:rPr>
-              <w:instrText xml:space="preserve"> PAGEREF _Toc368941489 \h </w:instrText>
+              <w:instrText xml:space="preserve"> PAGEREF _Toc369471898 \h </w:instrText>
             </w:r>
             <w:r>
               <w:rPr>
@@ -1907,7 +1907,7 @@
               <w:rPr>
                 <w:webHidden/>
               </w:rPr>
-              <w:t>15</w:t>
+              <w:t>18</w:t>
             </w:r>
             <w:r>
               <w:rPr>
@@ -1929,7 +1929,7 @@
               <w:color w:val="auto"/>
             </w:rPr>
           </w:pPr>
-          <w:hyperlink w:anchor="_Toc368941490" w:history="1">
+          <w:hyperlink w:anchor="_Toc369471899" w:history="1">
             <w:r>
               <w:rPr>
                 <w:rStyle w:val="Hipervnculo"/>
@@ -1969,7 +1969,7 @@
               <w:rPr>
                 <w:webHidden/>
               </w:rPr>
-              <w:instrText xml:space="preserve"> PAGEREF _Toc368941490 \h </w:instrText>
+              <w:instrText xml:space="preserve"> PAGEREF _Toc369471899 \h </w:instrText>
             </w:r>
             <w:r>
               <w:rPr>
@@ -1986,7 +1986,7 @@
               <w:rPr>
                 <w:webHidden/>
               </w:rPr>
-              <w:t>15</w:t>
+              <w:t>21</w:t>
             </w:r>
             <w:r>
               <w:rPr>
@@ -2007,7 +2007,7 @@
               <w:color w:val="auto"/>
             </w:rPr>
           </w:pPr>
-          <w:hyperlink w:anchor="_Toc368941491" w:history="1">
+          <w:hyperlink w:anchor="_Toc369471900" w:history="1">
             <w:r>
               <w:rPr>
                 <w:rStyle w:val="Hipervnculo"/>
@@ -2033,7 +2033,7 @@
               <w:rPr>
                 <w:webHidden/>
               </w:rPr>
-              <w:instrText xml:space="preserve"> PAGEREF _Toc368941491 \h </w:instrText>
+              <w:instrText xml:space="preserve"> PAGEREF _Toc369471900 \h </w:instrText>
             </w:r>
             <w:r>
               <w:rPr>
@@ -2050,7 +2050,7 @@
               <w:rPr>
                 <w:webHidden/>
               </w:rPr>
-              <w:t>18</w:t>
+              <w:t>25</w:t>
             </w:r>
             <w:r>
               <w:rPr>
@@ -2072,7 +2072,7 @@
               <w:color w:val="auto"/>
             </w:rPr>
           </w:pPr>
-          <w:hyperlink w:anchor="_Toc368941492" w:history="1">
+          <w:hyperlink w:anchor="_Toc369471901" w:history="1">
             <w:r>
               <w:rPr>
                 <w:rStyle w:val="Hipervnculo"/>
@@ -2112,7 +2112,7 @@
               <w:rPr>
                 <w:webHidden/>
               </w:rPr>
-              <w:instrText xml:space="preserve"> PAGEREF _Toc368941492 \h </w:instrText>
+              <w:instrText xml:space="preserve"> PAGEREF _Toc369471901 \h </w:instrText>
             </w:r>
             <w:r>
               <w:rPr>
@@ -2129,7 +2129,7 @@
               <w:rPr>
                 <w:webHidden/>
               </w:rPr>
-              <w:t>18</w:t>
+              <w:t>25</w:t>
             </w:r>
             <w:r>
               <w:rPr>
@@ -2151,7 +2151,7 @@
               <w:color w:val="auto"/>
             </w:rPr>
           </w:pPr>
-          <w:hyperlink w:anchor="_Toc368941493" w:history="1">
+          <w:hyperlink w:anchor="_Toc369471902" w:history="1">
             <w:r>
               <w:rPr>
                 <w:rStyle w:val="Hipervnculo"/>
@@ -2189,7 +2189,7 @@
               <w:rPr>
                 <w:webHidden/>
               </w:rPr>
-              <w:instrText xml:space="preserve"> PAGEREF _Toc368941493 \h </w:instrText>
+              <w:instrText xml:space="preserve"> PAGEREF _Toc369471902 \h </w:instrText>
             </w:r>
             <w:r>
               <w:rPr>
@@ -2206,7 +2206,7 @@
               <w:rPr>
                 <w:webHidden/>
               </w:rPr>
-              <w:t>18</w:t>
+              <w:t>25</w:t>
             </w:r>
             <w:r>
               <w:rPr>
@@ -2228,7 +2228,7 @@
               <w:color w:val="auto"/>
             </w:rPr>
           </w:pPr>
-          <w:hyperlink w:anchor="_Toc368941494" w:history="1">
+          <w:hyperlink w:anchor="_Toc369471903" w:history="1">
             <w:r>
               <w:rPr>
                 <w:rStyle w:val="Hipervnculo"/>
@@ -2266,7 +2266,7 @@
               <w:rPr>
                 <w:webHidden/>
               </w:rPr>
-              <w:instrText xml:space="preserve"> PAGEREF _Toc368941494 \h </w:instrText>
+              <w:instrText xml:space="preserve"> PAGEREF _Toc369471903 \h </w:instrText>
             </w:r>
             <w:r>
               <w:rPr>
@@ -2283,7 +2283,7 @@
               <w:rPr>
                 <w:webHidden/>
               </w:rPr>
-              <w:t>18</w:t>
+              <w:t>25</w:t>
             </w:r>
             <w:r>
               <w:rPr>
@@ -2305,7 +2305,7 @@
               <w:color w:val="auto"/>
             </w:rPr>
           </w:pPr>
-          <w:hyperlink w:anchor="_Toc368941495" w:history="1">
+          <w:hyperlink w:anchor="_Toc369471904" w:history="1">
             <w:r>
               <w:rPr>
                 <w:rStyle w:val="Hipervnculo"/>
@@ -2343,7 +2343,7 @@
               <w:rPr>
                 <w:webHidden/>
               </w:rPr>
-              <w:instrText xml:space="preserve"> PAGEREF _Toc368941495 \h </w:instrText>
+              <w:instrText xml:space="preserve"> PAGEREF _Toc369471904 \h </w:instrText>
             </w:r>
             <w:r>
               <w:rPr>
@@ -2360,7 +2360,7 @@
               <w:rPr>
                 <w:webHidden/>
               </w:rPr>
-              <w:t>18</w:t>
+              <w:t>25</w:t>
             </w:r>
             <w:r>
               <w:rPr>
@@ -2382,7 +2382,7 @@
               <w:color w:val="auto"/>
             </w:rPr>
           </w:pPr>
-          <w:hyperlink w:anchor="_Toc368941496" w:history="1">
+          <w:hyperlink w:anchor="_Toc369471905" w:history="1">
             <w:r>
               <w:rPr>
                 <w:rStyle w:val="Hipervnculo"/>
@@ -2422,7 +2422,7 @@
               <w:rPr>
                 <w:webHidden/>
               </w:rPr>
-              <w:instrText xml:space="preserve"> PAGEREF _Toc368941496 \h </w:instrText>
+              <w:instrText xml:space="preserve"> PAGEREF _Toc369471905 \h </w:instrText>
             </w:r>
             <w:r>
               <w:rPr>
@@ -2439,7 +2439,7 @@
               <w:rPr>
                 <w:webHidden/>
               </w:rPr>
-              <w:t>19</w:t>
+              <w:t>25</w:t>
             </w:r>
             <w:r>
               <w:rPr>
@@ -2461,7 +2461,7 @@
               <w:color w:val="auto"/>
             </w:rPr>
           </w:pPr>
-          <w:hyperlink w:anchor="_Toc368941497" w:history="1">
+          <w:hyperlink w:anchor="_Toc369471906" w:history="1">
             <w:r>
               <w:rPr>
                 <w:rStyle w:val="Hipervnculo"/>
@@ -2501,7 +2501,7 @@
               <w:rPr>
                 <w:webHidden/>
               </w:rPr>
-              <w:instrText xml:space="preserve"> PAGEREF _Toc368941497 \h </w:instrText>
+              <w:instrText xml:space="preserve"> PAGEREF _Toc369471906 \h </w:instrText>
             </w:r>
             <w:r>
               <w:rPr>
@@ -2518,7 +2518,7 @@
               <w:rPr>
                 <w:webHidden/>
               </w:rPr>
-              <w:t>19</w:t>
+              <w:t>26</w:t>
             </w:r>
             <w:r>
               <w:rPr>
@@ -2540,7 +2540,7 @@
               <w:color w:val="auto"/>
             </w:rPr>
           </w:pPr>
-          <w:hyperlink w:anchor="_Toc368941498" w:history="1">
+          <w:hyperlink w:anchor="_Toc369471907" w:history="1">
             <w:r>
               <w:rPr>
                 <w:rStyle w:val="Hipervnculo"/>
@@ -2578,7 +2578,7 @@
               <w:rPr>
                 <w:webHidden/>
               </w:rPr>
-              <w:instrText xml:space="preserve"> PAGEREF _Toc368941498 \h </w:instrText>
+              <w:instrText xml:space="preserve"> PAGEREF _Toc369471907 \h </w:instrText>
             </w:r>
             <w:r>
               <w:rPr>
@@ -2595,7 +2595,7 @@
               <w:rPr>
                 <w:webHidden/>
               </w:rPr>
-              <w:t>19</w:t>
+              <w:t>26</w:t>
             </w:r>
             <w:r>
               <w:rPr>
@@ -2617,7 +2617,7 @@
               <w:color w:val="auto"/>
             </w:rPr>
           </w:pPr>
-          <w:hyperlink w:anchor="_Toc368941499" w:history="1">
+          <w:hyperlink w:anchor="_Toc369471908" w:history="1">
             <w:r>
               <w:rPr>
                 <w:rStyle w:val="Hipervnculo"/>
@@ -2655,7 +2655,7 @@
               <w:rPr>
                 <w:webHidden/>
               </w:rPr>
-              <w:instrText xml:space="preserve"> PAGEREF _Toc368941499 \h </w:instrText>
+              <w:instrText xml:space="preserve"> PAGEREF _Toc369471908 \h </w:instrText>
             </w:r>
             <w:r>
               <w:rPr>
@@ -2672,7 +2672,7 @@
               <w:rPr>
                 <w:webHidden/>
               </w:rPr>
-              <w:t>19</w:t>
+              <w:t>26</w:t>
             </w:r>
             <w:r>
               <w:rPr>
@@ -2694,7 +2694,7 @@
               <w:color w:val="auto"/>
             </w:rPr>
           </w:pPr>
-          <w:hyperlink w:anchor="_Toc368941500" w:history="1">
+          <w:hyperlink w:anchor="_Toc369471909" w:history="1">
             <w:r>
               <w:rPr>
                 <w:rStyle w:val="Hipervnculo"/>
@@ -2734,7 +2734,7 @@
               <w:rPr>
                 <w:webHidden/>
               </w:rPr>
-              <w:instrText xml:space="preserve"> PAGEREF _Toc368941500 \h </w:instrText>
+              <w:instrText xml:space="preserve"> PAGEREF _Toc369471909 \h </w:instrText>
             </w:r>
             <w:r>
               <w:rPr>
@@ -2751,7 +2751,7 @@
               <w:rPr>
                 <w:webHidden/>
               </w:rPr>
-              <w:t>19</w:t>
+              <w:t>26</w:t>
             </w:r>
             <w:r>
               <w:rPr>
@@ -2773,7 +2773,7 @@
               <w:color w:val="auto"/>
             </w:rPr>
           </w:pPr>
-          <w:hyperlink w:anchor="_Toc368941501" w:history="1">
+          <w:hyperlink w:anchor="_Toc369471910" w:history="1">
             <w:r>
               <w:rPr>
                 <w:rStyle w:val="Hipervnculo"/>
@@ -2811,7 +2811,7 @@
               <w:rPr>
                 <w:webHidden/>
               </w:rPr>
-              <w:instrText xml:space="preserve"> PAGEREF _Toc368941501 \h </w:instrText>
+              <w:instrText xml:space="preserve"> PAGEREF _Toc369471910 \h </w:instrText>
             </w:r>
             <w:r>
               <w:rPr>
@@ -2828,7 +2828,7 @@
               <w:rPr>
                 <w:webHidden/>
               </w:rPr>
-              <w:t>19</w:t>
+              <w:t>26</w:t>
             </w:r>
             <w:r>
               <w:rPr>
@@ -2850,7 +2850,7 @@
               <w:color w:val="auto"/>
             </w:rPr>
           </w:pPr>
-          <w:hyperlink w:anchor="_Toc368941502" w:history="1">
+          <w:hyperlink w:anchor="_Toc369471911" w:history="1">
             <w:r>
               <w:rPr>
                 <w:rStyle w:val="Hipervnculo"/>
@@ -2888,7 +2888,7 @@
               <w:rPr>
                 <w:webHidden/>
               </w:rPr>
-              <w:instrText xml:space="preserve"> PAGEREF _Toc368941502 \h </w:instrText>
+              <w:instrText xml:space="preserve"> PAGEREF _Toc369471911 \h </w:instrText>
             </w:r>
             <w:r>
               <w:rPr>
@@ -2905,7 +2905,7 @@
               <w:rPr>
                 <w:webHidden/>
               </w:rPr>
-              <w:t>19</w:t>
+              <w:t>26</w:t>
             </w:r>
             <w:r>
               <w:rPr>
@@ -2927,7 +2927,7 @@
               <w:color w:val="auto"/>
             </w:rPr>
           </w:pPr>
-          <w:hyperlink w:anchor="_Toc368941503" w:history="1">
+          <w:hyperlink w:anchor="_Toc369471912" w:history="1">
             <w:r>
               <w:rPr>
                 <w:rStyle w:val="Hipervnculo"/>
@@ -2965,7 +2965,7 @@
               <w:rPr>
                 <w:webHidden/>
               </w:rPr>
-              <w:instrText xml:space="preserve"> PAGEREF _Toc368941503 \h </w:instrText>
+              <w:instrText xml:space="preserve"> PAGEREF _Toc369471912 \h </w:instrText>
             </w:r>
             <w:r>
               <w:rPr>
@@ -2982,7 +2982,7 @@
               <w:rPr>
                 <w:webHidden/>
               </w:rPr>
-              <w:t>19</w:t>
+              <w:t>26</w:t>
             </w:r>
             <w:r>
               <w:rPr>
@@ -3004,7 +3004,7 @@
               <w:color w:val="auto"/>
             </w:rPr>
           </w:pPr>
-          <w:hyperlink w:anchor="_Toc368941504" w:history="1">
+          <w:hyperlink w:anchor="_Toc369471913" w:history="1">
             <w:r>
               <w:rPr>
                 <w:rStyle w:val="Hipervnculo"/>
@@ -3042,7 +3042,7 @@
               <w:rPr>
                 <w:webHidden/>
               </w:rPr>
-              <w:instrText xml:space="preserve"> PAGEREF _Toc368941504 \h </w:instrText>
+              <w:instrText xml:space="preserve"> PAGEREF _Toc369471913 \h </w:instrText>
             </w:r>
             <w:r>
               <w:rPr>
@@ -3059,7 +3059,7 @@
               <w:rPr>
                 <w:webHidden/>
               </w:rPr>
-              <w:t>19</w:t>
+              <w:t>26</w:t>
             </w:r>
             <w:r>
               <w:rPr>
@@ -3081,7 +3081,7 @@
               <w:color w:val="auto"/>
             </w:rPr>
           </w:pPr>
-          <w:hyperlink w:anchor="_Toc368941505" w:history="1">
+          <w:hyperlink w:anchor="_Toc369471914" w:history="1">
             <w:r>
               <w:rPr>
                 <w:rStyle w:val="Hipervnculo"/>
@@ -3119,7 +3119,7 @@
               <w:rPr>
                 <w:webHidden/>
               </w:rPr>
-              <w:instrText xml:space="preserve"> PAGEREF _Toc368941505 \h </w:instrText>
+              <w:instrText xml:space="preserve"> PAGEREF _Toc369471914 \h </w:instrText>
             </w:r>
             <w:r>
               <w:rPr>
@@ -3136,7 +3136,7 @@
               <w:rPr>
                 <w:webHidden/>
               </w:rPr>
-              <w:t>19</w:t>
+              <w:t>26</w:t>
             </w:r>
             <w:r>
               <w:rPr>
@@ -3157,7 +3157,7 @@
               <w:color w:val="auto"/>
             </w:rPr>
           </w:pPr>
-          <w:hyperlink w:anchor="_Toc368941506" w:history="1">
+          <w:hyperlink w:anchor="_Toc369471915" w:history="1">
             <w:r>
               <w:rPr>
                 <w:rStyle w:val="Hipervnculo"/>
@@ -3181,7 +3181,7 @@
               <w:rPr>
                 <w:webHidden/>
               </w:rPr>
-              <w:instrText xml:space="preserve"> PAGEREF _Toc368941506 \h </w:instrText>
+              <w:instrText xml:space="preserve"> PAGEREF _Toc369471915 \h </w:instrText>
             </w:r>
             <w:r>
               <w:rPr>
@@ -3198,7 +3198,7 @@
               <w:rPr>
                 <w:webHidden/>
               </w:rPr>
-              <w:t>20</w:t>
+              <w:t>26</w:t>
             </w:r>
             <w:r>
               <w:rPr>
@@ -3220,7 +3220,7 @@
               <w:color w:val="auto"/>
             </w:rPr>
           </w:pPr>
-          <w:hyperlink w:anchor="_Toc368941507" w:history="1">
+          <w:hyperlink w:anchor="_Toc369471916" w:history="1">
             <w:r>
               <w:rPr>
                 <w:rStyle w:val="Hipervnculo"/>
@@ -3260,7 +3260,7 @@
               <w:rPr>
                 <w:webHidden/>
               </w:rPr>
-              <w:instrText xml:space="preserve"> PAGEREF _Toc368941507 \h </w:instrText>
+              <w:instrText xml:space="preserve"> PAGEREF _Toc369471916 \h </w:instrText>
             </w:r>
             <w:r>
               <w:rPr>
@@ -3277,7 +3277,7 @@
               <w:rPr>
                 <w:webHidden/>
               </w:rPr>
-              <w:t>20</w:t>
+              <w:t>27</w:t>
             </w:r>
             <w:r>
               <w:rPr>
@@ -3299,7 +3299,7 @@
               <w:color w:val="auto"/>
             </w:rPr>
           </w:pPr>
-          <w:hyperlink w:anchor="_Toc368941508" w:history="1">
+          <w:hyperlink w:anchor="_Toc369471917" w:history="1">
             <w:r>
               <w:rPr>
                 <w:rStyle w:val="Hipervnculo"/>
@@ -3337,7 +3337,7 @@
               <w:rPr>
                 <w:webHidden/>
               </w:rPr>
-              <w:instrText xml:space="preserve"> PAGEREF _Toc368941508 \h </w:instrText>
+              <w:instrText xml:space="preserve"> PAGEREF _Toc369471917 \h </w:instrText>
             </w:r>
             <w:r>
               <w:rPr>
@@ -3354,7 +3354,7 @@
               <w:rPr>
                 <w:webHidden/>
               </w:rPr>
-              <w:t>20</w:t>
+              <w:t>27</w:t>
             </w:r>
             <w:r>
               <w:rPr>
@@ -3376,7 +3376,7 @@
               <w:color w:val="auto"/>
             </w:rPr>
           </w:pPr>
-          <w:hyperlink w:anchor="_Toc368941509" w:history="1">
+          <w:hyperlink w:anchor="_Toc369471918" w:history="1">
             <w:r>
               <w:rPr>
                 <w:rStyle w:val="Hipervnculo"/>
@@ -3414,7 +3414,7 @@
               <w:rPr>
                 <w:webHidden/>
               </w:rPr>
-              <w:instrText xml:space="preserve"> PAGEREF _Toc368941509 \h </w:instrText>
+              <w:instrText xml:space="preserve"> PAGEREF _Toc369471918 \h </w:instrText>
             </w:r>
             <w:r>
               <w:rPr>
@@ -3431,7 +3431,7 @@
               <w:rPr>
                 <w:webHidden/>
               </w:rPr>
-              <w:t>20</w:t>
+              <w:t>27</w:t>
             </w:r>
             <w:r>
               <w:rPr>
@@ -3453,7 +3453,7 @@
               <w:color w:val="auto"/>
             </w:rPr>
           </w:pPr>
-          <w:hyperlink w:anchor="_Toc368941510" w:history="1">
+          <w:hyperlink w:anchor="_Toc369471919" w:history="1">
             <w:r>
               <w:rPr>
                 <w:rStyle w:val="Hipervnculo"/>
@@ -3491,7 +3491,7 @@
               <w:rPr>
                 <w:webHidden/>
               </w:rPr>
-              <w:instrText xml:space="preserve"> PAGEREF _Toc368941510 \h </w:instrText>
+              <w:instrText xml:space="preserve"> PAGEREF _Toc369471919 \h </w:instrText>
             </w:r>
             <w:r>
               <w:rPr>
@@ -3508,7 +3508,7 @@
               <w:rPr>
                 <w:webHidden/>
               </w:rPr>
-              <w:t>20</w:t>
+              <w:t>27</w:t>
             </w:r>
             <w:r>
               <w:rPr>
@@ -3530,7 +3530,7 @@
               <w:color w:val="auto"/>
             </w:rPr>
           </w:pPr>
-          <w:hyperlink w:anchor="_Toc368941511" w:history="1">
+          <w:hyperlink w:anchor="_Toc369471920" w:history="1">
             <w:r>
               <w:rPr>
                 <w:rStyle w:val="Hipervnculo"/>
@@ -3570,7 +3570,7 @@
               <w:rPr>
                 <w:webHidden/>
               </w:rPr>
-              <w:instrText xml:space="preserve"> PAGEREF _Toc368941511 \h </w:instrText>
+              <w:instrText xml:space="preserve"> PAGEREF _Toc369471920 \h </w:instrText>
             </w:r>
             <w:r>
               <w:rPr>
@@ -3587,7 +3587,7 @@
               <w:rPr>
                 <w:webHidden/>
               </w:rPr>
-              <w:t>20</w:t>
+              <w:t>27</w:t>
             </w:r>
             <w:r>
               <w:rPr>
@@ -3608,7 +3608,7 @@
               <w:color w:val="auto"/>
             </w:rPr>
           </w:pPr>
-          <w:hyperlink w:anchor="_Toc368941512" w:history="1">
+          <w:hyperlink w:anchor="_Toc369471921" w:history="1">
             <w:r>
               <w:rPr>
                 <w:rStyle w:val="Hipervnculo"/>
@@ -3634,7 +3634,7 @@
               <w:rPr>
                 <w:webHidden/>
               </w:rPr>
-              <w:instrText xml:space="preserve"> PAGEREF _Toc368941512 \h </w:instrText>
+              <w:instrText xml:space="preserve"> PAGEREF _Toc369471921 \h </w:instrText>
             </w:r>
             <w:r>
               <w:rPr>
@@ -3651,7 +3651,7 @@
               <w:rPr>
                 <w:webHidden/>
               </w:rPr>
-              <w:t>20</w:t>
+              <w:t>27</w:t>
             </w:r>
             <w:r>
               <w:rPr>
@@ -3673,7 +3673,7 @@
               <w:color w:val="auto"/>
             </w:rPr>
           </w:pPr>
-          <w:hyperlink w:anchor="_Toc368941513" w:history="1">
+          <w:hyperlink w:anchor="_Toc369471922" w:history="1">
             <w:r>
               <w:rPr>
                 <w:rStyle w:val="Hipervnculo"/>
@@ -3713,7 +3713,7 @@
               <w:rPr>
                 <w:webHidden/>
               </w:rPr>
-              <w:instrText xml:space="preserve"> PAGEREF _Toc368941513 \h </w:instrText>
+              <w:instrText xml:space="preserve"> PAGEREF _Toc369471922 \h </w:instrText>
             </w:r>
             <w:r>
               <w:rPr>
@@ -3730,7 +3730,7 @@
               <w:rPr>
                 <w:webHidden/>
               </w:rPr>
-              <w:t>21</w:t>
+              <w:t>28</w:t>
             </w:r>
             <w:r>
               <w:rPr>
@@ -3908,13 +3908,13 @@
       <w:r>
         <w:fldChar w:fldCharType="separate"/>
       </w:r>
-      <w:hyperlink w:anchor="_Toc368917034" w:history="1">
+      <w:hyperlink w:anchor="_Toc369471878" w:history="1">
         <w:r>
           <w:rPr>
             <w:rStyle w:val="Hipervnculo"/>
             <w:rFonts w:ascii="Arial" w:hAnsi="Arial" w:cs="Arial"/>
           </w:rPr>
-          <w:t>Ilustración 1</w:t>
+          <w:t>Ilustración 1 – Empresa Lazos</w:t>
         </w:r>
         <w:r>
           <w:rPr>
@@ -3932,7 +3932,7 @@
           <w:rPr>
             <w:webHidden/>
           </w:rPr>
-          <w:instrText xml:space="preserve"> PAGEREF _Toc368917034 \h </w:instrText>
+          <w:instrText xml:space="preserve"> PAGEREF _Toc369471878 \h </w:instrText>
         </w:r>
         <w:r>
           <w:rPr>
@@ -3949,7 +3949,7 @@
           <w:rPr>
             <w:webHidden/>
           </w:rPr>
-          <w:t>15</w:t>
+          <w:t>10</w:t>
         </w:r>
         <w:r>
           <w:rPr>
@@ -3961,6 +3961,254 @@
     </w:p>
     <w:p>
       <w:pPr>
+        <w:pStyle w:val="Tabladeilustraciones"/>
+        <w:tabs>
+          <w:tab w:val="right" w:leader="dot" w:pos="8828"/>
+        </w:tabs>
+        <w:rPr>
+          <w:rFonts w:asciiTheme="minorHAnsi" w:eastAsiaTheme="minorEastAsia" w:hAnsiTheme="minorHAnsi" w:cstheme="minorBidi"/>
+          <w:color w:val="auto"/>
+        </w:rPr>
+      </w:pPr>
+      <w:hyperlink w:anchor="_Toc369471879" w:history="1">
+        <w:r>
+          <w:rPr>
+            <w:rStyle w:val="Hipervnculo"/>
+            <w:rFonts w:ascii="Arial" w:hAnsi="Arial" w:cs="Arial"/>
+          </w:rPr>
+          <w:t>Ilustración 2 - Arquitectura</w:t>
+        </w:r>
+        <w:r>
+          <w:rPr>
+            <w:webHidden/>
+          </w:rPr>
+          <w:tab/>
+        </w:r>
+        <w:r>
+          <w:rPr>
+            <w:webHidden/>
+          </w:rPr>
+          <w:fldChar w:fldCharType="begin"/>
+        </w:r>
+        <w:r>
+          <w:rPr>
+            <w:webHidden/>
+          </w:rPr>
+          <w:instrText xml:space="preserve"> PAGEREF _Toc369471879 \h </w:instrText>
+        </w:r>
+        <w:r>
+          <w:rPr>
+            <w:webHidden/>
+          </w:rPr>
+        </w:r>
+        <w:r>
+          <w:rPr>
+            <w:webHidden/>
+          </w:rPr>
+          <w:fldChar w:fldCharType="separate"/>
+        </w:r>
+        <w:r>
+          <w:rPr>
+            <w:webHidden/>
+          </w:rPr>
+          <w:t>18</w:t>
+        </w:r>
+        <w:r>
+          <w:rPr>
+            <w:webHidden/>
+          </w:rPr>
+          <w:fldChar w:fldCharType="end"/>
+        </w:r>
+      </w:hyperlink>
+    </w:p>
+    <w:p>
+      <w:pPr>
+        <w:pStyle w:val="Tabladeilustraciones"/>
+        <w:tabs>
+          <w:tab w:val="right" w:leader="dot" w:pos="8828"/>
+        </w:tabs>
+        <w:rPr>
+          <w:rFonts w:asciiTheme="minorHAnsi" w:eastAsiaTheme="minorEastAsia" w:hAnsiTheme="minorHAnsi" w:cstheme="minorBidi"/>
+          <w:color w:val="auto"/>
+        </w:rPr>
+      </w:pPr>
+      <w:hyperlink w:anchor="_Toc369471880" w:history="1">
+        <w:r>
+          <w:rPr>
+            <w:rStyle w:val="Hipervnculo"/>
+            <w:rFonts w:ascii="Arial" w:hAnsi="Arial" w:cs="Arial"/>
+          </w:rPr>
+          <w:t>Ilustración 3 - Capas fisica</w:t>
+        </w:r>
+        <w:r>
+          <w:rPr>
+            <w:webHidden/>
+          </w:rPr>
+          <w:tab/>
+        </w:r>
+        <w:r>
+          <w:rPr>
+            <w:webHidden/>
+          </w:rPr>
+          <w:fldChar w:fldCharType="begin"/>
+        </w:r>
+        <w:r>
+          <w:rPr>
+            <w:webHidden/>
+          </w:rPr>
+          <w:instrText xml:space="preserve"> PAGEREF _Toc369471880 \h </w:instrText>
+        </w:r>
+        <w:r>
+          <w:rPr>
+            <w:webHidden/>
+          </w:rPr>
+        </w:r>
+        <w:r>
+          <w:rPr>
+            <w:webHidden/>
+          </w:rPr>
+          <w:fldChar w:fldCharType="separate"/>
+        </w:r>
+        <w:r>
+          <w:rPr>
+            <w:webHidden/>
+          </w:rPr>
+          <w:t>20</w:t>
+        </w:r>
+        <w:r>
+          <w:rPr>
+            <w:webHidden/>
+          </w:rPr>
+          <w:fldChar w:fldCharType="end"/>
+        </w:r>
+      </w:hyperlink>
+    </w:p>
+    <w:p>
+      <w:pPr>
+        <w:pStyle w:val="Tabladeilustraciones"/>
+        <w:tabs>
+          <w:tab w:val="right" w:leader="dot" w:pos="8828"/>
+        </w:tabs>
+        <w:rPr>
+          <w:rFonts w:asciiTheme="minorHAnsi" w:eastAsiaTheme="minorEastAsia" w:hAnsiTheme="minorHAnsi" w:cstheme="minorBidi"/>
+          <w:color w:val="auto"/>
+        </w:rPr>
+      </w:pPr>
+      <w:hyperlink w:anchor="_Toc369471881" w:history="1">
+        <w:r>
+          <w:rPr>
+            <w:rStyle w:val="Hipervnculo"/>
+            <w:rFonts w:ascii="Arial" w:hAnsi="Arial" w:cs="Arial"/>
+          </w:rPr>
+          <w:t>Ilustración 4 - Arquitectura logica</w:t>
+        </w:r>
+        <w:r>
+          <w:rPr>
+            <w:webHidden/>
+          </w:rPr>
+          <w:tab/>
+        </w:r>
+        <w:r>
+          <w:rPr>
+            <w:webHidden/>
+          </w:rPr>
+          <w:fldChar w:fldCharType="begin"/>
+        </w:r>
+        <w:r>
+          <w:rPr>
+            <w:webHidden/>
+          </w:rPr>
+          <w:instrText xml:space="preserve"> PAGEREF _Toc369471881 \h </w:instrText>
+        </w:r>
+        <w:r>
+          <w:rPr>
+            <w:webHidden/>
+          </w:rPr>
+        </w:r>
+        <w:r>
+          <w:rPr>
+            <w:webHidden/>
+          </w:rPr>
+          <w:fldChar w:fldCharType="separate"/>
+        </w:r>
+        <w:r>
+          <w:rPr>
+            <w:webHidden/>
+          </w:rPr>
+          <w:t>21</w:t>
+        </w:r>
+        <w:r>
+          <w:rPr>
+            <w:webHidden/>
+          </w:rPr>
+          <w:fldChar w:fldCharType="end"/>
+        </w:r>
+      </w:hyperlink>
+    </w:p>
+    <w:p>
+      <w:pPr>
+        <w:pStyle w:val="Tabladeilustraciones"/>
+        <w:tabs>
+          <w:tab w:val="right" w:leader="dot" w:pos="8828"/>
+        </w:tabs>
+        <w:rPr>
+          <w:rFonts w:asciiTheme="minorHAnsi" w:eastAsiaTheme="minorEastAsia" w:hAnsiTheme="minorHAnsi" w:cstheme="minorBidi"/>
+          <w:color w:val="auto"/>
+        </w:rPr>
+      </w:pPr>
+      <w:hyperlink w:anchor="_Toc369471882" w:history="1">
+        <w:r>
+          <w:rPr>
+            <w:rStyle w:val="Hipervnculo"/>
+            <w:rFonts w:ascii="Arial" w:hAnsi="Arial" w:cs="Arial"/>
+          </w:rPr>
+          <w:t>Ilustración 5</w:t>
+        </w:r>
+        <w:r>
+          <w:rPr>
+            <w:webHidden/>
+          </w:rPr>
+          <w:tab/>
+        </w:r>
+        <w:r>
+          <w:rPr>
+            <w:webHidden/>
+          </w:rPr>
+          <w:fldChar w:fldCharType="begin"/>
+        </w:r>
+        <w:r>
+          <w:rPr>
+            <w:webHidden/>
+          </w:rPr>
+          <w:instrText xml:space="preserve"> PAGEREF _Toc369471882 \h </w:instrText>
+        </w:r>
+        <w:r>
+          <w:rPr>
+            <w:webHidden/>
+          </w:rPr>
+        </w:r>
+        <w:r>
+          <w:rPr>
+            <w:webHidden/>
+          </w:rPr>
+          <w:fldChar w:fldCharType="separate"/>
+        </w:r>
+        <w:r>
+          <w:rPr>
+            <w:webHidden/>
+          </w:rPr>
+          <w:t>28</w:t>
+        </w:r>
+        <w:r>
+          <w:rPr>
+            <w:webHidden/>
+          </w:rPr>
+          <w:fldChar w:fldCharType="end"/>
+        </w:r>
+      </w:hyperlink>
+    </w:p>
+    <w:p>
+      <w:pPr>
         <w:rPr>
           <w:rFonts w:ascii="Arial" w:hAnsi="Arial" w:cs="Arial"/>
         </w:rPr>
@@ -3976,16 +4224,6 @@
       </w:pPr>
       <w:bookmarkStart w:id="0" w:name="h.30j0zll" w:colFirst="0" w:colLast="0"/>
       <w:bookmarkEnd w:id="0"/>
-    </w:p>
-    <w:p>
-      <w:pPr>
-        <w:pStyle w:val="Sinespaciado"/>
-      </w:pPr>
-    </w:p>
-    <w:p>
-      <w:pPr>
-        <w:pStyle w:val="Sinespaciado"/>
-      </w:pPr>
     </w:p>
     <w:p>
       <w:pPr>
@@ -4018,7 +4256,7 @@
         </w:rPr>
       </w:pPr>
       <w:bookmarkStart w:id="1" w:name="_Toc242812455"/>
-      <w:bookmarkStart w:id="2" w:name="_Toc368941474"/>
+      <w:bookmarkStart w:id="2" w:name="_Toc369471883"/>
       <w:r>
         <w:rPr>
           <w:rFonts w:ascii="Arial" w:hAnsi="Arial" w:cs="Arial"/>
@@ -4065,7 +4303,7 @@
           <w:szCs w:val="28"/>
         </w:rPr>
       </w:pPr>
-      <w:bookmarkStart w:id="4" w:name="_Toc368941475"/>
+      <w:bookmarkStart w:id="4" w:name="_Toc369471884"/>
       <w:r>
         <w:rPr>
           <w:rFonts w:ascii="Arial" w:eastAsia="Times New Roman" w:hAnsi="Arial" w:cs="Arial"/>
@@ -4119,7 +4357,35 @@
           <w:rFonts w:ascii="Arial" w:hAnsi="Arial" w:cs="Arial"/>
           <w:sz w:val="24"/>
         </w:rPr>
-        <w:t>ctualmente se encuentra un sistema de ticket para la atención al cliente, pero no se encuentra un sistema que cubra la necesidad tanto para la empresa y también para sus propios clientes</w:t>
+        <w:t xml:space="preserve">ctualmente </w:t>
+      </w:r>
+      <w:r>
+        <w:rPr>
+          <w:rFonts w:ascii="Arial" w:hAnsi="Arial" w:cs="Arial"/>
+          <w:sz w:val="24"/>
+        </w:rPr>
+        <w:t>existe</w:t>
+      </w:r>
+      <w:r>
+        <w:rPr>
+          <w:rFonts w:ascii="Arial" w:hAnsi="Arial" w:cs="Arial"/>
+          <w:sz w:val="24"/>
+        </w:rPr>
+        <w:t xml:space="preserve"> un sistema de ticket para la atención al cliente, pero no un sistema que cubra la necesidad tanto para la empresa </w:t>
+      </w:r>
+      <w:r>
+        <w:rPr>
+          <w:rFonts w:ascii="Arial" w:hAnsi="Arial" w:cs="Arial"/>
+          <w:sz w:val="24"/>
+        </w:rPr>
+        <w:t>ni</w:t>
+      </w:r>
+      <w:r>
+        <w:rPr>
+          <w:rFonts w:ascii="Arial" w:hAnsi="Arial" w:cs="Arial"/>
+          <w:sz w:val="24"/>
+        </w:rPr>
+        <w:t xml:space="preserve"> para sus propios clientes</w:t>
       </w:r>
       <w:r>
         <w:rPr>
@@ -4155,7 +4421,7 @@
           <w:szCs w:val="28"/>
         </w:rPr>
       </w:pPr>
-      <w:bookmarkStart w:id="5" w:name="_Toc368941476"/>
+      <w:bookmarkStart w:id="5" w:name="_Toc369471885"/>
       <w:r>
         <w:rPr>
           <w:rFonts w:ascii="Arial" w:eastAsia="Times New Roman" w:hAnsi="Arial" w:cs="Arial"/>
@@ -4226,14 +4492,77 @@
           <w:rFonts w:ascii="Arial" w:hAnsi="Arial" w:cs="Arial"/>
           <w:sz w:val="24"/>
         </w:rPr>
-        <w:t xml:space="preserve"> gestión de sus proyectos post-implementación,</w:t>
-      </w:r>
-      <w:r>
-        <w:rPr>
-          <w:rFonts w:ascii="Arial" w:hAnsi="Arial" w:cs="Arial"/>
-          <w:sz w:val="24"/>
-        </w:rPr>
-        <w:t xml:space="preserve"> ya que la información se encuentra muy dispersa  porque que cada jefe de proyecto maneja la post-entrega de los sistemas implementados y el medio de comunicación para</w:t>
+        <w:t xml:space="preserve"> de </w:t>
+      </w:r>
+      <w:r>
+        <w:rPr>
+          <w:rFonts w:ascii="Arial" w:hAnsi="Arial" w:cs="Arial"/>
+          <w:sz w:val="24"/>
+        </w:rPr>
+        <w:t xml:space="preserve">la </w:t>
+      </w:r>
+      <w:r>
+        <w:rPr>
+          <w:rFonts w:ascii="Arial" w:hAnsi="Arial" w:cs="Arial"/>
+          <w:sz w:val="24"/>
+        </w:rPr>
+        <w:t>post-implementación</w:t>
+      </w:r>
+      <w:r>
+        <w:rPr>
+          <w:rFonts w:ascii="Arial" w:hAnsi="Arial" w:cs="Arial"/>
+          <w:sz w:val="24"/>
+        </w:rPr>
+        <w:t xml:space="preserve"> de </w:t>
+      </w:r>
+      <w:r>
+        <w:rPr>
+          <w:rFonts w:ascii="Arial" w:hAnsi="Arial" w:cs="Arial"/>
+          <w:sz w:val="24"/>
+        </w:rPr>
+        <w:t>sus proyectos</w:t>
+      </w:r>
+      <w:r>
+        <w:rPr>
+          <w:rFonts w:ascii="Arial" w:hAnsi="Arial" w:cs="Arial"/>
+          <w:sz w:val="24"/>
+        </w:rPr>
+        <w:t>,</w:t>
+      </w:r>
+      <w:r>
+        <w:rPr>
+          <w:rFonts w:ascii="Arial" w:hAnsi="Arial" w:cs="Arial"/>
+          <w:sz w:val="24"/>
+        </w:rPr>
+        <w:t xml:space="preserve"> ya que la inform</w:t>
+      </w:r>
+      <w:r>
+        <w:rPr>
+          <w:rFonts w:ascii="Arial" w:hAnsi="Arial" w:cs="Arial"/>
+          <w:sz w:val="24"/>
+        </w:rPr>
+        <w:t>ación se encuentra muy dispersa,</w:t>
+      </w:r>
+      <w:r>
+        <w:rPr>
+          <w:rFonts w:ascii="Arial" w:hAnsi="Arial" w:cs="Arial"/>
+          <w:sz w:val="24"/>
+        </w:rPr>
+        <w:t xml:space="preserve"> porque que cada jefe de proyecto maneja la post-entrega de los sistemas implementados</w:t>
+      </w:r>
+      <w:r>
+        <w:rPr>
+          <w:rFonts w:ascii="Arial" w:hAnsi="Arial" w:cs="Arial"/>
+          <w:sz w:val="24"/>
+        </w:rPr>
+        <w:t>,</w:t>
+      </w:r>
+      <w:r>
+        <w:rPr>
+          <w:rFonts w:ascii="Arial" w:hAnsi="Arial" w:cs="Arial"/>
+          <w:sz w:val="24"/>
+        </w:rPr>
+        <w:t xml:space="preserve"> y el medio de comunicación para</w:t>
       </w:r>
       <w:r>
         <w:rPr>
@@ -4247,7 +4576,35 @@
           <w:rFonts w:ascii="Arial" w:hAnsi="Arial" w:cs="Arial"/>
           <w:sz w:val="24"/>
         </w:rPr>
-        <w:t xml:space="preserve"> sólo por correo electrónico lo cual provoca una desorganización en la gestión de los proyectos entregados.</w:t>
+        <w:t xml:space="preserve"> sólo</w:t>
+      </w:r>
+      <w:r>
+        <w:rPr>
+          <w:rFonts w:ascii="Arial" w:hAnsi="Arial" w:cs="Arial"/>
+          <w:sz w:val="24"/>
+        </w:rPr>
+        <w:t xml:space="preserve"> es</w:t>
+      </w:r>
+      <w:r>
+        <w:rPr>
+          <w:rFonts w:ascii="Arial" w:hAnsi="Arial" w:cs="Arial"/>
+          <w:sz w:val="24"/>
+        </w:rPr>
+        <w:t xml:space="preserve"> por correo electrónico</w:t>
+      </w:r>
+      <w:r>
+        <w:rPr>
+          <w:rFonts w:ascii="Arial" w:hAnsi="Arial" w:cs="Arial"/>
+          <w:sz w:val="24"/>
+        </w:rPr>
+        <w:t xml:space="preserve"> o llamadas telefonicas,</w:t>
+      </w:r>
+      <w:r>
+        <w:rPr>
+          <w:rFonts w:ascii="Arial" w:hAnsi="Arial" w:cs="Arial"/>
+          <w:sz w:val="24"/>
+        </w:rPr>
+        <w:t xml:space="preserve"> lo cual provoca una desorganización en la gestión de los proyectos entregados.</w:t>
       </w:r>
     </w:p>
     <w:p>
@@ -4321,7 +4678,7 @@
           <w:szCs w:val="32"/>
         </w:rPr>
       </w:pPr>
-      <w:bookmarkStart w:id="6" w:name="_Toc368941477"/>
+      <w:bookmarkStart w:id="6" w:name="_Toc369471886"/>
       <w:r>
         <w:rPr>
           <w:rFonts w:ascii="Arial" w:hAnsi="Arial" w:cs="Arial"/>
@@ -4354,7 +4711,7 @@
           <w:szCs w:val="24"/>
         </w:rPr>
       </w:pPr>
-      <w:bookmarkStart w:id="7" w:name="_Toc368941478"/>
+      <w:bookmarkStart w:id="7" w:name="_Toc369471887"/>
       <w:r>
         <w:rPr>
           <w:rFonts w:ascii="Arial" w:eastAsia="Times New Roman" w:hAnsi="Arial" w:cs="Arial"/>
@@ -4430,7 +4787,7 @@
           <w:szCs w:val="24"/>
         </w:rPr>
       </w:pPr>
-      <w:bookmarkStart w:id="8" w:name="_Toc368941479"/>
+      <w:bookmarkStart w:id="8" w:name="_Toc369471888"/>
       <w:r>
         <w:rPr>
           <w:rFonts w:ascii="Arial" w:eastAsia="Times New Roman" w:hAnsi="Arial" w:cs="Arial"/>
@@ -4453,7 +4810,7 @@
           <w:szCs w:val="24"/>
         </w:rPr>
       </w:pPr>
-      <w:bookmarkStart w:id="9" w:name="_Toc368941480"/>
+      <w:bookmarkStart w:id="9" w:name="_Toc369471889"/>
       <w:r>
         <w:rPr>
           <w:rFonts w:ascii="Arial" w:hAnsi="Arial" w:cs="Arial"/>
@@ -4535,7 +4892,21 @@
           <w:rFonts w:ascii="Arial" w:hAnsi="Arial" w:cs="Arial"/>
           <w:sz w:val="24"/>
         </w:rPr>
-        <w:t xml:space="preserve"> para la empresa Lazos</w:t>
+        <w:t xml:space="preserve"> </w:t>
+      </w:r>
+      <w:r>
+        <w:rPr>
+          <w:rFonts w:ascii="Arial" w:hAnsi="Arial" w:cs="Arial"/>
+          <w:sz w:val="24"/>
+        </w:rPr>
+        <w:t>por</w:t>
+      </w:r>
+      <w:r>
+        <w:rPr>
+          <w:rFonts w:ascii="Arial" w:hAnsi="Arial" w:cs="Arial"/>
+          <w:sz w:val="24"/>
+        </w:rPr>
+        <w:t xml:space="preserve"> la empresa Lazos</w:t>
       </w:r>
       <w:r>
         <w:rPr>
@@ -4565,7 +4936,7 @@
           <w:szCs w:val="24"/>
         </w:rPr>
       </w:pPr>
-      <w:bookmarkStart w:id="10" w:name="_Toc368941481"/>
+      <w:bookmarkStart w:id="10" w:name="_Toc369471890"/>
       <w:r>
         <w:rPr>
           <w:rFonts w:ascii="Arial" w:hAnsi="Arial" w:cs="Arial"/>
@@ -4758,7 +5129,7 @@
           <w:szCs w:val="24"/>
         </w:rPr>
       </w:pPr>
-      <w:bookmarkStart w:id="11" w:name="_Toc368941482"/>
+      <w:bookmarkStart w:id="11" w:name="_Toc369471891"/>
       <w:r>
         <w:rPr>
           <w:rFonts w:ascii="Arial" w:eastAsia="Times New Roman" w:hAnsi="Arial" w:cs="Arial"/>
@@ -4790,7 +5161,7 @@
           <w:szCs w:val="24"/>
         </w:rPr>
       </w:pPr>
-      <w:bookmarkStart w:id="12" w:name="_Toc368941483"/>
+      <w:bookmarkStart w:id="12" w:name="_Toc369471892"/>
       <w:r>
         <w:rPr>
           <w:rFonts w:ascii="Arial" w:hAnsi="Arial" w:cs="Arial"/>
@@ -4916,7 +5287,39 @@
           <w:bCs/>
           <w:sz w:val="24"/>
         </w:rPr>
-        <w:t>Al momento de tener las maquetas aprobadas por el cliente, se pasará a la siguiente etapa que será la implementación del documento maqueta, este documento será el primer entregable a cliente, cuando el cliente apruebe el documento se pasara a la siguiente etapa, la cual será comenzar con la confección del documento de análisis o diseño funcional del sistema (UML, flujos, etc.), el cual será el segundo entregable, y posterior a su confección se comenzara con el desarrollo de los componentes gráficos para la implementación de este sistema.</w:t>
+        <w:t>Al momento de tener las maquetas aprobadas por el cliente, se pasará a la siguiente etapa</w:t>
+      </w:r>
+      <w:r>
+        <w:rPr>
+          <w:rFonts w:ascii="Arial" w:hAnsi="Arial" w:cs="Arial"/>
+          <w:bCs/>
+          <w:sz w:val="24"/>
+        </w:rPr>
+        <w:t>,</w:t>
+      </w:r>
+      <w:r>
+        <w:rPr>
+          <w:rFonts w:ascii="Arial" w:hAnsi="Arial" w:cs="Arial"/>
+          <w:bCs/>
+          <w:sz w:val="24"/>
+        </w:rPr>
+        <w:t xml:space="preserve"> que será la imple</w:t>
+      </w:r>
+      <w:r>
+        <w:rPr>
+          <w:rFonts w:ascii="Arial" w:hAnsi="Arial" w:cs="Arial"/>
+          <w:bCs/>
+          <w:sz w:val="24"/>
+        </w:rPr>
+        <w:t>mentación del documento maqueta. E</w:t>
+      </w:r>
+      <w:r>
+        <w:rPr>
+          <w:rFonts w:ascii="Arial" w:hAnsi="Arial" w:cs="Arial"/>
+          <w:bCs/>
+          <w:sz w:val="24"/>
+        </w:rPr>
+        <w:t>ste documento será el primer entregable a cliente, cuando el cliente apruebe el documento se pasara a la siguiente etapa, la cual será comenzar con la confección del documento de análisis o diseño funcional del sistema (UML, flujos, etc.), el cual será el segundo entregable, y posterior a su confección se comenzara con el desarrollo de los componentes gráficos para la implementación de este sistema.</w:t>
       </w:r>
     </w:p>
     <w:p>
@@ -4993,7 +5396,23 @@
           <w:bCs/>
           <w:sz w:val="24"/>
         </w:rPr>
-        <w:t>Una vez finalizado el desarrollo de los tres primeros entregables, se generarán planes de pruebas para poder evaluar que lo implementado realmente cumpla con las funcionalidades solicitadas por el cliente. Estos serán el tercer entregable al cliente.</w:t>
+        <w:t xml:space="preserve">Una vez finalizado el desarrollo de los tres primeros entregables, se generarán planes de pruebas para poder evaluar que lo implementado realmente cumpla con las funcionalidades solicitadas por el cliente. Estos serán el </w:t>
+      </w:r>
+      <w:r>
+        <w:rPr>
+          <w:rFonts w:ascii="Arial" w:hAnsi="Arial" w:cs="Arial"/>
+          <w:bCs/>
+          <w:sz w:val="24"/>
+        </w:rPr>
+        <w:t>cuarto</w:t>
+      </w:r>
+      <w:r>
+        <w:rPr>
+          <w:rFonts w:ascii="Arial" w:hAnsi="Arial" w:cs="Arial"/>
+          <w:bCs/>
+          <w:sz w:val="24"/>
+        </w:rPr>
+        <w:t xml:space="preserve"> entregable al cliente.</w:t>
       </w:r>
     </w:p>
     <w:p>
@@ -5031,7 +5450,39 @@
           <w:bCs/>
           <w:sz w:val="24"/>
         </w:rPr>
-        <w:t>Una vez finalizado el desarrollo del sistema se generarán manuales de usuarios  (definidos por perfiles), y también se entregará el código fuente del sistema éstos serán el cuarto y quinto entregable a cliente.</w:t>
+        <w:t xml:space="preserve">Una vez finalizado el desarrollo del sistema se generarán manuales de usuarios  (definidos por perfiles), y también se entregará el código fuente del sistema éstos serán el </w:t>
+      </w:r>
+      <w:r>
+        <w:rPr>
+          <w:rFonts w:ascii="Arial" w:hAnsi="Arial" w:cs="Arial"/>
+          <w:bCs/>
+          <w:sz w:val="24"/>
+        </w:rPr>
+        <w:t>quinto</w:t>
+      </w:r>
+      <w:r>
+        <w:rPr>
+          <w:rFonts w:ascii="Arial" w:hAnsi="Arial" w:cs="Arial"/>
+          <w:bCs/>
+          <w:sz w:val="24"/>
+        </w:rPr>
+        <w:t xml:space="preserve"> y </w:t>
+      </w:r>
+      <w:r>
+        <w:rPr>
+          <w:rFonts w:ascii="Arial" w:hAnsi="Arial" w:cs="Arial"/>
+          <w:bCs/>
+          <w:sz w:val="24"/>
+        </w:rPr>
+        <w:t>sexto</w:t>
+      </w:r>
+      <w:r>
+        <w:rPr>
+          <w:rFonts w:ascii="Arial" w:hAnsi="Arial" w:cs="Arial"/>
+          <w:bCs/>
+          <w:sz w:val="24"/>
+        </w:rPr>
+        <w:t xml:space="preserve"> entregable a cliente.</w:t>
       </w:r>
     </w:p>
     <w:p>
@@ -5105,7 +5556,7 @@
           <w:szCs w:val="24"/>
         </w:rPr>
       </w:pPr>
-      <w:bookmarkStart w:id="13" w:name="_Toc368941484"/>
+      <w:bookmarkStart w:id="13" w:name="_Toc369471893"/>
       <w:r>
         <w:rPr>
           <w:rFonts w:ascii="Arial" w:hAnsi="Arial" w:cs="Arial"/>
@@ -5222,7 +5673,7 @@
           <w:szCs w:val="32"/>
         </w:rPr>
       </w:pPr>
-      <w:bookmarkStart w:id="14" w:name="_Toc368941485"/>
+      <w:bookmarkStart w:id="14" w:name="_Toc369471894"/>
       <w:r>
         <w:rPr>
           <w:rFonts w:ascii="Arial" w:hAnsi="Arial" w:cs="Arial"/>
@@ -5255,7 +5706,7 @@
           <w:szCs w:val="28"/>
         </w:rPr>
       </w:pPr>
-      <w:bookmarkStart w:id="15" w:name="_Toc368941486"/>
+      <w:bookmarkStart w:id="15" w:name="_Toc369471895"/>
       <w:r>
         <w:rPr>
           <w:rFonts w:ascii="Arial" w:eastAsia="Times New Roman" w:hAnsi="Arial" w:cs="Arial"/>
@@ -5384,6 +5835,8 @@
     </w:p>
     <w:p>
       <w:pPr>
+        <w:ind w:firstLine="709"/>
+        <w:jc w:val="both"/>
         <w:rPr>
           <w:rFonts w:ascii="Arial" w:hAnsi="Arial" w:cs="Arial"/>
           <w:sz w:val="24"/>
@@ -5407,30 +5860,6 @@
     </w:p>
     <w:p>
       <w:pPr>
-        <w:rPr>
-          <w:rFonts w:ascii="Arial" w:hAnsi="Arial" w:cs="Arial"/>
-          <w:sz w:val="24"/>
-        </w:rPr>
-      </w:pPr>
-    </w:p>
-    <w:p>
-      <w:pPr>
-        <w:rPr>
-          <w:rFonts w:ascii="Arial" w:hAnsi="Arial" w:cs="Arial"/>
-          <w:sz w:val="24"/>
-        </w:rPr>
-      </w:pPr>
-    </w:p>
-    <w:p>
-      <w:pPr>
-        <w:rPr>
-          <w:rFonts w:ascii="Arial" w:hAnsi="Arial" w:cs="Arial"/>
-          <w:sz w:val="24"/>
-        </w:rPr>
-      </w:pPr>
-    </w:p>
-    <w:p>
-      <w:pPr>
         <w:tabs>
           <w:tab w:val="right" w:pos="8080"/>
         </w:tabs>
@@ -5447,7 +5876,6 @@
           <w:b/>
           <w:sz w:val="24"/>
         </w:rPr>
-        <w:lastRenderedPageBreak/>
         <w:t>Objetivos</w:t>
       </w:r>
     </w:p>
@@ -5495,6 +5923,7 @@
           <w:rFonts w:ascii="Arial" w:hAnsi="Arial" w:cs="Arial"/>
           <w:sz w:val="24"/>
         </w:rPr>
+        <w:lastRenderedPageBreak/>
         <w:t>Buscar altos niveles de satisfacción de nuestros clientes</w:t>
       </w:r>
       <w:r>
@@ -5753,14 +6182,7 @@
           <w:rFonts w:ascii="Arial" w:hAnsi="Arial" w:cs="Arial"/>
           <w:sz w:val="24"/>
         </w:rPr>
-        <w:t>Administrador de Bases de Datos</w:t>
-      </w:r>
-      <w:r>
-        <w:rPr>
-          <w:rFonts w:ascii="Arial" w:hAnsi="Arial" w:cs="Arial"/>
-          <w:sz w:val="24"/>
-        </w:rPr>
-        <w:t>.</w:t>
+        <w:t>Administrador de Bases de Datos.</w:t>
       </w:r>
     </w:p>
     <w:p>
@@ -5807,14 +6229,7 @@
           <w:rFonts w:ascii="Arial" w:hAnsi="Arial" w:cs="Arial"/>
           <w:sz w:val="24"/>
         </w:rPr>
-        <w:t>Ingeniero de Software</w:t>
-      </w:r>
-      <w:r>
-        <w:rPr>
-          <w:rFonts w:ascii="Arial" w:hAnsi="Arial" w:cs="Arial"/>
-          <w:sz w:val="24"/>
-        </w:rPr>
-        <w:t>.</w:t>
+        <w:t>Ingeniero de Software.</w:t>
       </w:r>
     </w:p>
     <w:p>
@@ -5834,14 +6249,7 @@
           <w:rFonts w:ascii="Arial" w:hAnsi="Arial" w:cs="Arial"/>
           <w:sz w:val="24"/>
         </w:rPr>
-        <w:t>Administrador de Sistemas y Redes</w:t>
-      </w:r>
-      <w:r>
-        <w:rPr>
-          <w:rFonts w:ascii="Arial" w:hAnsi="Arial" w:cs="Arial"/>
-          <w:sz w:val="24"/>
-        </w:rPr>
-        <w:t>.</w:t>
+        <w:t>Administrador de Sistemas y Redes.</w:t>
       </w:r>
     </w:p>
     <w:p>
@@ -5861,14 +6269,7 @@
           <w:rFonts w:ascii="Arial" w:hAnsi="Arial" w:cs="Arial"/>
           <w:sz w:val="24"/>
         </w:rPr>
-        <w:t>Diseñador de Software</w:t>
-      </w:r>
-      <w:r>
-        <w:rPr>
-          <w:rFonts w:ascii="Arial" w:hAnsi="Arial" w:cs="Arial"/>
-          <w:sz w:val="24"/>
-        </w:rPr>
-        <w:t>.</w:t>
+        <w:t>Diseñador de Software.</w:t>
       </w:r>
     </w:p>
     <w:p>
@@ -5888,14 +6289,7 @@
           <w:rFonts w:ascii="Arial" w:hAnsi="Arial" w:cs="Arial"/>
           <w:sz w:val="24"/>
         </w:rPr>
-        <w:t>Ejecutiva Soporte Técnico</w:t>
-      </w:r>
-      <w:r>
-        <w:rPr>
-          <w:rFonts w:ascii="Arial" w:hAnsi="Arial" w:cs="Arial"/>
-          <w:sz w:val="24"/>
-        </w:rPr>
-        <w:t>.</w:t>
+        <w:t>Ejecutiva Soporte Técnico.</w:t>
       </w:r>
     </w:p>
     <w:p>
@@ -5915,14 +6309,7 @@
           <w:rFonts w:ascii="Arial" w:hAnsi="Arial" w:cs="Arial"/>
           <w:sz w:val="24"/>
         </w:rPr>
-        <w:t>Ejecutivo Soporte Remoto</w:t>
-      </w:r>
-      <w:r>
-        <w:rPr>
-          <w:rFonts w:ascii="Arial" w:hAnsi="Arial" w:cs="Arial"/>
-          <w:sz w:val="24"/>
-        </w:rPr>
-        <w:t>.</w:t>
+        <w:t>Ejecutivo Soporte Remoto.</w:t>
       </w:r>
     </w:p>
     <w:p>
@@ -5975,6 +6362,8 @@
     </w:p>
     <w:p>
       <w:pPr>
+        <w:ind w:firstLine="709"/>
+        <w:jc w:val="both"/>
         <w:rPr>
           <w:rFonts w:ascii="Arial" w:hAnsi="Arial" w:cs="Arial"/>
           <w:sz w:val="24"/>
@@ -6045,7 +6434,6 @@
           <w:rFonts w:ascii="Arial" w:hAnsi="Arial" w:cs="Arial"/>
           <w:sz w:val="24"/>
         </w:rPr>
-        <w:lastRenderedPageBreak/>
         <w:t>Sistema de Gestión de Restaurant</w:t>
       </w:r>
     </w:p>
@@ -6121,14 +6509,11 @@
     <w:p>
       <w:pPr>
         <w:pStyle w:val="Prrafodelista"/>
+        <w:keepNext/>
         <w:tabs>
           <w:tab w:val="left" w:pos="993"/>
         </w:tabs>
         <w:ind w:left="-142"/>
-        <w:rPr>
-          <w:rFonts w:ascii="Arial" w:hAnsi="Arial" w:cs="Arial"/>
-          <w:sz w:val="24"/>
-        </w:rPr>
       </w:pPr>
       <w:r>
         <w:rPr>
@@ -6136,7 +6521,7 @@
           <w:sz w:val="24"/>
         </w:rPr>
         <w:drawing>
-          <wp:inline distT="0" distB="0" distL="0" distR="0">
+          <wp:inline distT="0" distB="0" distL="0" distR="0" wp14:anchorId="7C8404DA" wp14:editId="6FBB132F">
             <wp:extent cx="5612130" cy="3253105"/>
             <wp:effectExtent l="0" t="0" r="7620" b="4445"/>
             <wp:docPr id="1" name="0 Imagen"/>
@@ -6180,6 +6565,67 @@
     </w:p>
     <w:p>
       <w:pPr>
+        <w:pStyle w:val="Epgrafe"/>
+        <w:jc w:val="center"/>
+        <w:rPr>
+          <w:rFonts w:ascii="Arial" w:hAnsi="Arial" w:cs="Arial"/>
+          <w:sz w:val="32"/>
+        </w:rPr>
+      </w:pPr>
+      <w:bookmarkStart w:id="16" w:name="_Toc369471878"/>
+      <w:r>
+        <w:rPr>
+          <w:rFonts w:ascii="Arial" w:hAnsi="Arial" w:cs="Arial"/>
+          <w:sz w:val="22"/>
+        </w:rPr>
+        <w:t xml:space="preserve">Ilustración </w:t>
+      </w:r>
+      <w:r>
+        <w:rPr>
+          <w:rFonts w:ascii="Arial" w:hAnsi="Arial" w:cs="Arial"/>
+          <w:sz w:val="22"/>
+        </w:rPr>
+        <w:fldChar w:fldCharType="begin"/>
+      </w:r>
+      <w:r>
+        <w:rPr>
+          <w:rFonts w:ascii="Arial" w:hAnsi="Arial" w:cs="Arial"/>
+          <w:sz w:val="22"/>
+        </w:rPr>
+        <w:instrText xml:space="preserve"> SEQ Ilustración \* ARABIC </w:instrText>
+      </w:r>
+      <w:r>
+        <w:rPr>
+          <w:rFonts w:ascii="Arial" w:hAnsi="Arial" w:cs="Arial"/>
+          <w:sz w:val="22"/>
+        </w:rPr>
+        <w:fldChar w:fldCharType="separate"/>
+      </w:r>
+      <w:r>
+        <w:rPr>
+          <w:rFonts w:ascii="Arial" w:hAnsi="Arial" w:cs="Arial"/>
+          <w:sz w:val="22"/>
+        </w:rPr>
+        <w:t>1</w:t>
+      </w:r>
+      <w:r>
+        <w:rPr>
+          <w:rFonts w:ascii="Arial" w:hAnsi="Arial" w:cs="Arial"/>
+          <w:sz w:val="22"/>
+        </w:rPr>
+        <w:fldChar w:fldCharType="end"/>
+      </w:r>
+      <w:r>
+        <w:rPr>
+          <w:rFonts w:ascii="Arial" w:hAnsi="Arial" w:cs="Arial"/>
+          <w:sz w:val="22"/>
+        </w:rPr>
+        <w:t xml:space="preserve"> – Empresa Lazos</w:t>
+      </w:r>
+      <w:bookmarkEnd w:id="16"/>
+    </w:p>
+    <w:p>
+      <w:pPr>
         <w:rPr>
           <w:rFonts w:ascii="Arial" w:hAnsi="Arial" w:cs="Arial"/>
           <w:color w:val="auto"/>
@@ -6213,7 +6659,7 @@
           <w:szCs w:val="28"/>
         </w:rPr>
       </w:pPr>
-      <w:bookmarkStart w:id="16" w:name="_Toc368941487"/>
+      <w:bookmarkStart w:id="17" w:name="_Toc369471896"/>
       <w:r>
         <w:rPr>
           <w:rFonts w:ascii="Arial" w:eastAsia="Times New Roman" w:hAnsi="Arial" w:cs="Arial"/>
@@ -6235,7 +6681,7 @@
         </w:rPr>
         <w:t>cedentes del Proyecto de SW</w:t>
       </w:r>
-      <w:bookmarkEnd w:id="16"/>
+      <w:bookmarkEnd w:id="17"/>
     </w:p>
     <w:p/>
     <w:p>
@@ -6270,7 +6716,77 @@
           <w:rFonts w:ascii="Arial" w:hAnsi="Arial" w:cs="Arial"/>
           <w:sz w:val="24"/>
         </w:rPr>
-        <w:t xml:space="preserve"> la atención del cliente y la organización de la información, es necesario mejorar las condiciones en la empresa en cuanto a gestión de los proyectos. </w:t>
+        <w:t xml:space="preserve"> la atención </w:t>
+      </w:r>
+      <w:r>
+        <w:rPr>
+          <w:rFonts w:ascii="Arial" w:hAnsi="Arial" w:cs="Arial"/>
+          <w:sz w:val="24"/>
+        </w:rPr>
+        <w:t>al</w:t>
+      </w:r>
+      <w:r>
+        <w:rPr>
+          <w:rFonts w:ascii="Arial" w:hAnsi="Arial" w:cs="Arial"/>
+          <w:sz w:val="24"/>
+        </w:rPr>
+        <w:t xml:space="preserve"> cliente y la organización de la información, es necesario mejorar las condiciones en</w:t>
+      </w:r>
+      <w:r>
+        <w:rPr>
+          <w:rFonts w:ascii="Arial" w:hAnsi="Arial" w:cs="Arial"/>
+          <w:sz w:val="24"/>
+        </w:rPr>
+        <w:t xml:space="preserve"> que</w:t>
+      </w:r>
+      <w:r>
+        <w:rPr>
+          <w:rFonts w:ascii="Arial" w:hAnsi="Arial" w:cs="Arial"/>
+          <w:sz w:val="24"/>
+        </w:rPr>
+        <w:t xml:space="preserve"> la empresa </w:t>
+      </w:r>
+      <w:r>
+        <w:rPr>
+          <w:rFonts w:ascii="Arial" w:hAnsi="Arial" w:cs="Arial"/>
+          <w:sz w:val="24"/>
+        </w:rPr>
+        <w:t>gestio</w:t>
+      </w:r>
+      <w:r>
+        <w:rPr>
+          <w:rFonts w:ascii="Arial" w:hAnsi="Arial" w:cs="Arial"/>
+          <w:sz w:val="24"/>
+        </w:rPr>
+        <w:t>n</w:t>
+      </w:r>
+      <w:r>
+        <w:rPr>
+          <w:rFonts w:ascii="Arial" w:hAnsi="Arial" w:cs="Arial"/>
+          <w:sz w:val="24"/>
+        </w:rPr>
+        <w:t>a</w:t>
+      </w:r>
+      <w:r>
+        <w:rPr>
+          <w:rFonts w:ascii="Arial" w:hAnsi="Arial" w:cs="Arial"/>
+          <w:sz w:val="24"/>
+        </w:rPr>
+        <w:t xml:space="preserve"> </w:t>
+      </w:r>
+      <w:r>
+        <w:rPr>
+          <w:rFonts w:ascii="Arial" w:hAnsi="Arial" w:cs="Arial"/>
+          <w:sz w:val="24"/>
+        </w:rPr>
+        <w:t>su</w:t>
+      </w:r>
+      <w:r>
+        <w:rPr>
+          <w:rFonts w:ascii="Arial" w:hAnsi="Arial" w:cs="Arial"/>
+          <w:sz w:val="24"/>
+        </w:rPr>
+        <w:t xml:space="preserve">s proyectos. </w:t>
       </w:r>
     </w:p>
     <w:p>
@@ -7079,6 +7595,21 @@
     </w:p>
     <w:p>
       <w:pPr>
+        <w:pStyle w:val="Prrafodelista"/>
+        <w:tabs>
+          <w:tab w:val="right" w:pos="8080"/>
+        </w:tabs>
+        <w:spacing w:line="360" w:lineRule="auto"/>
+        <w:ind w:left="360"/>
+        <w:jc w:val="both"/>
+        <w:rPr>
+          <w:rFonts w:ascii="Arial" w:hAnsi="Arial" w:cs="Arial"/>
+          <w:sz w:val="24"/>
+        </w:rPr>
+      </w:pPr>
+    </w:p>
+    <w:p>
+      <w:pPr>
         <w:tabs>
           <w:tab w:val="right" w:pos="8080"/>
         </w:tabs>
@@ -7096,7 +7627,6 @@
           <w:b/>
           <w:sz w:val="24"/>
         </w:rPr>
-        <w:lastRenderedPageBreak/>
         <w:t>Mantis Bug Tracker</w:t>
       </w:r>
     </w:p>
@@ -7337,7 +7867,7 @@
           <w:rFonts w:ascii="Arial" w:hAnsi="Arial" w:cs="Arial"/>
           <w:sz w:val="24"/>
         </w:rPr>
-        <w:t xml:space="preserve">s un sistema que da solución para la gestión de proyectos, tanto en entornos distribuidos como centralizados, que requieren la escalabilidad y flexibilidad, también incluye una nube. puede coordinar todo su equipo, planificar los proyectos, hacer seguimiento, establecer prioridades y aumentar su </w:t>
+        <w:t xml:space="preserve">s un sistema que da solución para la gestión de proyectos, tanto en entornos distribuidos como centralizados, que requieren la escalabilidad y </w:t>
       </w:r>
       <w:r>
         <w:rPr>
@@ -7345,7 +7875,7 @@
           <w:sz w:val="24"/>
         </w:rPr>
         <w:lastRenderedPageBreak/>
-        <w:t xml:space="preserve">productividad, con una solución que se adapta a cada organización y no requiere largos periodos de formación o configuración. </w:t>
+        <w:t xml:space="preserve">flexibilidad, también incluye una nube. puede coordinar todo su equipo, planificar los proyectos, hacer seguimiento, establecer prioridades y aumentar su productividad, con una solución que se adapta a cada organización y no requiere largos periodos de formación o configuración. </w:t>
       </w:r>
     </w:p>
     <w:p>
@@ -7728,7 +8258,49 @@
           <w:rFonts w:ascii="Arial" w:hAnsi="Arial" w:cs="Arial"/>
           <w:sz w:val="24"/>
         </w:rPr>
-        <w:t>En nuestra investigación no se encontraron antecedentes de que exista un sistema que cumpla en su totalidad con los requisitos o funciones que la empresa necesita, ya que nuestro sistema está acorde a los requerimientos solicitados, cumpliendo la función de 2 sistemas en 1 solo, ya que en el mercado se encuentran por separado. La gestión del cliente o soporte para el cliente y la gestión de tareas para el equipo de trabajo.</w:t>
+        <w:t>En nuestra investigación no se encontraron antecedentes de que exista un sistema que cumpla en su totalidad con los requisitos o funciones que la empresa neces</w:t>
+      </w:r>
+      <w:r>
+        <w:rPr>
+          <w:rFonts w:ascii="Arial" w:hAnsi="Arial" w:cs="Arial"/>
+          <w:sz w:val="24"/>
+        </w:rPr>
+        <w:t>ita, ya que nuestro sistema estara</w:t>
+      </w:r>
+      <w:r>
+        <w:rPr>
+          <w:rFonts w:ascii="Arial" w:hAnsi="Arial" w:cs="Arial"/>
+          <w:sz w:val="24"/>
+        </w:rPr>
+        <w:t xml:space="preserve"> acorde a los requerimientos solicitados, cumpliendo la función de </w:t>
+      </w:r>
+      <w:r>
+        <w:rPr>
+          <w:rFonts w:ascii="Arial" w:hAnsi="Arial" w:cs="Arial"/>
+          <w:sz w:val="24"/>
+        </w:rPr>
+        <w:t>dos</w:t>
+      </w:r>
+      <w:r>
+        <w:rPr>
+          <w:rFonts w:ascii="Arial" w:hAnsi="Arial" w:cs="Arial"/>
+          <w:sz w:val="24"/>
+        </w:rPr>
+        <w:t xml:space="preserve"> sistemas en </w:t>
+      </w:r>
+      <w:r>
+        <w:rPr>
+          <w:rFonts w:ascii="Arial" w:hAnsi="Arial" w:cs="Arial"/>
+          <w:sz w:val="24"/>
+        </w:rPr>
+        <w:t>uno</w:t>
+      </w:r>
+      <w:r>
+        <w:rPr>
+          <w:rFonts w:ascii="Arial" w:hAnsi="Arial" w:cs="Arial"/>
+          <w:sz w:val="24"/>
+        </w:rPr>
+        <w:t xml:space="preserve"> solo, ya que en el mercado se encuentran por separado. La gestión del cliente o soporte para el cliente y la gestión de tareas para el equipo de trabajo.</w:t>
       </w:r>
     </w:p>
     <w:p>
@@ -7763,7 +8335,6 @@
           <w:rFonts w:ascii="Arial" w:hAnsi="Arial" w:cs="Arial"/>
           <w:sz w:val="24"/>
         </w:rPr>
-        <w:lastRenderedPageBreak/>
         <w:t>Los sistemas mencionados anteriormente son una opción que existe pero sus valores son altamente elevados ya que son sistemas de calidad, populares que son utilizados por organizaciones grandes y están fuera del presupuesto de la empresa. A excepción de osticket ya que es completamente gratuito.</w:t>
       </w:r>
     </w:p>
@@ -7890,7 +8461,35 @@
           <w:rFonts w:ascii="Arial" w:hAnsi="Arial" w:cs="Arial"/>
           <w:sz w:val="24"/>
         </w:rPr>
-        <w:t>Los procesos son solamente los que la empresa solicita, a diferencia de los demás sistemas, trabajan en un entorno general para organizaciones con funciones comunes que posiblemente para lazos SA. no sean necesarias como por ejemplo gestiones para un gerente, o entidades externas.</w:t>
+        <w:t>Los procesos son solamente los que la empresa solicita, a diferencia de los demás sistemas, trabajan en un entorno general para organizaciones con funciones</w:t>
+      </w:r>
+      <w:r>
+        <w:rPr>
+          <w:rFonts w:ascii="Arial" w:hAnsi="Arial" w:cs="Arial"/>
+          <w:sz w:val="24"/>
+        </w:rPr>
+        <w:t xml:space="preserve"> comunes que posiblemente para L</w:t>
+      </w:r>
+      <w:r>
+        <w:rPr>
+          <w:rFonts w:ascii="Arial" w:hAnsi="Arial" w:cs="Arial"/>
+          <w:sz w:val="24"/>
+        </w:rPr>
+        <w:t>azos no sean necesarias</w:t>
+      </w:r>
+      <w:r>
+        <w:rPr>
+          <w:rFonts w:ascii="Arial" w:hAnsi="Arial" w:cs="Arial"/>
+          <w:sz w:val="24"/>
+        </w:rPr>
+        <w:t>,</w:t>
+      </w:r>
+      <w:r>
+        <w:rPr>
+          <w:rFonts w:ascii="Arial" w:hAnsi="Arial" w:cs="Arial"/>
+          <w:sz w:val="24"/>
+        </w:rPr>
+        <w:t xml:space="preserve"> como por ejemplo gestiones para un gerente, o entidades externas.</w:t>
       </w:r>
     </w:p>
     <w:p>
@@ -7955,7 +8554,7 @@
           <w:szCs w:val="28"/>
         </w:rPr>
       </w:pPr>
-      <w:bookmarkStart w:id="17" w:name="_Toc368941488"/>
+      <w:bookmarkStart w:id="18" w:name="_Toc369471897"/>
       <w:r>
         <w:rPr>
           <w:rFonts w:ascii="Arial" w:eastAsia="Times New Roman" w:hAnsi="Arial" w:cs="Arial"/>
@@ -7976,7 +8575,7 @@
         </w:rPr>
         <w:t>oblema</w:t>
       </w:r>
-      <w:bookmarkEnd w:id="17"/>
+      <w:bookmarkEnd w:id="18"/>
     </w:p>
     <w:p/>
     <w:p>
@@ -8025,7 +8624,15 @@
           <w:rFonts w:ascii="Arial" w:hAnsi="Arial" w:cs="Arial"/>
           <w:sz w:val="24"/>
         </w:rPr>
-        <w:t xml:space="preserve"> principal componente es el desarrollo de software, desarrollo en el cual entregan sistemas a distintos clientes para su implementación. Una vez que estos sistemas ya estan finalizados comienza un periodo denominado ‘garantia’, periodo en el cual los clientes pueden reportar errores que presente el sistema, o pueden presentar nuevos requerimientos para agregarle a este. </w:t>
+        <w:t xml:space="preserve"> principal componente es el desarrollo de software, desarrollo en el cual entregan sistemas a distintos clientes para su implementación. Una vez que estos sistemas ya estan finalizados comienza un periodo denominado ‘garantia’, periodo en el cual los </w:t>
+      </w:r>
+      <w:r>
+        <w:rPr>
+          <w:rFonts w:ascii="Arial" w:hAnsi="Arial" w:cs="Arial"/>
+          <w:sz w:val="24"/>
+        </w:rPr>
+        <w:lastRenderedPageBreak/>
+        <w:t xml:space="preserve">clientes pueden reportar errores que presente el sistema, o pueden presentar nuevos requerimientos para agregarle a este. </w:t>
       </w:r>
     </w:p>
     <w:p>
@@ -8046,7 +8653,6 @@
           <w:rFonts w:ascii="Arial" w:hAnsi="Arial" w:cs="Arial"/>
           <w:sz w:val="24"/>
         </w:rPr>
-        <w:lastRenderedPageBreak/>
         <w:t>Entonces dicho levantamiento de requerimientos o reporte de errores, actualmente para los sistemas que se encuentran en periodo de garantia, o que ya han sido implementados, se realiza por medios tales como conversaci</w:t>
       </w:r>
       <w:r>
@@ -8376,6 +8982,7 @@
           <w:rFonts w:ascii="Arial" w:hAnsi="Arial" w:cs="Arial"/>
           <w:sz w:val="24"/>
         </w:rPr>
+        <w:lastRenderedPageBreak/>
         <w:t>Asignar una tarea (se puede asignar a otro encargado o desarrollador).</w:t>
       </w:r>
     </w:p>
@@ -8401,6 +9008,31 @@
           <w:rFonts w:ascii="Arial" w:hAnsi="Arial" w:cs="Arial"/>
           <w:sz w:val="24"/>
         </w:rPr>
+        <w:t>Aprobar o rechazar la resolución de solicitudes.</w:t>
+      </w:r>
+    </w:p>
+    <w:p>
+      <w:pPr>
+        <w:pStyle w:val="Prrafodelista"/>
+        <w:numPr>
+          <w:ilvl w:val="0"/>
+          <w:numId w:val="15"/>
+        </w:numPr>
+        <w:tabs>
+          <w:tab w:val="right" w:pos="8080"/>
+        </w:tabs>
+        <w:spacing w:line="360" w:lineRule="auto"/>
+        <w:jc w:val="both"/>
+        <w:rPr>
+          <w:rFonts w:ascii="Arial" w:hAnsi="Arial" w:cs="Arial"/>
+          <w:sz w:val="24"/>
+        </w:rPr>
+      </w:pPr>
+      <w:r>
+        <w:rPr>
+          <w:rFonts w:ascii="Arial" w:hAnsi="Arial" w:cs="Arial"/>
+          <w:sz w:val="24"/>
+        </w:rPr>
         <w:t>Puede hacer las mismas acciones del perfil desarrollador.</w:t>
       </w:r>
     </w:p>
@@ -8462,7 +9094,21 @@
           <w:rFonts w:ascii="Arial" w:hAnsi="Arial" w:cs="Arial"/>
           <w:sz w:val="24"/>
         </w:rPr>
-        <w:t>Asignar una estimación.</w:t>
+        <w:t>Revisar</w:t>
+      </w:r>
+      <w:r>
+        <w:rPr>
+          <w:rFonts w:ascii="Arial" w:hAnsi="Arial" w:cs="Arial"/>
+          <w:sz w:val="24"/>
+        </w:rPr>
+        <w:t xml:space="preserve"> la solicitud y su historico</w:t>
+      </w:r>
+      <w:r>
+        <w:rPr>
+          <w:rFonts w:ascii="Arial" w:hAnsi="Arial" w:cs="Arial"/>
+          <w:sz w:val="24"/>
+        </w:rPr>
+        <w:t>.</w:t>
       </w:r>
     </w:p>
     <w:p>
@@ -8487,7 +9133,21 @@
           <w:rFonts w:ascii="Arial" w:hAnsi="Arial" w:cs="Arial"/>
           <w:sz w:val="24"/>
         </w:rPr>
-        <w:t>Revisar.</w:t>
+        <w:t>Resolver</w:t>
+      </w:r>
+      <w:r>
+        <w:rPr>
+          <w:rFonts w:ascii="Arial" w:hAnsi="Arial" w:cs="Arial"/>
+          <w:sz w:val="24"/>
+        </w:rPr>
+        <w:t xml:space="preserve"> y cambiar de estado</w:t>
+      </w:r>
+      <w:r>
+        <w:rPr>
+          <w:rFonts w:ascii="Arial" w:hAnsi="Arial" w:cs="Arial"/>
+          <w:sz w:val="24"/>
+        </w:rPr>
+        <w:t>.</w:t>
       </w:r>
     </w:p>
     <w:p>
@@ -8512,32 +9172,21 @@
           <w:rFonts w:ascii="Arial" w:hAnsi="Arial" w:cs="Arial"/>
           <w:sz w:val="24"/>
         </w:rPr>
-        <w:t>Resolver.</w:t>
-      </w:r>
-    </w:p>
-    <w:p>
-      <w:pPr>
-        <w:pStyle w:val="Prrafodelista"/>
-        <w:numPr>
-          <w:ilvl w:val="0"/>
-          <w:numId w:val="14"/>
-        </w:numPr>
-        <w:tabs>
-          <w:tab w:val="right" w:pos="8080"/>
-        </w:tabs>
-        <w:spacing w:line="360" w:lineRule="auto"/>
-        <w:jc w:val="both"/>
-        <w:rPr>
-          <w:rFonts w:ascii="Arial" w:hAnsi="Arial" w:cs="Arial"/>
-          <w:sz w:val="24"/>
-        </w:rPr>
-      </w:pPr>
-      <w:r>
-        <w:rPr>
-          <w:rFonts w:ascii="Arial" w:hAnsi="Arial" w:cs="Arial"/>
-          <w:sz w:val="24"/>
-        </w:rPr>
-        <w:t>Adjuntar archivo.</w:t>
+        <w:t>Adjuntar archivo</w:t>
+      </w:r>
+      <w:r>
+        <w:rPr>
+          <w:rFonts w:ascii="Arial" w:hAnsi="Arial" w:cs="Arial"/>
+          <w:sz w:val="24"/>
+        </w:rPr>
+        <w:t xml:space="preserve"> y comentarios</w:t>
+      </w:r>
+      <w:r>
+        <w:rPr>
+          <w:rFonts w:ascii="Arial" w:hAnsi="Arial" w:cs="Arial"/>
+          <w:sz w:val="24"/>
+        </w:rPr>
+        <w:t>.</w:t>
       </w:r>
     </w:p>
     <w:p>
@@ -8598,7 +9247,21 @@
           <w:rFonts w:ascii="Arial" w:hAnsi="Arial" w:cs="Arial"/>
           <w:sz w:val="24"/>
         </w:rPr>
-        <w:t>Notificación vía correo electrónico de los cambios de estados.</w:t>
+        <w:t>Notificación vía correo electrónico de los cambios de estados</w:t>
+      </w:r>
+      <w:r>
+        <w:rPr>
+          <w:rFonts w:ascii="Arial" w:hAnsi="Arial" w:cs="Arial"/>
+          <w:sz w:val="24"/>
+        </w:rPr>
+        <w:t xml:space="preserve"> a los usuarios asignados</w:t>
+      </w:r>
+      <w:r>
+        <w:rPr>
+          <w:rFonts w:ascii="Arial" w:hAnsi="Arial" w:cs="Arial"/>
+          <w:sz w:val="24"/>
+        </w:rPr>
+        <w:t>.</w:t>
       </w:r>
     </w:p>
     <w:p>
@@ -8623,7 +9286,21 @@
           <w:rFonts w:ascii="Arial" w:hAnsi="Arial" w:cs="Arial"/>
           <w:sz w:val="24"/>
         </w:rPr>
-        <w:t>Súper usuario puede crear usuarios internos como externos y puede crear proyecto.</w:t>
+        <w:t>Súper usuario puede crear usuarios internos como externos y puede crear proyecto</w:t>
+      </w:r>
+      <w:r>
+        <w:rPr>
+          <w:rFonts w:ascii="Arial" w:hAnsi="Arial" w:cs="Arial"/>
+          <w:sz w:val="24"/>
+        </w:rPr>
+        <w:t>s</w:t>
+      </w:r>
+      <w:r>
+        <w:rPr>
+          <w:rFonts w:ascii="Arial" w:hAnsi="Arial" w:cs="Arial"/>
+          <w:sz w:val="24"/>
+        </w:rPr>
+        <w:t>.</w:t>
       </w:r>
     </w:p>
     <w:p>
@@ -8718,7 +9395,7 @@
           <w:szCs w:val="28"/>
         </w:rPr>
       </w:pPr>
-      <w:bookmarkStart w:id="18" w:name="_Toc368941489"/>
+      <w:bookmarkStart w:id="19" w:name="_Toc369471898"/>
       <w:r>
         <w:rPr>
           <w:rFonts w:ascii="Arial" w:eastAsia="Times New Roman" w:hAnsi="Arial" w:cs="Arial"/>
@@ -8740,20 +9417,708 @@
         </w:rPr>
         <w:t>itectura</w:t>
       </w:r>
-      <w:bookmarkEnd w:id="18"/>
+      <w:bookmarkEnd w:id="19"/>
     </w:p>
     <w:p/>
     <w:p>
-      <w:r>
-        <w:t>/* Pendiente */</w:t>
-      </w:r>
-    </w:p>
-    <w:p>
-      <w:pPr>
-        <w:rPr>
-          <w:rFonts w:ascii="Arial" w:hAnsi="Arial" w:cs="Arial"/>
-          <w:color w:val="auto"/>
-          <w:sz w:val="20"/>
+      <w:pPr>
+        <w:tabs>
+          <w:tab w:val="right" w:pos="8080"/>
+        </w:tabs>
+        <w:spacing w:line="360" w:lineRule="auto"/>
+        <w:ind w:firstLine="709"/>
+        <w:jc w:val="both"/>
+        <w:rPr>
+          <w:rFonts w:ascii="Arial" w:hAnsi="Arial" w:cs="Arial"/>
+          <w:sz w:val="24"/>
+        </w:rPr>
+      </w:pPr>
+      <w:r>
+        <w:rPr>
+          <w:rFonts w:ascii="Arial" w:hAnsi="Arial" w:cs="Arial"/>
+          <w:sz w:val="24"/>
+        </w:rPr>
+        <w:t>Considerando las necesidades y la naturaleza Web de la solución propuesta, es</w:t>
+      </w:r>
+      <w:r>
+        <w:rPr>
+          <w:rFonts w:ascii="Arial" w:hAnsi="Arial" w:cs="Arial"/>
+          <w:sz w:val="24"/>
+        </w:rPr>
+        <w:t xml:space="preserve"> </w:t>
+      </w:r>
+      <w:r>
+        <w:rPr>
+          <w:rFonts w:ascii="Arial" w:hAnsi="Arial" w:cs="Arial"/>
+          <w:sz w:val="24"/>
+        </w:rPr>
+        <w:t>que en terminos de arquitectura, el desarrollo del software se basara en el paradigma cliente servidor, más especificamente en</w:t>
+      </w:r>
+      <w:r>
+        <w:rPr>
+          <w:rFonts w:ascii="Arial" w:hAnsi="Arial" w:cs="Arial"/>
+          <w:sz w:val="24"/>
+        </w:rPr>
+        <w:t xml:space="preserve"> la</w:t>
+      </w:r>
+      <w:r>
+        <w:rPr>
+          <w:rFonts w:ascii="Arial" w:hAnsi="Arial" w:cs="Arial"/>
+          <w:sz w:val="24"/>
+        </w:rPr>
+        <w:t xml:space="preserve"> logica por capas.</w:t>
+      </w:r>
+    </w:p>
+    <w:p>
+      <w:pPr>
+        <w:tabs>
+          <w:tab w:val="right" w:pos="8080"/>
+        </w:tabs>
+        <w:spacing w:line="360" w:lineRule="auto"/>
+        <w:ind w:firstLine="709"/>
+        <w:jc w:val="both"/>
+        <w:rPr>
+          <w:rFonts w:ascii="Arial" w:hAnsi="Arial" w:cs="Arial"/>
+          <w:sz w:val="24"/>
+        </w:rPr>
+      </w:pPr>
+    </w:p>
+    <w:p>
+      <w:pPr>
+        <w:keepNext/>
+        <w:tabs>
+          <w:tab w:val="right" w:pos="8080"/>
+        </w:tabs>
+        <w:spacing w:line="360" w:lineRule="auto"/>
+        <w:jc w:val="center"/>
+      </w:pPr>
+      <w:r>
+        <w:rPr>
+          <w:rFonts w:ascii="Arial" w:hAnsi="Arial" w:cs="Arial"/>
+          <w:sz w:val="24"/>
+        </w:rPr>
+        <w:drawing>
+          <wp:inline distT="0" distB="0" distL="0" distR="0" wp14:anchorId="4C035AB1" wp14:editId="37BB265F">
+            <wp:extent cx="4465675" cy="2615943"/>
+            <wp:effectExtent l="0" t="0" r="0" b="0"/>
+            <wp:docPr id="3" name="Imagen 3" descr="C:\Users\Luxo\Desktop\WWW[1].png"/>
+            <wp:cNvGraphicFramePr>
+              <a:graphicFrameLocks xmlns:a="http://schemas.openxmlformats.org/drawingml/2006/main" noChangeAspect="1"/>
+            </wp:cNvGraphicFramePr>
+            <a:graphic xmlns:a="http://schemas.openxmlformats.org/drawingml/2006/main">
+              <a:graphicData uri="http://schemas.openxmlformats.org/drawingml/2006/picture">
+                <pic:pic xmlns:pic="http://schemas.openxmlformats.org/drawingml/2006/picture">
+                  <pic:nvPicPr>
+                    <pic:cNvPr id="0" name="Picture 1" descr="C:\Users\Luxo\Desktop\WWW[1].png"/>
+                    <pic:cNvPicPr>
+                      <a:picLocks noChangeAspect="1" noChangeArrowheads="1"/>
+                    </pic:cNvPicPr>
+                  </pic:nvPicPr>
+                  <pic:blipFill>
+                    <a:blip r:embed="rId11">
+                      <a:extLst>
+                        <a:ext uri="{28A0092B-C50C-407E-A947-70E740481C1C}">
+                          <a14:useLocalDpi xmlns:a14="http://schemas.microsoft.com/office/drawing/2010/main" val="0"/>
+                        </a:ext>
+                      </a:extLst>
+                    </a:blip>
+                    <a:srcRect/>
+                    <a:stretch>
+                      <a:fillRect/>
+                    </a:stretch>
+                  </pic:blipFill>
+                  <pic:spPr bwMode="auto">
+                    <a:xfrm>
+                      <a:off x="0" y="0"/>
+                      <a:ext cx="4468479" cy="2617586"/>
+                    </a:xfrm>
+                    <a:prstGeom prst="rect">
+                      <a:avLst/>
+                    </a:prstGeom>
+                    <a:noFill/>
+                    <a:ln>
+                      <a:noFill/>
+                    </a:ln>
+                  </pic:spPr>
+                </pic:pic>
+              </a:graphicData>
+            </a:graphic>
+          </wp:inline>
+        </w:drawing>
+      </w:r>
+    </w:p>
+    <w:p>
+      <w:pPr>
+        <w:pStyle w:val="Epgrafe"/>
+        <w:jc w:val="center"/>
+        <w:rPr>
+          <w:rFonts w:ascii="Arial" w:hAnsi="Arial" w:cs="Arial"/>
+          <w:sz w:val="32"/>
+        </w:rPr>
+      </w:pPr>
+      <w:bookmarkStart w:id="20" w:name="_Toc369471879"/>
+      <w:r>
+        <w:rPr>
+          <w:rFonts w:ascii="Arial" w:hAnsi="Arial" w:cs="Arial"/>
+          <w:sz w:val="22"/>
+        </w:rPr>
+        <w:t xml:space="preserve">Ilustración </w:t>
+      </w:r>
+      <w:r>
+        <w:rPr>
+          <w:rFonts w:ascii="Arial" w:hAnsi="Arial" w:cs="Arial"/>
+          <w:sz w:val="22"/>
+        </w:rPr>
+        <w:fldChar w:fldCharType="begin"/>
+      </w:r>
+      <w:r>
+        <w:rPr>
+          <w:rFonts w:ascii="Arial" w:hAnsi="Arial" w:cs="Arial"/>
+          <w:sz w:val="22"/>
+        </w:rPr>
+        <w:instrText xml:space="preserve"> SEQ Ilustración \* ARABIC </w:instrText>
+      </w:r>
+      <w:r>
+        <w:rPr>
+          <w:rFonts w:ascii="Arial" w:hAnsi="Arial" w:cs="Arial"/>
+          <w:sz w:val="22"/>
+        </w:rPr>
+        <w:fldChar w:fldCharType="separate"/>
+      </w:r>
+      <w:r>
+        <w:rPr>
+          <w:rFonts w:ascii="Arial" w:hAnsi="Arial" w:cs="Arial"/>
+          <w:sz w:val="22"/>
+        </w:rPr>
+        <w:t>2</w:t>
+      </w:r>
+      <w:r>
+        <w:rPr>
+          <w:rFonts w:ascii="Arial" w:hAnsi="Arial" w:cs="Arial"/>
+          <w:sz w:val="22"/>
+        </w:rPr>
+        <w:fldChar w:fldCharType="end"/>
+      </w:r>
+      <w:r>
+        <w:rPr>
+          <w:rFonts w:ascii="Arial" w:hAnsi="Arial" w:cs="Arial"/>
+          <w:sz w:val="22"/>
+        </w:rPr>
+        <w:t xml:space="preserve"> - Arquitectura</w:t>
+      </w:r>
+      <w:bookmarkEnd w:id="20"/>
+    </w:p>
+    <w:p>
+      <w:pPr>
+        <w:tabs>
+          <w:tab w:val="right" w:pos="8080"/>
+        </w:tabs>
+        <w:spacing w:line="360" w:lineRule="auto"/>
+        <w:ind w:firstLine="709"/>
+        <w:jc w:val="both"/>
+        <w:rPr>
+          <w:rFonts w:ascii="Arial" w:hAnsi="Arial" w:cs="Arial"/>
+          <w:sz w:val="24"/>
+        </w:rPr>
+      </w:pPr>
+    </w:p>
+    <w:p>
+      <w:pPr>
+        <w:tabs>
+          <w:tab w:val="right" w:pos="8080"/>
+        </w:tabs>
+        <w:spacing w:line="360" w:lineRule="auto"/>
+        <w:ind w:firstLine="709"/>
+        <w:jc w:val="both"/>
+        <w:rPr>
+          <w:rFonts w:ascii="Arial" w:hAnsi="Arial" w:cs="Arial"/>
+          <w:sz w:val="24"/>
+        </w:rPr>
+      </w:pPr>
+      <w:r>
+        <w:rPr>
+          <w:rFonts w:ascii="Arial" w:hAnsi="Arial" w:cs="Arial"/>
+          <w:sz w:val="24"/>
+        </w:rPr>
+        <w:t>La arquitectura cliente-servidor es un modelo de aplicación distribuida en el que las tareas se reparten entre los proveedores de recursos o servicios, llamados servidores, y los demandantes, llamados clientes. Un cliente realiza peticiones a otro programa, el servidor, quien le da respuesta. Esta idea también se puede aplicar a programas que se ejecutan sobre una sola computadora, aunque es más ventajosa en un sistema operativo multiusuario distribuido a través de una red de computadoras.</w:t>
+      </w:r>
+    </w:p>
+    <w:p>
+      <w:pPr>
+        <w:tabs>
+          <w:tab w:val="right" w:pos="8080"/>
+        </w:tabs>
+        <w:spacing w:line="360" w:lineRule="auto"/>
+        <w:ind w:firstLine="709"/>
+        <w:jc w:val="both"/>
+        <w:rPr>
+          <w:rFonts w:ascii="Arial" w:hAnsi="Arial" w:cs="Arial"/>
+          <w:sz w:val="24"/>
+        </w:rPr>
+      </w:pPr>
+    </w:p>
+    <w:p>
+      <w:pPr>
+        <w:tabs>
+          <w:tab w:val="right" w:pos="8080"/>
+        </w:tabs>
+        <w:spacing w:line="360" w:lineRule="auto"/>
+        <w:ind w:firstLine="709"/>
+        <w:jc w:val="both"/>
+        <w:rPr>
+          <w:rFonts w:ascii="Arial" w:hAnsi="Arial" w:cs="Arial"/>
+          <w:sz w:val="24"/>
+        </w:rPr>
+      </w:pPr>
+      <w:r>
+        <w:rPr>
+          <w:rFonts w:ascii="Arial" w:hAnsi="Arial" w:cs="Arial"/>
+          <w:sz w:val="24"/>
+        </w:rPr>
+        <w:lastRenderedPageBreak/>
+        <w:t>En esta arquitectura la capacidad de proceso está repartida entre los clientes y los servidores, aunque son más importantes las ventajas de tipo organizativo debidas a la centralización de la gestión de la información y la separación de responsabilidades, lo que facilita y clarifica el diseño del sistema.</w:t>
+      </w:r>
+    </w:p>
+    <w:p>
+      <w:pPr>
+        <w:tabs>
+          <w:tab w:val="right" w:pos="8080"/>
+        </w:tabs>
+        <w:spacing w:line="360" w:lineRule="auto"/>
+        <w:ind w:firstLine="709"/>
+        <w:jc w:val="both"/>
+        <w:rPr>
+          <w:rFonts w:ascii="Arial" w:hAnsi="Arial" w:cs="Arial"/>
+          <w:sz w:val="24"/>
+        </w:rPr>
+      </w:pPr>
+    </w:p>
+    <w:p>
+      <w:pPr>
+        <w:tabs>
+          <w:tab w:val="right" w:pos="8080"/>
+        </w:tabs>
+        <w:spacing w:line="360" w:lineRule="auto"/>
+        <w:ind w:firstLine="709"/>
+        <w:jc w:val="both"/>
+        <w:rPr>
+          <w:rFonts w:ascii="Arial" w:hAnsi="Arial" w:cs="Arial"/>
+          <w:sz w:val="24"/>
+        </w:rPr>
+      </w:pPr>
+      <w:r>
+        <w:rPr>
+          <w:rFonts w:ascii="Arial" w:hAnsi="Arial" w:cs="Arial"/>
+          <w:sz w:val="24"/>
+        </w:rPr>
+        <w:t>La separación entre cliente y servidor es una separación de tipo lógico, donde el servidor no se ejecuta necesariamente sobre una sola máquina ni es necesariamente un sólo programa. Los tipos específicos de servidores incluyen los servidores web, los servidores de archivo, los servidores del correo, etc. Mientras que sus propósitos varían de unos servicios a otros, la arquitectura básica seguirá siendo la misma.</w:t>
+      </w:r>
+    </w:p>
+    <w:p>
+      <w:pPr>
+        <w:tabs>
+          <w:tab w:val="right" w:pos="8080"/>
+        </w:tabs>
+        <w:spacing w:line="360" w:lineRule="auto"/>
+        <w:ind w:firstLine="709"/>
+        <w:jc w:val="both"/>
+        <w:rPr>
+          <w:rFonts w:ascii="Arial" w:hAnsi="Arial" w:cs="Arial"/>
+          <w:sz w:val="24"/>
+        </w:rPr>
+      </w:pPr>
+    </w:p>
+    <w:p>
+      <w:pPr>
+        <w:tabs>
+          <w:tab w:val="right" w:pos="8080"/>
+        </w:tabs>
+        <w:spacing w:line="360" w:lineRule="auto"/>
+        <w:ind w:firstLine="709"/>
+        <w:jc w:val="both"/>
+        <w:rPr>
+          <w:rFonts w:ascii="Arial" w:hAnsi="Arial" w:cs="Arial"/>
+          <w:sz w:val="24"/>
+        </w:rPr>
+      </w:pPr>
+      <w:r>
+        <w:rPr>
+          <w:rFonts w:ascii="Arial" w:hAnsi="Arial" w:cs="Arial"/>
+          <w:sz w:val="24"/>
+        </w:rPr>
+        <w:t>Una disposición muy común son los sistemas multicapa en los que el servidor se descompone en diferentes programas que pueden ser ejecutados por diferentes computadoras aumentando así el grado de distribución del sistema.</w:t>
+      </w:r>
+    </w:p>
+    <w:p>
+      <w:pPr>
+        <w:tabs>
+          <w:tab w:val="right" w:pos="8080"/>
+        </w:tabs>
+        <w:spacing w:line="360" w:lineRule="auto"/>
+        <w:ind w:firstLine="709"/>
+        <w:jc w:val="both"/>
+        <w:rPr>
+          <w:rFonts w:ascii="Arial" w:hAnsi="Arial" w:cs="Arial"/>
+          <w:sz w:val="24"/>
+        </w:rPr>
+      </w:pPr>
+    </w:p>
+    <w:p>
+      <w:pPr>
+        <w:tabs>
+          <w:tab w:val="right" w:pos="8080"/>
+        </w:tabs>
+        <w:spacing w:line="360" w:lineRule="auto"/>
+        <w:ind w:firstLine="709"/>
+        <w:jc w:val="both"/>
+        <w:rPr>
+          <w:rFonts w:ascii="Arial" w:hAnsi="Arial" w:cs="Arial"/>
+          <w:sz w:val="24"/>
+        </w:rPr>
+      </w:pPr>
+      <w:r>
+        <w:rPr>
+          <w:rFonts w:ascii="Arial" w:hAnsi="Arial" w:cs="Arial"/>
+          <w:sz w:val="24"/>
+        </w:rPr>
+        <w:t>En terminos fisicos la arquitectura se dividira en tres capas, las cuales son: la capa del cliente o capa navegador, la cual representa todo lo que el usuario visualiza. La segunda capa corresponde al servidor Web, en el cual se ejecuta la logica de negocio y se procesan las peticiones del cliente. Y la tercera capa corresponde al servidor de base de datos, donde se guardan los datos de manera persistente.</w:t>
+      </w:r>
+    </w:p>
+    <w:p>
+      <w:pPr>
+        <w:keepNext/>
+        <w:tabs>
+          <w:tab w:val="right" w:pos="8080"/>
+        </w:tabs>
+        <w:spacing w:line="360" w:lineRule="auto"/>
+        <w:ind w:firstLine="709"/>
+        <w:jc w:val="both"/>
+      </w:pPr>
+      <w:r>
+        <w:rPr>
+          <w:rFonts w:ascii="Arial" w:hAnsi="Arial" w:cs="Arial"/>
+          <w:sz w:val="24"/>
+        </w:rPr>
+        <w:lastRenderedPageBreak/>
+        <w:drawing>
+          <wp:inline distT="0" distB="0" distL="0" distR="0" wp14:anchorId="358EE863" wp14:editId="4675F2EF">
+            <wp:extent cx="4178300" cy="3094355"/>
+            <wp:effectExtent l="0" t="0" r="0" b="0"/>
+            <wp:docPr id="4" name="Imagen 4" descr="C:\Users\Luxo\Desktop\image_thumb19.png"/>
+            <wp:cNvGraphicFramePr>
+              <a:graphicFrameLocks xmlns:a="http://schemas.openxmlformats.org/drawingml/2006/main" noChangeAspect="1"/>
+            </wp:cNvGraphicFramePr>
+            <a:graphic xmlns:a="http://schemas.openxmlformats.org/drawingml/2006/main">
+              <a:graphicData uri="http://schemas.openxmlformats.org/drawingml/2006/picture">
+                <pic:pic xmlns:pic="http://schemas.openxmlformats.org/drawingml/2006/picture">
+                  <pic:nvPicPr>
+                    <pic:cNvPr id="0" name="Picture 2" descr="C:\Users\Luxo\Desktop\image_thumb19.png"/>
+                    <pic:cNvPicPr>
+                      <a:picLocks noChangeAspect="1" noChangeArrowheads="1"/>
+                    </pic:cNvPicPr>
+                  </pic:nvPicPr>
+                  <pic:blipFill>
+                    <a:blip r:embed="rId12">
+                      <a:extLst>
+                        <a:ext uri="{28A0092B-C50C-407E-A947-70E740481C1C}">
+                          <a14:useLocalDpi xmlns:a14="http://schemas.microsoft.com/office/drawing/2010/main" val="0"/>
+                        </a:ext>
+                      </a:extLst>
+                    </a:blip>
+                    <a:srcRect/>
+                    <a:stretch>
+                      <a:fillRect/>
+                    </a:stretch>
+                  </pic:blipFill>
+                  <pic:spPr bwMode="auto">
+                    <a:xfrm>
+                      <a:off x="0" y="0"/>
+                      <a:ext cx="4178300" cy="3094355"/>
+                    </a:xfrm>
+                    <a:prstGeom prst="rect">
+                      <a:avLst/>
+                    </a:prstGeom>
+                    <a:noFill/>
+                    <a:ln>
+                      <a:noFill/>
+                    </a:ln>
+                  </pic:spPr>
+                </pic:pic>
+              </a:graphicData>
+            </a:graphic>
+          </wp:inline>
+        </w:drawing>
+      </w:r>
+    </w:p>
+    <w:p>
+      <w:pPr>
+        <w:pStyle w:val="Epgrafe"/>
+        <w:jc w:val="center"/>
+        <w:rPr>
+          <w:rFonts w:ascii="Arial" w:hAnsi="Arial" w:cs="Arial"/>
+          <w:sz w:val="32"/>
+        </w:rPr>
+      </w:pPr>
+      <w:bookmarkStart w:id="21" w:name="_Toc369471880"/>
+      <w:r>
+        <w:rPr>
+          <w:rFonts w:ascii="Arial" w:hAnsi="Arial" w:cs="Arial"/>
+          <w:sz w:val="22"/>
+        </w:rPr>
+        <w:t xml:space="preserve">Ilustración </w:t>
+      </w:r>
+      <w:r>
+        <w:rPr>
+          <w:rFonts w:ascii="Arial" w:hAnsi="Arial" w:cs="Arial"/>
+          <w:sz w:val="22"/>
+        </w:rPr>
+        <w:fldChar w:fldCharType="begin"/>
+      </w:r>
+      <w:r>
+        <w:rPr>
+          <w:rFonts w:ascii="Arial" w:hAnsi="Arial" w:cs="Arial"/>
+          <w:sz w:val="22"/>
+        </w:rPr>
+        <w:instrText xml:space="preserve"> SEQ Ilustración \* ARABIC </w:instrText>
+      </w:r>
+      <w:r>
+        <w:rPr>
+          <w:rFonts w:ascii="Arial" w:hAnsi="Arial" w:cs="Arial"/>
+          <w:sz w:val="22"/>
+        </w:rPr>
+        <w:fldChar w:fldCharType="separate"/>
+      </w:r>
+      <w:r>
+        <w:rPr>
+          <w:rFonts w:ascii="Arial" w:hAnsi="Arial" w:cs="Arial"/>
+          <w:sz w:val="22"/>
+        </w:rPr>
+        <w:t>3</w:t>
+      </w:r>
+      <w:r>
+        <w:rPr>
+          <w:rFonts w:ascii="Arial" w:hAnsi="Arial" w:cs="Arial"/>
+          <w:sz w:val="22"/>
+        </w:rPr>
+        <w:fldChar w:fldCharType="end"/>
+      </w:r>
+      <w:r>
+        <w:rPr>
+          <w:rFonts w:ascii="Arial" w:hAnsi="Arial" w:cs="Arial"/>
+          <w:sz w:val="22"/>
+        </w:rPr>
+        <w:t xml:space="preserve"> - Capas fisica</w:t>
+      </w:r>
+      <w:bookmarkEnd w:id="21"/>
+    </w:p>
+    <w:p>
+      <w:pPr>
+        <w:tabs>
+          <w:tab w:val="right" w:pos="8080"/>
+        </w:tabs>
+        <w:spacing w:line="360" w:lineRule="auto"/>
+        <w:ind w:firstLine="709"/>
+        <w:jc w:val="both"/>
+        <w:rPr>
+          <w:rFonts w:ascii="Arial" w:hAnsi="Arial" w:cs="Arial"/>
+          <w:sz w:val="24"/>
+        </w:rPr>
+      </w:pPr>
+    </w:p>
+    <w:p>
+      <w:pPr>
+        <w:tabs>
+          <w:tab w:val="right" w:pos="8080"/>
+        </w:tabs>
+        <w:spacing w:line="360" w:lineRule="auto"/>
+        <w:ind w:firstLine="709"/>
+        <w:jc w:val="both"/>
+        <w:rPr>
+          <w:rFonts w:ascii="Arial" w:hAnsi="Arial" w:cs="Arial"/>
+          <w:sz w:val="24"/>
+        </w:rPr>
+      </w:pPr>
+      <w:r>
+        <w:rPr>
+          <w:rFonts w:ascii="Arial" w:hAnsi="Arial" w:cs="Arial"/>
+          <w:sz w:val="24"/>
+        </w:rPr>
+        <w:t xml:space="preserve">En terminos logicos la aplicación se separa en cuatro capas, las cuales son: la capa de presentación, que corresponde a todo lo que visualiza el usuario, es decir las vistas. La capa de negocio, en la cual se ejecuta toda la logica especifica del sistema, como por ejemplo las validaciones y reglas del negocio internas de la empresa. La capa de acceso a datos, en la cual se encapsulan las llamadas y transacciones que se realizan con el servidor de base de datos. Y finalmente la capa de entidades de negocio, en la cual se definen los objetos comunes entre las tres </w:t>
+      </w:r>
+      <w:r>
+        <w:rPr>
+          <w:rFonts w:ascii="Arial" w:hAnsi="Arial" w:cs="Arial"/>
+          <w:sz w:val="24"/>
+        </w:rPr>
+        <w:t>primeras capas para trasnportar la información entre estas de manera coherente.</w:t>
+      </w:r>
+    </w:p>
+    <w:p>
+      <w:pPr>
+        <w:tabs>
+          <w:tab w:val="right" w:pos="8080"/>
+        </w:tabs>
+        <w:spacing w:line="360" w:lineRule="auto"/>
+        <w:ind w:firstLine="709"/>
+        <w:jc w:val="both"/>
+        <w:rPr>
+          <w:rFonts w:ascii="Arial" w:hAnsi="Arial" w:cs="Arial"/>
+          <w:sz w:val="24"/>
+        </w:rPr>
+      </w:pPr>
+    </w:p>
+    <w:p>
+      <w:pPr>
+        <w:keepNext/>
+        <w:tabs>
+          <w:tab w:val="right" w:pos="8080"/>
+        </w:tabs>
+        <w:spacing w:line="360" w:lineRule="auto"/>
+        <w:ind w:firstLine="709"/>
+        <w:jc w:val="center"/>
+      </w:pPr>
+      <w:r>
+        <w:rPr>
+          <w:rFonts w:ascii="Arial" w:hAnsi="Arial" w:cs="Arial"/>
+          <w:sz w:val="24"/>
+        </w:rPr>
+        <w:lastRenderedPageBreak/>
+        <w:drawing>
+          <wp:inline distT="0" distB="0" distL="0" distR="0" wp14:anchorId="10F093F2" wp14:editId="786862E2">
+            <wp:extent cx="2743200" cy="3838575"/>
+            <wp:effectExtent l="0" t="0" r="0" b="9525"/>
+            <wp:docPr id="6" name="Imagen 6" descr="C:\Users\Luxo\Desktop\image_thumb[6].png"/>
+            <wp:cNvGraphicFramePr>
+              <a:graphicFrameLocks xmlns:a="http://schemas.openxmlformats.org/drawingml/2006/main" noChangeAspect="1"/>
+            </wp:cNvGraphicFramePr>
+            <a:graphic xmlns:a="http://schemas.openxmlformats.org/drawingml/2006/main">
+              <a:graphicData uri="http://schemas.openxmlformats.org/drawingml/2006/picture">
+                <pic:pic xmlns:pic="http://schemas.openxmlformats.org/drawingml/2006/picture">
+                  <pic:nvPicPr>
+                    <pic:cNvPr id="0" name="Picture 3" descr="C:\Users\Luxo\Desktop\image_thumb[6].png"/>
+                    <pic:cNvPicPr>
+                      <a:picLocks noChangeAspect="1" noChangeArrowheads="1"/>
+                    </pic:cNvPicPr>
+                  </pic:nvPicPr>
+                  <pic:blipFill>
+                    <a:blip r:embed="rId13">
+                      <a:extLst>
+                        <a:ext uri="{28A0092B-C50C-407E-A947-70E740481C1C}">
+                          <a14:useLocalDpi xmlns:a14="http://schemas.microsoft.com/office/drawing/2010/main" val="0"/>
+                        </a:ext>
+                      </a:extLst>
+                    </a:blip>
+                    <a:srcRect/>
+                    <a:stretch>
+                      <a:fillRect/>
+                    </a:stretch>
+                  </pic:blipFill>
+                  <pic:spPr bwMode="auto">
+                    <a:xfrm>
+                      <a:off x="0" y="0"/>
+                      <a:ext cx="2743200" cy="3838575"/>
+                    </a:xfrm>
+                    <a:prstGeom prst="rect">
+                      <a:avLst/>
+                    </a:prstGeom>
+                    <a:noFill/>
+                    <a:ln>
+                      <a:noFill/>
+                    </a:ln>
+                  </pic:spPr>
+                </pic:pic>
+              </a:graphicData>
+            </a:graphic>
+          </wp:inline>
+        </w:drawing>
+      </w:r>
+    </w:p>
+    <w:p>
+      <w:pPr>
+        <w:pStyle w:val="Epgrafe"/>
+        <w:jc w:val="center"/>
+        <w:rPr>
+          <w:rFonts w:ascii="Arial" w:hAnsi="Arial" w:cs="Arial"/>
+          <w:sz w:val="32"/>
+        </w:rPr>
+      </w:pPr>
+      <w:bookmarkStart w:id="22" w:name="_Toc369471881"/>
+      <w:r>
+        <w:rPr>
+          <w:rFonts w:ascii="Arial" w:hAnsi="Arial" w:cs="Arial"/>
+          <w:sz w:val="22"/>
+        </w:rPr>
+        <w:t xml:space="preserve">Ilustración </w:t>
+      </w:r>
+      <w:r>
+        <w:rPr>
+          <w:rFonts w:ascii="Arial" w:hAnsi="Arial" w:cs="Arial"/>
+          <w:sz w:val="22"/>
+        </w:rPr>
+        <w:fldChar w:fldCharType="begin"/>
+      </w:r>
+      <w:r>
+        <w:rPr>
+          <w:rFonts w:ascii="Arial" w:hAnsi="Arial" w:cs="Arial"/>
+          <w:sz w:val="22"/>
+        </w:rPr>
+        <w:instrText xml:space="preserve"> SEQ Ilustración \* ARABIC </w:instrText>
+      </w:r>
+      <w:r>
+        <w:rPr>
+          <w:rFonts w:ascii="Arial" w:hAnsi="Arial" w:cs="Arial"/>
+          <w:sz w:val="22"/>
+        </w:rPr>
+        <w:fldChar w:fldCharType="separate"/>
+      </w:r>
+      <w:r>
+        <w:rPr>
+          <w:rFonts w:ascii="Arial" w:hAnsi="Arial" w:cs="Arial"/>
+          <w:sz w:val="22"/>
+        </w:rPr>
+        <w:t>4</w:t>
+      </w:r>
+      <w:r>
+        <w:rPr>
+          <w:rFonts w:ascii="Arial" w:hAnsi="Arial" w:cs="Arial"/>
+          <w:sz w:val="22"/>
+        </w:rPr>
+        <w:fldChar w:fldCharType="end"/>
+      </w:r>
+      <w:r>
+        <w:rPr>
+          <w:rFonts w:ascii="Arial" w:hAnsi="Arial" w:cs="Arial"/>
+          <w:sz w:val="22"/>
+        </w:rPr>
+        <w:t xml:space="preserve"> - Arquitectura logica</w:t>
+      </w:r>
+      <w:bookmarkEnd w:id="22"/>
+    </w:p>
+    <w:p>
+      <w:pPr>
+        <w:tabs>
+          <w:tab w:val="right" w:pos="8080"/>
+        </w:tabs>
+        <w:spacing w:line="360" w:lineRule="auto"/>
+        <w:ind w:firstLine="709"/>
+        <w:jc w:val="both"/>
+        <w:rPr>
+          <w:rFonts w:ascii="Arial" w:hAnsi="Arial" w:cs="Arial"/>
+          <w:sz w:val="24"/>
+        </w:rPr>
+      </w:pPr>
+    </w:p>
+    <w:p>
+      <w:pPr>
+        <w:tabs>
+          <w:tab w:val="right" w:pos="8080"/>
+        </w:tabs>
+        <w:spacing w:line="360" w:lineRule="auto"/>
+        <w:ind w:firstLine="709"/>
+        <w:jc w:val="both"/>
+        <w:rPr>
+          <w:rFonts w:ascii="Arial" w:hAnsi="Arial" w:cs="Arial"/>
+          <w:sz w:val="24"/>
         </w:rPr>
       </w:pPr>
     </w:p>
@@ -8775,7 +10140,7 @@
           <w:szCs w:val="28"/>
         </w:rPr>
       </w:pPr>
-      <w:bookmarkStart w:id="19" w:name="_Toc368941490"/>
+      <w:bookmarkStart w:id="23" w:name="_Toc369471899"/>
       <w:r>
         <w:rPr>
           <w:rFonts w:ascii="Arial" w:eastAsia="Times New Roman" w:hAnsi="Arial" w:cs="Arial"/>
@@ -8796,10 +10161,48 @@
         </w:rPr>
         <w:t>ramación</w:t>
       </w:r>
-      <w:bookmarkEnd w:id="19"/>
+      <w:bookmarkEnd w:id="23"/>
     </w:p>
     <w:p/>
-    <w:p/>
+    <w:p>
+      <w:pPr>
+        <w:tabs>
+          <w:tab w:val="right" w:pos="8080"/>
+        </w:tabs>
+        <w:spacing w:line="360" w:lineRule="auto"/>
+        <w:ind w:firstLine="709"/>
+        <w:jc w:val="both"/>
+        <w:rPr>
+          <w:rFonts w:ascii="Arial" w:hAnsi="Arial" w:cs="Arial"/>
+          <w:sz w:val="24"/>
+        </w:rPr>
+      </w:pPr>
+      <w:r>
+        <w:rPr>
+          <w:rFonts w:ascii="Arial" w:hAnsi="Arial" w:cs="Arial"/>
+          <w:sz w:val="24"/>
+        </w:rPr>
+        <w:t>A continuacion se describen los lenguajes de programaci</w:t>
+      </w:r>
+      <w:r>
+        <w:rPr>
+          <w:rFonts w:ascii="Arial" w:hAnsi="Arial" w:cs="Arial"/>
+          <w:sz w:val="24"/>
+        </w:rPr>
+        <w:t>ón má</w:t>
+      </w:r>
+      <w:r>
+        <w:rPr>
+          <w:rFonts w:ascii="Arial" w:hAnsi="Arial" w:cs="Arial"/>
+          <w:sz w:val="24"/>
+        </w:rPr>
+        <w:t>s popularos o accesibles para desarrollar el software para la solución propuesta, de manera que se pueda elegir uno considerando sus caracteristicas de acuerdo a las necesidades del proyecto.</w:t>
+      </w:r>
+    </w:p>
+    <w:p>
+      <w:bookmarkStart w:id="24" w:name="_GoBack"/>
+      <w:bookmarkEnd w:id="24"/>
+    </w:p>
     <w:p>
       <w:pPr>
         <w:tabs>
@@ -8813,8 +10216,8 @@
           <w:sz w:val="24"/>
         </w:rPr>
       </w:pPr>
-      <w:bookmarkStart w:id="20" w:name="_Toc301715578"/>
-      <w:bookmarkStart w:id="21" w:name="_Toc301715658"/>
+      <w:bookmarkStart w:id="25" w:name="_Toc301715578"/>
+      <w:bookmarkStart w:id="26" w:name="_Toc301715658"/>
       <w:r>
         <w:rPr>
           <w:rFonts w:ascii="Arial" w:hAnsi="Arial" w:cs="Arial"/>
@@ -8823,8 +10226,8 @@
         </w:rPr>
         <w:t>PHP</w:t>
       </w:r>
-      <w:bookmarkEnd w:id="20"/>
-      <w:bookmarkEnd w:id="21"/>
+      <w:bookmarkEnd w:id="25"/>
+      <w:bookmarkEnd w:id="26"/>
     </w:p>
     <w:p>
       <w:pPr>
@@ -8844,6 +10247,7 @@
           <w:rFonts w:ascii="Arial" w:hAnsi="Arial" w:cs="Arial"/>
           <w:sz w:val="24"/>
         </w:rPr>
+        <w:lastRenderedPageBreak/>
         <w:t>PHP es un lenguaje que nació orientado a la programación web dinámica, se utiliza principalmente en aplicaciones de servidor, y el código puede ser también incrustado en contenido HTML.</w:t>
       </w:r>
       <w:r>
@@ -8987,7 +10391,6 @@
           <w:rFonts w:ascii="Arial" w:hAnsi="Arial" w:cs="Arial"/>
           <w:sz w:val="24"/>
         </w:rPr>
-        <w:lastRenderedPageBreak/>
         <w:t>Las aplicaciones de .NET se ejecutan en un entorno aislado del sistema operativo denominado runtime, característica que las hace ser portables.</w:t>
       </w:r>
     </w:p>
@@ -9113,6 +10516,7 @@
           <w:rFonts w:ascii="Arial" w:hAnsi="Arial" w:cs="Arial"/>
           <w:sz w:val="24"/>
         </w:rPr>
+        <w:lastRenderedPageBreak/>
         <w:t>Integra compatibilidad con otros sistemas operativos al implementar estándares como xml, soap, wsdl, etc.</w:t>
       </w:r>
     </w:p>
@@ -9302,76 +10706,69 @@
           <w:rFonts w:ascii="Arial" w:hAnsi="Arial" w:cs="Arial"/>
           <w:sz w:val="24"/>
         </w:rPr>
-        <w:t xml:space="preserve">Actualmente .NET soporta desarrollo de aplicaciones Web montadas en servidores IIS utilizando la arquitectura ASP.NET, en la cual se puede desarrollar </w:t>
-      </w:r>
+        <w:t>Actualmente .NET soporta desarrollo de aplicaciones Web montadas en servidores IIS utilizando la arquitectura ASP.NET, en la cual se puede desarrollar en los lenguajes C# o VB.</w:t>
+      </w:r>
+      <w:r>
+        <w:rPr>
+          <w:rFonts w:ascii="Arial" w:hAnsi="Arial" w:cs="Arial"/>
+          <w:sz w:val="24"/>
+        </w:rPr>
+        <w:t xml:space="preserve"> Las aplicaciones .NET no estan basadas en software libre, por lo que se deben costear las licencias de los servidores y otros componentes.</w:t>
+      </w:r>
+    </w:p>
+    <w:p>
+      <w:pPr>
+        <w:rPr>
+          <w:rFonts w:ascii="Arial" w:hAnsi="Arial" w:cs="Arial"/>
+          <w:color w:val="auto"/>
+        </w:rPr>
+      </w:pPr>
+    </w:p>
+    <w:p>
+      <w:pPr>
+        <w:tabs>
+          <w:tab w:val="right" w:pos="8080"/>
+        </w:tabs>
+        <w:spacing w:line="360" w:lineRule="auto"/>
+        <w:jc w:val="both"/>
+        <w:rPr>
+          <w:rFonts w:ascii="Arial" w:hAnsi="Arial" w:cs="Arial"/>
+          <w:b/>
+          <w:sz w:val="24"/>
+        </w:rPr>
+      </w:pPr>
+      <w:bookmarkStart w:id="27" w:name="_Toc301715576"/>
+      <w:bookmarkStart w:id="28" w:name="_Toc301715656"/>
+      <w:r>
+        <w:rPr>
+          <w:rFonts w:ascii="Arial" w:hAnsi="Arial" w:cs="Arial"/>
+          <w:b/>
+          <w:sz w:val="24"/>
+        </w:rPr>
+        <w:t>JAVA</w:t>
+      </w:r>
+      <w:bookmarkEnd w:id="27"/>
+      <w:bookmarkEnd w:id="28"/>
+    </w:p>
+    <w:p>
+      <w:pPr>
+        <w:tabs>
+          <w:tab w:val="right" w:pos="8080"/>
+        </w:tabs>
+        <w:spacing w:line="360" w:lineRule="auto"/>
+        <w:ind w:firstLine="709"/>
+        <w:jc w:val="both"/>
+        <w:rPr>
+          <w:rFonts w:ascii="Arial" w:hAnsi="Arial" w:cs="Arial"/>
+          <w:sz w:val="24"/>
+        </w:rPr>
+      </w:pPr>
       <w:r>
         <w:rPr>
           <w:rFonts w:ascii="Arial" w:hAnsi="Arial" w:cs="Arial"/>
           <w:sz w:val="24"/>
         </w:rPr>
         <w:lastRenderedPageBreak/>
-        <w:t>en los lenguajes C# o VB.</w:t>
-      </w:r>
-      <w:r>
-        <w:rPr>
-          <w:rFonts w:ascii="Arial" w:hAnsi="Arial" w:cs="Arial"/>
-          <w:sz w:val="24"/>
-        </w:rPr>
-        <w:t xml:space="preserve"> Las aplicaciones .NET no estan basadas en software libre, por lo que se deben costear las licencias de los servidores y otros componentes.</w:t>
-      </w:r>
-    </w:p>
-    <w:p>
-      <w:pPr>
-        <w:rPr>
-          <w:rFonts w:ascii="Arial" w:hAnsi="Arial" w:cs="Arial"/>
-          <w:color w:val="auto"/>
-        </w:rPr>
-      </w:pPr>
-    </w:p>
-    <w:p>
-      <w:pPr>
-        <w:tabs>
-          <w:tab w:val="right" w:pos="8080"/>
-        </w:tabs>
-        <w:spacing w:line="360" w:lineRule="auto"/>
-        <w:jc w:val="both"/>
-        <w:rPr>
-          <w:rFonts w:ascii="Arial" w:hAnsi="Arial" w:cs="Arial"/>
-          <w:b/>
-          <w:sz w:val="24"/>
-        </w:rPr>
-      </w:pPr>
-      <w:bookmarkStart w:id="22" w:name="_Toc301715576"/>
-      <w:bookmarkStart w:id="23" w:name="_Toc301715656"/>
-      <w:r>
-        <w:rPr>
-          <w:rFonts w:ascii="Arial" w:hAnsi="Arial" w:cs="Arial"/>
-          <w:b/>
-          <w:sz w:val="24"/>
-        </w:rPr>
-        <w:t>JAVA</w:t>
-      </w:r>
-      <w:bookmarkEnd w:id="22"/>
-      <w:bookmarkEnd w:id="23"/>
-    </w:p>
-    <w:p>
-      <w:pPr>
-        <w:tabs>
-          <w:tab w:val="right" w:pos="8080"/>
-        </w:tabs>
-        <w:spacing w:line="360" w:lineRule="auto"/>
-        <w:ind w:firstLine="709"/>
-        <w:jc w:val="both"/>
-        <w:rPr>
-          <w:rFonts w:ascii="Arial" w:hAnsi="Arial" w:cs="Arial"/>
-          <w:sz w:val="24"/>
-        </w:rPr>
-      </w:pPr>
-      <w:r>
-        <w:rPr>
-          <w:rFonts w:ascii="Arial" w:hAnsi="Arial" w:cs="Arial"/>
-          <w:sz w:val="24"/>
-        </w:rPr>
         <w:t>Java es un lenguaje orientado a objetos desarrollado por  Sun Microsystems  en los 90, nace principalmente del lenguaje C y C++, pero simplifica el modelo de objetos, tiene como filosofía la reutilización de código y le quita la responsabilidad al programador de manejar la memoria a través de punteros, ya que java discrimina cuando usar el paso por referencia o por valor, así como también el programador ya no debe escribir los destructores porque java libera memoria de forma automática con el garbage collector.</w:t>
       </w:r>
     </w:p>
@@ -9444,7 +10841,49 @@
           <w:sz w:val="24"/>
         </w:rPr>
         <w:tab/>
-        <w:t xml:space="preserve">Java al tener estas características de automatización como el no manejar directamente la memoria, el garbage collector, mas la maquina virtual, hace que </w:t>
+        <w:t>Java al tener estas características de automatización como el no manejar directamente la memoria, el garbage collector, mas la maquina virtual, hace que sea un lenguaje menos eficiente en términos de velocidad y recursos, pero más potente en el desarrollo de aplicaciones empresariales complejas</w:t>
+      </w:r>
+      <w:r>
+        <w:rPr>
+          <w:rFonts w:ascii="Arial" w:hAnsi="Arial" w:cs="Arial"/>
+          <w:sz w:val="24"/>
+        </w:rPr>
+        <w:t xml:space="preserve">. </w:t>
+      </w:r>
+    </w:p>
+    <w:p>
+      <w:pPr>
+        <w:tabs>
+          <w:tab w:val="right" w:pos="8080"/>
+        </w:tabs>
+        <w:spacing w:line="360" w:lineRule="auto"/>
+        <w:ind w:firstLine="709"/>
+        <w:jc w:val="both"/>
+        <w:rPr>
+          <w:rFonts w:ascii="Arial" w:hAnsi="Arial" w:cs="Arial"/>
+          <w:sz w:val="24"/>
+        </w:rPr>
+      </w:pPr>
+    </w:p>
+    <w:p>
+      <w:pPr>
+        <w:tabs>
+          <w:tab w:val="right" w:pos="8080"/>
+        </w:tabs>
+        <w:spacing w:line="360" w:lineRule="auto"/>
+        <w:ind w:firstLine="709"/>
+        <w:jc w:val="both"/>
+        <w:rPr>
+          <w:rFonts w:ascii="Arial" w:hAnsi="Arial" w:cs="Arial"/>
+          <w:sz w:val="24"/>
+        </w:rPr>
+      </w:pPr>
+      <w:r>
+        <w:rPr>
+          <w:rFonts w:ascii="Arial" w:hAnsi="Arial" w:cs="Arial"/>
+          <w:sz w:val="24"/>
+        </w:rPr>
+        <w:t xml:space="preserve">Actualmente Java es muy utilizado en aplicaciones Web, siendo estas desarrollladas bajo distintos Frameworks existentes como por ejemplo Servlets, </w:t>
       </w:r>
       <w:r>
         <w:rPr>
@@ -9452,14 +10891,7 @@
           <w:sz w:val="24"/>
         </w:rPr>
         <w:lastRenderedPageBreak/>
-        <w:t>sea un lenguaje menos eficiente en términos de velocidad y recursos, pero más potente en el desarrollo de aplicaciones empresariales complejas</w:t>
-      </w:r>
-      <w:r>
-        <w:rPr>
-          <w:rFonts w:ascii="Arial" w:hAnsi="Arial" w:cs="Arial"/>
-          <w:sz w:val="24"/>
-        </w:rPr>
-        <w:t>. Actualmente Java es muy utilizado en aplicaciones Web, siendo estas desarrollladas bajo distintos Frameworks existentes como por ejemplo Servlets, JSP,</w:t>
+        <w:t>JSP,</w:t>
       </w:r>
       <w:r>
         <w:rPr>
@@ -9514,7 +10946,7 @@
           <w:szCs w:val="32"/>
         </w:rPr>
       </w:pPr>
-      <w:bookmarkStart w:id="24" w:name="_Toc368941491"/>
+      <w:bookmarkStart w:id="29" w:name="_Toc369471900"/>
       <w:r>
         <w:rPr>
           <w:rFonts w:ascii="Arial" w:hAnsi="Arial" w:cs="Arial"/>
@@ -9526,7 +10958,7 @@
         </w:rPr>
         <w:t>CAPÍTULO IV METODOLOGÍA DEL DESARROLLO</w:t>
       </w:r>
-      <w:bookmarkEnd w:id="24"/>
+      <w:bookmarkEnd w:id="29"/>
     </w:p>
     <w:p>
       <w:pPr>
@@ -9555,7 +10987,7 @@
           <w:szCs w:val="24"/>
         </w:rPr>
       </w:pPr>
-      <w:bookmarkStart w:id="25" w:name="_Toc368941492"/>
+      <w:bookmarkStart w:id="30" w:name="_Toc369471901"/>
       <w:r>
         <w:rPr>
           <w:rFonts w:ascii="Arial" w:eastAsia="Times New Roman" w:hAnsi="Arial" w:cs="Arial"/>
@@ -9566,7 +10998,7 @@
         </w:rPr>
         <w:t>Estudio de Factibilidad</w:t>
       </w:r>
-      <w:bookmarkEnd w:id="25"/>
+      <w:bookmarkEnd w:id="30"/>
     </w:p>
     <w:p/>
     <w:p>
@@ -9579,7 +11011,7 @@
           <w:szCs w:val="24"/>
         </w:rPr>
       </w:pPr>
-      <w:bookmarkStart w:id="26" w:name="_Toc368941493"/>
+      <w:bookmarkStart w:id="31" w:name="_Toc369471902"/>
       <w:r>
         <w:rPr>
           <w:rFonts w:ascii="Arial" w:hAnsi="Arial" w:cs="Arial"/>
@@ -9607,7 +11039,7 @@
         </w:rPr>
         <w:t>Alternativas de Solución</w:t>
       </w:r>
-      <w:bookmarkEnd w:id="26"/>
+      <w:bookmarkEnd w:id="31"/>
     </w:p>
     <w:p/>
     <w:p>
@@ -9620,7 +11052,7 @@
           <w:szCs w:val="24"/>
         </w:rPr>
       </w:pPr>
-      <w:bookmarkStart w:id="27" w:name="_Toc368941494"/>
+      <w:bookmarkStart w:id="32" w:name="_Toc369471903"/>
       <w:r>
         <w:rPr>
           <w:rFonts w:ascii="Arial" w:hAnsi="Arial" w:cs="Arial"/>
@@ -9648,7 +11080,7 @@
         </w:rPr>
         <w:t>Evaluación de Alternativas</w:t>
       </w:r>
-      <w:bookmarkEnd w:id="27"/>
+      <w:bookmarkEnd w:id="32"/>
     </w:p>
     <w:p/>
     <w:p>
@@ -9773,7 +11205,7 @@
           <w:szCs w:val="24"/>
         </w:rPr>
       </w:pPr>
-      <w:bookmarkStart w:id="28" w:name="_Toc368941495"/>
+      <w:bookmarkStart w:id="33" w:name="_Toc369471904"/>
       <w:r>
         <w:rPr>
           <w:rFonts w:ascii="Arial" w:hAnsi="Arial" w:cs="Arial"/>
@@ -9801,7 +11233,7 @@
         </w:rPr>
         <w:t>Selección de Alternativa de Solución</w:t>
       </w:r>
-      <w:bookmarkEnd w:id="28"/>
+      <w:bookmarkEnd w:id="33"/>
     </w:p>
     <w:p/>
     <w:p>
@@ -9850,7 +11282,7 @@
           <w:szCs w:val="24"/>
         </w:rPr>
       </w:pPr>
-      <w:bookmarkStart w:id="29" w:name="_Toc368941496"/>
+      <w:bookmarkStart w:id="34" w:name="_Toc369471905"/>
       <w:r>
         <w:rPr>
           <w:rFonts w:ascii="Arial" w:eastAsia="Times New Roman" w:hAnsi="Arial" w:cs="Arial"/>
@@ -9871,7 +11303,7 @@
         </w:rPr>
         <w:t>e la solución (Carta Gantt)</w:t>
       </w:r>
-      <w:bookmarkEnd w:id="29"/>
+      <w:bookmarkEnd w:id="34"/>
     </w:p>
     <w:p/>
     <w:p>
@@ -9892,7 +11324,7 @@
           <w:szCs w:val="24"/>
         </w:rPr>
       </w:pPr>
-      <w:bookmarkStart w:id="30" w:name="_Toc368941497"/>
+      <w:bookmarkStart w:id="35" w:name="_Toc369471906"/>
       <w:r>
         <w:rPr>
           <w:rFonts w:ascii="Arial" w:eastAsia="Times New Roman" w:hAnsi="Arial" w:cs="Arial"/>
@@ -9901,6 +11333,7 @@
           <w:sz w:val="24"/>
           <w:szCs w:val="24"/>
         </w:rPr>
+        <w:lastRenderedPageBreak/>
         <w:t>D</w:t>
       </w:r>
       <w:r>
@@ -9913,7 +11346,7 @@
         </w:rPr>
         <w:t>esarrollo del Requerimiento</w:t>
       </w:r>
-      <w:bookmarkEnd w:id="30"/>
+      <w:bookmarkEnd w:id="35"/>
     </w:p>
     <w:p/>
     <w:p>
@@ -9926,7 +11359,7 @@
           <w:szCs w:val="24"/>
         </w:rPr>
       </w:pPr>
-      <w:bookmarkStart w:id="31" w:name="_Toc368941498"/>
+      <w:bookmarkStart w:id="36" w:name="_Toc369471907"/>
       <w:r>
         <w:rPr>
           <w:rFonts w:ascii="Arial" w:hAnsi="Arial" w:cs="Arial"/>
@@ -9954,7 +11387,7 @@
         </w:rPr>
         <w:t>Definición de Requerimientos</w:t>
       </w:r>
-      <w:bookmarkEnd w:id="31"/>
+      <w:bookmarkEnd w:id="36"/>
     </w:p>
     <w:p/>
     <w:p>
@@ -9967,7 +11400,7 @@
           <w:szCs w:val="24"/>
         </w:rPr>
       </w:pPr>
-      <w:bookmarkStart w:id="32" w:name="_Toc368941499"/>
+      <w:bookmarkStart w:id="37" w:name="_Toc369471908"/>
       <w:r>
         <w:rPr>
           <w:rFonts w:ascii="Arial" w:hAnsi="Arial" w:cs="Arial"/>
@@ -9995,7 +11428,7 @@
         </w:rPr>
         <w:t>Análisis del Requerimiento</w:t>
       </w:r>
-      <w:bookmarkEnd w:id="32"/>
+      <w:bookmarkEnd w:id="37"/>
     </w:p>
     <w:p/>
     <w:p>
@@ -10086,7 +11519,7 @@
           <w:szCs w:val="24"/>
         </w:rPr>
       </w:pPr>
-      <w:bookmarkStart w:id="33" w:name="_Toc368941500"/>
+      <w:bookmarkStart w:id="38" w:name="_Toc369471909"/>
       <w:r>
         <w:rPr>
           <w:rFonts w:ascii="Arial" w:eastAsia="Times New Roman" w:hAnsi="Arial" w:cs="Arial"/>
@@ -10097,7 +11530,7 @@
         </w:rPr>
         <w:t>Diseño Lógico</w:t>
       </w:r>
-      <w:bookmarkEnd w:id="33"/>
+      <w:bookmarkEnd w:id="38"/>
     </w:p>
     <w:p/>
     <w:p>
@@ -10110,7 +11543,7 @@
           <w:szCs w:val="24"/>
         </w:rPr>
       </w:pPr>
-      <w:bookmarkStart w:id="34" w:name="_Toc368941501"/>
+      <w:bookmarkStart w:id="39" w:name="_Toc369471910"/>
       <w:r>
         <w:rPr>
           <w:rFonts w:ascii="Arial" w:hAnsi="Arial" w:cs="Arial"/>
@@ -10138,7 +11571,7 @@
         </w:rPr>
         <w:t>Modelo de Casos de Uso</w:t>
       </w:r>
-      <w:bookmarkEnd w:id="34"/>
+      <w:bookmarkEnd w:id="39"/>
     </w:p>
     <w:p>
       <w:pPr>
@@ -10160,7 +11593,7 @@
           <w:szCs w:val="24"/>
         </w:rPr>
       </w:pPr>
-      <w:bookmarkStart w:id="35" w:name="_Toc368941502"/>
+      <w:bookmarkStart w:id="40" w:name="_Toc369471911"/>
       <w:r>
         <w:rPr>
           <w:rFonts w:ascii="Arial" w:hAnsi="Arial" w:cs="Arial"/>
@@ -10188,7 +11621,7 @@
         </w:rPr>
         <w:t>Definición de Actores</w:t>
       </w:r>
-      <w:bookmarkEnd w:id="35"/>
+      <w:bookmarkEnd w:id="40"/>
     </w:p>
     <w:p>
       <w:pPr>
@@ -10210,7 +11643,7 @@
           <w:szCs w:val="24"/>
         </w:rPr>
       </w:pPr>
-      <w:bookmarkStart w:id="36" w:name="_Toc368941503"/>
+      <w:bookmarkStart w:id="41" w:name="_Toc369471912"/>
       <w:r>
         <w:rPr>
           <w:rFonts w:ascii="Arial" w:hAnsi="Arial" w:cs="Arial"/>
@@ -10238,7 +11671,7 @@
         </w:rPr>
         <w:t>Definición de Casos de Uso</w:t>
       </w:r>
-      <w:bookmarkEnd w:id="36"/>
+      <w:bookmarkEnd w:id="41"/>
     </w:p>
     <w:p>
       <w:pPr>
@@ -10260,7 +11693,7 @@
           <w:szCs w:val="24"/>
         </w:rPr>
       </w:pPr>
-      <w:bookmarkStart w:id="37" w:name="_Toc368941504"/>
+      <w:bookmarkStart w:id="42" w:name="_Toc369471913"/>
       <w:r>
         <w:rPr>
           <w:rFonts w:ascii="Arial" w:hAnsi="Arial" w:cs="Arial"/>
@@ -10288,7 +11721,7 @@
         </w:rPr>
         <w:t>Descripción de Casos de Uso</w:t>
       </w:r>
-      <w:bookmarkEnd w:id="37"/>
+      <w:bookmarkEnd w:id="42"/>
     </w:p>
     <w:p>
       <w:pPr>
@@ -10310,7 +11743,7 @@
           <w:szCs w:val="24"/>
         </w:rPr>
       </w:pPr>
-      <w:bookmarkStart w:id="38" w:name="_Toc368941505"/>
+      <w:bookmarkStart w:id="43" w:name="_Toc369471914"/>
       <w:r>
         <w:rPr>
           <w:rFonts w:ascii="Arial" w:hAnsi="Arial" w:cs="Arial"/>
@@ -10338,7 +11771,7 @@
         </w:rPr>
         <w:t>Grafico de Casos de Uso</w:t>
       </w:r>
-      <w:bookmarkEnd w:id="38"/>
+      <w:bookmarkEnd w:id="43"/>
     </w:p>
     <w:p>
       <w:pPr>
@@ -10360,7 +11793,7 @@
           <w:szCs w:val="24"/>
         </w:rPr>
       </w:pPr>
-      <w:bookmarkStart w:id="39" w:name="_Toc368941506"/>
+      <w:bookmarkStart w:id="44" w:name="_Toc369471915"/>
       <w:r>
         <w:rPr>
           <w:rFonts w:ascii="Arial" w:hAnsi="Arial" w:cs="Arial"/>
@@ -10370,7 +11803,7 @@
         </w:rPr>
         <w:t>4.4.6 Diagrama de Secuencia</w:t>
       </w:r>
-      <w:bookmarkEnd w:id="39"/>
+      <w:bookmarkEnd w:id="44"/>
     </w:p>
     <w:p>
       <w:pPr>
@@ -10400,7 +11833,7 @@
           <w:szCs w:val="24"/>
         </w:rPr>
       </w:pPr>
-      <w:bookmarkStart w:id="40" w:name="_Toc368941507"/>
+      <w:bookmarkStart w:id="45" w:name="_Toc369471916"/>
       <w:r>
         <w:rPr>
           <w:rFonts w:ascii="Arial" w:eastAsia="Times New Roman" w:hAnsi="Arial" w:cs="Arial"/>
@@ -10409,6 +11842,7 @@
           <w:sz w:val="24"/>
           <w:szCs w:val="24"/>
         </w:rPr>
+        <w:lastRenderedPageBreak/>
         <w:t>Diseño Físi</w:t>
       </w:r>
       <w:r>
@@ -10421,7 +11855,7 @@
         </w:rPr>
         <w:t>co</w:t>
       </w:r>
-      <w:bookmarkEnd w:id="40"/>
+      <w:bookmarkEnd w:id="45"/>
     </w:p>
     <w:p>
       <w:pPr>
@@ -10433,7 +11867,7 @@
           <w:szCs w:val="24"/>
         </w:rPr>
       </w:pPr>
-      <w:bookmarkStart w:id="41" w:name="_Toc368941508"/>
+      <w:bookmarkStart w:id="46" w:name="_Toc369471917"/>
       <w:r>
         <w:rPr>
           <w:rFonts w:ascii="Arial" w:hAnsi="Arial" w:cs="Arial"/>
@@ -10461,7 +11895,7 @@
         </w:rPr>
         <w:t>Diseño Arquitectónico</w:t>
       </w:r>
-      <w:bookmarkEnd w:id="41"/>
+      <w:bookmarkEnd w:id="46"/>
     </w:p>
     <w:p>
       <w:pPr>
@@ -10483,7 +11917,7 @@
           <w:szCs w:val="24"/>
         </w:rPr>
       </w:pPr>
-      <w:bookmarkStart w:id="42" w:name="_Toc368941509"/>
+      <w:bookmarkStart w:id="47" w:name="_Toc369471918"/>
       <w:r>
         <w:rPr>
           <w:rFonts w:ascii="Arial" w:hAnsi="Arial" w:cs="Arial"/>
@@ -10511,7 +11945,7 @@
         </w:rPr>
         <w:t>Definición del Modelo de Datos</w:t>
       </w:r>
-      <w:bookmarkEnd w:id="42"/>
+      <w:bookmarkEnd w:id="47"/>
     </w:p>
     <w:p>
       <w:pPr>
@@ -10540,8 +11974,6 @@
           <w:szCs w:val="24"/>
         </w:rPr>
       </w:pPr>
-      <w:bookmarkStart w:id="43" w:name="_GoBack"/>
-      <w:bookmarkEnd w:id="43"/>
     </w:p>
     <w:p>
       <w:pPr>
@@ -10581,7 +12013,7 @@
           <w:szCs w:val="24"/>
         </w:rPr>
       </w:pPr>
-      <w:bookmarkStart w:id="44" w:name="_Toc368941510"/>
+      <w:bookmarkStart w:id="48" w:name="_Toc369471919"/>
       <w:r>
         <w:rPr>
           <w:rFonts w:ascii="Arial" w:hAnsi="Arial" w:cs="Arial"/>
@@ -10609,7 +12041,7 @@
         </w:rPr>
         <w:t>Diseño de la Interfaz</w:t>
       </w:r>
-      <w:bookmarkEnd w:id="44"/>
+      <w:bookmarkEnd w:id="48"/>
     </w:p>
     <w:p>
       <w:pPr>
@@ -10713,7 +12145,7 @@
           <w:szCs w:val="24"/>
         </w:rPr>
       </w:pPr>
-      <w:bookmarkStart w:id="45" w:name="_Toc368941511"/>
+      <w:bookmarkStart w:id="49" w:name="_Toc369471920"/>
       <w:r>
         <w:rPr>
           <w:rFonts w:ascii="Arial" w:eastAsia="Times New Roman" w:hAnsi="Arial" w:cs="Arial"/>
@@ -10724,7 +12156,7 @@
         </w:rPr>
         <w:t>Implementación</w:t>
       </w:r>
-      <w:bookmarkEnd w:id="45"/>
+      <w:bookmarkEnd w:id="49"/>
     </w:p>
     <w:p>
       <w:pPr>
@@ -10749,7 +12181,7 @@
           <w:szCs w:val="32"/>
         </w:rPr>
       </w:pPr>
-      <w:bookmarkStart w:id="46" w:name="_Toc368941512"/>
+      <w:bookmarkStart w:id="50" w:name="_Toc369471921"/>
       <w:r>
         <w:rPr>
           <w:rFonts w:ascii="Arial" w:hAnsi="Arial" w:cs="Arial"/>
@@ -10772,7 +12204,7 @@
         </w:rPr>
         <w:t>S</w:t>
       </w:r>
-      <w:bookmarkEnd w:id="46"/>
+      <w:bookmarkEnd w:id="50"/>
     </w:p>
     <w:p>
       <w:pPr>
@@ -10831,7 +12263,7 @@
         </w:rPr>
         <w:lastRenderedPageBreak/>
         <w:drawing>
-          <wp:inline distT="0" distB="0" distL="0" distR="0" wp14:anchorId="5EC14CA2" wp14:editId="38A5DE2F">
+          <wp:inline distT="0" distB="0" distL="0" distR="0" wp14:anchorId="24C4C322" wp14:editId="2B7EC31F">
             <wp:extent cx="3743938" cy="1711841"/>
             <wp:effectExtent l="0" t="0" r="0" b="3175"/>
             <wp:docPr id="5" name="0 Imagen"/>
@@ -10846,7 +12278,7 @@
                     <pic:cNvPicPr/>
                   </pic:nvPicPr>
                   <pic:blipFill>
-                    <a:blip r:embed="rId11">
+                    <a:blip r:embed="rId14">
                       <a:extLst>
                         <a:ext uri="{28A0092B-C50C-407E-A947-70E740481C1C}">
                           <a14:useLocalDpi xmlns:a14="http://schemas.microsoft.com/office/drawing/2010/main" val="0"/>
@@ -10882,7 +12314,7 @@
           <w:sz w:val="22"/>
         </w:rPr>
       </w:pPr>
-      <w:bookmarkStart w:id="47" w:name="_Toc368917034"/>
+      <w:bookmarkStart w:id="51" w:name="_Toc369471882"/>
       <w:r>
         <w:rPr>
           <w:rFonts w:ascii="Arial" w:hAnsi="Arial" w:cs="Arial"/>
@@ -10916,9 +12348,9 @@
           <w:rFonts w:ascii="Arial" w:hAnsi="Arial" w:cs="Arial"/>
           <w:sz w:val="22"/>
         </w:rPr>
-        <w:t>1</w:t>
-      </w:r>
-      <w:bookmarkEnd w:id="47"/>
+        <w:t>5</w:t>
+      </w:r>
+      <w:bookmarkEnd w:id="51"/>
       <w:r>
         <w:rPr>
           <w:rFonts w:ascii="Arial" w:hAnsi="Arial" w:cs="Arial"/>
@@ -11014,7 +12446,7 @@
           <w:sz w:val="22"/>
         </w:rPr>
       </w:pPr>
-      <w:bookmarkStart w:id="48" w:name="_Toc368917033"/>
+      <w:bookmarkStart w:id="52" w:name="_Toc368917033"/>
       <w:r>
         <w:rPr>
           <w:rFonts w:ascii="Arial" w:hAnsi="Arial" w:cs="Arial"/>
@@ -11050,7 +12482,7 @@
         </w:rPr>
         <w:t>1</w:t>
       </w:r>
-      <w:bookmarkEnd w:id="48"/>
+      <w:bookmarkEnd w:id="52"/>
       <w:r>
         <w:rPr>
           <w:rFonts w:ascii="Arial" w:hAnsi="Arial" w:cs="Arial"/>
@@ -11084,9 +12516,9 @@
           <w:szCs w:val="24"/>
         </w:rPr>
       </w:pPr>
-      <w:bookmarkStart w:id="49" w:name="h.2xcytpi" w:colFirst="0" w:colLast="0"/>
-      <w:bookmarkStart w:id="50" w:name="_Toc368941513"/>
-      <w:bookmarkEnd w:id="49"/>
+      <w:bookmarkStart w:id="53" w:name="h.2xcytpi" w:colFirst="0" w:colLast="0"/>
+      <w:bookmarkStart w:id="54" w:name="_Toc369471922"/>
+      <w:bookmarkEnd w:id="53"/>
       <w:r>
         <w:rPr>
           <w:rFonts w:ascii="Arial" w:eastAsia="Times New Roman" w:hAnsi="Arial" w:cs="Arial"/>
@@ -11097,7 +12529,7 @@
         </w:rPr>
         <w:t>Bibliografía</w:t>
       </w:r>
-      <w:bookmarkEnd w:id="50"/>
+      <w:bookmarkEnd w:id="54"/>
     </w:p>
     <w:p>
       <w:pPr>
@@ -11166,8 +12598,8 @@
       </w:pPr>
     </w:p>
     <w:sectPr>
-      <w:headerReference w:type="default" r:id="rId12"/>
-      <w:footerReference w:type="default" r:id="rId13"/>
+      <w:headerReference w:type="default" r:id="rId15"/>
+      <w:footerReference w:type="default" r:id="rId16"/>
       <w:pgSz w:w="12240" w:h="15840"/>
       <w:pgMar w:top="1701" w:right="1134" w:bottom="1701" w:left="2268" w:header="720" w:footer="720" w:gutter="0"/>
       <w:cols w:space="720"/>
@@ -11279,7 +12711,7 @@
             <w:fldChar w:fldCharType="separate"/>
           </w:r>
           <w:r>
-            <w:t>23</w:t>
+            <w:t>25</w:t>
           </w:r>
           <w:r>
             <w:fldChar w:fldCharType="end"/>
@@ -15906,7 +17338,7 @@
 </file>
 
 <file path=customXml/itemProps1.xml><?xml version="1.0" encoding="utf-8"?>
-<ds:datastoreItem xmlns:ds="http://schemas.openxmlformats.org/officeDocument/2006/customXml" ds:itemID="{0E40EA35-8344-4DC1-8668-02036AC67079}">
+<ds:datastoreItem xmlns:ds="http://schemas.openxmlformats.org/officeDocument/2006/customXml" ds:itemID="{1833B76A-3392-43AC-8739-C4CD147F4454}">
   <ds:schemaRefs>
     <ds:schemaRef ds:uri="http://schemas.openxmlformats.org/officeDocument/2006/bibliography"/>
   </ds:schemaRefs>

</xml_diff>

<commit_message>
Se agregan las correcciones ortograficas de Tracy
</commit_message>
<xml_diff>
--- a/Proyecto/Documentación/ProyectoSGM.docx
+++ b/Proyecto/Documentación/ProyectoSGM.docx
@@ -717,7 +717,7 @@
             </w:rPr>
             <w:fldChar w:fldCharType="separate"/>
           </w:r>
-          <w:hyperlink w:anchor="_Toc369471883" w:history="1">
+          <w:hyperlink w:anchor="_Toc369476697" w:history="1">
             <w:r>
               <w:rPr>
                 <w:rStyle w:val="Hipervnculo"/>
@@ -743,7 +743,7 @@
               <w:rPr>
                 <w:webHidden/>
               </w:rPr>
-              <w:instrText xml:space="preserve"> PAGEREF _Toc369471883 \h </w:instrText>
+              <w:instrText xml:space="preserve"> PAGEREF _Toc369476697 \h </w:instrText>
             </w:r>
             <w:r>
               <w:rPr>
@@ -782,7 +782,7 @@
               <w:color w:val="auto"/>
             </w:rPr>
           </w:pPr>
-          <w:hyperlink w:anchor="_Toc369471884" w:history="1">
+          <w:hyperlink w:anchor="_Toc369476698" w:history="1">
             <w:r>
               <w:rPr>
                 <w:rStyle w:val="Hipervnculo"/>
@@ -822,7 +822,7 @@
               <w:rPr>
                 <w:webHidden/>
               </w:rPr>
-              <w:instrText xml:space="preserve"> PAGEREF _Toc369471884 \h </w:instrText>
+              <w:instrText xml:space="preserve"> PAGEREF _Toc369476698 \h </w:instrText>
             </w:r>
             <w:r>
               <w:rPr>
@@ -861,7 +861,7 @@
               <w:color w:val="auto"/>
             </w:rPr>
           </w:pPr>
-          <w:hyperlink w:anchor="_Toc369471885" w:history="1">
+          <w:hyperlink w:anchor="_Toc369476699" w:history="1">
             <w:r>
               <w:rPr>
                 <w:rStyle w:val="Hipervnculo"/>
@@ -901,7 +901,7 @@
               <w:rPr>
                 <w:webHidden/>
               </w:rPr>
-              <w:instrText xml:space="preserve"> PAGEREF _Toc369471885 \h </w:instrText>
+              <w:instrText xml:space="preserve"> PAGEREF _Toc369476699 \h </w:instrText>
             </w:r>
             <w:r>
               <w:rPr>
@@ -939,7 +939,7 @@
               <w:color w:val="auto"/>
             </w:rPr>
           </w:pPr>
-          <w:hyperlink w:anchor="_Toc369471886" w:history="1">
+          <w:hyperlink w:anchor="_Toc369476700" w:history="1">
             <w:r>
               <w:rPr>
                 <w:rStyle w:val="Hipervnculo"/>
@@ -965,7 +965,7 @@
               <w:rPr>
                 <w:webHidden/>
               </w:rPr>
-              <w:instrText xml:space="preserve"> PAGEREF _Toc369471886 \h </w:instrText>
+              <w:instrText xml:space="preserve"> PAGEREF _Toc369476700 \h </w:instrText>
             </w:r>
             <w:r>
               <w:rPr>
@@ -1004,7 +1004,7 @@
               <w:color w:val="auto"/>
             </w:rPr>
           </w:pPr>
-          <w:hyperlink w:anchor="_Toc369471887" w:history="1">
+          <w:hyperlink w:anchor="_Toc369476701" w:history="1">
             <w:r>
               <w:rPr>
                 <w:rStyle w:val="Hipervnculo"/>
@@ -1044,7 +1044,7 @@
               <w:rPr>
                 <w:webHidden/>
               </w:rPr>
-              <w:instrText xml:space="preserve"> PAGEREF _Toc369471887 \h </w:instrText>
+              <w:instrText xml:space="preserve"> PAGEREF _Toc369476701 \h </w:instrText>
             </w:r>
             <w:r>
               <w:rPr>
@@ -1083,7 +1083,7 @@
               <w:color w:val="auto"/>
             </w:rPr>
           </w:pPr>
-          <w:hyperlink w:anchor="_Toc369471888" w:history="1">
+          <w:hyperlink w:anchor="_Toc369476702" w:history="1">
             <w:r>
               <w:rPr>
                 <w:rStyle w:val="Hipervnculo"/>
@@ -1123,7 +1123,7 @@
               <w:rPr>
                 <w:webHidden/>
               </w:rPr>
-              <w:instrText xml:space="preserve"> PAGEREF _Toc369471888 \h </w:instrText>
+              <w:instrText xml:space="preserve"> PAGEREF _Toc369476702 \h </w:instrText>
             </w:r>
             <w:r>
               <w:rPr>
@@ -1162,7 +1162,7 @@
               <w:color w:val="auto"/>
             </w:rPr>
           </w:pPr>
-          <w:hyperlink w:anchor="_Toc369471889" w:history="1">
+          <w:hyperlink w:anchor="_Toc369476703" w:history="1">
             <w:r>
               <w:rPr>
                 <w:rStyle w:val="Hipervnculo"/>
@@ -1200,7 +1200,7 @@
               <w:rPr>
                 <w:webHidden/>
               </w:rPr>
-              <w:instrText xml:space="preserve"> PAGEREF _Toc369471889 \h </w:instrText>
+              <w:instrText xml:space="preserve"> PAGEREF _Toc369476703 \h </w:instrText>
             </w:r>
             <w:r>
               <w:rPr>
@@ -1239,7 +1239,7 @@
               <w:color w:val="auto"/>
             </w:rPr>
           </w:pPr>
-          <w:hyperlink w:anchor="_Toc369471890" w:history="1">
+          <w:hyperlink w:anchor="_Toc369476704" w:history="1">
             <w:r>
               <w:rPr>
                 <w:rStyle w:val="Hipervnculo"/>
@@ -1277,7 +1277,7 @@
               <w:rPr>
                 <w:webHidden/>
               </w:rPr>
-              <w:instrText xml:space="preserve"> PAGEREF _Toc369471890 \h </w:instrText>
+              <w:instrText xml:space="preserve"> PAGEREF _Toc369476704 \h </w:instrText>
             </w:r>
             <w:r>
               <w:rPr>
@@ -1316,7 +1316,7 @@
               <w:color w:val="auto"/>
             </w:rPr>
           </w:pPr>
-          <w:hyperlink w:anchor="_Toc369471891" w:history="1">
+          <w:hyperlink w:anchor="_Toc369476705" w:history="1">
             <w:r>
               <w:rPr>
                 <w:rStyle w:val="Hipervnculo"/>
@@ -1356,7 +1356,7 @@
               <w:rPr>
                 <w:webHidden/>
               </w:rPr>
-              <w:instrText xml:space="preserve"> PAGEREF _Toc369471891 \h </w:instrText>
+              <w:instrText xml:space="preserve"> PAGEREF _Toc369476705 \h </w:instrText>
             </w:r>
             <w:r>
               <w:rPr>
@@ -1395,7 +1395,7 @@
               <w:color w:val="auto"/>
             </w:rPr>
           </w:pPr>
-          <w:hyperlink w:anchor="_Toc369471892" w:history="1">
+          <w:hyperlink w:anchor="_Toc369476706" w:history="1">
             <w:r>
               <w:rPr>
                 <w:rStyle w:val="Hipervnculo"/>
@@ -1433,7 +1433,7 @@
               <w:rPr>
                 <w:webHidden/>
               </w:rPr>
-              <w:instrText xml:space="preserve"> PAGEREF _Toc369471892 \h </w:instrText>
+              <w:instrText xml:space="preserve"> PAGEREF _Toc369476706 \h </w:instrText>
             </w:r>
             <w:r>
               <w:rPr>
@@ -1472,7 +1472,7 @@
               <w:color w:val="auto"/>
             </w:rPr>
           </w:pPr>
-          <w:hyperlink w:anchor="_Toc369471893" w:history="1">
+          <w:hyperlink w:anchor="_Toc369476707" w:history="1">
             <w:r>
               <w:rPr>
                 <w:rStyle w:val="Hipervnculo"/>
@@ -1510,7 +1510,7 @@
               <w:rPr>
                 <w:webHidden/>
               </w:rPr>
-              <w:instrText xml:space="preserve"> PAGEREF _Toc369471893 \h </w:instrText>
+              <w:instrText xml:space="preserve"> PAGEREF _Toc369476707 \h </w:instrText>
             </w:r>
             <w:r>
               <w:rPr>
@@ -1548,7 +1548,7 @@
               <w:color w:val="auto"/>
             </w:rPr>
           </w:pPr>
-          <w:hyperlink w:anchor="_Toc369471894" w:history="1">
+          <w:hyperlink w:anchor="_Toc369476708" w:history="1">
             <w:r>
               <w:rPr>
                 <w:rStyle w:val="Hipervnculo"/>
@@ -1574,7 +1574,7 @@
               <w:rPr>
                 <w:webHidden/>
               </w:rPr>
-              <w:instrText xml:space="preserve"> PAGEREF _Toc369471894 \h </w:instrText>
+              <w:instrText xml:space="preserve"> PAGEREF _Toc369476708 \h </w:instrText>
             </w:r>
             <w:r>
               <w:rPr>
@@ -1613,7 +1613,7 @@
               <w:color w:val="auto"/>
             </w:rPr>
           </w:pPr>
-          <w:hyperlink w:anchor="_Toc369471895" w:history="1">
+          <w:hyperlink w:anchor="_Toc369476709" w:history="1">
             <w:r>
               <w:rPr>
                 <w:rStyle w:val="Hipervnculo"/>
@@ -1653,7 +1653,7 @@
               <w:rPr>
                 <w:webHidden/>
               </w:rPr>
-              <w:instrText xml:space="preserve"> PAGEREF _Toc369471895 \h </w:instrText>
+              <w:instrText xml:space="preserve"> PAGEREF _Toc369476709 \h </w:instrText>
             </w:r>
             <w:r>
               <w:rPr>
@@ -1692,7 +1692,7 @@
               <w:color w:val="auto"/>
             </w:rPr>
           </w:pPr>
-          <w:hyperlink w:anchor="_Toc369471896" w:history="1">
+          <w:hyperlink w:anchor="_Toc369476710" w:history="1">
             <w:r>
               <w:rPr>
                 <w:rStyle w:val="Hipervnculo"/>
@@ -1732,7 +1732,7 @@
               <w:rPr>
                 <w:webHidden/>
               </w:rPr>
-              <w:instrText xml:space="preserve"> PAGEREF _Toc369471896 \h </w:instrText>
+              <w:instrText xml:space="preserve"> PAGEREF _Toc369476710 \h </w:instrText>
             </w:r>
             <w:r>
               <w:rPr>
@@ -1771,7 +1771,7 @@
               <w:color w:val="auto"/>
             </w:rPr>
           </w:pPr>
-          <w:hyperlink w:anchor="_Toc369471897" w:history="1">
+          <w:hyperlink w:anchor="_Toc369476711" w:history="1">
             <w:r>
               <w:rPr>
                 <w:rStyle w:val="Hipervnculo"/>
@@ -1811,7 +1811,7 @@
               <w:rPr>
                 <w:webHidden/>
               </w:rPr>
-              <w:instrText xml:space="preserve"> PAGEREF _Toc369471897 \h </w:instrText>
+              <w:instrText xml:space="preserve"> PAGEREF _Toc369476711 \h </w:instrText>
             </w:r>
             <w:r>
               <w:rPr>
@@ -1850,7 +1850,7 @@
               <w:color w:val="auto"/>
             </w:rPr>
           </w:pPr>
-          <w:hyperlink w:anchor="_Toc369471898" w:history="1">
+          <w:hyperlink w:anchor="_Toc369476712" w:history="1">
             <w:r>
               <w:rPr>
                 <w:rStyle w:val="Hipervnculo"/>
@@ -1890,7 +1890,7 @@
               <w:rPr>
                 <w:webHidden/>
               </w:rPr>
-              <w:instrText xml:space="preserve"> PAGEREF _Toc369471898 \h </w:instrText>
+              <w:instrText xml:space="preserve"> PAGEREF _Toc369476712 \h </w:instrText>
             </w:r>
             <w:r>
               <w:rPr>
@@ -1929,7 +1929,7 @@
               <w:color w:val="auto"/>
             </w:rPr>
           </w:pPr>
-          <w:hyperlink w:anchor="_Toc369471899" w:history="1">
+          <w:hyperlink w:anchor="_Toc369476713" w:history="1">
             <w:r>
               <w:rPr>
                 <w:rStyle w:val="Hipervnculo"/>
@@ -1969,7 +1969,7 @@
               <w:rPr>
                 <w:webHidden/>
               </w:rPr>
-              <w:instrText xml:space="preserve"> PAGEREF _Toc369471899 \h </w:instrText>
+              <w:instrText xml:space="preserve"> PAGEREF _Toc369476713 \h </w:instrText>
             </w:r>
             <w:r>
               <w:rPr>
@@ -2007,7 +2007,7 @@
               <w:color w:val="auto"/>
             </w:rPr>
           </w:pPr>
-          <w:hyperlink w:anchor="_Toc369471900" w:history="1">
+          <w:hyperlink w:anchor="_Toc369476714" w:history="1">
             <w:r>
               <w:rPr>
                 <w:rStyle w:val="Hipervnculo"/>
@@ -2033,7 +2033,7 @@
               <w:rPr>
                 <w:webHidden/>
               </w:rPr>
-              <w:instrText xml:space="preserve"> PAGEREF _Toc369471900 \h </w:instrText>
+              <w:instrText xml:space="preserve"> PAGEREF _Toc369476714 \h </w:instrText>
             </w:r>
             <w:r>
               <w:rPr>
@@ -2072,7 +2072,7 @@
               <w:color w:val="auto"/>
             </w:rPr>
           </w:pPr>
-          <w:hyperlink w:anchor="_Toc369471901" w:history="1">
+          <w:hyperlink w:anchor="_Toc369476715" w:history="1">
             <w:r>
               <w:rPr>
                 <w:rStyle w:val="Hipervnculo"/>
@@ -2112,7 +2112,7 @@
               <w:rPr>
                 <w:webHidden/>
               </w:rPr>
-              <w:instrText xml:space="preserve"> PAGEREF _Toc369471901 \h </w:instrText>
+              <w:instrText xml:space="preserve"> PAGEREF _Toc369476715 \h </w:instrText>
             </w:r>
             <w:r>
               <w:rPr>
@@ -2151,7 +2151,7 @@
               <w:color w:val="auto"/>
             </w:rPr>
           </w:pPr>
-          <w:hyperlink w:anchor="_Toc369471902" w:history="1">
+          <w:hyperlink w:anchor="_Toc369476716" w:history="1">
             <w:r>
               <w:rPr>
                 <w:rStyle w:val="Hipervnculo"/>
@@ -2189,7 +2189,7 @@
               <w:rPr>
                 <w:webHidden/>
               </w:rPr>
-              <w:instrText xml:space="preserve"> PAGEREF _Toc369471902 \h </w:instrText>
+              <w:instrText xml:space="preserve"> PAGEREF _Toc369476716 \h </w:instrText>
             </w:r>
             <w:r>
               <w:rPr>
@@ -2228,7 +2228,7 @@
               <w:color w:val="auto"/>
             </w:rPr>
           </w:pPr>
-          <w:hyperlink w:anchor="_Toc369471903" w:history="1">
+          <w:hyperlink w:anchor="_Toc369476717" w:history="1">
             <w:r>
               <w:rPr>
                 <w:rStyle w:val="Hipervnculo"/>
@@ -2266,7 +2266,7 @@
               <w:rPr>
                 <w:webHidden/>
               </w:rPr>
-              <w:instrText xml:space="preserve"> PAGEREF _Toc369471903 \h </w:instrText>
+              <w:instrText xml:space="preserve"> PAGEREF _Toc369476717 \h </w:instrText>
             </w:r>
             <w:r>
               <w:rPr>
@@ -2305,7 +2305,7 @@
               <w:color w:val="auto"/>
             </w:rPr>
           </w:pPr>
-          <w:hyperlink w:anchor="_Toc369471904" w:history="1">
+          <w:hyperlink w:anchor="_Toc369476718" w:history="1">
             <w:r>
               <w:rPr>
                 <w:rStyle w:val="Hipervnculo"/>
@@ -2343,7 +2343,7 @@
               <w:rPr>
                 <w:webHidden/>
               </w:rPr>
-              <w:instrText xml:space="preserve"> PAGEREF _Toc369471904 \h </w:instrText>
+              <w:instrText xml:space="preserve"> PAGEREF _Toc369476718 \h </w:instrText>
             </w:r>
             <w:r>
               <w:rPr>
@@ -2382,7 +2382,7 @@
               <w:color w:val="auto"/>
             </w:rPr>
           </w:pPr>
-          <w:hyperlink w:anchor="_Toc369471905" w:history="1">
+          <w:hyperlink w:anchor="_Toc369476719" w:history="1">
             <w:r>
               <w:rPr>
                 <w:rStyle w:val="Hipervnculo"/>
@@ -2422,7 +2422,7 @@
               <w:rPr>
                 <w:webHidden/>
               </w:rPr>
-              <w:instrText xml:space="preserve"> PAGEREF _Toc369471905 \h </w:instrText>
+              <w:instrText xml:space="preserve"> PAGEREF _Toc369476719 \h </w:instrText>
             </w:r>
             <w:r>
               <w:rPr>
@@ -2461,7 +2461,7 @@
               <w:color w:val="auto"/>
             </w:rPr>
           </w:pPr>
-          <w:hyperlink w:anchor="_Toc369471906" w:history="1">
+          <w:hyperlink w:anchor="_Toc369476720" w:history="1">
             <w:r>
               <w:rPr>
                 <w:rStyle w:val="Hipervnculo"/>
@@ -2501,7 +2501,7 @@
               <w:rPr>
                 <w:webHidden/>
               </w:rPr>
-              <w:instrText xml:space="preserve"> PAGEREF _Toc369471906 \h </w:instrText>
+              <w:instrText xml:space="preserve"> PAGEREF _Toc369476720 \h </w:instrText>
             </w:r>
             <w:r>
               <w:rPr>
@@ -2540,7 +2540,7 @@
               <w:color w:val="auto"/>
             </w:rPr>
           </w:pPr>
-          <w:hyperlink w:anchor="_Toc369471907" w:history="1">
+          <w:hyperlink w:anchor="_Toc369476721" w:history="1">
             <w:r>
               <w:rPr>
                 <w:rStyle w:val="Hipervnculo"/>
@@ -2578,7 +2578,7 @@
               <w:rPr>
                 <w:webHidden/>
               </w:rPr>
-              <w:instrText xml:space="preserve"> PAGEREF _Toc369471907 \h </w:instrText>
+              <w:instrText xml:space="preserve"> PAGEREF _Toc369476721 \h </w:instrText>
             </w:r>
             <w:r>
               <w:rPr>
@@ -2617,7 +2617,7 @@
               <w:color w:val="auto"/>
             </w:rPr>
           </w:pPr>
-          <w:hyperlink w:anchor="_Toc369471908" w:history="1">
+          <w:hyperlink w:anchor="_Toc369476722" w:history="1">
             <w:r>
               <w:rPr>
                 <w:rStyle w:val="Hipervnculo"/>
@@ -2655,7 +2655,7 @@
               <w:rPr>
                 <w:webHidden/>
               </w:rPr>
-              <w:instrText xml:space="preserve"> PAGEREF _Toc369471908 \h </w:instrText>
+              <w:instrText xml:space="preserve"> PAGEREF _Toc369476722 \h </w:instrText>
             </w:r>
             <w:r>
               <w:rPr>
@@ -2694,7 +2694,7 @@
               <w:color w:val="auto"/>
             </w:rPr>
           </w:pPr>
-          <w:hyperlink w:anchor="_Toc369471909" w:history="1">
+          <w:hyperlink w:anchor="_Toc369476723" w:history="1">
             <w:r>
               <w:rPr>
                 <w:rStyle w:val="Hipervnculo"/>
@@ -2734,7 +2734,7 @@
               <w:rPr>
                 <w:webHidden/>
               </w:rPr>
-              <w:instrText xml:space="preserve"> PAGEREF _Toc369471909 \h </w:instrText>
+              <w:instrText xml:space="preserve"> PAGEREF _Toc369476723 \h </w:instrText>
             </w:r>
             <w:r>
               <w:rPr>
@@ -2773,7 +2773,7 @@
               <w:color w:val="auto"/>
             </w:rPr>
           </w:pPr>
-          <w:hyperlink w:anchor="_Toc369471910" w:history="1">
+          <w:hyperlink w:anchor="_Toc369476724" w:history="1">
             <w:r>
               <w:rPr>
                 <w:rStyle w:val="Hipervnculo"/>
@@ -2811,7 +2811,7 @@
               <w:rPr>
                 <w:webHidden/>
               </w:rPr>
-              <w:instrText xml:space="preserve"> PAGEREF _Toc369471910 \h </w:instrText>
+              <w:instrText xml:space="preserve"> PAGEREF _Toc369476724 \h </w:instrText>
             </w:r>
             <w:r>
               <w:rPr>
@@ -2850,7 +2850,7 @@
               <w:color w:val="auto"/>
             </w:rPr>
           </w:pPr>
-          <w:hyperlink w:anchor="_Toc369471911" w:history="1">
+          <w:hyperlink w:anchor="_Toc369476725" w:history="1">
             <w:r>
               <w:rPr>
                 <w:rStyle w:val="Hipervnculo"/>
@@ -2888,7 +2888,7 @@
               <w:rPr>
                 <w:webHidden/>
               </w:rPr>
-              <w:instrText xml:space="preserve"> PAGEREF _Toc369471911 \h </w:instrText>
+              <w:instrText xml:space="preserve"> PAGEREF _Toc369476725 \h </w:instrText>
             </w:r>
             <w:r>
               <w:rPr>
@@ -2927,7 +2927,7 @@
               <w:color w:val="auto"/>
             </w:rPr>
           </w:pPr>
-          <w:hyperlink w:anchor="_Toc369471912" w:history="1">
+          <w:hyperlink w:anchor="_Toc369476726" w:history="1">
             <w:r>
               <w:rPr>
                 <w:rStyle w:val="Hipervnculo"/>
@@ -2965,7 +2965,7 @@
               <w:rPr>
                 <w:webHidden/>
               </w:rPr>
-              <w:instrText xml:space="preserve"> PAGEREF _Toc369471912 \h </w:instrText>
+              <w:instrText xml:space="preserve"> PAGEREF _Toc369476726 \h </w:instrText>
             </w:r>
             <w:r>
               <w:rPr>
@@ -3004,7 +3004,7 @@
               <w:color w:val="auto"/>
             </w:rPr>
           </w:pPr>
-          <w:hyperlink w:anchor="_Toc369471913" w:history="1">
+          <w:hyperlink w:anchor="_Toc369476727" w:history="1">
             <w:r>
               <w:rPr>
                 <w:rStyle w:val="Hipervnculo"/>
@@ -3042,7 +3042,7 @@
               <w:rPr>
                 <w:webHidden/>
               </w:rPr>
-              <w:instrText xml:space="preserve"> PAGEREF _Toc369471913 \h </w:instrText>
+              <w:instrText xml:space="preserve"> PAGEREF _Toc369476727 \h </w:instrText>
             </w:r>
             <w:r>
               <w:rPr>
@@ -3081,7 +3081,7 @@
               <w:color w:val="auto"/>
             </w:rPr>
           </w:pPr>
-          <w:hyperlink w:anchor="_Toc369471914" w:history="1">
+          <w:hyperlink w:anchor="_Toc369476728" w:history="1">
             <w:r>
               <w:rPr>
                 <w:rStyle w:val="Hipervnculo"/>
@@ -3119,7 +3119,7 @@
               <w:rPr>
                 <w:webHidden/>
               </w:rPr>
-              <w:instrText xml:space="preserve"> PAGEREF _Toc369471914 \h </w:instrText>
+              <w:instrText xml:space="preserve"> PAGEREF _Toc369476728 \h </w:instrText>
             </w:r>
             <w:r>
               <w:rPr>
@@ -3157,7 +3157,7 @@
               <w:color w:val="auto"/>
             </w:rPr>
           </w:pPr>
-          <w:hyperlink w:anchor="_Toc369471915" w:history="1">
+          <w:hyperlink w:anchor="_Toc369476729" w:history="1">
             <w:r>
               <w:rPr>
                 <w:rStyle w:val="Hipervnculo"/>
@@ -3181,7 +3181,7 @@
               <w:rPr>
                 <w:webHidden/>
               </w:rPr>
-              <w:instrText xml:space="preserve"> PAGEREF _Toc369471915 \h </w:instrText>
+              <w:instrText xml:space="preserve"> PAGEREF _Toc369476729 \h </w:instrText>
             </w:r>
             <w:r>
               <w:rPr>
@@ -3220,7 +3220,7 @@
               <w:color w:val="auto"/>
             </w:rPr>
           </w:pPr>
-          <w:hyperlink w:anchor="_Toc369471916" w:history="1">
+          <w:hyperlink w:anchor="_Toc369476730" w:history="1">
             <w:r>
               <w:rPr>
                 <w:rStyle w:val="Hipervnculo"/>
@@ -3260,7 +3260,7 @@
               <w:rPr>
                 <w:webHidden/>
               </w:rPr>
-              <w:instrText xml:space="preserve"> PAGEREF _Toc369471916 \h </w:instrText>
+              <w:instrText xml:space="preserve"> PAGEREF _Toc369476730 \h </w:instrText>
             </w:r>
             <w:r>
               <w:rPr>
@@ -3299,7 +3299,7 @@
               <w:color w:val="auto"/>
             </w:rPr>
           </w:pPr>
-          <w:hyperlink w:anchor="_Toc369471917" w:history="1">
+          <w:hyperlink w:anchor="_Toc369476731" w:history="1">
             <w:r>
               <w:rPr>
                 <w:rStyle w:val="Hipervnculo"/>
@@ -3337,7 +3337,7 @@
               <w:rPr>
                 <w:webHidden/>
               </w:rPr>
-              <w:instrText xml:space="preserve"> PAGEREF _Toc369471917 \h </w:instrText>
+              <w:instrText xml:space="preserve"> PAGEREF _Toc369476731 \h </w:instrText>
             </w:r>
             <w:r>
               <w:rPr>
@@ -3376,7 +3376,7 @@
               <w:color w:val="auto"/>
             </w:rPr>
           </w:pPr>
-          <w:hyperlink w:anchor="_Toc369471918" w:history="1">
+          <w:hyperlink w:anchor="_Toc369476732" w:history="1">
             <w:r>
               <w:rPr>
                 <w:rStyle w:val="Hipervnculo"/>
@@ -3414,7 +3414,7 @@
               <w:rPr>
                 <w:webHidden/>
               </w:rPr>
-              <w:instrText xml:space="preserve"> PAGEREF _Toc369471918 \h </w:instrText>
+              <w:instrText xml:space="preserve"> PAGEREF _Toc369476732 \h </w:instrText>
             </w:r>
             <w:r>
               <w:rPr>
@@ -3453,7 +3453,7 @@
               <w:color w:val="auto"/>
             </w:rPr>
           </w:pPr>
-          <w:hyperlink w:anchor="_Toc369471919" w:history="1">
+          <w:hyperlink w:anchor="_Toc369476733" w:history="1">
             <w:r>
               <w:rPr>
                 <w:rStyle w:val="Hipervnculo"/>
@@ -3491,7 +3491,7 @@
               <w:rPr>
                 <w:webHidden/>
               </w:rPr>
-              <w:instrText xml:space="preserve"> PAGEREF _Toc369471919 \h </w:instrText>
+              <w:instrText xml:space="preserve"> PAGEREF _Toc369476733 \h </w:instrText>
             </w:r>
             <w:r>
               <w:rPr>
@@ -3530,7 +3530,7 @@
               <w:color w:val="auto"/>
             </w:rPr>
           </w:pPr>
-          <w:hyperlink w:anchor="_Toc369471920" w:history="1">
+          <w:hyperlink w:anchor="_Toc369476734" w:history="1">
             <w:r>
               <w:rPr>
                 <w:rStyle w:val="Hipervnculo"/>
@@ -3570,7 +3570,7 @@
               <w:rPr>
                 <w:webHidden/>
               </w:rPr>
-              <w:instrText xml:space="preserve"> PAGEREF _Toc369471920 \h </w:instrText>
+              <w:instrText xml:space="preserve"> PAGEREF _Toc369476734 \h </w:instrText>
             </w:r>
             <w:r>
               <w:rPr>
@@ -3608,7 +3608,7 @@
               <w:color w:val="auto"/>
             </w:rPr>
           </w:pPr>
-          <w:hyperlink w:anchor="_Toc369471921" w:history="1">
+          <w:hyperlink w:anchor="_Toc369476735" w:history="1">
             <w:r>
               <w:rPr>
                 <w:rStyle w:val="Hipervnculo"/>
@@ -3634,7 +3634,7 @@
               <w:rPr>
                 <w:webHidden/>
               </w:rPr>
-              <w:instrText xml:space="preserve"> PAGEREF _Toc369471921 \h </w:instrText>
+              <w:instrText xml:space="preserve"> PAGEREF _Toc369476735 \h </w:instrText>
             </w:r>
             <w:r>
               <w:rPr>
@@ -3673,7 +3673,7 @@
               <w:color w:val="auto"/>
             </w:rPr>
           </w:pPr>
-          <w:hyperlink w:anchor="_Toc369471922" w:history="1">
+          <w:hyperlink w:anchor="_Toc369476736" w:history="1">
             <w:r>
               <w:rPr>
                 <w:rStyle w:val="Hipervnculo"/>
@@ -3713,7 +3713,7 @@
               <w:rPr>
                 <w:webHidden/>
               </w:rPr>
-              <w:instrText xml:space="preserve"> PAGEREF _Toc369471922 \h </w:instrText>
+              <w:instrText xml:space="preserve"> PAGEREF _Toc369476736 \h </w:instrText>
             </w:r>
             <w:r>
               <w:rPr>
@@ -3730,7 +3730,7 @@
               <w:rPr>
                 <w:webHidden/>
               </w:rPr>
-              <w:t>28</w:t>
+              <w:t>27</w:t>
             </w:r>
             <w:r>
               <w:rPr>
@@ -3908,7 +3908,7 @@
       <w:r>
         <w:fldChar w:fldCharType="separate"/>
       </w:r>
-      <w:hyperlink w:anchor="_Toc369471878" w:history="1">
+      <w:hyperlink w:anchor="_Toc369476737" w:history="1">
         <w:r>
           <w:rPr>
             <w:rStyle w:val="Hipervnculo"/>
@@ -3932,7 +3932,7 @@
           <w:rPr>
             <w:webHidden/>
           </w:rPr>
-          <w:instrText xml:space="preserve"> PAGEREF _Toc369471878 \h </w:instrText>
+          <w:instrText xml:space="preserve"> PAGEREF _Toc369476737 \h </w:instrText>
         </w:r>
         <w:r>
           <w:rPr>
@@ -3970,7 +3970,7 @@
           <w:color w:val="auto"/>
         </w:rPr>
       </w:pPr>
-      <w:hyperlink w:anchor="_Toc369471879" w:history="1">
+      <w:hyperlink w:anchor="_Toc369476738" w:history="1">
         <w:r>
           <w:rPr>
             <w:rStyle w:val="Hipervnculo"/>
@@ -3994,7 +3994,7 @@
           <w:rPr>
             <w:webHidden/>
           </w:rPr>
-          <w:instrText xml:space="preserve"> PAGEREF _Toc369471879 \h </w:instrText>
+          <w:instrText xml:space="preserve"> PAGEREF _Toc369476738 \h </w:instrText>
         </w:r>
         <w:r>
           <w:rPr>
@@ -4032,7 +4032,7 @@
           <w:color w:val="auto"/>
         </w:rPr>
       </w:pPr>
-      <w:hyperlink w:anchor="_Toc369471880" w:history="1">
+      <w:hyperlink w:anchor="_Toc369476739" w:history="1">
         <w:r>
           <w:rPr>
             <w:rStyle w:val="Hipervnculo"/>
@@ -4056,7 +4056,7 @@
           <w:rPr>
             <w:webHidden/>
           </w:rPr>
-          <w:instrText xml:space="preserve"> PAGEREF _Toc369471880 \h </w:instrText>
+          <w:instrText xml:space="preserve"> PAGEREF _Toc369476739 \h </w:instrText>
         </w:r>
         <w:r>
           <w:rPr>
@@ -4094,7 +4094,7 @@
           <w:color w:val="auto"/>
         </w:rPr>
       </w:pPr>
-      <w:hyperlink w:anchor="_Toc369471881" w:history="1">
+      <w:hyperlink w:anchor="_Toc369476740" w:history="1">
         <w:r>
           <w:rPr>
             <w:rStyle w:val="Hipervnculo"/>
@@ -4118,7 +4118,7 @@
           <w:rPr>
             <w:webHidden/>
           </w:rPr>
-          <w:instrText xml:space="preserve"> PAGEREF _Toc369471881 \h </w:instrText>
+          <w:instrText xml:space="preserve"> PAGEREF _Toc369476740 \h </w:instrText>
         </w:r>
         <w:r>
           <w:rPr>
@@ -4147,68 +4147,6 @@
     </w:p>
     <w:p>
       <w:pPr>
-        <w:pStyle w:val="Tabladeilustraciones"/>
-        <w:tabs>
-          <w:tab w:val="right" w:leader="dot" w:pos="8828"/>
-        </w:tabs>
-        <w:rPr>
-          <w:rFonts w:asciiTheme="minorHAnsi" w:eastAsiaTheme="minorEastAsia" w:hAnsiTheme="minorHAnsi" w:cstheme="minorBidi"/>
-          <w:color w:val="auto"/>
-        </w:rPr>
-      </w:pPr>
-      <w:hyperlink w:anchor="_Toc369471882" w:history="1">
-        <w:r>
-          <w:rPr>
-            <w:rStyle w:val="Hipervnculo"/>
-            <w:rFonts w:ascii="Arial" w:hAnsi="Arial" w:cs="Arial"/>
-          </w:rPr>
-          <w:t>Ilustración 5</w:t>
-        </w:r>
-        <w:r>
-          <w:rPr>
-            <w:webHidden/>
-          </w:rPr>
-          <w:tab/>
-        </w:r>
-        <w:r>
-          <w:rPr>
-            <w:webHidden/>
-          </w:rPr>
-          <w:fldChar w:fldCharType="begin"/>
-        </w:r>
-        <w:r>
-          <w:rPr>
-            <w:webHidden/>
-          </w:rPr>
-          <w:instrText xml:space="preserve"> PAGEREF _Toc369471882 \h </w:instrText>
-        </w:r>
-        <w:r>
-          <w:rPr>
-            <w:webHidden/>
-          </w:rPr>
-        </w:r>
-        <w:r>
-          <w:rPr>
-            <w:webHidden/>
-          </w:rPr>
-          <w:fldChar w:fldCharType="separate"/>
-        </w:r>
-        <w:r>
-          <w:rPr>
-            <w:webHidden/>
-          </w:rPr>
-          <w:t>28</w:t>
-        </w:r>
-        <w:r>
-          <w:rPr>
-            <w:webHidden/>
-          </w:rPr>
-          <w:fldChar w:fldCharType="end"/>
-        </w:r>
-      </w:hyperlink>
-    </w:p>
-    <w:p>
-      <w:pPr>
         <w:rPr>
           <w:rFonts w:ascii="Arial" w:hAnsi="Arial" w:cs="Arial"/>
         </w:rPr>
@@ -4256,7 +4194,7 @@
         </w:rPr>
       </w:pPr>
       <w:bookmarkStart w:id="1" w:name="_Toc242812455"/>
-      <w:bookmarkStart w:id="2" w:name="_Toc369471883"/>
+      <w:bookmarkStart w:id="2" w:name="_Toc369476697"/>
       <w:r>
         <w:rPr>
           <w:rFonts w:ascii="Arial" w:hAnsi="Arial" w:cs="Arial"/>
@@ -4267,9 +4205,10 @@
           <w:szCs w:val="32"/>
         </w:rPr>
         <w:lastRenderedPageBreak/>
-        <w:t>CAPÍTULO I</w:t>
-      </w:r>
-      <w:bookmarkEnd w:id="1"/>
+        <w:t>CA</w:t>
+      </w:r>
+      <w:bookmarkStart w:id="3" w:name="_GoBack"/>
+      <w:bookmarkEnd w:id="3"/>
       <w:r>
         <w:rPr>
           <w:rFonts w:ascii="Arial" w:hAnsi="Arial" w:cs="Arial"/>
@@ -4279,9 +4218,21 @@
           <w:sz w:val="28"/>
           <w:szCs w:val="32"/>
         </w:rPr>
+        <w:t>PÍTULO I</w:t>
+      </w:r>
+      <w:bookmarkEnd w:id="1"/>
+      <w:r>
+        <w:rPr>
+          <w:rFonts w:ascii="Arial" w:hAnsi="Arial" w:cs="Arial"/>
+          <w:bCs/>
+          <w:color w:val="auto"/>
+          <w:kern w:val="32"/>
+          <w:sz w:val="28"/>
+          <w:szCs w:val="32"/>
+        </w:rPr>
         <w:t xml:space="preserve"> INTRODUCCIÓN</w:t>
       </w:r>
-      <w:bookmarkStart w:id="3" w:name="_Toc242812456"/>
+      <w:bookmarkStart w:id="4" w:name="_Toc242812456"/>
       <w:bookmarkEnd w:id="2"/>
     </w:p>
     <w:p/>
@@ -4303,7 +4254,7 @@
           <w:szCs w:val="28"/>
         </w:rPr>
       </w:pPr>
-      <w:bookmarkStart w:id="4" w:name="_Toc369471884"/>
+      <w:bookmarkStart w:id="5" w:name="_Toc369476698"/>
       <w:r>
         <w:rPr>
           <w:rFonts w:ascii="Arial" w:eastAsia="Times New Roman" w:hAnsi="Arial" w:cs="Arial"/>
@@ -4314,8 +4265,8 @@
         </w:rPr>
         <w:t>Introducción</w:t>
       </w:r>
-      <w:bookmarkEnd w:id="3"/>
       <w:bookmarkEnd w:id="4"/>
+      <w:bookmarkEnd w:id="5"/>
     </w:p>
     <w:p>
       <w:pPr>
@@ -4421,7 +4372,7 @@
           <w:szCs w:val="28"/>
         </w:rPr>
       </w:pPr>
-      <w:bookmarkStart w:id="5" w:name="_Toc369471885"/>
+      <w:bookmarkStart w:id="6" w:name="_Toc369476699"/>
       <w:r>
         <w:rPr>
           <w:rFonts w:ascii="Arial" w:eastAsia="Times New Roman" w:hAnsi="Arial" w:cs="Arial"/>
@@ -4432,7 +4383,7 @@
         </w:rPr>
         <w:t>Definición del Problema</w:t>
       </w:r>
-      <w:bookmarkEnd w:id="5"/>
+      <w:bookmarkEnd w:id="6"/>
     </w:p>
     <w:p>
       <w:pPr>
@@ -4478,7 +4429,14 @@
           <w:rFonts w:ascii="Arial" w:hAnsi="Arial" w:cs="Arial"/>
           <w:sz w:val="24"/>
         </w:rPr>
-        <w:t xml:space="preserve">ya que para esta puede llegar a ser un gran problema </w:t>
+        <w:t>ya que para é</w:t>
+      </w:r>
+      <w:r>
+        <w:rPr>
+          <w:rFonts w:ascii="Arial" w:hAnsi="Arial" w:cs="Arial"/>
+          <w:sz w:val="24"/>
+        </w:rPr>
+        <w:t xml:space="preserve">sta puede llegar a ser un gran problema </w:t>
       </w:r>
       <w:r>
         <w:rPr>
@@ -4513,14 +4471,7 @@
           <w:rFonts w:ascii="Arial" w:hAnsi="Arial" w:cs="Arial"/>
           <w:sz w:val="24"/>
         </w:rPr>
-        <w:t xml:space="preserve"> de </w:t>
-      </w:r>
-      <w:r>
-        <w:rPr>
-          <w:rFonts w:ascii="Arial" w:hAnsi="Arial" w:cs="Arial"/>
-          <w:sz w:val="24"/>
-        </w:rPr>
-        <w:t>sus proyectos</w:t>
+        <w:t xml:space="preserve"> de sus proyectos</w:t>
       </w:r>
       <w:r>
         <w:rPr>
@@ -4678,7 +4629,7 @@
           <w:szCs w:val="32"/>
         </w:rPr>
       </w:pPr>
-      <w:bookmarkStart w:id="6" w:name="_Toc369471886"/>
+      <w:bookmarkStart w:id="7" w:name="_Toc369476700"/>
       <w:r>
         <w:rPr>
           <w:rFonts w:ascii="Arial" w:hAnsi="Arial" w:cs="Arial"/>
@@ -4691,7 +4642,7 @@
         <w:lastRenderedPageBreak/>
         <w:t>CAPÍTULO II OBJETIVOS</w:t>
       </w:r>
-      <w:bookmarkEnd w:id="6"/>
+      <w:bookmarkEnd w:id="7"/>
     </w:p>
     <w:p>
       <w:pPr>
@@ -4711,7 +4662,7 @@
           <w:szCs w:val="24"/>
         </w:rPr>
       </w:pPr>
-      <w:bookmarkStart w:id="7" w:name="_Toc369471887"/>
+      <w:bookmarkStart w:id="8" w:name="_Toc369476701"/>
       <w:r>
         <w:rPr>
           <w:rFonts w:ascii="Arial" w:eastAsia="Times New Roman" w:hAnsi="Arial" w:cs="Arial"/>
@@ -4722,7 +4673,7 @@
         </w:rPr>
         <w:t>Título</w:t>
       </w:r>
-      <w:bookmarkEnd w:id="7"/>
+      <w:bookmarkEnd w:id="8"/>
     </w:p>
     <w:p>
       <w:pPr>
@@ -4787,7 +4738,7 @@
           <w:szCs w:val="24"/>
         </w:rPr>
       </w:pPr>
-      <w:bookmarkStart w:id="8" w:name="_Toc369471888"/>
+      <w:bookmarkStart w:id="9" w:name="_Toc369476702"/>
       <w:r>
         <w:rPr>
           <w:rFonts w:ascii="Arial" w:eastAsia="Times New Roman" w:hAnsi="Arial" w:cs="Arial"/>
@@ -4798,7 +4749,7 @@
         </w:rPr>
         <w:t>Objetivos</w:t>
       </w:r>
-      <w:bookmarkEnd w:id="8"/>
+      <w:bookmarkEnd w:id="9"/>
     </w:p>
     <w:p>
       <w:pPr>
@@ -4810,7 +4761,7 @@
           <w:szCs w:val="24"/>
         </w:rPr>
       </w:pPr>
-      <w:bookmarkStart w:id="9" w:name="_Toc369471889"/>
+      <w:bookmarkStart w:id="10" w:name="_Toc369476703"/>
       <w:r>
         <w:rPr>
           <w:rFonts w:ascii="Arial" w:hAnsi="Arial" w:cs="Arial"/>
@@ -4838,7 +4789,7 @@
         </w:rPr>
         <w:t>Objetivo General</w:t>
       </w:r>
-      <w:bookmarkEnd w:id="9"/>
+      <w:bookmarkEnd w:id="10"/>
     </w:p>
     <w:p>
       <w:pPr>
@@ -4936,7 +4887,7 @@
           <w:szCs w:val="24"/>
         </w:rPr>
       </w:pPr>
-      <w:bookmarkStart w:id="10" w:name="_Toc369471890"/>
+      <w:bookmarkStart w:id="11" w:name="_Toc369476704"/>
       <w:r>
         <w:rPr>
           <w:rFonts w:ascii="Arial" w:hAnsi="Arial" w:cs="Arial"/>
@@ -4964,7 +4915,7 @@
         </w:rPr>
         <w:t>Objetivos Específicos</w:t>
       </w:r>
-      <w:bookmarkEnd w:id="10"/>
+      <w:bookmarkEnd w:id="11"/>
     </w:p>
     <w:p>
       <w:pPr>
@@ -5098,7 +5049,21 @@
           <w:rFonts w:ascii="Arial" w:hAnsi="Arial" w:cs="Arial"/>
           <w:sz w:val="24"/>
         </w:rPr>
-        <w:t>Representar la información estadística para ayudar a la toma de decisiones.</w:t>
+        <w:t xml:space="preserve">Representar la información </w:t>
+      </w:r>
+      <w:r>
+        <w:rPr>
+          <w:rFonts w:ascii="Arial" w:hAnsi="Arial" w:cs="Arial"/>
+          <w:sz w:val="24"/>
+        </w:rPr>
+        <w:t>estadísticamente</w:t>
+      </w:r>
+      <w:r>
+        <w:rPr>
+          <w:rFonts w:ascii="Arial" w:hAnsi="Arial" w:cs="Arial"/>
+          <w:sz w:val="24"/>
+        </w:rPr>
+        <w:t xml:space="preserve"> para ayudar a la toma de decisiones.</w:t>
       </w:r>
     </w:p>
     <w:p>
@@ -5129,7 +5094,7 @@
           <w:szCs w:val="24"/>
         </w:rPr>
       </w:pPr>
-      <w:bookmarkStart w:id="11" w:name="_Toc369471891"/>
+      <w:bookmarkStart w:id="12" w:name="_Toc369476705"/>
       <w:r>
         <w:rPr>
           <w:rFonts w:ascii="Arial" w:eastAsia="Times New Roman" w:hAnsi="Arial" w:cs="Arial"/>
@@ -5141,7 +5106,7 @@
         <w:lastRenderedPageBreak/>
         <w:t>Alcance y Limitaciones</w:t>
       </w:r>
-      <w:bookmarkEnd w:id="11"/>
+      <w:bookmarkEnd w:id="12"/>
     </w:p>
     <w:p>
       <w:pPr>
@@ -5161,7 +5126,7 @@
           <w:szCs w:val="24"/>
         </w:rPr>
       </w:pPr>
-      <w:bookmarkStart w:id="12" w:name="_Toc369471892"/>
+      <w:bookmarkStart w:id="13" w:name="_Toc369476706"/>
       <w:r>
         <w:rPr>
           <w:rFonts w:ascii="Arial" w:hAnsi="Arial" w:cs="Arial"/>
@@ -5181,7 +5146,7 @@
         <w:tab/>
         <w:t>Alcance</w:t>
       </w:r>
-      <w:bookmarkEnd w:id="12"/>
+      <w:bookmarkEnd w:id="13"/>
     </w:p>
     <w:p>
       <w:pPr>
@@ -5211,7 +5176,55 @@
           <w:bCs/>
           <w:sz w:val="24"/>
         </w:rPr>
-        <w:t>Inicialmente el proyecto comenzar con la toma de requerimientos, ésta se procesará anterior al análisis y desarrollo de este sistema. Se realizarán reuniones con la contra parte (Lazos) y nuestro equipo de trabajo, las cuales quedarán formalizadas según se especifique en la carta Gantt.</w:t>
+        <w:t xml:space="preserve">Inicialmente el proyecto </w:t>
+      </w:r>
+      <w:r>
+        <w:rPr>
+          <w:rFonts w:ascii="Arial" w:hAnsi="Arial" w:cs="Arial"/>
+          <w:bCs/>
+          <w:sz w:val="24"/>
+        </w:rPr>
+        <w:t>comenzará</w:t>
+      </w:r>
+      <w:r>
+        <w:rPr>
+          <w:rFonts w:ascii="Arial" w:hAnsi="Arial" w:cs="Arial"/>
+          <w:bCs/>
+          <w:sz w:val="24"/>
+        </w:rPr>
+        <w:t xml:space="preserve"> </w:t>
+      </w:r>
+      <w:r>
+        <w:rPr>
+          <w:rFonts w:ascii="Arial" w:hAnsi="Arial" w:cs="Arial"/>
+          <w:bCs/>
+          <w:sz w:val="24"/>
+        </w:rPr>
+        <w:t xml:space="preserve">con la toma de requerimientos, ésta se procesará </w:t>
+      </w:r>
+      <w:r>
+        <w:rPr>
+          <w:rFonts w:ascii="Arial" w:hAnsi="Arial" w:cs="Arial"/>
+          <w:bCs/>
+          <w:sz w:val="24"/>
+        </w:rPr>
+        <w:t>previó</w:t>
+      </w:r>
+      <w:r>
+        <w:rPr>
+          <w:rFonts w:ascii="Arial" w:hAnsi="Arial" w:cs="Arial"/>
+          <w:bCs/>
+          <w:sz w:val="24"/>
+        </w:rPr>
+        <w:t xml:space="preserve"> </w:t>
+      </w:r>
+      <w:r>
+        <w:rPr>
+          <w:rFonts w:ascii="Arial" w:hAnsi="Arial" w:cs="Arial"/>
+          <w:bCs/>
+          <w:sz w:val="24"/>
+        </w:rPr>
+        <w:t>al análisis y desarrollo de este sistema. Se realizarán reuniones con la contra parte (Lazos) y nuestro equipo de trabajo, las cuales quedarán formalizadas según se especifique en la carta Gantt.</w:t>
       </w:r>
     </w:p>
     <w:p>
@@ -5249,7 +5262,119 @@
           <w:bCs/>
           <w:sz w:val="24"/>
         </w:rPr>
-        <w:t xml:space="preserve">A continuación se pedirá la información y/o documentación necesaria para la implementación y documentación de las maquetas, las cuales son necesarias para definir el alcance de los componentes visuales que conformaran el sistema. Durante se realice el proceso de análisis, el cliente podrá evaluar y comentar las maquetas para poder analizar y comprender que es realmente lo que el cliente quiere y necesita. </w:t>
+        <w:t xml:space="preserve">A continuación se </w:t>
+      </w:r>
+      <w:r>
+        <w:rPr>
+          <w:rFonts w:ascii="Arial" w:hAnsi="Arial" w:cs="Arial"/>
+          <w:bCs/>
+          <w:sz w:val="24"/>
+        </w:rPr>
+        <w:t>solicitará</w:t>
+      </w:r>
+      <w:r>
+        <w:rPr>
+          <w:rFonts w:ascii="Arial" w:hAnsi="Arial" w:cs="Arial"/>
+          <w:bCs/>
+          <w:sz w:val="24"/>
+        </w:rPr>
+        <w:t xml:space="preserve"> </w:t>
+      </w:r>
+      <w:r>
+        <w:rPr>
+          <w:rFonts w:ascii="Arial" w:hAnsi="Arial" w:cs="Arial"/>
+          <w:bCs/>
+          <w:sz w:val="24"/>
+        </w:rPr>
+        <w:t xml:space="preserve">la información y/o documentación necesaria para la implementación y documentación de las maquetas, las cuales son necesarias para definir el alcance de los componentes visuales que </w:t>
+      </w:r>
+      <w:r>
+        <w:rPr>
+          <w:rFonts w:ascii="Arial" w:hAnsi="Arial" w:cs="Arial"/>
+          <w:bCs/>
+          <w:sz w:val="24"/>
+        </w:rPr>
+        <w:t>conformará</w:t>
+      </w:r>
+      <w:r>
+        <w:rPr>
+          <w:rFonts w:ascii="Arial" w:hAnsi="Arial" w:cs="Arial"/>
+          <w:bCs/>
+          <w:sz w:val="24"/>
+        </w:rPr>
+        <w:t xml:space="preserve">n </w:t>
+      </w:r>
+      <w:r>
+        <w:rPr>
+          <w:rFonts w:ascii="Arial" w:hAnsi="Arial" w:cs="Arial"/>
+          <w:bCs/>
+          <w:sz w:val="24"/>
+        </w:rPr>
+        <w:t xml:space="preserve">el sistema. Durante </w:t>
+      </w:r>
+      <w:r>
+        <w:rPr>
+          <w:rFonts w:ascii="Arial" w:hAnsi="Arial" w:cs="Arial"/>
+          <w:bCs/>
+          <w:sz w:val="24"/>
+        </w:rPr>
+        <w:t>la ejecución</w:t>
+      </w:r>
+      <w:r>
+        <w:rPr>
+          <w:rFonts w:ascii="Arial" w:hAnsi="Arial" w:cs="Arial"/>
+          <w:bCs/>
+          <w:sz w:val="24"/>
+        </w:rPr>
+        <w:t xml:space="preserve"> </w:t>
+      </w:r>
+      <w:r>
+        <w:rPr>
+          <w:rFonts w:ascii="Arial" w:hAnsi="Arial" w:cs="Arial"/>
+          <w:bCs/>
+          <w:sz w:val="24"/>
+        </w:rPr>
+        <w:t>d</w:t>
+      </w:r>
+      <w:r>
+        <w:rPr>
+          <w:rFonts w:ascii="Arial" w:hAnsi="Arial" w:cs="Arial"/>
+          <w:bCs/>
+          <w:sz w:val="24"/>
+        </w:rPr>
+        <w:t xml:space="preserve">el </w:t>
+      </w:r>
+      <w:r>
+        <w:rPr>
+          <w:rFonts w:ascii="Arial" w:hAnsi="Arial" w:cs="Arial"/>
+          <w:bCs/>
+          <w:sz w:val="24"/>
+        </w:rPr>
+        <w:t xml:space="preserve">proceso de análisis, el cliente podrá evaluar y comentar las maquetas para poder analizar y comprender </w:t>
+      </w:r>
+      <w:r>
+        <w:rPr>
+          <w:rFonts w:ascii="Arial" w:hAnsi="Arial" w:cs="Arial"/>
+          <w:bCs/>
+          <w:sz w:val="24"/>
+        </w:rPr>
+        <w:t>qué</w:t>
+      </w:r>
+      <w:r>
+        <w:rPr>
+          <w:rFonts w:ascii="Arial" w:hAnsi="Arial" w:cs="Arial"/>
+          <w:bCs/>
+          <w:sz w:val="24"/>
+        </w:rPr>
+        <w:t xml:space="preserve"> </w:t>
+      </w:r>
+      <w:r>
+        <w:rPr>
+          <w:rFonts w:ascii="Arial" w:hAnsi="Arial" w:cs="Arial"/>
+          <w:bCs/>
+          <w:sz w:val="24"/>
+        </w:rPr>
+        <w:t xml:space="preserve">es realmente lo que el cliente quiere y necesita. </w:t>
       </w:r>
     </w:p>
     <w:p>
@@ -5319,7 +5444,87 @@
           <w:bCs/>
           <w:sz w:val="24"/>
         </w:rPr>
-        <w:t>ste documento será el primer entregable a cliente, cuando el cliente apruebe el documento se pasara a la siguiente etapa, la cual será comenzar con la confección del documento de análisis o diseño funcional del sistema (UML, flujos, etc.), el cual será el segundo entregable, y posterior a su confección se comenzara con el desarrollo de los componentes gráficos para la implementación de este sistema.</w:t>
+        <w:t>ste documento será</w:t>
+      </w:r>
+      <w:r>
+        <w:rPr>
+          <w:rFonts w:ascii="Arial" w:hAnsi="Arial" w:cs="Arial"/>
+          <w:bCs/>
+          <w:sz w:val="24"/>
+        </w:rPr>
+        <w:t xml:space="preserve"> el primer entregable a cliente.</w:t>
+      </w:r>
+      <w:r>
+        <w:rPr>
+          <w:rFonts w:ascii="Arial" w:hAnsi="Arial" w:cs="Arial"/>
+          <w:bCs/>
+          <w:sz w:val="24"/>
+        </w:rPr>
+        <w:t xml:space="preserve"> </w:t>
+      </w:r>
+      <w:r>
+        <w:rPr>
+          <w:rFonts w:ascii="Arial" w:hAnsi="Arial" w:cs="Arial"/>
+          <w:bCs/>
+          <w:sz w:val="24"/>
+        </w:rPr>
+        <w:t>C</w:t>
+      </w:r>
+      <w:r>
+        <w:rPr>
+          <w:rFonts w:ascii="Arial" w:hAnsi="Arial" w:cs="Arial"/>
+          <w:bCs/>
+          <w:sz w:val="24"/>
+        </w:rPr>
+        <w:t xml:space="preserve">uando el cliente apruebe el documento se </w:t>
+      </w:r>
+      <w:r>
+        <w:rPr>
+          <w:rFonts w:ascii="Arial" w:hAnsi="Arial" w:cs="Arial"/>
+          <w:bCs/>
+          <w:sz w:val="24"/>
+        </w:rPr>
+        <w:t>pasará</w:t>
+      </w:r>
+      <w:r>
+        <w:rPr>
+          <w:rFonts w:ascii="Arial" w:hAnsi="Arial" w:cs="Arial"/>
+          <w:bCs/>
+          <w:sz w:val="24"/>
+        </w:rPr>
+        <w:t xml:space="preserve"> </w:t>
+      </w:r>
+      <w:r>
+        <w:rPr>
+          <w:rFonts w:ascii="Arial" w:hAnsi="Arial" w:cs="Arial"/>
+          <w:bCs/>
+          <w:sz w:val="24"/>
+        </w:rPr>
+        <w:t xml:space="preserve">a la siguiente etapa, la cual será comenzar con la confección del documento de análisis o diseño funcional del sistema (UML, flujos, etc.), el cual será el segundo entregable, y posterior a su confección se </w:t>
+      </w:r>
+      <w:r>
+        <w:rPr>
+          <w:rFonts w:ascii="Arial" w:hAnsi="Arial" w:cs="Arial"/>
+          <w:bCs/>
+          <w:sz w:val="24"/>
+        </w:rPr>
+        <w:t>comenzará</w:t>
+      </w:r>
+      <w:r>
+        <w:rPr>
+          <w:rFonts w:ascii="Arial" w:hAnsi="Arial" w:cs="Arial"/>
+          <w:bCs/>
+          <w:sz w:val="24"/>
+        </w:rPr>
+        <w:t xml:space="preserve"> </w:t>
+      </w:r>
+      <w:r>
+        <w:rPr>
+          <w:rFonts w:ascii="Arial" w:hAnsi="Arial" w:cs="Arial"/>
+          <w:bCs/>
+          <w:sz w:val="24"/>
+        </w:rPr>
+        <w:t>con el desarrollo de los componentes gráficos para la implementación de este sistema.</w:t>
       </w:r>
     </w:p>
     <w:p>
@@ -5358,7 +5563,31 @@
           <w:sz w:val="24"/>
         </w:rPr>
         <w:lastRenderedPageBreak/>
-        <w:t xml:space="preserve">Posteriormente se construirá un modelo de datos para la implantación de este sistema, éste será el tercero entregable a cliente. Dicho modelo debe cumplir con la nomenclatura estándar que utilice el cliente para sus sistemas, la cual deberá entregar con anticipación, de lo contrario se definirá una interna. </w:t>
+        <w:t xml:space="preserve">Posteriormente se construirá un modelo de datos para la implantación de este sistema, éste será el tercero entregable a cliente. Dicho modelo debe cumplir con la nomenclatura estándar que utilice </w:t>
+      </w:r>
+      <w:r>
+        <w:rPr>
+          <w:rFonts w:ascii="Arial" w:hAnsi="Arial" w:cs="Arial"/>
+          <w:bCs/>
+          <w:sz w:val="24"/>
+        </w:rPr>
+        <w:t>la contraparte</w:t>
+      </w:r>
+      <w:r>
+        <w:rPr>
+          <w:rFonts w:ascii="Arial" w:hAnsi="Arial" w:cs="Arial"/>
+          <w:bCs/>
+          <w:sz w:val="24"/>
+        </w:rPr>
+        <w:t xml:space="preserve"> </w:t>
+      </w:r>
+      <w:r>
+        <w:rPr>
+          <w:rFonts w:ascii="Arial" w:hAnsi="Arial" w:cs="Arial"/>
+          <w:bCs/>
+          <w:sz w:val="24"/>
+        </w:rPr>
+        <w:t xml:space="preserve">para sus sistemas, la cual deberá entregar con anticipación, de lo contrario se definirá una interna. </w:t>
       </w:r>
     </w:p>
     <w:p>
@@ -5450,7 +5679,7 @@
           <w:bCs/>
           <w:sz w:val="24"/>
         </w:rPr>
-        <w:t xml:space="preserve">Una vez finalizado el desarrollo del sistema se generarán manuales de usuarios  (definidos por perfiles), y también se entregará el código fuente del sistema éstos serán el </w:t>
+        <w:t>Posteriormente al</w:t>
       </w:r>
       <w:r>
         <w:rPr>
@@ -5458,6 +5687,54 @@
           <w:bCs/>
           <w:sz w:val="24"/>
         </w:rPr>
+        <w:t xml:space="preserve"> </w:t>
+      </w:r>
+      <w:r>
+        <w:rPr>
+          <w:rFonts w:ascii="Arial" w:hAnsi="Arial" w:cs="Arial"/>
+          <w:bCs/>
+          <w:sz w:val="24"/>
+        </w:rPr>
+        <w:t>desarrollo del sistema se generarán manuales de usuarios  (definidos por perfiles), y también se entregará el código fuente del sistema</w:t>
+      </w:r>
+      <w:r>
+        <w:rPr>
+          <w:rFonts w:ascii="Arial" w:hAnsi="Arial" w:cs="Arial"/>
+          <w:bCs/>
+          <w:sz w:val="24"/>
+        </w:rPr>
+        <w:t>.</w:t>
+      </w:r>
+      <w:r>
+        <w:rPr>
+          <w:rFonts w:ascii="Arial" w:hAnsi="Arial" w:cs="Arial"/>
+          <w:bCs/>
+          <w:sz w:val="24"/>
+        </w:rPr>
+        <w:t xml:space="preserve"> </w:t>
+      </w:r>
+      <w:r>
+        <w:rPr>
+          <w:rFonts w:ascii="Arial" w:hAnsi="Arial" w:cs="Arial"/>
+          <w:bCs/>
+          <w:sz w:val="24"/>
+        </w:rPr>
+        <w:t>É</w:t>
+      </w:r>
+      <w:r>
+        <w:rPr>
+          <w:rFonts w:ascii="Arial" w:hAnsi="Arial" w:cs="Arial"/>
+          <w:bCs/>
+          <w:sz w:val="24"/>
+        </w:rPr>
+        <w:t xml:space="preserve">stos serán el </w:t>
+      </w:r>
+      <w:r>
+        <w:rPr>
+          <w:rFonts w:ascii="Arial" w:hAnsi="Arial" w:cs="Arial"/>
+          <w:bCs/>
+          <w:sz w:val="24"/>
+        </w:rPr>
         <w:t>quinto</w:t>
       </w:r>
       <w:r>
@@ -5528,7 +5805,55 @@
           <w:bCs/>
           <w:sz w:val="24"/>
         </w:rPr>
-        <w:t>Finalmente al cierre del proyecto con la contraparte se capacitará a todo el personal que utilizará el sistema, para que tengan los conocimientos necesarios para poder utilizar el sistema.</w:t>
+        <w:t xml:space="preserve">Finalmente al cierre del proyecto con la contraparte se capacitará a todo el personal que utilizará el sistema, </w:t>
+      </w:r>
+      <w:r>
+        <w:rPr>
+          <w:rFonts w:ascii="Arial" w:hAnsi="Arial" w:cs="Arial"/>
+          <w:bCs/>
+          <w:sz w:val="24"/>
+        </w:rPr>
+        <w:t xml:space="preserve">para que </w:t>
+      </w:r>
+      <w:r>
+        <w:rPr>
+          <w:rFonts w:ascii="Arial" w:hAnsi="Arial" w:cs="Arial"/>
+          <w:bCs/>
+          <w:sz w:val="24"/>
+        </w:rPr>
+        <w:t>los usuarios tengan</w:t>
+      </w:r>
+      <w:r>
+        <w:rPr>
+          <w:rFonts w:ascii="Arial" w:hAnsi="Arial" w:cs="Arial"/>
+          <w:bCs/>
+          <w:sz w:val="24"/>
+        </w:rPr>
+        <w:t xml:space="preserve"> los conocimientos necesarios </w:t>
+      </w:r>
+      <w:r>
+        <w:rPr>
+          <w:rFonts w:ascii="Arial" w:hAnsi="Arial" w:cs="Arial"/>
+          <w:bCs/>
+          <w:sz w:val="24"/>
+        </w:rPr>
+        <w:t>al momento de</w:t>
+      </w:r>
+      <w:r>
+        <w:rPr>
+          <w:rFonts w:ascii="Arial" w:hAnsi="Arial" w:cs="Arial"/>
+          <w:bCs/>
+          <w:sz w:val="24"/>
+        </w:rPr>
+        <w:t xml:space="preserve"> manipular el sistema</w:t>
+      </w:r>
+      <w:r>
+        <w:rPr>
+          <w:rFonts w:ascii="Arial" w:hAnsi="Arial" w:cs="Arial"/>
+          <w:bCs/>
+          <w:sz w:val="24"/>
+        </w:rPr>
+        <w:t>.</w:t>
       </w:r>
     </w:p>
     <w:p>
@@ -5556,7 +5881,7 @@
           <w:szCs w:val="24"/>
         </w:rPr>
       </w:pPr>
-      <w:bookmarkStart w:id="13" w:name="_Toc369471893"/>
+      <w:bookmarkStart w:id="14" w:name="_Toc369476707"/>
       <w:r>
         <w:rPr>
           <w:rFonts w:ascii="Arial" w:hAnsi="Arial" w:cs="Arial"/>
@@ -5576,65 +5901,115 @@
         <w:tab/>
         <w:t>Limitaciones</w:t>
       </w:r>
-      <w:bookmarkEnd w:id="13"/>
-    </w:p>
-    <w:p>
-      <w:pPr>
-        <w:rPr>
-          <w:rFonts w:ascii="Arial" w:hAnsi="Arial" w:cs="Arial"/>
-          <w:color w:val="auto"/>
-        </w:rPr>
-      </w:pPr>
-    </w:p>
-    <w:p>
-      <w:pPr>
-        <w:tabs>
-          <w:tab w:val="right" w:pos="8080"/>
-        </w:tabs>
-        <w:spacing w:line="360" w:lineRule="auto"/>
-        <w:ind w:firstLine="709"/>
-        <w:jc w:val="both"/>
-        <w:rPr>
-          <w:rFonts w:ascii="Arial" w:hAnsi="Arial" w:cs="Arial"/>
-          <w:sz w:val="24"/>
-        </w:rPr>
-      </w:pPr>
-      <w:r>
-        <w:rPr>
-          <w:rFonts w:ascii="Arial" w:hAnsi="Arial" w:cs="Arial"/>
-          <w:sz w:val="24"/>
-        </w:rPr>
-        <w:t>Cualquier requerimiento posterior a la toma de requerimientos no estará dentro del alcance de este sistema.</w:t>
-      </w:r>
-    </w:p>
-    <w:p>
-      <w:pPr>
-        <w:tabs>
-          <w:tab w:val="right" w:pos="8080"/>
-        </w:tabs>
-        <w:spacing w:line="360" w:lineRule="auto"/>
-        <w:ind w:firstLine="709"/>
-        <w:jc w:val="both"/>
-        <w:rPr>
-          <w:rFonts w:ascii="Arial" w:hAnsi="Arial" w:cs="Arial"/>
-          <w:sz w:val="24"/>
-        </w:rPr>
-      </w:pPr>
-      <w:r>
-        <w:rPr>
-          <w:rFonts w:ascii="Arial" w:hAnsi="Arial" w:cs="Arial"/>
-          <w:sz w:val="24"/>
-        </w:rPr>
-        <w:t xml:space="preserve">Las funcionalidades en esta etapa del proyecto no se integraran con otros sistemas o módulos. </w:t>
-      </w:r>
-    </w:p>
-    <w:p>
-      <w:pPr>
-        <w:tabs>
-          <w:tab w:val="right" w:pos="8080"/>
-        </w:tabs>
-        <w:spacing w:line="360" w:lineRule="auto"/>
-        <w:ind w:firstLine="709"/>
+      <w:bookmarkEnd w:id="14"/>
+    </w:p>
+    <w:p>
+      <w:pPr>
+        <w:rPr>
+          <w:rFonts w:ascii="Arial" w:hAnsi="Arial" w:cs="Arial"/>
+          <w:color w:val="auto"/>
+        </w:rPr>
+      </w:pPr>
+    </w:p>
+    <w:p>
+      <w:pPr>
+        <w:pStyle w:val="Prrafodelista"/>
+        <w:numPr>
+          <w:ilvl w:val="0"/>
+          <w:numId w:val="26"/>
+        </w:numPr>
+        <w:tabs>
+          <w:tab w:val="right" w:pos="8080"/>
+        </w:tabs>
+        <w:spacing w:line="360" w:lineRule="auto"/>
+        <w:ind w:left="426"/>
+        <w:jc w:val="both"/>
+        <w:rPr>
+          <w:rFonts w:ascii="Arial" w:hAnsi="Arial" w:cs="Arial"/>
+          <w:sz w:val="24"/>
+        </w:rPr>
+      </w:pPr>
+      <w:r>
+        <w:rPr>
+          <w:rFonts w:ascii="Arial" w:hAnsi="Arial" w:cs="Arial"/>
+          <w:sz w:val="24"/>
+        </w:rPr>
+        <w:t xml:space="preserve">Cualquier requerimiento posterior a la toma de requerimientos no </w:t>
+      </w:r>
+      <w:r>
+        <w:rPr>
+          <w:rFonts w:ascii="Arial" w:hAnsi="Arial" w:cs="Arial"/>
+          <w:sz w:val="24"/>
+        </w:rPr>
+        <w:t>será considerado</w:t>
+      </w:r>
+      <w:r>
+        <w:rPr>
+          <w:rFonts w:ascii="Arial" w:hAnsi="Arial" w:cs="Arial"/>
+          <w:sz w:val="24"/>
+        </w:rPr>
+        <w:t xml:space="preserve"> </w:t>
+      </w:r>
+      <w:r>
+        <w:rPr>
+          <w:rFonts w:ascii="Arial" w:hAnsi="Arial" w:cs="Arial"/>
+          <w:sz w:val="24"/>
+        </w:rPr>
+        <w:t>dentro del alcance de este sistema.</w:t>
+      </w:r>
+    </w:p>
+    <w:p>
+      <w:pPr>
+        <w:pStyle w:val="Prrafodelista"/>
+        <w:numPr>
+          <w:ilvl w:val="0"/>
+          <w:numId w:val="26"/>
+        </w:numPr>
+        <w:tabs>
+          <w:tab w:val="right" w:pos="8080"/>
+        </w:tabs>
+        <w:spacing w:line="360" w:lineRule="auto"/>
+        <w:ind w:left="426"/>
+        <w:jc w:val="both"/>
+        <w:rPr>
+          <w:rFonts w:ascii="Arial" w:hAnsi="Arial" w:cs="Arial"/>
+          <w:sz w:val="24"/>
+        </w:rPr>
+      </w:pPr>
+      <w:r>
+        <w:rPr>
+          <w:rFonts w:ascii="Arial" w:hAnsi="Arial" w:cs="Arial"/>
+          <w:sz w:val="24"/>
+        </w:rPr>
+        <w:t xml:space="preserve">Las funcionalidades en esta etapa del proyecto no se </w:t>
+      </w:r>
+      <w:r>
+        <w:rPr>
+          <w:rFonts w:ascii="Arial" w:hAnsi="Arial" w:cs="Arial"/>
+          <w:sz w:val="24"/>
+        </w:rPr>
+        <w:t xml:space="preserve">integrarán </w:t>
+      </w:r>
+      <w:r>
+        <w:rPr>
+          <w:rFonts w:ascii="Arial" w:hAnsi="Arial" w:cs="Arial"/>
+          <w:sz w:val="24"/>
+        </w:rPr>
+        <w:t xml:space="preserve">con otros sistemas o módulos. </w:t>
+      </w:r>
+    </w:p>
+    <w:p>
+      <w:pPr>
+        <w:pStyle w:val="Prrafodelista"/>
+        <w:numPr>
+          <w:ilvl w:val="0"/>
+          <w:numId w:val="26"/>
+        </w:numPr>
+        <w:tabs>
+          <w:tab w:val="right" w:pos="8080"/>
+        </w:tabs>
+        <w:spacing w:line="360" w:lineRule="auto"/>
+        <w:ind w:left="426"/>
         <w:jc w:val="both"/>
         <w:rPr>
           <w:rFonts w:ascii="Arial" w:hAnsi="Arial" w:cs="Arial"/>
@@ -5649,14 +6024,6 @@
         <w:lastRenderedPageBreak/>
         <w:t>No se incluirá mantenimiento para las funcionalidades del sistema, sólo implementación.</w:t>
       </w:r>
-    </w:p>
-    <w:p>
-      <w:pPr>
-        <w:rPr>
-          <w:rFonts w:ascii="Arial" w:hAnsi="Arial" w:cs="Arial"/>
-          <w:color w:val="auto"/>
-        </w:rPr>
-      </w:pPr>
     </w:p>
     <w:p>
       <w:pPr>
@@ -5673,7 +6040,7 @@
           <w:szCs w:val="32"/>
         </w:rPr>
       </w:pPr>
-      <w:bookmarkStart w:id="14" w:name="_Toc369471894"/>
+      <w:bookmarkStart w:id="15" w:name="_Toc369476708"/>
       <w:r>
         <w:rPr>
           <w:rFonts w:ascii="Arial" w:hAnsi="Arial" w:cs="Arial"/>
@@ -5685,7 +6052,7 @@
         </w:rPr>
         <w:t>CAPÍTULO III MARCO TEÓRICO</w:t>
       </w:r>
-      <w:bookmarkEnd w:id="14"/>
+      <w:bookmarkEnd w:id="15"/>
     </w:p>
     <w:p/>
     <w:p>
@@ -5706,7 +6073,7 @@
           <w:szCs w:val="28"/>
         </w:rPr>
       </w:pPr>
-      <w:bookmarkStart w:id="15" w:name="_Toc369471895"/>
+      <w:bookmarkStart w:id="16" w:name="_Toc369476709"/>
       <w:r>
         <w:rPr>
           <w:rFonts w:ascii="Arial" w:eastAsia="Times New Roman" w:hAnsi="Arial" w:cs="Arial"/>
@@ -5717,7 +6084,7 @@
         </w:rPr>
         <w:t>Fundamentos Teóricos</w:t>
       </w:r>
-      <w:bookmarkEnd w:id="15"/>
+      <w:bookmarkEnd w:id="16"/>
     </w:p>
     <w:p/>
     <w:p>
@@ -5923,7 +6290,6 @@
           <w:rFonts w:ascii="Arial" w:hAnsi="Arial" w:cs="Arial"/>
           <w:sz w:val="24"/>
         </w:rPr>
-        <w:lastRenderedPageBreak/>
         <w:t>Buscar altos niveles de satisfacción de nuestros clientes</w:t>
       </w:r>
       <w:r>
@@ -5978,6 +6344,7 @@
           <w:rFonts w:ascii="Arial" w:hAnsi="Arial" w:cs="Arial"/>
           <w:sz w:val="24"/>
         </w:rPr>
+        <w:lastRenderedPageBreak/>
         <w:t>Fortalecer las capacidades de gestión de nuestros clientes</w:t>
       </w:r>
       <w:r>
@@ -6341,165 +6708,7 @@
     </w:p>
     <w:p>
       <w:pPr>
-        <w:tabs>
-          <w:tab w:val="right" w:pos="8080"/>
-        </w:tabs>
-        <w:spacing w:line="360" w:lineRule="auto"/>
-        <w:rPr>
-          <w:rFonts w:ascii="Arial" w:hAnsi="Arial" w:cs="Arial"/>
-          <w:b/>
-          <w:sz w:val="24"/>
-        </w:rPr>
-      </w:pPr>
-      <w:r>
-        <w:rPr>
-          <w:rFonts w:ascii="Arial" w:hAnsi="Arial" w:cs="Arial"/>
-          <w:b/>
-          <w:sz w:val="24"/>
-        </w:rPr>
-        <w:t>Soluciones</w:t>
-      </w:r>
-    </w:p>
-    <w:p>
-      <w:pPr>
-        <w:ind w:firstLine="709"/>
-        <w:jc w:val="both"/>
-        <w:rPr>
-          <w:rFonts w:ascii="Arial" w:hAnsi="Arial" w:cs="Arial"/>
-          <w:sz w:val="24"/>
-        </w:rPr>
-      </w:pPr>
-      <w:r>
-        <w:rPr>
-          <w:rFonts w:ascii="Arial" w:hAnsi="Arial" w:cs="Arial"/>
-          <w:sz w:val="24"/>
-        </w:rPr>
-        <w:t>En nuestra historia hemos enfrentado más de 20 proyectos de software de gestión web , que nos han entregado grandes satisfacciones y la experiencia necesaria para plantearnos como una alternativa confiable, con ideas innovadoras y prácticas metodológicas claras; para desarrollar soluciones que dan soporte a los procesos de gestión de nuestros clientes optimizando sus recursos. Entre nuestros principales productos se encuentran:</w:t>
-      </w:r>
-    </w:p>
-    <w:p>
-      <w:pPr>
-        <w:pStyle w:val="Prrafodelista"/>
-        <w:numPr>
-          <w:ilvl w:val="0"/>
-          <w:numId w:val="24"/>
-        </w:numPr>
-        <w:rPr>
-          <w:rFonts w:ascii="Arial" w:hAnsi="Arial" w:cs="Arial"/>
-          <w:sz w:val="24"/>
-        </w:rPr>
-      </w:pPr>
-      <w:r>
-        <w:rPr>
-          <w:rFonts w:ascii="Arial" w:hAnsi="Arial" w:cs="Arial"/>
-          <w:sz w:val="24"/>
-        </w:rPr>
-        <w:t>Portal Web</w:t>
-      </w:r>
-    </w:p>
-    <w:p>
-      <w:pPr>
-        <w:pStyle w:val="Prrafodelista"/>
-        <w:numPr>
-          <w:ilvl w:val="0"/>
-          <w:numId w:val="24"/>
-        </w:numPr>
-        <w:rPr>
-          <w:rFonts w:ascii="Arial" w:hAnsi="Arial" w:cs="Arial"/>
-          <w:sz w:val="24"/>
-        </w:rPr>
-      </w:pPr>
-      <w:r>
-        <w:rPr>
-          <w:rFonts w:ascii="Arial" w:hAnsi="Arial" w:cs="Arial"/>
-          <w:sz w:val="24"/>
-        </w:rPr>
-        <w:t>Intranet / Extranet</w:t>
-      </w:r>
-    </w:p>
-    <w:p>
-      <w:pPr>
-        <w:pStyle w:val="Prrafodelista"/>
-        <w:numPr>
-          <w:ilvl w:val="0"/>
-          <w:numId w:val="24"/>
-        </w:numPr>
-        <w:rPr>
-          <w:rFonts w:ascii="Arial" w:hAnsi="Arial" w:cs="Arial"/>
-          <w:sz w:val="24"/>
-        </w:rPr>
-      </w:pPr>
-      <w:r>
-        <w:rPr>
-          <w:rFonts w:ascii="Arial" w:hAnsi="Arial" w:cs="Arial"/>
-          <w:sz w:val="24"/>
-        </w:rPr>
-        <w:t>Sistema de Gestión de Restaurant</w:t>
-      </w:r>
-    </w:p>
-    <w:p>
-      <w:pPr>
-        <w:pStyle w:val="Prrafodelista"/>
-        <w:numPr>
-          <w:ilvl w:val="0"/>
-          <w:numId w:val="24"/>
-        </w:numPr>
-        <w:rPr>
-          <w:rFonts w:ascii="Arial" w:hAnsi="Arial" w:cs="Arial"/>
-          <w:sz w:val="24"/>
-        </w:rPr>
-      </w:pPr>
-      <w:r>
-        <w:rPr>
-          <w:rFonts w:ascii="Arial" w:hAnsi="Arial" w:cs="Arial"/>
-          <w:sz w:val="24"/>
-        </w:rPr>
-        <w:t>Sistema de Gestión de Gobierno</w:t>
-      </w:r>
-    </w:p>
-    <w:p>
-      <w:pPr>
-        <w:pStyle w:val="Prrafodelista"/>
-        <w:numPr>
-          <w:ilvl w:val="0"/>
-          <w:numId w:val="24"/>
-        </w:numPr>
-        <w:rPr>
-          <w:rFonts w:ascii="Arial" w:hAnsi="Arial" w:cs="Arial"/>
-          <w:sz w:val="24"/>
-        </w:rPr>
-      </w:pPr>
-      <w:r>
-        <w:rPr>
-          <w:rFonts w:ascii="Arial" w:hAnsi="Arial" w:cs="Arial"/>
-          <w:sz w:val="24"/>
-        </w:rPr>
-        <w:t>Sistema de Gestión de Beneficios</w:t>
-      </w:r>
-    </w:p>
-    <w:p>
-      <w:pPr>
-        <w:pStyle w:val="Prrafodelista"/>
-        <w:numPr>
-          <w:ilvl w:val="0"/>
-          <w:numId w:val="24"/>
-        </w:numPr>
-        <w:rPr>
-          <w:rFonts w:ascii="Arial" w:hAnsi="Arial" w:cs="Arial"/>
-          <w:sz w:val="24"/>
-        </w:rPr>
-      </w:pPr>
-      <w:r>
-        <w:rPr>
-          <w:rFonts w:ascii="Arial" w:hAnsi="Arial" w:cs="Arial"/>
-          <w:sz w:val="24"/>
-        </w:rPr>
-        <w:t>Adaptar y personalizar plataformas de código abierto</w:t>
-      </w:r>
-    </w:p>
-    <w:p>
-      <w:pPr>
-        <w:pStyle w:val="Prrafodelista"/>
+        <w:ind w:left="360"/>
         <w:rPr>
           <w:rFonts w:ascii="Arial" w:hAnsi="Arial" w:cs="Arial"/>
           <w:sz w:val="24"/>
@@ -6520,6 +6729,7 @@
           <w:rFonts w:ascii="Arial" w:hAnsi="Arial" w:cs="Arial"/>
           <w:sz w:val="24"/>
         </w:rPr>
+        <w:lastRenderedPageBreak/>
         <w:drawing>
           <wp:inline distT="0" distB="0" distL="0" distR="0" wp14:anchorId="7C8404DA" wp14:editId="6FBB132F">
             <wp:extent cx="5612130" cy="3253105"/>
@@ -6572,7 +6782,7 @@
           <w:sz w:val="32"/>
         </w:rPr>
       </w:pPr>
-      <w:bookmarkStart w:id="16" w:name="_Toc369471878"/>
+      <w:bookmarkStart w:id="17" w:name="_Toc369476737"/>
       <w:r>
         <w:rPr>
           <w:rFonts w:ascii="Arial" w:hAnsi="Arial" w:cs="Arial"/>
@@ -6622,7 +6832,7 @@
         </w:rPr>
         <w:t xml:space="preserve"> – Empresa Lazos</w:t>
       </w:r>
-      <w:bookmarkEnd w:id="16"/>
+      <w:bookmarkEnd w:id="17"/>
     </w:p>
     <w:p>
       <w:pPr>
@@ -6659,7 +6869,7 @@
           <w:szCs w:val="28"/>
         </w:rPr>
       </w:pPr>
-      <w:bookmarkStart w:id="17" w:name="_Toc369471896"/>
+      <w:bookmarkStart w:id="18" w:name="_Toc369476710"/>
       <w:r>
         <w:rPr>
           <w:rFonts w:ascii="Arial" w:eastAsia="Times New Roman" w:hAnsi="Arial" w:cs="Arial"/>
@@ -6681,7 +6891,7 @@
         </w:rPr>
         <w:t>cedentes del Proyecto de SW</w:t>
       </w:r>
-      <w:bookmarkEnd w:id="17"/>
+      <w:bookmarkEnd w:id="18"/>
     </w:p>
     <w:p/>
     <w:p>
@@ -6751,42 +6961,21 @@
           <w:rFonts w:ascii="Arial" w:hAnsi="Arial" w:cs="Arial"/>
           <w:sz w:val="24"/>
         </w:rPr>
-        <w:t>gestio</w:t>
-      </w:r>
-      <w:r>
-        <w:rPr>
-          <w:rFonts w:ascii="Arial" w:hAnsi="Arial" w:cs="Arial"/>
-          <w:sz w:val="24"/>
-        </w:rPr>
-        <w:t>n</w:t>
-      </w:r>
-      <w:r>
-        <w:rPr>
-          <w:rFonts w:ascii="Arial" w:hAnsi="Arial" w:cs="Arial"/>
-          <w:sz w:val="24"/>
-        </w:rPr>
-        <w:t>a</w:t>
-      </w:r>
-      <w:r>
-        <w:rPr>
-          <w:rFonts w:ascii="Arial" w:hAnsi="Arial" w:cs="Arial"/>
-          <w:sz w:val="24"/>
-        </w:rPr>
-        <w:t xml:space="preserve"> </w:t>
-      </w:r>
-      <w:r>
-        <w:rPr>
-          <w:rFonts w:ascii="Arial" w:hAnsi="Arial" w:cs="Arial"/>
-          <w:sz w:val="24"/>
-        </w:rPr>
-        <w:t>su</w:t>
-      </w:r>
-      <w:r>
-        <w:rPr>
-          <w:rFonts w:ascii="Arial" w:hAnsi="Arial" w:cs="Arial"/>
-          <w:sz w:val="24"/>
-        </w:rPr>
-        <w:t xml:space="preserve">s proyectos. </w:t>
+        <w:t xml:space="preserve">en cuanto a gestión de </w:t>
+      </w:r>
+      <w:r>
+        <w:rPr>
+          <w:rFonts w:ascii="Arial" w:hAnsi="Arial" w:cs="Arial"/>
+          <w:sz w:val="24"/>
+        </w:rPr>
+        <w:t>sus</w:t>
+      </w:r>
+      <w:r>
+        <w:rPr>
+          <w:rFonts w:ascii="Arial" w:hAnsi="Arial" w:cs="Arial"/>
+          <w:sz w:val="24"/>
+        </w:rPr>
+        <w:t xml:space="preserve"> proyectos.</w:t>
       </w:r>
     </w:p>
     <w:p>
@@ -8554,7 +8743,7 @@
           <w:szCs w:val="28"/>
         </w:rPr>
       </w:pPr>
-      <w:bookmarkStart w:id="18" w:name="_Toc369471897"/>
+      <w:bookmarkStart w:id="19" w:name="_Toc369476711"/>
       <w:r>
         <w:rPr>
           <w:rFonts w:ascii="Arial" w:eastAsia="Times New Roman" w:hAnsi="Arial" w:cs="Arial"/>
@@ -8575,7 +8764,7 @@
         </w:rPr>
         <w:t>oblema</w:t>
       </w:r>
-      <w:bookmarkEnd w:id="18"/>
+      <w:bookmarkEnd w:id="19"/>
     </w:p>
     <w:p/>
     <w:p>
@@ -9395,7 +9584,7 @@
           <w:szCs w:val="28"/>
         </w:rPr>
       </w:pPr>
-      <w:bookmarkStart w:id="19" w:name="_Toc369471898"/>
+      <w:bookmarkStart w:id="20" w:name="_Toc369476712"/>
       <w:r>
         <w:rPr>
           <w:rFonts w:ascii="Arial" w:eastAsia="Times New Roman" w:hAnsi="Arial" w:cs="Arial"/>
@@ -9417,7 +9606,7 @@
         </w:rPr>
         <w:t>itectura</w:t>
       </w:r>
-      <w:bookmarkEnd w:id="19"/>
+      <w:bookmarkEnd w:id="20"/>
     </w:p>
     <w:p/>
     <w:p>
@@ -9556,7 +9745,7 @@
           <w:sz w:val="32"/>
         </w:rPr>
       </w:pPr>
-      <w:bookmarkStart w:id="20" w:name="_Toc369471879"/>
+      <w:bookmarkStart w:id="21" w:name="_Toc369476738"/>
       <w:r>
         <w:rPr>
           <w:rFonts w:ascii="Arial" w:hAnsi="Arial" w:cs="Arial"/>
@@ -9606,7 +9795,7 @@
         </w:rPr>
         <w:t xml:space="preserve"> - Arquitectura</w:t>
       </w:r>
-      <w:bookmarkEnd w:id="20"/>
+      <w:bookmarkEnd w:id="21"/>
     </w:p>
     <w:p>
       <w:pPr>
@@ -9792,7 +9981,7 @@
         </w:tabs>
         <w:spacing w:line="360" w:lineRule="auto"/>
         <w:ind w:firstLine="709"/>
-        <w:jc w:val="both"/>
+        <w:jc w:val="center"/>
       </w:pPr>
       <w:r>
         <w:rPr>
@@ -9859,7 +10048,7 @@
           <w:sz w:val="32"/>
         </w:rPr>
       </w:pPr>
-      <w:bookmarkStart w:id="21" w:name="_Toc369471880"/>
+      <w:bookmarkStart w:id="22" w:name="_Toc369476739"/>
       <w:r>
         <w:rPr>
           <w:rFonts w:ascii="Arial" w:hAnsi="Arial" w:cs="Arial"/>
@@ -9909,7 +10098,7 @@
         </w:rPr>
         <w:t xml:space="preserve"> - Capas fisica</w:t>
       </w:r>
-      <w:bookmarkEnd w:id="21"/>
+      <w:bookmarkEnd w:id="22"/>
     </w:p>
     <w:p>
       <w:pPr>
@@ -10042,7 +10231,7 @@
           <w:sz w:val="32"/>
         </w:rPr>
       </w:pPr>
-      <w:bookmarkStart w:id="22" w:name="_Toc369471881"/>
+      <w:bookmarkStart w:id="23" w:name="_Toc369476740"/>
       <w:r>
         <w:rPr>
           <w:rFonts w:ascii="Arial" w:hAnsi="Arial" w:cs="Arial"/>
@@ -10092,7 +10281,7 @@
         </w:rPr>
         <w:t xml:space="preserve"> - Arquitectura logica</w:t>
       </w:r>
-      <w:bookmarkEnd w:id="22"/>
+      <w:bookmarkEnd w:id="23"/>
     </w:p>
     <w:p>
       <w:pPr>
@@ -10140,7 +10329,7 @@
           <w:szCs w:val="28"/>
         </w:rPr>
       </w:pPr>
-      <w:bookmarkStart w:id="23" w:name="_Toc369471899"/>
+      <w:bookmarkStart w:id="24" w:name="_Toc369476713"/>
       <w:r>
         <w:rPr>
           <w:rFonts w:ascii="Arial" w:eastAsia="Times New Roman" w:hAnsi="Arial" w:cs="Arial"/>
@@ -10161,7 +10350,7 @@
         </w:rPr>
         <w:t>ramación</w:t>
       </w:r>
-      <w:bookmarkEnd w:id="23"/>
+      <w:bookmarkEnd w:id="24"/>
     </w:p>
     <w:p/>
     <w:p>
@@ -10199,10 +10388,7 @@
         <w:t>s popularos o accesibles para desarrollar el software para la solución propuesta, de manera que se pueda elegir uno considerando sus caracteristicas de acuerdo a las necesidades del proyecto.</w:t>
       </w:r>
     </w:p>
-    <w:p>
-      <w:bookmarkStart w:id="24" w:name="_GoBack"/>
-      <w:bookmarkEnd w:id="24"/>
-    </w:p>
+    <w:p/>
     <w:p>
       <w:pPr>
         <w:tabs>
@@ -10946,7 +11132,7 @@
           <w:szCs w:val="32"/>
         </w:rPr>
       </w:pPr>
-      <w:bookmarkStart w:id="29" w:name="_Toc369471900"/>
+      <w:bookmarkStart w:id="29" w:name="_Toc369476714"/>
       <w:r>
         <w:rPr>
           <w:rFonts w:ascii="Arial" w:hAnsi="Arial" w:cs="Arial"/>
@@ -10987,7 +11173,7 @@
           <w:szCs w:val="24"/>
         </w:rPr>
       </w:pPr>
-      <w:bookmarkStart w:id="30" w:name="_Toc369471901"/>
+      <w:bookmarkStart w:id="30" w:name="_Toc369476715"/>
       <w:r>
         <w:rPr>
           <w:rFonts w:ascii="Arial" w:eastAsia="Times New Roman" w:hAnsi="Arial" w:cs="Arial"/>
@@ -11011,7 +11197,7 @@
           <w:szCs w:val="24"/>
         </w:rPr>
       </w:pPr>
-      <w:bookmarkStart w:id="31" w:name="_Toc369471902"/>
+      <w:bookmarkStart w:id="31" w:name="_Toc369476716"/>
       <w:r>
         <w:rPr>
           <w:rFonts w:ascii="Arial" w:hAnsi="Arial" w:cs="Arial"/>
@@ -11052,7 +11238,7 @@
           <w:szCs w:val="24"/>
         </w:rPr>
       </w:pPr>
-      <w:bookmarkStart w:id="32" w:name="_Toc369471903"/>
+      <w:bookmarkStart w:id="32" w:name="_Toc369476717"/>
       <w:r>
         <w:rPr>
           <w:rFonts w:ascii="Arial" w:hAnsi="Arial" w:cs="Arial"/>
@@ -11205,7 +11391,7 @@
           <w:szCs w:val="24"/>
         </w:rPr>
       </w:pPr>
-      <w:bookmarkStart w:id="33" w:name="_Toc369471904"/>
+      <w:bookmarkStart w:id="33" w:name="_Toc369476718"/>
       <w:r>
         <w:rPr>
           <w:rFonts w:ascii="Arial" w:hAnsi="Arial" w:cs="Arial"/>
@@ -11282,7 +11468,7 @@
           <w:szCs w:val="24"/>
         </w:rPr>
       </w:pPr>
-      <w:bookmarkStart w:id="34" w:name="_Toc369471905"/>
+      <w:bookmarkStart w:id="34" w:name="_Toc369476719"/>
       <w:r>
         <w:rPr>
           <w:rFonts w:ascii="Arial" w:eastAsia="Times New Roman" w:hAnsi="Arial" w:cs="Arial"/>
@@ -11324,7 +11510,7 @@
           <w:szCs w:val="24"/>
         </w:rPr>
       </w:pPr>
-      <w:bookmarkStart w:id="35" w:name="_Toc369471906"/>
+      <w:bookmarkStart w:id="35" w:name="_Toc369476720"/>
       <w:r>
         <w:rPr>
           <w:rFonts w:ascii="Arial" w:eastAsia="Times New Roman" w:hAnsi="Arial" w:cs="Arial"/>
@@ -11359,7 +11545,7 @@
           <w:szCs w:val="24"/>
         </w:rPr>
       </w:pPr>
-      <w:bookmarkStart w:id="36" w:name="_Toc369471907"/>
+      <w:bookmarkStart w:id="36" w:name="_Toc369476721"/>
       <w:r>
         <w:rPr>
           <w:rFonts w:ascii="Arial" w:hAnsi="Arial" w:cs="Arial"/>
@@ -11400,7 +11586,7 @@
           <w:szCs w:val="24"/>
         </w:rPr>
       </w:pPr>
-      <w:bookmarkStart w:id="37" w:name="_Toc369471908"/>
+      <w:bookmarkStart w:id="37" w:name="_Toc369476722"/>
       <w:r>
         <w:rPr>
           <w:rFonts w:ascii="Arial" w:hAnsi="Arial" w:cs="Arial"/>
@@ -11519,7 +11705,7 @@
           <w:szCs w:val="24"/>
         </w:rPr>
       </w:pPr>
-      <w:bookmarkStart w:id="38" w:name="_Toc369471909"/>
+      <w:bookmarkStart w:id="38" w:name="_Toc369476723"/>
       <w:r>
         <w:rPr>
           <w:rFonts w:ascii="Arial" w:eastAsia="Times New Roman" w:hAnsi="Arial" w:cs="Arial"/>
@@ -11543,7 +11729,7 @@
           <w:szCs w:val="24"/>
         </w:rPr>
       </w:pPr>
-      <w:bookmarkStart w:id="39" w:name="_Toc369471910"/>
+      <w:bookmarkStart w:id="39" w:name="_Toc369476724"/>
       <w:r>
         <w:rPr>
           <w:rFonts w:ascii="Arial" w:hAnsi="Arial" w:cs="Arial"/>
@@ -11593,7 +11779,7 @@
           <w:szCs w:val="24"/>
         </w:rPr>
       </w:pPr>
-      <w:bookmarkStart w:id="40" w:name="_Toc369471911"/>
+      <w:bookmarkStart w:id="40" w:name="_Toc369476725"/>
       <w:r>
         <w:rPr>
           <w:rFonts w:ascii="Arial" w:hAnsi="Arial" w:cs="Arial"/>
@@ -11643,7 +11829,7 @@
           <w:szCs w:val="24"/>
         </w:rPr>
       </w:pPr>
-      <w:bookmarkStart w:id="41" w:name="_Toc369471912"/>
+      <w:bookmarkStart w:id="41" w:name="_Toc369476726"/>
       <w:r>
         <w:rPr>
           <w:rFonts w:ascii="Arial" w:hAnsi="Arial" w:cs="Arial"/>
@@ -11693,7 +11879,7 @@
           <w:szCs w:val="24"/>
         </w:rPr>
       </w:pPr>
-      <w:bookmarkStart w:id="42" w:name="_Toc369471913"/>
+      <w:bookmarkStart w:id="42" w:name="_Toc369476727"/>
       <w:r>
         <w:rPr>
           <w:rFonts w:ascii="Arial" w:hAnsi="Arial" w:cs="Arial"/>
@@ -11743,7 +11929,7 @@
           <w:szCs w:val="24"/>
         </w:rPr>
       </w:pPr>
-      <w:bookmarkStart w:id="43" w:name="_Toc369471914"/>
+      <w:bookmarkStart w:id="43" w:name="_Toc369476728"/>
       <w:r>
         <w:rPr>
           <w:rFonts w:ascii="Arial" w:hAnsi="Arial" w:cs="Arial"/>
@@ -11793,7 +11979,7 @@
           <w:szCs w:val="24"/>
         </w:rPr>
       </w:pPr>
-      <w:bookmarkStart w:id="44" w:name="_Toc369471915"/>
+      <w:bookmarkStart w:id="44" w:name="_Toc369476729"/>
       <w:r>
         <w:rPr>
           <w:rFonts w:ascii="Arial" w:hAnsi="Arial" w:cs="Arial"/>
@@ -11833,7 +12019,7 @@
           <w:szCs w:val="24"/>
         </w:rPr>
       </w:pPr>
-      <w:bookmarkStart w:id="45" w:name="_Toc369471916"/>
+      <w:bookmarkStart w:id="45" w:name="_Toc369476730"/>
       <w:r>
         <w:rPr>
           <w:rFonts w:ascii="Arial" w:eastAsia="Times New Roman" w:hAnsi="Arial" w:cs="Arial"/>
@@ -11867,7 +12053,7 @@
           <w:szCs w:val="24"/>
         </w:rPr>
       </w:pPr>
-      <w:bookmarkStart w:id="46" w:name="_Toc369471917"/>
+      <w:bookmarkStart w:id="46" w:name="_Toc369476731"/>
       <w:r>
         <w:rPr>
           <w:rFonts w:ascii="Arial" w:hAnsi="Arial" w:cs="Arial"/>
@@ -11917,7 +12103,7 @@
           <w:szCs w:val="24"/>
         </w:rPr>
       </w:pPr>
-      <w:bookmarkStart w:id="47" w:name="_Toc369471918"/>
+      <w:bookmarkStart w:id="47" w:name="_Toc369476732"/>
       <w:r>
         <w:rPr>
           <w:rFonts w:ascii="Arial" w:hAnsi="Arial" w:cs="Arial"/>
@@ -12013,7 +12199,7 @@
           <w:szCs w:val="24"/>
         </w:rPr>
       </w:pPr>
-      <w:bookmarkStart w:id="48" w:name="_Toc369471919"/>
+      <w:bookmarkStart w:id="48" w:name="_Toc369476733"/>
       <w:r>
         <w:rPr>
           <w:rFonts w:ascii="Arial" w:hAnsi="Arial" w:cs="Arial"/>
@@ -12145,7 +12331,7 @@
           <w:szCs w:val="24"/>
         </w:rPr>
       </w:pPr>
-      <w:bookmarkStart w:id="49" w:name="_Toc369471920"/>
+      <w:bookmarkStart w:id="49" w:name="_Toc369476734"/>
       <w:r>
         <w:rPr>
           <w:rFonts w:ascii="Arial" w:eastAsia="Times New Roman" w:hAnsi="Arial" w:cs="Arial"/>
@@ -12181,7 +12367,7 @@
           <w:szCs w:val="32"/>
         </w:rPr>
       </w:pPr>
-      <w:bookmarkStart w:id="50" w:name="_Toc369471921"/>
+      <w:bookmarkStart w:id="50" w:name="_Toc369476735"/>
       <w:r>
         <w:rPr>
           <w:rFonts w:ascii="Arial" w:hAnsi="Arial" w:cs="Arial"/>
@@ -12222,142 +12408,6 @@
           <w:rFonts w:ascii="Arial" w:hAnsi="Arial" w:cs="Arial"/>
         </w:rPr>
       </w:pPr>
-    </w:p>
-    <w:p>
-      <w:pPr>
-        <w:pStyle w:val="Sinespaciado"/>
-        <w:rPr>
-          <w:rFonts w:ascii="Arial" w:hAnsi="Arial" w:cs="Arial"/>
-        </w:rPr>
-      </w:pPr>
-      <w:r>
-        <w:rPr>
-          <w:rFonts w:ascii="Arial" w:hAnsi="Arial" w:cs="Arial"/>
-        </w:rPr>
-        <w:t>Bibliografía preliminar consultada</w:t>
-      </w:r>
-    </w:p>
-    <w:p>
-      <w:pPr>
-        <w:pStyle w:val="Sinespaciado"/>
-        <w:rPr>
-          <w:rFonts w:ascii="Arial" w:hAnsi="Arial" w:cs="Arial"/>
-        </w:rPr>
-      </w:pPr>
-    </w:p>
-    <w:p>
-      <w:pPr>
-        <w:rPr>
-          <w:rFonts w:ascii="Arial" w:hAnsi="Arial" w:cs="Arial"/>
-        </w:rPr>
-      </w:pPr>
-    </w:p>
-    <w:p>
-      <w:pPr>
-        <w:keepNext/>
-        <w:jc w:val="center"/>
-      </w:pPr>
-      <w:r>
-        <w:rPr>
-          <w:rFonts w:ascii="Arial" w:hAnsi="Arial" w:cs="Arial"/>
-        </w:rPr>
-        <w:lastRenderedPageBreak/>
-        <w:drawing>
-          <wp:inline distT="0" distB="0" distL="0" distR="0" wp14:anchorId="24C4C322" wp14:editId="2B7EC31F">
-            <wp:extent cx="3743938" cy="1711841"/>
-            <wp:effectExtent l="0" t="0" r="0" b="3175"/>
-            <wp:docPr id="5" name="0 Imagen"/>
-            <wp:cNvGraphicFramePr>
-              <a:graphicFrameLocks xmlns:a="http://schemas.openxmlformats.org/drawingml/2006/main" noChangeAspect="1"/>
-            </wp:cNvGraphicFramePr>
-            <a:graphic xmlns:a="http://schemas.openxmlformats.org/drawingml/2006/main">
-              <a:graphicData uri="http://schemas.openxmlformats.org/drawingml/2006/picture">
-                <pic:pic xmlns:pic="http://schemas.openxmlformats.org/drawingml/2006/picture">
-                  <pic:nvPicPr>
-                    <pic:cNvPr id="0" name="PP4.png"/>
-                    <pic:cNvPicPr/>
-                  </pic:nvPicPr>
-                  <pic:blipFill>
-                    <a:blip r:embed="rId14">
-                      <a:extLst>
-                        <a:ext uri="{28A0092B-C50C-407E-A947-70E740481C1C}">
-                          <a14:useLocalDpi xmlns:a14="http://schemas.microsoft.com/office/drawing/2010/main" val="0"/>
-                        </a:ext>
-                      </a:extLst>
-                    </a:blip>
-                    <a:stretch>
-                      <a:fillRect/>
-                    </a:stretch>
-                  </pic:blipFill>
-                  <pic:spPr>
-                    <a:xfrm>
-                      <a:off x="0" y="0"/>
-                      <a:ext cx="3749182" cy="1714239"/>
-                    </a:xfrm>
-                    <a:prstGeom prst="rect">
-                      <a:avLst/>
-                    </a:prstGeom>
-                  </pic:spPr>
-                </pic:pic>
-              </a:graphicData>
-            </a:graphic>
-          </wp:inline>
-        </w:drawing>
-      </w:r>
-    </w:p>
-    <w:p>
-      <w:pPr>
-        <w:pStyle w:val="Epgrafe"/>
-        <w:jc w:val="center"/>
-        <w:rPr>
-          <w:rFonts w:ascii="Arial" w:hAnsi="Arial" w:cs="Arial"/>
-          <w:sz w:val="22"/>
-        </w:rPr>
-      </w:pPr>
-      <w:bookmarkStart w:id="51" w:name="_Toc369471882"/>
-      <w:r>
-        <w:rPr>
-          <w:rFonts w:ascii="Arial" w:hAnsi="Arial" w:cs="Arial"/>
-          <w:sz w:val="22"/>
-        </w:rPr>
-        <w:t xml:space="preserve">Ilustración </w:t>
-      </w:r>
-      <w:r>
-        <w:rPr>
-          <w:rFonts w:ascii="Arial" w:hAnsi="Arial" w:cs="Arial"/>
-          <w:sz w:val="22"/>
-        </w:rPr>
-        <w:fldChar w:fldCharType="begin"/>
-      </w:r>
-      <w:r>
-        <w:rPr>
-          <w:rFonts w:ascii="Arial" w:hAnsi="Arial" w:cs="Arial"/>
-          <w:sz w:val="22"/>
-        </w:rPr>
-        <w:instrText xml:space="preserve"> SEQ Ilustración \* ARABIC </w:instrText>
-      </w:r>
-      <w:r>
-        <w:rPr>
-          <w:rFonts w:ascii="Arial" w:hAnsi="Arial" w:cs="Arial"/>
-          <w:sz w:val="22"/>
-        </w:rPr>
-        <w:fldChar w:fldCharType="separate"/>
-      </w:r>
-      <w:r>
-        <w:rPr>
-          <w:rFonts w:ascii="Arial" w:hAnsi="Arial" w:cs="Arial"/>
-          <w:sz w:val="22"/>
-        </w:rPr>
-        <w:t>5</w:t>
-      </w:r>
-      <w:bookmarkEnd w:id="51"/>
-      <w:r>
-        <w:rPr>
-          <w:rFonts w:ascii="Arial" w:hAnsi="Arial" w:cs="Arial"/>
-          <w:sz w:val="22"/>
-        </w:rPr>
-        <w:fldChar w:fldCharType="end"/>
-      </w:r>
     </w:p>
     <w:p>
       <w:pPr>
@@ -12446,7 +12496,7 @@
           <w:sz w:val="22"/>
         </w:rPr>
       </w:pPr>
-      <w:bookmarkStart w:id="52" w:name="_Toc368917033"/>
+      <w:bookmarkStart w:id="51" w:name="_Toc368917033"/>
       <w:r>
         <w:rPr>
           <w:rFonts w:ascii="Arial" w:hAnsi="Arial" w:cs="Arial"/>
@@ -12482,7 +12532,7 @@
         </w:rPr>
         <w:t>1</w:t>
       </w:r>
-      <w:bookmarkEnd w:id="52"/>
+      <w:bookmarkEnd w:id="51"/>
       <w:r>
         <w:rPr>
           <w:rFonts w:ascii="Arial" w:hAnsi="Arial" w:cs="Arial"/>
@@ -12516,9 +12566,9 @@
           <w:szCs w:val="24"/>
         </w:rPr>
       </w:pPr>
-      <w:bookmarkStart w:id="53" w:name="h.2xcytpi" w:colFirst="0" w:colLast="0"/>
-      <w:bookmarkStart w:id="54" w:name="_Toc369471922"/>
-      <w:bookmarkEnd w:id="53"/>
+      <w:bookmarkStart w:id="52" w:name="h.2xcytpi" w:colFirst="0" w:colLast="0"/>
+      <w:bookmarkStart w:id="53" w:name="_Toc369476736"/>
+      <w:bookmarkEnd w:id="52"/>
       <w:r>
         <w:rPr>
           <w:rFonts w:ascii="Arial" w:eastAsia="Times New Roman" w:hAnsi="Arial" w:cs="Arial"/>
@@ -12529,7 +12579,7 @@
         </w:rPr>
         <w:t>Bibliografía</w:t>
       </w:r>
-      <w:bookmarkEnd w:id="54"/>
+      <w:bookmarkEnd w:id="53"/>
     </w:p>
     <w:p>
       <w:pPr>
@@ -12598,8 +12648,8 @@
       </w:pPr>
     </w:p>
     <w:sectPr>
-      <w:headerReference w:type="default" r:id="rId15"/>
-      <w:footerReference w:type="default" r:id="rId16"/>
+      <w:headerReference w:type="default" r:id="rId14"/>
+      <w:footerReference w:type="default" r:id="rId15"/>
       <w:pgSz w:w="12240" w:h="15840"/>
       <w:pgMar w:top="1701" w:right="1134" w:bottom="1701" w:left="2268" w:header="720" w:footer="720" w:gutter="0"/>
       <w:cols w:space="720"/>
@@ -12711,7 +12761,7 @@
             <w:fldChar w:fldCharType="separate"/>
           </w:r>
           <w:r>
-            <w:t>25</w:t>
+            <w:t>3</w:t>
           </w:r>
           <w:r>
             <w:fldChar w:fldCharType="end"/>
@@ -14805,6 +14855,119 @@
     </w:lvl>
   </w:abstractNum>
   <w:abstractNum w:abstractNumId="18">
+    <w:nsid w:val="5889411E"/>
+    <w:multiLevelType w:val="hybridMultilevel"/>
+    <w:tmpl w:val="CBBC7550"/>
+    <w:lvl w:ilvl="0" w:tplc="340A0001">
+      <w:start w:val="1"/>
+      <w:numFmt w:val="bullet"/>
+      <w:lvlText w:val=""/>
+      <w:lvlJc w:val="left"/>
+      <w:pPr>
+        <w:ind w:left="1429" w:hanging="360"/>
+      </w:pPr>
+      <w:rPr>
+        <w:rFonts w:ascii="Symbol" w:hAnsi="Symbol" w:hint="default"/>
+      </w:rPr>
+    </w:lvl>
+    <w:lvl w:ilvl="1" w:tplc="340A0003" w:tentative="1">
+      <w:start w:val="1"/>
+      <w:numFmt w:val="bullet"/>
+      <w:lvlText w:val="o"/>
+      <w:lvlJc w:val="left"/>
+      <w:pPr>
+        <w:ind w:left="2149" w:hanging="360"/>
+      </w:pPr>
+      <w:rPr>
+        <w:rFonts w:ascii="Courier New" w:hAnsi="Courier New" w:cs="Courier New" w:hint="default"/>
+      </w:rPr>
+    </w:lvl>
+    <w:lvl w:ilvl="2" w:tplc="340A0005" w:tentative="1">
+      <w:start w:val="1"/>
+      <w:numFmt w:val="bullet"/>
+      <w:lvlText w:val=""/>
+      <w:lvlJc w:val="left"/>
+      <w:pPr>
+        <w:ind w:left="2869" w:hanging="360"/>
+      </w:pPr>
+      <w:rPr>
+        <w:rFonts w:ascii="Wingdings" w:hAnsi="Wingdings" w:hint="default"/>
+      </w:rPr>
+    </w:lvl>
+    <w:lvl w:ilvl="3" w:tplc="340A0001" w:tentative="1">
+      <w:start w:val="1"/>
+      <w:numFmt w:val="bullet"/>
+      <w:lvlText w:val=""/>
+      <w:lvlJc w:val="left"/>
+      <w:pPr>
+        <w:ind w:left="3589" w:hanging="360"/>
+      </w:pPr>
+      <w:rPr>
+        <w:rFonts w:ascii="Symbol" w:hAnsi="Symbol" w:hint="default"/>
+      </w:rPr>
+    </w:lvl>
+    <w:lvl w:ilvl="4" w:tplc="340A0003" w:tentative="1">
+      <w:start w:val="1"/>
+      <w:numFmt w:val="bullet"/>
+      <w:lvlText w:val="o"/>
+      <w:lvlJc w:val="left"/>
+      <w:pPr>
+        <w:ind w:left="4309" w:hanging="360"/>
+      </w:pPr>
+      <w:rPr>
+        <w:rFonts w:ascii="Courier New" w:hAnsi="Courier New" w:cs="Courier New" w:hint="default"/>
+      </w:rPr>
+    </w:lvl>
+    <w:lvl w:ilvl="5" w:tplc="340A0005" w:tentative="1">
+      <w:start w:val="1"/>
+      <w:numFmt w:val="bullet"/>
+      <w:lvlText w:val=""/>
+      <w:lvlJc w:val="left"/>
+      <w:pPr>
+        <w:ind w:left="5029" w:hanging="360"/>
+      </w:pPr>
+      <w:rPr>
+        <w:rFonts w:ascii="Wingdings" w:hAnsi="Wingdings" w:hint="default"/>
+      </w:rPr>
+    </w:lvl>
+    <w:lvl w:ilvl="6" w:tplc="340A0001" w:tentative="1">
+      <w:start w:val="1"/>
+      <w:numFmt w:val="bullet"/>
+      <w:lvlText w:val=""/>
+      <w:lvlJc w:val="left"/>
+      <w:pPr>
+        <w:ind w:left="5749" w:hanging="360"/>
+      </w:pPr>
+      <w:rPr>
+        <w:rFonts w:ascii="Symbol" w:hAnsi="Symbol" w:hint="default"/>
+      </w:rPr>
+    </w:lvl>
+    <w:lvl w:ilvl="7" w:tplc="340A0003" w:tentative="1">
+      <w:start w:val="1"/>
+      <w:numFmt w:val="bullet"/>
+      <w:lvlText w:val="o"/>
+      <w:lvlJc w:val="left"/>
+      <w:pPr>
+        <w:ind w:left="6469" w:hanging="360"/>
+      </w:pPr>
+      <w:rPr>
+        <w:rFonts w:ascii="Courier New" w:hAnsi="Courier New" w:cs="Courier New" w:hint="default"/>
+      </w:rPr>
+    </w:lvl>
+    <w:lvl w:ilvl="8" w:tplc="340A0005" w:tentative="1">
+      <w:start w:val="1"/>
+      <w:numFmt w:val="bullet"/>
+      <w:lvlText w:val=""/>
+      <w:lvlJc w:val="left"/>
+      <w:pPr>
+        <w:ind w:left="7189" w:hanging="360"/>
+      </w:pPr>
+      <w:rPr>
+        <w:rFonts w:ascii="Wingdings" w:hAnsi="Wingdings" w:hint="default"/>
+      </w:rPr>
+    </w:lvl>
+  </w:abstractNum>
+  <w:abstractNum w:abstractNumId="19">
     <w:nsid w:val="6A452046"/>
     <w:multiLevelType w:val="hybridMultilevel"/>
     <w:tmpl w:val="B232C74E"/>
@@ -14917,7 +15080,7 @@
       </w:rPr>
     </w:lvl>
   </w:abstractNum>
-  <w:abstractNum w:abstractNumId="19">
+  <w:abstractNum w:abstractNumId="20">
     <w:nsid w:val="747D2AAA"/>
     <w:multiLevelType w:val="multilevel"/>
     <w:tmpl w:val="D1EE24F8"/>
@@ -15066,7 +15229,7 @@
       </w:rPr>
     </w:lvl>
   </w:abstractNum>
-  <w:abstractNum w:abstractNumId="20">
+  <w:abstractNum w:abstractNumId="21">
     <w:nsid w:val="768353E5"/>
     <w:multiLevelType w:val="hybridMultilevel"/>
     <w:tmpl w:val="5F8C0D6C"/>
@@ -15179,7 +15342,7 @@
       </w:rPr>
     </w:lvl>
   </w:abstractNum>
-  <w:abstractNum w:abstractNumId="21">
+  <w:abstractNum w:abstractNumId="22">
     <w:nsid w:val="76D47257"/>
     <w:multiLevelType w:val="hybridMultilevel"/>
     <w:tmpl w:val="CBC284C8"/>
@@ -15272,7 +15435,7 @@
       </w:pPr>
     </w:lvl>
   </w:abstractNum>
-  <w:abstractNum w:abstractNumId="22">
+  <w:abstractNum w:abstractNumId="23">
     <w:nsid w:val="78133AD9"/>
     <w:multiLevelType w:val="hybridMultilevel"/>
     <w:tmpl w:val="9B361304"/>
@@ -15385,7 +15548,7 @@
       </w:rPr>
     </w:lvl>
   </w:abstractNum>
-  <w:abstractNum w:abstractNumId="23">
+  <w:abstractNum w:abstractNumId="24">
     <w:nsid w:val="7CCF5E82"/>
     <w:multiLevelType w:val="hybridMultilevel"/>
     <w:tmpl w:val="CDF6F8B2"/>
@@ -15498,7 +15661,7 @@
       </w:rPr>
     </w:lvl>
   </w:abstractNum>
-  <w:abstractNum w:abstractNumId="24">
+  <w:abstractNum w:abstractNumId="25">
     <w:nsid w:val="7F8D2182"/>
     <w:multiLevelType w:val="hybridMultilevel"/>
     <w:tmpl w:val="585C4F0A"/>
@@ -15615,7 +15778,7 @@
     <w:abstractNumId w:val="8"/>
   </w:num>
   <w:num w:numId="2">
-    <w:abstractNumId w:val="21"/>
+    <w:abstractNumId w:val="22"/>
   </w:num>
   <w:num w:numId="3">
     <w:abstractNumId w:val="13"/>
@@ -15624,7 +15787,7 @@
     <w:abstractNumId w:val="7"/>
   </w:num>
   <w:num w:numId="5">
-    <w:abstractNumId w:val="23"/>
+    <w:abstractNumId w:val="24"/>
   </w:num>
   <w:num w:numId="6">
     <w:abstractNumId w:val="2"/>
@@ -15651,13 +15814,13 @@
     <w:abstractNumId w:val="0"/>
   </w:num>
   <w:num w:numId="14">
-    <w:abstractNumId w:val="18"/>
+    <w:abstractNumId w:val="19"/>
   </w:num>
   <w:num w:numId="15">
     <w:abstractNumId w:val="11"/>
   </w:num>
   <w:num w:numId="16">
-    <w:abstractNumId w:val="24"/>
+    <w:abstractNumId w:val="25"/>
   </w:num>
   <w:num w:numId="17">
     <w:abstractNumId w:val="14"/>
@@ -15669,22 +15832,25 @@
     <w:abstractNumId w:val="12"/>
   </w:num>
   <w:num w:numId="20">
-    <w:abstractNumId w:val="22"/>
+    <w:abstractNumId w:val="23"/>
   </w:num>
   <w:num w:numId="21">
     <w:abstractNumId w:val="16"/>
   </w:num>
   <w:num w:numId="22">
-    <w:abstractNumId w:val="20"/>
+    <w:abstractNumId w:val="21"/>
   </w:num>
   <w:num w:numId="23">
-    <w:abstractNumId w:val="19"/>
+    <w:abstractNumId w:val="20"/>
   </w:num>
   <w:num w:numId="24">
     <w:abstractNumId w:val="1"/>
   </w:num>
   <w:num w:numId="25">
     <w:abstractNumId w:val="9"/>
+  </w:num>
+  <w:num w:numId="26">
+    <w:abstractNumId w:val="18"/>
   </w:num>
   <w:numIdMacAtCleanup w:val="18"/>
 </w:numbering>
@@ -17338,7 +17504,7 @@
 </file>
 
 <file path=customXml/itemProps1.xml><?xml version="1.0" encoding="utf-8"?>
-<ds:datastoreItem xmlns:ds="http://schemas.openxmlformats.org/officeDocument/2006/customXml" ds:itemID="{1833B76A-3392-43AC-8739-C4CD147F4454}">
+<ds:datastoreItem xmlns:ds="http://schemas.openxmlformats.org/officeDocument/2006/customXml" ds:itemID="{48EA4603-4B83-49DE-B339-8D0C7C376C2D}">
   <ds:schemaRefs>
     <ds:schemaRef ds:uri="http://schemas.openxmlformats.org/officeDocument/2006/bibliography"/>
   </ds:schemaRefs>

</xml_diff>

<commit_message>
descripción de factibilidad económica depreciación de equipos consumos energéticos etc.
</commit_message>
<xml_diff>
--- a/Proyecto/Documentación/ProyectoSGM.docx
+++ b/Proyecto/Documentación/ProyectoSGM.docx
@@ -12298,6 +12298,17 @@
         <w:t>La mano de obra es el recurso más importante y a la vez el más costoso que se ve involucrado en la realización de cualquier tipo de proyecto, esto no excluye a los proyectos de tipo informático, para determinar el salario mensual de cada uno de los desarrolladores se ha decidido tomar como referencia el equivalente al sueldo otorgado a los empleados de la empresa Lazos SA. El cual se especificara a continuación:</w:t>
       </w:r>
     </w:p>
+    <w:p>
+      <w:pPr>
+        <w:spacing w:line="360" w:lineRule="auto"/>
+        <w:jc w:val="both"/>
+        <w:rPr>
+          <w:rFonts w:ascii="Arial" w:hAnsi="Arial" w:cs="Arial"/>
+          <w:sz w:val="24"/>
+          <w:szCs w:val="24"/>
+        </w:rPr>
+      </w:pPr>
+    </w:p>
     <w:tbl>
       <w:tblPr>
         <w:tblStyle w:val="Tablaconcuadrcula"/>
@@ -12474,6 +12485,7 @@
           </w:tcPr>
           <w:p>
             <w:pPr>
+              <w:jc w:val="center"/>
               <w:rPr>
                 <w:rFonts w:ascii="Arial" w:hAnsi="Arial" w:cs="Arial"/>
                 <w:color w:val="auto"/>
@@ -12569,6 +12581,7 @@
           </w:tcPr>
           <w:p>
             <w:pPr>
+              <w:jc w:val="center"/>
               <w:rPr>
                 <w:rFonts w:ascii="Arial" w:hAnsi="Arial" w:cs="Arial"/>
                 <w:color w:val="auto"/>
@@ -12584,6 +12597,102 @@
                 <w:szCs w:val="24"/>
               </w:rPr>
               <w:t>2</w:t>
+            </w:r>
+          </w:p>
+        </w:tc>
+        <w:tc>
+          <w:tcPr>
+            <w:tcW w:w="1796" w:type="dxa"/>
+          </w:tcPr>
+          <w:p>
+            <w:pPr>
+              <w:rPr>
+                <w:rFonts w:ascii="Arial" w:hAnsi="Arial" w:cs="Arial"/>
+                <w:color w:val="auto"/>
+                <w:sz w:val="24"/>
+                <w:szCs w:val="24"/>
+              </w:rPr>
+            </w:pPr>
+          </w:p>
+        </w:tc>
+        <w:tc>
+          <w:tcPr>
+            <w:tcW w:w="1797" w:type="dxa"/>
+          </w:tcPr>
+          <w:p>
+            <w:pPr>
+              <w:rPr>
+                <w:rFonts w:ascii="Arial" w:hAnsi="Arial" w:cs="Arial"/>
+                <w:color w:val="auto"/>
+                <w:sz w:val="24"/>
+                <w:szCs w:val="24"/>
+              </w:rPr>
+            </w:pPr>
+          </w:p>
+        </w:tc>
+        <w:tc>
+          <w:tcPr>
+            <w:tcW w:w="1796" w:type="dxa"/>
+          </w:tcPr>
+          <w:p>
+            <w:pPr>
+              <w:rPr>
+                <w:rFonts w:ascii="Arial" w:hAnsi="Arial" w:cs="Arial"/>
+                <w:color w:val="auto"/>
+                <w:sz w:val="24"/>
+                <w:szCs w:val="24"/>
+              </w:rPr>
+            </w:pPr>
+          </w:p>
+        </w:tc>
+      </w:tr>
+      <w:tr>
+        <w:tc>
+          <w:tcPr>
+            <w:tcW w:w="2235" w:type="dxa"/>
+          </w:tcPr>
+          <w:p>
+            <w:pPr>
+              <w:rPr>
+                <w:rFonts w:ascii="Arial" w:hAnsi="Arial" w:cs="Arial"/>
+                <w:color w:val="auto"/>
+                <w:sz w:val="24"/>
+                <w:szCs w:val="24"/>
+              </w:rPr>
+            </w:pPr>
+            <w:r>
+              <w:rPr>
+                <w:rFonts w:ascii="Arial" w:hAnsi="Arial" w:cs="Arial"/>
+                <w:color w:val="auto"/>
+                <w:sz w:val="24"/>
+                <w:szCs w:val="24"/>
+              </w:rPr>
+              <w:t xml:space="preserve">Digitadores </w:t>
+            </w:r>
+          </w:p>
+        </w:tc>
+        <w:tc>
+          <w:tcPr>
+            <w:tcW w:w="1430" w:type="dxa"/>
+          </w:tcPr>
+          <w:p>
+            <w:pPr>
+              <w:jc w:val="center"/>
+              <w:rPr>
+                <w:rFonts w:ascii="Arial" w:hAnsi="Arial" w:cs="Arial"/>
+                <w:color w:val="auto"/>
+                <w:sz w:val="24"/>
+                <w:szCs w:val="24"/>
+              </w:rPr>
+            </w:pPr>
+            <w:r>
+              <w:rPr>
+                <w:rFonts w:ascii="Arial" w:hAnsi="Arial" w:cs="Arial"/>
+                <w:color w:val="auto"/>
+                <w:sz w:val="24"/>
+                <w:szCs w:val="24"/>
+              </w:rPr>
+              <w:t>3</w:t>
             </w:r>
           </w:p>
         </w:tc>
@@ -12715,6 +12824,17 @@
           <w:szCs w:val="24"/>
         </w:rPr>
       </w:pPr>
+    </w:p>
+    <w:p>
+      <w:pPr>
+        <w:jc w:val="both"/>
+        <w:rPr>
+          <w:rFonts w:ascii="Arial" w:hAnsi="Arial" w:cs="Arial"/>
+          <w:color w:val="auto"/>
+          <w:sz w:val="24"/>
+          <w:szCs w:val="24"/>
+        </w:rPr>
+      </w:pPr>
       <w:r>
         <w:rPr>
           <w:rFonts w:ascii="Arial" w:hAnsi="Arial" w:cs="Arial"/>
@@ -12729,60 +12849,65 @@
       <w:pPr>
         <w:pStyle w:val="Prrafodelista"/>
         <w:numPr>
-          <w:ilvl w:val="1"/>
-          <w:numId w:val="8"/>
+          <w:ilvl w:val="0"/>
+          <w:numId w:val="27"/>
         </w:numPr>
+        <w:spacing w:line="360" w:lineRule="auto"/>
         <w:jc w:val="both"/>
         <w:rPr>
           <w:rFonts w:ascii="Arial" w:hAnsi="Arial" w:cs="Arial"/>
-          <w:color w:val="auto"/>
-          <w:sz w:val="24"/>
-          <w:szCs w:val="24"/>
-        </w:rPr>
-      </w:pPr>
-      <w:r>
-        <w:rPr>
-          <w:rFonts w:ascii="Arial" w:hAnsi="Arial" w:cs="Arial"/>
-          <w:color w:val="auto"/>
-          <w:sz w:val="24"/>
-          <w:szCs w:val="24"/>
-        </w:rPr>
-        <w:t xml:space="preserve">Son 2 programadores lo que implica un costo total mensual </w:t>
-      </w:r>
-      <w:r>
-        <w:rPr>
-          <w:rFonts w:ascii="Arial" w:hAnsi="Arial" w:cs="Arial"/>
-          <w:color w:val="auto"/>
-          <w:sz w:val="24"/>
-          <w:szCs w:val="24"/>
-        </w:rPr>
-        <w:t xml:space="preserve">por programador </w:t>
-      </w:r>
-      <w:r>
-        <w:rPr>
-          <w:rFonts w:ascii="Arial" w:hAnsi="Arial" w:cs="Arial"/>
-          <w:color w:val="auto"/>
-          <w:sz w:val="24"/>
-          <w:szCs w:val="24"/>
-        </w:rPr>
-        <w:t>de $</w:t>
+          <w:sz w:val="24"/>
+          <w:szCs w:val="24"/>
+        </w:rPr>
+      </w:pPr>
+      <w:r>
+        <w:rPr>
+          <w:rFonts w:ascii="Arial" w:hAnsi="Arial" w:cs="Arial"/>
+          <w:sz w:val="24"/>
+          <w:szCs w:val="24"/>
+        </w:rPr>
+        <w:t>2 programadores que son los encargados de desarrollar la propuesta, lo que implica un costo total mensual por programador de $</w:t>
       </w:r>
     </w:p>
     <w:p>
       <w:pPr>
         <w:pStyle w:val="Prrafodelista"/>
         <w:numPr>
-          <w:ilvl w:val="1"/>
-          <w:numId w:val="8"/>
+          <w:ilvl w:val="0"/>
+          <w:numId w:val="27"/>
         </w:numPr>
+        <w:spacing w:line="360" w:lineRule="auto"/>
         <w:jc w:val="both"/>
         <w:rPr>
           <w:rFonts w:ascii="Arial" w:hAnsi="Arial" w:cs="Arial"/>
-          <w:color w:val="auto"/>
-          <w:sz w:val="24"/>
-          <w:szCs w:val="24"/>
-        </w:rPr>
-      </w:pPr>
+          <w:sz w:val="24"/>
+          <w:szCs w:val="24"/>
+        </w:rPr>
+      </w:pPr>
+      <w:r>
+        <w:rPr>
+          <w:rFonts w:ascii="Arial" w:hAnsi="Arial" w:cs="Arial"/>
+          <w:sz w:val="24"/>
+          <w:szCs w:val="24"/>
+        </w:rPr>
+        <w:t>3 digitadores que serán los encargados de realizar la documentación y menuales del proyecto, ca</w:t>
+      </w:r>
+      <w:r>
+        <w:rPr>
+          <w:rFonts w:ascii="Arial" w:hAnsi="Arial" w:cs="Arial"/>
+          <w:sz w:val="24"/>
+          <w:szCs w:val="24"/>
+        </w:rPr>
+        <w:t>b</w:t>
+      </w:r>
+      <w:r>
+        <w:rPr>
+          <w:rFonts w:ascii="Arial" w:hAnsi="Arial" w:cs="Arial"/>
+          <w:sz w:val="24"/>
+          <w:szCs w:val="24"/>
+        </w:rPr>
+        <w:t>e destacar que estos digitadores son el mismo personal encargado del desarrollo del proyecto es decir son los programadores y el jefe de proyecto. Lo que implica una remuneración por personal de $</w:t>
+      </w:r>
     </w:p>
     <w:p>
       <w:pPr>
@@ -12831,18 +12956,6 @@
         </w:rPr>
         <w:t>Los recursos consumibles que serán utilizados para la realización del proyecto los cuales se detallan a continuación, se estimaron en base a los requerimientos solicitados por parte de la empresa en base a proyectos realizados anteriormente y los precios se obtuvieron de cotizaciones realizadas.</w:t>
       </w:r>
-    </w:p>
-    <w:p>
-      <w:pPr>
-        <w:spacing w:line="360" w:lineRule="auto"/>
-        <w:jc w:val="both"/>
-        <w:rPr>
-          <w:rFonts w:ascii="Arial" w:hAnsi="Arial" w:cs="Arial"/>
-          <w:color w:val="auto"/>
-          <w:sz w:val="24"/>
-          <w:szCs w:val="24"/>
-        </w:rPr>
-      </w:pPr>
     </w:p>
     <w:tbl>
       <w:tblPr>
@@ -13538,7 +13651,16 @@
           <w:sz w:val="24"/>
           <w:szCs w:val="24"/>
         </w:rPr>
-        <w:t xml:space="preserve">Una resmas de papel para la impresión del primer informe </w:t>
+        <w:t xml:space="preserve">Una resmas de papel para </w:t>
+      </w:r>
+      <w:r>
+        <w:rPr>
+          <w:rFonts w:ascii="Arial" w:hAnsi="Arial" w:cs="Arial"/>
+          <w:color w:val="auto"/>
+          <w:sz w:val="24"/>
+          <w:szCs w:val="24"/>
+        </w:rPr>
+        <w:t>la impresión del informe, documentos y anexos.</w:t>
       </w:r>
     </w:p>
     <w:p>
@@ -13564,7 +13686,26 @@
           <w:sz w:val="24"/>
           <w:szCs w:val="24"/>
         </w:rPr>
+        <w:lastRenderedPageBreak/>
         <w:t xml:space="preserve">Cartuchos de tinta para la impresora de color y negro </w:t>
+      </w:r>
+      <w:r>
+        <w:rPr>
+          <w:rFonts w:ascii="Arial" w:hAnsi="Arial" w:cs="Arial"/>
+          <w:color w:val="auto"/>
+          <w:sz w:val="24"/>
+          <w:szCs w:val="24"/>
+        </w:rPr>
+        <w:t xml:space="preserve">para realizar la impresión </w:t>
+      </w:r>
+      <w:r>
+        <w:rPr>
+          <w:rFonts w:ascii="Arial" w:hAnsi="Arial" w:cs="Arial"/>
+          <w:color w:val="auto"/>
+          <w:sz w:val="24"/>
+          <w:szCs w:val="24"/>
+        </w:rPr>
+        <w:t>del informe, documentos y anexos.</w:t>
       </w:r>
     </w:p>
     <w:p>
@@ -13592,36 +13733,15 @@
         </w:rPr>
         <w:t>Gastos varios incluye: anillado, carpetas para la entrega de manuales e informes</w:t>
       </w:r>
-    </w:p>
-    <w:p>
-      <w:pPr>
-        <w:rPr>
-          <w:rFonts w:ascii="Arial" w:hAnsi="Arial" w:cs="Arial"/>
-          <w:color w:val="auto"/>
-          <w:sz w:val="24"/>
-          <w:szCs w:val="24"/>
-        </w:rPr>
-      </w:pPr>
-    </w:p>
-    <w:p>
-      <w:pPr>
-        <w:rPr>
-          <w:rFonts w:ascii="Arial" w:hAnsi="Arial" w:cs="Arial"/>
-          <w:color w:val="auto"/>
-          <w:sz w:val="24"/>
-          <w:szCs w:val="24"/>
-        </w:rPr>
-      </w:pPr>
-    </w:p>
-    <w:p>
-      <w:pPr>
-        <w:rPr>
-          <w:rFonts w:ascii="Arial" w:hAnsi="Arial" w:cs="Arial"/>
-          <w:color w:val="auto"/>
-          <w:sz w:val="24"/>
-          <w:szCs w:val="24"/>
-        </w:rPr>
-      </w:pPr>
+      <w:r>
+        <w:rPr>
+          <w:rFonts w:ascii="Arial" w:hAnsi="Arial" w:cs="Arial"/>
+          <w:color w:val="auto"/>
+          <w:sz w:val="24"/>
+          <w:szCs w:val="24"/>
+        </w:rPr>
+        <w:t>, entre otros.</w:t>
+      </w:r>
     </w:p>
     <w:p>
       <w:pPr>
@@ -13650,7 +13770,6 @@
           <w:sz w:val="24"/>
           <w:szCs w:val="24"/>
         </w:rPr>
-        <w:lastRenderedPageBreak/>
         <w:t xml:space="preserve">Recursos Teconológicos </w:t>
       </w:r>
     </w:p>
@@ -13834,6 +13953,7 @@
           </w:tcPr>
           <w:p>
             <w:pPr>
+              <w:jc w:val="center"/>
               <w:rPr>
                 <w:rFonts w:ascii="Arial" w:hAnsi="Arial" w:cs="Arial"/>
                 <w:color w:val="auto"/>
@@ -13841,6 +13961,15 @@
                 <w:szCs w:val="24"/>
               </w:rPr>
             </w:pPr>
+            <w:r>
+              <w:rPr>
+                <w:rFonts w:ascii="Arial" w:hAnsi="Arial" w:cs="Arial"/>
+                <w:color w:val="auto"/>
+                <w:sz w:val="24"/>
+                <w:szCs w:val="24"/>
+              </w:rPr>
+              <w:t>-</w:t>
+            </w:r>
           </w:p>
         </w:tc>
         <w:tc>
@@ -13849,6 +13978,7 @@
           </w:tcPr>
           <w:p>
             <w:pPr>
+              <w:jc w:val="center"/>
               <w:rPr>
                 <w:rFonts w:ascii="Arial" w:hAnsi="Arial" w:cs="Arial"/>
                 <w:color w:val="auto"/>
@@ -13856,6 +13986,15 @@
                 <w:szCs w:val="24"/>
               </w:rPr>
             </w:pPr>
+            <w:r>
+              <w:rPr>
+                <w:rFonts w:ascii="Arial" w:hAnsi="Arial" w:cs="Arial"/>
+                <w:color w:val="auto"/>
+                <w:sz w:val="24"/>
+                <w:szCs w:val="24"/>
+              </w:rPr>
+              <w:t>-</w:t>
+            </w:r>
           </w:p>
         </w:tc>
         <w:tc>
@@ -13864,6 +14003,7 @@
           </w:tcPr>
           <w:p>
             <w:pPr>
+              <w:jc w:val="center"/>
               <w:rPr>
                 <w:rFonts w:ascii="Arial" w:hAnsi="Arial" w:cs="Arial"/>
                 <w:color w:val="auto"/>
@@ -13871,6 +14011,15 @@
                 <w:szCs w:val="24"/>
               </w:rPr>
             </w:pPr>
+            <w:r>
+              <w:rPr>
+                <w:rFonts w:ascii="Arial" w:hAnsi="Arial" w:cs="Arial"/>
+                <w:color w:val="auto"/>
+                <w:sz w:val="24"/>
+                <w:szCs w:val="24"/>
+              </w:rPr>
+              <w:t>-</w:t>
+            </w:r>
           </w:p>
         </w:tc>
       </w:tr>
@@ -13937,6 +14086,15 @@
                 <w:szCs w:val="24"/>
               </w:rPr>
             </w:pPr>
+            <w:r>
+              <w:rPr>
+                <w:rFonts w:ascii="Arial" w:hAnsi="Arial" w:cs="Arial"/>
+                <w:color w:val="auto"/>
+                <w:sz w:val="24"/>
+                <w:szCs w:val="24"/>
+              </w:rPr>
+              <w:t>$ 450.000</w:t>
+            </w:r>
           </w:p>
         </w:tc>
         <w:tc>
@@ -13952,6 +14110,15 @@
                 <w:szCs w:val="24"/>
               </w:rPr>
             </w:pPr>
+            <w:r>
+              <w:rPr>
+                <w:rFonts w:ascii="Arial" w:hAnsi="Arial" w:cs="Arial"/>
+                <w:color w:val="auto"/>
+                <w:sz w:val="24"/>
+                <w:szCs w:val="24"/>
+              </w:rPr>
+              <w:t>$1.350.000</w:t>
+            </w:r>
           </w:p>
         </w:tc>
       </w:tr>
@@ -14011,6 +14178,7 @@
           </w:tcPr>
           <w:p>
             <w:pPr>
+              <w:jc w:val="center"/>
               <w:rPr>
                 <w:rFonts w:ascii="Arial" w:hAnsi="Arial" w:cs="Arial"/>
                 <w:color w:val="auto"/>
@@ -14018,6 +14186,15 @@
                 <w:szCs w:val="24"/>
               </w:rPr>
             </w:pPr>
+            <w:r>
+              <w:rPr>
+                <w:rFonts w:ascii="Arial" w:hAnsi="Arial" w:cs="Arial"/>
+                <w:color w:val="auto"/>
+                <w:sz w:val="24"/>
+                <w:szCs w:val="24"/>
+              </w:rPr>
+              <w:t>-</w:t>
+            </w:r>
           </w:p>
         </w:tc>
         <w:tc>
@@ -14026,6 +14203,7 @@
           </w:tcPr>
           <w:p>
             <w:pPr>
+              <w:jc w:val="center"/>
               <w:rPr>
                 <w:rFonts w:ascii="Arial" w:hAnsi="Arial" w:cs="Arial"/>
                 <w:color w:val="auto"/>
@@ -14033,6 +14211,15 @@
                 <w:szCs w:val="24"/>
               </w:rPr>
             </w:pPr>
+            <w:r>
+              <w:rPr>
+                <w:rFonts w:ascii="Arial" w:hAnsi="Arial" w:cs="Arial"/>
+                <w:color w:val="auto"/>
+                <w:sz w:val="24"/>
+                <w:szCs w:val="24"/>
+              </w:rPr>
+              <w:t>-</w:t>
+            </w:r>
           </w:p>
         </w:tc>
       </w:tr>
@@ -14099,6 +14286,42 @@
                 <w:szCs w:val="24"/>
               </w:rPr>
             </w:pPr>
+            <w:r>
+              <w:rPr>
+                <w:rFonts w:ascii="Arial" w:hAnsi="Arial" w:cs="Arial"/>
+                <w:color w:val="auto"/>
+                <w:sz w:val="24"/>
+                <w:szCs w:val="24"/>
+              </w:rPr>
+              <w:t>$18</w:t>
+            </w:r>
+            <w:r>
+              <w:rPr>
+                <w:rFonts w:ascii="Arial" w:hAnsi="Arial" w:cs="Arial"/>
+                <w:color w:val="auto"/>
+                <w:sz w:val="24"/>
+                <w:szCs w:val="24"/>
+              </w:rPr>
+              <w:t>.</w:t>
+            </w:r>
+            <w:r>
+              <w:rPr>
+                <w:rFonts w:ascii="Arial" w:hAnsi="Arial" w:cs="Arial"/>
+                <w:color w:val="auto"/>
+                <w:sz w:val="24"/>
+                <w:szCs w:val="24"/>
+              </w:rPr>
+              <w:t>9</w:t>
+            </w:r>
+            <w:r>
+              <w:rPr>
+                <w:rFonts w:ascii="Arial" w:hAnsi="Arial" w:cs="Arial"/>
+                <w:color w:val="auto"/>
+                <w:sz w:val="24"/>
+                <w:szCs w:val="24"/>
+              </w:rPr>
+              <w:t>00</w:t>
+            </w:r>
           </w:p>
         </w:tc>
         <w:tc>
@@ -14183,21 +14406,202 @@
     </w:p>
     <w:p>
       <w:pPr>
-        <w:spacing w:line="360" w:lineRule="auto"/>
         <w:jc w:val="both"/>
         <w:rPr>
           <w:rFonts w:ascii="Arial" w:hAnsi="Arial" w:cs="Arial"/>
-          <w:sz w:val="24"/>
-          <w:szCs w:val="24"/>
-        </w:rPr>
-      </w:pPr>
-      <w:r>
-        <w:rPr>
-          <w:rFonts w:ascii="Arial" w:hAnsi="Arial" w:cs="Arial"/>
-          <w:sz w:val="24"/>
-          <w:szCs w:val="24"/>
-        </w:rPr>
-        <w:t>Las PC’s que serán utilizadas para el desarrollo del proyecto se detalla en la factibilidad técnica, los valores correspondientes a la depreciación del equipo se pueden apreciar en el siguiente cuadro que muestra los costos de los recursos tecnológicos utilizados para el proyecto.</w:t>
+          <w:color w:val="auto"/>
+          <w:sz w:val="24"/>
+          <w:szCs w:val="24"/>
+        </w:rPr>
+      </w:pPr>
+      <w:r>
+        <w:rPr>
+          <w:rFonts w:ascii="Arial" w:hAnsi="Arial" w:cs="Arial"/>
+          <w:color w:val="auto"/>
+          <w:sz w:val="24"/>
+          <w:szCs w:val="24"/>
+        </w:rPr>
+        <w:t>Nota:</w:t>
+      </w:r>
+    </w:p>
+    <w:p>
+      <w:pPr>
+        <w:pStyle w:val="Prrafodelista"/>
+        <w:numPr>
+          <w:ilvl w:val="1"/>
+          <w:numId w:val="8"/>
+        </w:numPr>
+        <w:jc w:val="both"/>
+        <w:rPr>
+          <w:rFonts w:ascii="Arial" w:hAnsi="Arial" w:cs="Arial"/>
+          <w:color w:val="auto"/>
+          <w:sz w:val="24"/>
+          <w:szCs w:val="24"/>
+        </w:rPr>
+      </w:pPr>
+      <w:r>
+        <w:rPr>
+          <w:rFonts w:ascii="Arial" w:hAnsi="Arial" w:cs="Arial"/>
+          <w:color w:val="auto"/>
+          <w:sz w:val="24"/>
+          <w:szCs w:val="24"/>
+        </w:rPr>
+        <w:t xml:space="preserve">Servidores (web y aplicaciones). La empresa cuenta con sus propios servidores </w:t>
+      </w:r>
+      <w:r>
+        <w:rPr>
+          <w:rFonts w:ascii="Arial" w:hAnsi="Arial" w:cs="Arial"/>
+          <w:color w:val="auto"/>
+          <w:sz w:val="24"/>
+          <w:szCs w:val="24"/>
+        </w:rPr>
+        <w:t xml:space="preserve">web y aplicaciones con sus licencias respectivas, de esta forma se obtiene un ahorro </w:t>
+      </w:r>
+      <w:r>
+        <w:rPr>
+          <w:rFonts w:ascii="Arial" w:hAnsi="Arial" w:cs="Arial"/>
+          <w:color w:val="auto"/>
+          <w:sz w:val="24"/>
+          <w:szCs w:val="24"/>
+        </w:rPr>
+        <w:t>significativo en este punto ya que son recursos altamente costosos para una implementacion propia los costos disminuyen al contratar servicios externos pero no es nec</w:t>
+      </w:r>
+      <w:r>
+        <w:rPr>
+          <w:rFonts w:ascii="Arial" w:hAnsi="Arial" w:cs="Arial"/>
+          <w:color w:val="auto"/>
+          <w:sz w:val="24"/>
+          <w:szCs w:val="24"/>
+        </w:rPr>
+        <w:t>esario invertir en estos.</w:t>
+      </w:r>
+    </w:p>
+    <w:p>
+      <w:pPr>
+        <w:pStyle w:val="Prrafodelista"/>
+        <w:numPr>
+          <w:ilvl w:val="1"/>
+          <w:numId w:val="8"/>
+        </w:numPr>
+        <w:jc w:val="both"/>
+        <w:rPr>
+          <w:rFonts w:ascii="Arial" w:hAnsi="Arial" w:cs="Arial"/>
+          <w:color w:val="auto"/>
+          <w:sz w:val="24"/>
+          <w:szCs w:val="24"/>
+        </w:rPr>
+      </w:pPr>
+      <w:r>
+        <w:rPr>
+          <w:rFonts w:ascii="Arial" w:hAnsi="Arial" w:cs="Arial"/>
+          <w:color w:val="auto"/>
+          <w:sz w:val="24"/>
+          <w:szCs w:val="24"/>
+        </w:rPr>
+        <w:t xml:space="preserve">El hosting es otorgado por la misma empresa </w:t>
+      </w:r>
+      <w:r>
+        <w:rPr>
+          <w:rFonts w:ascii="Arial" w:hAnsi="Arial" w:cs="Arial"/>
+          <w:color w:val="auto"/>
+          <w:sz w:val="24"/>
+          <w:szCs w:val="24"/>
+        </w:rPr>
+        <w:t xml:space="preserve">donde no se debe </w:t>
+      </w:r>
+      <w:r>
+        <w:rPr>
+          <w:rFonts w:ascii="Arial" w:hAnsi="Arial" w:cs="Arial"/>
+          <w:color w:val="auto"/>
+          <w:sz w:val="24"/>
+          <w:szCs w:val="24"/>
+        </w:rPr>
+        <w:t>realizar inversion por parte de la implementacion del proyecto.</w:t>
+      </w:r>
+    </w:p>
+    <w:p>
+      <w:pPr>
+        <w:pStyle w:val="Prrafodelista"/>
+        <w:numPr>
+          <w:ilvl w:val="1"/>
+          <w:numId w:val="8"/>
+        </w:numPr>
+        <w:jc w:val="both"/>
+        <w:rPr>
+          <w:rFonts w:ascii="Arial" w:hAnsi="Arial" w:cs="Arial"/>
+          <w:color w:val="auto"/>
+          <w:sz w:val="24"/>
+          <w:szCs w:val="24"/>
+        </w:rPr>
+      </w:pPr>
+      <w:r>
+        <w:rPr>
+          <w:rFonts w:ascii="Arial" w:hAnsi="Arial" w:cs="Arial"/>
+          <w:color w:val="auto"/>
+          <w:sz w:val="24"/>
+          <w:szCs w:val="24"/>
+        </w:rPr>
+        <w:t xml:space="preserve">El dominio tiene un valor aproximado de $18.900 </w:t>
+      </w:r>
+      <w:r>
+        <w:rPr>
+          <w:rFonts w:ascii="Arial" w:hAnsi="Arial" w:cs="Arial"/>
+          <w:color w:val="auto"/>
+          <w:sz w:val="24"/>
+          <w:szCs w:val="24"/>
+        </w:rPr>
+        <w:t xml:space="preserve">por 2 años. Fue cotizado en ww.nic.cl  </w:t>
+      </w:r>
+    </w:p>
+    <w:p>
+      <w:pPr>
+        <w:spacing w:line="360" w:lineRule="auto"/>
+        <w:jc w:val="both"/>
+        <w:rPr>
+          <w:rFonts w:ascii="Arial" w:hAnsi="Arial" w:cs="Arial"/>
+          <w:sz w:val="24"/>
+          <w:szCs w:val="24"/>
+        </w:rPr>
+      </w:pPr>
+      <w:r>
+        <w:rPr>
+          <w:rFonts w:ascii="Arial" w:hAnsi="Arial" w:cs="Arial"/>
+          <w:sz w:val="24"/>
+          <w:szCs w:val="24"/>
+        </w:rPr>
+        <w:t>L</w:t>
+      </w:r>
+      <w:r>
+        <w:rPr>
+          <w:rFonts w:ascii="Arial" w:hAnsi="Arial" w:cs="Arial"/>
+          <w:sz w:val="24"/>
+          <w:szCs w:val="24"/>
+        </w:rPr>
+        <w:t>o</w:t>
+      </w:r>
+      <w:r>
+        <w:rPr>
+          <w:rFonts w:ascii="Arial" w:hAnsi="Arial" w:cs="Arial"/>
+          <w:sz w:val="24"/>
+          <w:szCs w:val="24"/>
+        </w:rPr>
+        <w:t xml:space="preserve">s </w:t>
+      </w:r>
+      <w:r>
+        <w:rPr>
+          <w:rFonts w:ascii="Arial" w:hAnsi="Arial" w:cs="Arial"/>
+          <w:sz w:val="24"/>
+          <w:szCs w:val="24"/>
+        </w:rPr>
+        <w:t xml:space="preserve">notebook </w:t>
+      </w:r>
+      <w:r>
+        <w:rPr>
+          <w:rFonts w:ascii="Arial" w:hAnsi="Arial" w:cs="Arial"/>
+          <w:sz w:val="24"/>
+          <w:szCs w:val="24"/>
+        </w:rPr>
+        <w:t xml:space="preserve"> que serán utilizadas para el desarrollo del proyecto se detalla en la factibilidad técnica, los valores correspondientes a la depreciación del equipo se pueden apreciar en el siguiente cuadro que muestra los costos de los recursos tecnológicos utilizados para el proyecto.</w:t>
       </w:r>
     </w:p>
     <w:p>
@@ -14350,6 +14754,23 @@
                 <w:szCs w:val="24"/>
               </w:rPr>
             </w:pPr>
+            <w:r>
+              <w:rPr>
+                <w:rFonts w:ascii="Arial" w:hAnsi="Arial" w:cs="Arial"/>
+                <w:sz w:val="24"/>
+                <w:szCs w:val="24"/>
+              </w:rPr>
+              <w:t xml:space="preserve">Depreciación </w:t>
+            </w:r>
+            <w:r>
+              <w:rPr>
+                <w:rFonts w:ascii="Arial" w:hAnsi="Arial" w:cs="Arial"/>
+                <w:color w:val="auto"/>
+                <w:sz w:val="24"/>
+                <w:szCs w:val="24"/>
+              </w:rPr>
+              <w:t>del Equipo</w:t>
+            </w:r>
           </w:p>
         </w:tc>
         <w:tc>
@@ -14358,6 +14779,7 @@
           </w:tcPr>
           <w:p>
             <w:pPr>
+              <w:jc w:val="center"/>
               <w:rPr>
                 <w:rFonts w:ascii="Arial" w:hAnsi="Arial" w:cs="Arial"/>
                 <w:color w:val="auto"/>
@@ -14365,6 +14787,15 @@
                 <w:szCs w:val="24"/>
               </w:rPr>
             </w:pPr>
+            <w:r>
+              <w:rPr>
+                <w:rFonts w:ascii="Arial" w:hAnsi="Arial" w:cs="Arial"/>
+                <w:color w:val="auto"/>
+                <w:sz w:val="24"/>
+                <w:szCs w:val="24"/>
+              </w:rPr>
+              <w:t>4</w:t>
+            </w:r>
           </w:p>
         </w:tc>
         <w:tc>
@@ -14380,6 +14811,15 @@
                 <w:szCs w:val="24"/>
               </w:rPr>
             </w:pPr>
+            <w:r>
+              <w:rPr>
+                <w:rFonts w:ascii="Arial" w:hAnsi="Arial" w:cs="Arial"/>
+                <w:color w:val="auto"/>
+                <w:sz w:val="24"/>
+                <w:szCs w:val="24"/>
+              </w:rPr>
+              <w:t>45.000</w:t>
+            </w:r>
           </w:p>
         </w:tc>
         <w:tc>
@@ -14396,89 +14836,15 @@
                 <w:szCs w:val="24"/>
               </w:rPr>
             </w:pPr>
-          </w:p>
-        </w:tc>
-      </w:tr>
-      <w:tr>
-        <w:trPr>
-          <w:trHeight w:val="268"/>
-        </w:trPr>
-        <w:tc>
-          <w:tcPr>
-            <w:tcW w:w="3085" w:type="dxa"/>
-          </w:tcPr>
-          <w:p>
-            <w:pPr>
-              <w:rPr>
-                <w:rFonts w:ascii="Arial" w:hAnsi="Arial" w:cs="Arial"/>
-                <w:color w:val="auto"/>
-                <w:sz w:val="24"/>
-                <w:szCs w:val="24"/>
-              </w:rPr>
-            </w:pPr>
-            <w:r>
-              <w:rPr>
-                <w:rFonts w:ascii="Arial" w:hAnsi="Arial" w:cs="Arial"/>
-                <w:sz w:val="24"/>
-                <w:szCs w:val="24"/>
-              </w:rPr>
-              <w:t xml:space="preserve">Depreciación </w:t>
-            </w:r>
-            <w:r>
-              <w:rPr>
-                <w:rFonts w:ascii="Arial" w:hAnsi="Arial" w:cs="Arial"/>
-                <w:color w:val="auto"/>
-                <w:sz w:val="24"/>
-                <w:szCs w:val="24"/>
-              </w:rPr>
-              <w:t>del Equipo</w:t>
-            </w:r>
-          </w:p>
-        </w:tc>
-        <w:tc>
-          <w:tcPr>
-            <w:tcW w:w="1736" w:type="dxa"/>
-          </w:tcPr>
-          <w:p>
-            <w:pPr>
-              <w:rPr>
-                <w:rFonts w:ascii="Arial" w:hAnsi="Arial" w:cs="Arial"/>
-                <w:color w:val="auto"/>
-                <w:sz w:val="24"/>
-                <w:szCs w:val="24"/>
-              </w:rPr>
-            </w:pPr>
-          </w:p>
-        </w:tc>
-        <w:tc>
-          <w:tcPr>
-            <w:tcW w:w="2137" w:type="dxa"/>
-          </w:tcPr>
-          <w:p>
-            <w:pPr>
-              <w:rPr>
-                <w:rFonts w:ascii="Arial" w:hAnsi="Arial" w:cs="Arial"/>
-                <w:color w:val="auto"/>
-                <w:sz w:val="24"/>
-                <w:szCs w:val="24"/>
-              </w:rPr>
-            </w:pPr>
-          </w:p>
-        </w:tc>
-        <w:tc>
-          <w:tcPr>
-            <w:tcW w:w="2096" w:type="dxa"/>
-            <w:gridSpan w:val="2"/>
-          </w:tcPr>
-          <w:p>
-            <w:pPr>
-              <w:rPr>
-                <w:rFonts w:ascii="Arial" w:hAnsi="Arial" w:cs="Arial"/>
-                <w:color w:val="auto"/>
-                <w:sz w:val="24"/>
-                <w:szCs w:val="24"/>
-              </w:rPr>
-            </w:pPr>
+            <w:r>
+              <w:rPr>
+                <w:rFonts w:ascii="Arial" w:hAnsi="Arial" w:cs="Arial"/>
+                <w:color w:val="auto"/>
+                <w:sz w:val="24"/>
+                <w:szCs w:val="24"/>
+              </w:rPr>
+              <w:t>135.000</w:t>
+            </w:r>
           </w:p>
         </w:tc>
       </w:tr>
@@ -14548,21 +14914,22 @@
     </w:p>
     <w:p>
       <w:pPr>
-        <w:spacing w:line="360" w:lineRule="auto"/>
         <w:jc w:val="both"/>
         <w:rPr>
           <w:rFonts w:ascii="Arial" w:hAnsi="Arial" w:cs="Arial"/>
-          <w:sz w:val="24"/>
-          <w:szCs w:val="24"/>
-        </w:rPr>
-      </w:pPr>
-      <w:r>
-        <w:rPr>
-          <w:rFonts w:ascii="Arial" w:hAnsi="Arial" w:cs="Arial"/>
-          <w:sz w:val="24"/>
-          <w:szCs w:val="24"/>
-        </w:rPr>
-        <w:t>Recursos de Operación</w:t>
+          <w:color w:val="auto"/>
+          <w:sz w:val="24"/>
+          <w:szCs w:val="24"/>
+        </w:rPr>
+      </w:pPr>
+      <w:r>
+        <w:rPr>
+          <w:rFonts w:ascii="Arial" w:hAnsi="Arial" w:cs="Arial"/>
+          <w:color w:val="auto"/>
+          <w:sz w:val="24"/>
+          <w:szCs w:val="24"/>
+        </w:rPr>
+        <w:t>Nota:</w:t>
       </w:r>
     </w:p>
     <w:p>
@@ -14572,7 +14939,6 @@
           <w:ilvl w:val="1"/>
           <w:numId w:val="8"/>
         </w:numPr>
-        <w:spacing w:line="360" w:lineRule="auto"/>
         <w:jc w:val="both"/>
         <w:rPr>
           <w:rFonts w:ascii="Arial" w:hAnsi="Arial" w:cs="Arial"/>
@@ -14588,13 +14954,102 @@
           <w:sz w:val="24"/>
           <w:szCs w:val="24"/>
         </w:rPr>
-        <w:t xml:space="preserve">Energia Electrica </w:t>
+        <w:t xml:space="preserve">Cabe destacar la depreciacion del equipo a utilizar en el desarrollo de este proyecto </w:t>
+      </w:r>
+      <w:r>
+        <w:rPr>
+          <w:rFonts w:ascii="Arial" w:hAnsi="Arial" w:cs="Arial"/>
+          <w:color w:val="auto"/>
+          <w:sz w:val="24"/>
+          <w:szCs w:val="24"/>
+        </w:rPr>
+        <w:t>es equivalente al 30% y nuestro proyecto se realiz</w:t>
+      </w:r>
+      <w:r>
+        <w:rPr>
+          <w:rFonts w:ascii="Arial" w:hAnsi="Arial" w:cs="Arial"/>
+          <w:color w:val="auto"/>
+          <w:sz w:val="24"/>
+          <w:szCs w:val="24"/>
+        </w:rPr>
+        <w:t>ara en aproximadamente 4 meses, donde</w:t>
+      </w:r>
+      <w:r>
+        <w:rPr>
+          <w:rFonts w:ascii="Arial" w:hAnsi="Arial" w:cs="Arial"/>
+          <w:color w:val="auto"/>
+          <w:sz w:val="24"/>
+          <w:szCs w:val="24"/>
+        </w:rPr>
+        <w:t xml:space="preserve"> el total del valor de los equipos ($1.350.000) se</w:t>
+      </w:r>
+      <w:r>
+        <w:rPr>
+          <w:rFonts w:ascii="Arial" w:hAnsi="Arial" w:cs="Arial"/>
+          <w:color w:val="auto"/>
+          <w:sz w:val="24"/>
+          <w:szCs w:val="24"/>
+        </w:rPr>
+        <w:t xml:space="preserve"> debe multiplicar por el 30%, luego</w:t>
+      </w:r>
+      <w:r>
+        <w:rPr>
+          <w:rFonts w:ascii="Arial" w:hAnsi="Arial" w:cs="Arial"/>
+          <w:color w:val="auto"/>
+          <w:sz w:val="24"/>
+          <w:szCs w:val="24"/>
+        </w:rPr>
+        <w:t xml:space="preserve"> se debe </w:t>
+      </w:r>
+      <w:r>
+        <w:rPr>
+          <w:rFonts w:ascii="Arial" w:hAnsi="Arial" w:cs="Arial"/>
+          <w:color w:val="auto"/>
+          <w:sz w:val="24"/>
+          <w:szCs w:val="24"/>
+        </w:rPr>
+        <w:t>dividir</w:t>
+      </w:r>
+      <w:r>
+        <w:rPr>
+          <w:rFonts w:ascii="Arial" w:hAnsi="Arial" w:cs="Arial"/>
+          <w:color w:val="auto"/>
+          <w:sz w:val="24"/>
+          <w:szCs w:val="24"/>
+        </w:rPr>
+        <w:t xml:space="preserve"> en 12 meses que es 1 año y </w:t>
+      </w:r>
+      <w:r>
+        <w:rPr>
+          <w:rFonts w:ascii="Arial" w:hAnsi="Arial" w:cs="Arial"/>
+          <w:color w:val="auto"/>
+          <w:sz w:val="24"/>
+          <w:szCs w:val="24"/>
+        </w:rPr>
+        <w:t xml:space="preserve">el resultado se multiplica por los meses de uso del equipo que son 4 meses </w:t>
+      </w:r>
+      <w:r>
+        <w:rPr>
+          <w:rFonts w:ascii="Arial" w:hAnsi="Arial" w:cs="Arial"/>
+          <w:color w:val="auto"/>
+          <w:sz w:val="24"/>
+          <w:szCs w:val="24"/>
+        </w:rPr>
+        <w:t>y nos da una depreciacion total de los 3 equipos equivalente a $135.000.</w:t>
+      </w:r>
+      <w:r>
+        <w:rPr>
+          <w:rFonts w:ascii="Arial" w:hAnsi="Arial" w:cs="Arial"/>
+          <w:color w:val="auto"/>
+          <w:sz w:val="24"/>
+          <w:szCs w:val="24"/>
+        </w:rPr>
+        <w:t xml:space="preserve"> </w:t>
       </w:r>
     </w:p>
     <w:p>
       <w:pPr>
         <w:pStyle w:val="Prrafodelista"/>
-        <w:spacing w:line="360" w:lineRule="auto"/>
         <w:ind w:left="1080"/>
         <w:jc w:val="both"/>
         <w:rPr>
@@ -14607,40 +15062,22 @@
     </w:p>
     <w:p>
       <w:pPr>
-        <w:pStyle w:val="Prrafodelista"/>
-        <w:spacing w:line="360" w:lineRule="auto"/>
-        <w:ind w:left="1080"/>
+        <w:spacing w:line="360" w:lineRule="auto"/>
         <w:jc w:val="both"/>
         <w:rPr>
           <w:rFonts w:ascii="Arial" w:hAnsi="Arial" w:cs="Arial"/>
-          <w:color w:val="auto"/>
-          <w:sz w:val="24"/>
-          <w:szCs w:val="24"/>
-        </w:rPr>
-      </w:pPr>
-      <w:r>
-        <w:rPr>
-          <w:rFonts w:ascii="Arial" w:hAnsi="Arial" w:cs="Arial"/>
-          <w:color w:val="auto"/>
-          <w:sz w:val="24"/>
-          <w:szCs w:val="24"/>
-        </w:rPr>
-        <w:t xml:space="preserve">El Calculo de la energía electrica se realiza tomando en cuenta el consumo de energia utilizada por los equipos para el desarrollo del proyecto, cabe mencionar que la cantidad de energía consumida por cada uno de los equipos dependerá de las caracteristicas propias de cada uno de ellos </w:t>
-      </w:r>
-    </w:p>
-    <w:p>
-      <w:pPr>
-        <w:pStyle w:val="Prrafodelista"/>
-        <w:spacing w:line="360" w:lineRule="auto"/>
-        <w:ind w:left="1080"/>
-        <w:jc w:val="both"/>
-        <w:rPr>
-          <w:rFonts w:ascii="Arial" w:hAnsi="Arial" w:cs="Arial"/>
-          <w:color w:val="auto"/>
-          <w:sz w:val="24"/>
-          <w:szCs w:val="24"/>
-        </w:rPr>
-      </w:pPr>
+          <w:sz w:val="24"/>
+          <w:szCs w:val="24"/>
+        </w:rPr>
+      </w:pPr>
+      <w:r>
+        <w:rPr>
+          <w:rFonts w:ascii="Arial" w:hAnsi="Arial" w:cs="Arial"/>
+          <w:sz w:val="24"/>
+          <w:szCs w:val="24"/>
+        </w:rPr>
+        <w:t>Recursos de Operación</w:t>
+      </w:r>
     </w:p>
     <w:p>
       <w:pPr>
@@ -14665,7 +15102,83 @@
           <w:sz w:val="24"/>
           <w:szCs w:val="24"/>
         </w:rPr>
-        <w:lastRenderedPageBreak/>
+        <w:t xml:space="preserve">Energia Electrica </w:t>
+      </w:r>
+    </w:p>
+    <w:p>
+      <w:pPr>
+        <w:pStyle w:val="Prrafodelista"/>
+        <w:spacing w:line="360" w:lineRule="auto"/>
+        <w:ind w:left="1080"/>
+        <w:jc w:val="both"/>
+        <w:rPr>
+          <w:rFonts w:ascii="Arial" w:hAnsi="Arial" w:cs="Arial"/>
+          <w:color w:val="auto"/>
+          <w:sz w:val="24"/>
+          <w:szCs w:val="24"/>
+        </w:rPr>
+      </w:pPr>
+    </w:p>
+    <w:p>
+      <w:pPr>
+        <w:pStyle w:val="Prrafodelista"/>
+        <w:spacing w:line="360" w:lineRule="auto"/>
+        <w:ind w:left="1080"/>
+        <w:jc w:val="both"/>
+        <w:rPr>
+          <w:rFonts w:ascii="Arial" w:hAnsi="Arial" w:cs="Arial"/>
+          <w:color w:val="auto"/>
+          <w:sz w:val="24"/>
+          <w:szCs w:val="24"/>
+        </w:rPr>
+      </w:pPr>
+      <w:r>
+        <w:rPr>
+          <w:rFonts w:ascii="Arial" w:hAnsi="Arial" w:cs="Arial"/>
+          <w:color w:val="auto"/>
+          <w:sz w:val="24"/>
+          <w:szCs w:val="24"/>
+        </w:rPr>
+        <w:t xml:space="preserve">El Calculo de la energía electrica se realiza tomando en cuenta el consumo de energia utilizada por los equipos para el desarrollo del proyecto, cabe mencionar que la cantidad de energía consumida por cada uno de los equipos dependerá de las caracteristicas propias de cada uno de ellos </w:t>
+      </w:r>
+    </w:p>
+    <w:p>
+      <w:pPr>
+        <w:pStyle w:val="Prrafodelista"/>
+        <w:spacing w:line="360" w:lineRule="auto"/>
+        <w:ind w:left="1080"/>
+        <w:jc w:val="both"/>
+        <w:rPr>
+          <w:rFonts w:ascii="Arial" w:hAnsi="Arial" w:cs="Arial"/>
+          <w:color w:val="auto"/>
+          <w:sz w:val="24"/>
+          <w:szCs w:val="24"/>
+        </w:rPr>
+      </w:pPr>
+    </w:p>
+    <w:p>
+      <w:pPr>
+        <w:pStyle w:val="Prrafodelista"/>
+        <w:numPr>
+          <w:ilvl w:val="1"/>
+          <w:numId w:val="8"/>
+        </w:numPr>
+        <w:spacing w:line="360" w:lineRule="auto"/>
+        <w:jc w:val="both"/>
+        <w:rPr>
+          <w:rFonts w:ascii="Arial" w:hAnsi="Arial" w:cs="Arial"/>
+          <w:color w:val="auto"/>
+          <w:sz w:val="24"/>
+          <w:szCs w:val="24"/>
+        </w:rPr>
+      </w:pPr>
+      <w:r>
+        <w:rPr>
+          <w:rFonts w:ascii="Arial" w:hAnsi="Arial" w:cs="Arial"/>
+          <w:color w:val="auto"/>
+          <w:sz w:val="24"/>
+          <w:szCs w:val="24"/>
+        </w:rPr>
         <w:t>La siguiente tabla muestra un resumen de la energia aproximada que será utilizada en el desarrollo de éste proyecto.</w:t>
       </w:r>
     </w:p>
@@ -14934,7 +15447,6 @@
                 <w:szCs w:val="24"/>
               </w:rPr>
             </w:pPr>
-            <w:bookmarkStart w:id="32" w:name="_GoBack"/>
             <w:r>
               <w:rPr>
                 <w:rFonts w:ascii="Arial" w:hAnsi="Arial" w:cs="Arial"/>
@@ -14979,7 +15491,6 @@
               </w:rPr>
               <w:t xml:space="preserve"> </w:t>
             </w:r>
-            <w:bookmarkEnd w:id="32"/>
           </w:p>
         </w:tc>
         <w:tc>
@@ -15196,6 +15707,7 @@
           <w:sz w:val="24"/>
           <w:szCs w:val="24"/>
         </w:rPr>
+        <w:lastRenderedPageBreak/>
         <w:tab/>
         <w:t>Convirtiendo a kilowatts: (315 w/h)/ 1000 = 0,315 kw/h</w:t>
       </w:r>
@@ -15309,8 +15821,8 @@
         <w:ind w:left="720"/>
         <w:rPr>
           <w:rFonts w:ascii="Arial" w:hAnsi="Arial" w:cs="Arial"/>
-          <w:sz w:val="18"/>
-          <w:szCs w:val="18"/>
+          <w:sz w:val="24"/>
+          <w:szCs w:val="24"/>
         </w:rPr>
       </w:pPr>
       <w:r>
@@ -15322,6 +15834,14 @@
         </w:rPr>
         <w:t>http://www.chilectra.cl/wps/wcm/connect/0a30ad0044100acc96999e65fe3686ef/Tarifas_Suministro_ClientesRegulados_2013_10_01.pdf?MOD=AJPERES&amp;Tipo=DOC</w:t>
       </w:r>
+      <w:r>
+        <w:rPr>
+          <w:rFonts w:ascii="Arial" w:hAnsi="Arial" w:cs="Arial"/>
+          <w:sz w:val="24"/>
+          <w:szCs w:val="24"/>
+        </w:rPr>
+        <w:tab/>
+      </w:r>
     </w:p>
     <w:p>
       <w:pPr>
@@ -15336,91 +15856,12 @@
           <w:szCs w:val="24"/>
         </w:rPr>
       </w:pPr>
-    </w:p>
-    <w:p>
-      <w:pPr>
-        <w:tabs>
-          <w:tab w:val="center" w:pos="4419"/>
-        </w:tabs>
-        <w:spacing w:line="360" w:lineRule="auto"/>
-        <w:jc w:val="both"/>
-        <w:rPr>
-          <w:rFonts w:ascii="Arial" w:hAnsi="Arial" w:cs="Arial"/>
-          <w:sz w:val="24"/>
-          <w:szCs w:val="24"/>
-        </w:rPr>
-      </w:pPr>
-    </w:p>
-    <w:p>
-      <w:pPr>
-        <w:tabs>
-          <w:tab w:val="center" w:pos="4419"/>
-        </w:tabs>
-        <w:spacing w:line="360" w:lineRule="auto"/>
-        <w:jc w:val="both"/>
-        <w:rPr>
-          <w:rFonts w:ascii="Arial" w:hAnsi="Arial" w:cs="Arial"/>
-          <w:sz w:val="24"/>
-          <w:szCs w:val="24"/>
-        </w:rPr>
-      </w:pPr>
-    </w:p>
-    <w:p>
-      <w:pPr>
-        <w:tabs>
-          <w:tab w:val="center" w:pos="4419"/>
-        </w:tabs>
-        <w:spacing w:line="360" w:lineRule="auto"/>
-        <w:jc w:val="both"/>
-        <w:rPr>
-          <w:rFonts w:ascii="Arial" w:hAnsi="Arial" w:cs="Arial"/>
-          <w:sz w:val="24"/>
-          <w:szCs w:val="24"/>
-        </w:rPr>
-      </w:pPr>
-    </w:p>
-    <w:p>
-      <w:pPr>
-        <w:tabs>
-          <w:tab w:val="center" w:pos="4419"/>
-        </w:tabs>
-        <w:spacing w:line="360" w:lineRule="auto"/>
-        <w:jc w:val="both"/>
-        <w:rPr>
-          <w:rFonts w:ascii="Arial" w:hAnsi="Arial" w:cs="Arial"/>
-          <w:sz w:val="24"/>
-          <w:szCs w:val="24"/>
-        </w:rPr>
-      </w:pPr>
-      <w:r>
-        <w:rPr>
-          <w:rFonts w:ascii="Arial" w:hAnsi="Arial" w:cs="Arial"/>
-          <w:sz w:val="24"/>
-          <w:szCs w:val="24"/>
-        </w:rPr>
-        <w:tab/>
-      </w:r>
-    </w:p>
-    <w:p>
-      <w:pPr>
-        <w:tabs>
-          <w:tab w:val="center" w:pos="4419"/>
-        </w:tabs>
-        <w:spacing w:line="360" w:lineRule="auto"/>
-        <w:jc w:val="both"/>
-        <w:rPr>
-          <w:rFonts w:ascii="Arial" w:hAnsi="Arial" w:cs="Arial"/>
-          <w:sz w:val="24"/>
-          <w:szCs w:val="24"/>
-        </w:rPr>
-      </w:pPr>
-      <w:r>
-        <w:rPr>
-          <w:rFonts w:ascii="Arial" w:hAnsi="Arial" w:cs="Arial"/>
-          <w:sz w:val="24"/>
-          <w:szCs w:val="24"/>
-        </w:rPr>
-        <w:lastRenderedPageBreak/>
+      <w:r>
+        <w:rPr>
+          <w:rFonts w:ascii="Arial" w:hAnsi="Arial" w:cs="Arial"/>
+          <w:sz w:val="24"/>
+          <w:szCs w:val="24"/>
+        </w:rPr>
         <w:tab/>
         <w:t xml:space="preserve">          </w:t>
       </w:r>
@@ -15432,20 +15873,6 @@
         </w:rPr>
         <w:t>Finalmente en el estudio de factibilidad se presenta un cuadro resumen de los costos de desarrollo del proyecto en el que se consideraron los costos de Recurso Humano, Recursos Consumibles y Recursos Tecnológicos.</w:t>
       </w:r>
-    </w:p>
-    <w:p>
-      <w:pPr>
-        <w:tabs>
-          <w:tab w:val="center" w:pos="4419"/>
-        </w:tabs>
-        <w:spacing w:line="360" w:lineRule="auto"/>
-        <w:jc w:val="both"/>
-        <w:rPr>
-          <w:rFonts w:ascii="Arial" w:hAnsi="Arial" w:cs="Arial"/>
-          <w:sz w:val="24"/>
-          <w:szCs w:val="24"/>
-        </w:rPr>
-      </w:pPr>
     </w:p>
     <w:p>
       <w:pPr>
@@ -15935,10 +16362,24 @@
     </w:p>
     <w:p>
       <w:pPr>
-        <w:spacing w:line="360" w:lineRule="auto"/>
+        <w:tabs>
+          <w:tab w:val="center" w:pos="4419"/>
+        </w:tabs>
         <w:jc w:val="both"/>
         <w:rPr>
           <w:rFonts w:ascii="Arial" w:hAnsi="Arial" w:cs="Arial"/>
+          <w:color w:val="auto"/>
+          <w:sz w:val="24"/>
+          <w:szCs w:val="24"/>
+        </w:rPr>
+      </w:pPr>
+    </w:p>
+    <w:p>
+      <w:pPr>
+        <w:spacing w:line="360" w:lineRule="auto"/>
+        <w:jc w:val="both"/>
+        <w:rPr>
+          <w:rFonts w:ascii="Arial" w:hAnsi="Arial" w:cs="Arial"/>
           <w:b/>
           <w:sz w:val="24"/>
           <w:szCs w:val="24"/>
@@ -15951,6 +16392,7 @@
           <w:sz w:val="24"/>
           <w:szCs w:val="24"/>
         </w:rPr>
+        <w:lastRenderedPageBreak/>
         <w:t xml:space="preserve">4.1.2.2.2 Costos del Proyecto </w:t>
       </w:r>
     </w:p>
@@ -16010,22 +16452,20 @@
           <w:sz w:val="24"/>
           <w:szCs w:val="24"/>
         </w:rPr>
-        <w:lastRenderedPageBreak/>
         <w:t>El cuadro que se muestra a continuación son los recursos necesarios para llevar a cabo el desarrollo de este proyecto:</w:t>
       </w:r>
     </w:p>
     <w:tbl>
       <w:tblPr>
         <w:tblStyle w:val="Tablaconcuadrcula"/>
-        <w:tblW w:w="9988" w:type="dxa"/>
+        <w:tblW w:w="8613" w:type="dxa"/>
         <w:tblLook w:val="04A0" w:firstRow="1" w:lastRow="0" w:firstColumn="1" w:lastColumn="0" w:noHBand="0" w:noVBand="1"/>
       </w:tblPr>
       <w:tblGrid>
         <w:gridCol w:w="3433"/>
-        <w:gridCol w:w="1560"/>
-        <w:gridCol w:w="2855"/>
-        <w:gridCol w:w="7"/>
-        <w:gridCol w:w="2133"/>
+        <w:gridCol w:w="1211"/>
+        <w:gridCol w:w="2268"/>
+        <w:gridCol w:w="1701"/>
       </w:tblGrid>
       <w:tr>
         <w:trPr>
@@ -16058,7 +16498,7 @@
         </w:tc>
         <w:tc>
           <w:tcPr>
-            <w:tcW w:w="1560" w:type="dxa"/>
+            <w:tcW w:w="1211" w:type="dxa"/>
             <w:shd w:val="clear" w:color="auto" w:fill="C4BC96" w:themeFill="background2" w:themeFillShade="BF"/>
           </w:tcPr>
           <w:p>
@@ -16083,7 +16523,7 @@
         </w:tc>
         <w:tc>
           <w:tcPr>
-            <w:tcW w:w="2855" w:type="dxa"/>
+            <w:tcW w:w="2268" w:type="dxa"/>
             <w:shd w:val="clear" w:color="auto" w:fill="C4BC96" w:themeFill="background2" w:themeFillShade="BF"/>
           </w:tcPr>
           <w:p>
@@ -16108,8 +16548,7 @@
         </w:tc>
         <w:tc>
           <w:tcPr>
-            <w:tcW w:w="2140" w:type="dxa"/>
-            <w:gridSpan w:val="2"/>
+            <w:tcW w:w="1701" w:type="dxa"/>
             <w:shd w:val="clear" w:color="auto" w:fill="C4BC96" w:themeFill="background2" w:themeFillShade="BF"/>
           </w:tcPr>
           <w:p>
@@ -16157,13 +16596,24 @@
                 <w:sz w:val="24"/>
                 <w:szCs w:val="24"/>
               </w:rPr>
-              <w:t>Licencia de .net</w:t>
-            </w:r>
+              <w:t>Licencia de .</w:t>
+            </w:r>
+            <w:r>
+              <w:rPr>
+                <w:rFonts w:ascii="Arial" w:hAnsi="Arial" w:cs="Arial"/>
+                <w:color w:val="auto"/>
+                <w:sz w:val="24"/>
+                <w:szCs w:val="24"/>
+              </w:rPr>
+              <w:t>NET</w:t>
+            </w:r>
+            <w:bookmarkStart w:id="32" w:name="_GoBack"/>
+            <w:bookmarkEnd w:id="32"/>
           </w:p>
         </w:tc>
         <w:tc>
           <w:tcPr>
-            <w:tcW w:w="1560" w:type="dxa"/>
+            <w:tcW w:w="1211" w:type="dxa"/>
           </w:tcPr>
           <w:p>
             <w:pPr>
@@ -16178,7 +16628,7 @@
         </w:tc>
         <w:tc>
           <w:tcPr>
-            <w:tcW w:w="2855" w:type="dxa"/>
+            <w:tcW w:w="2268" w:type="dxa"/>
           </w:tcPr>
           <w:p>
             <w:pPr>
@@ -16193,8 +16643,7 @@
         </w:tc>
         <w:tc>
           <w:tcPr>
-            <w:tcW w:w="2140" w:type="dxa"/>
-            <w:gridSpan w:val="2"/>
+            <w:tcW w:w="1701" w:type="dxa"/>
           </w:tcPr>
           <w:p>
             <w:pPr>
@@ -16246,7 +16695,7 @@
         </w:tc>
         <w:tc>
           <w:tcPr>
-            <w:tcW w:w="1560" w:type="dxa"/>
+            <w:tcW w:w="1211" w:type="dxa"/>
           </w:tcPr>
           <w:p>
             <w:pPr>
@@ -16261,7 +16710,7 @@
         </w:tc>
         <w:tc>
           <w:tcPr>
-            <w:tcW w:w="2855" w:type="dxa"/>
+            <w:tcW w:w="2268" w:type="dxa"/>
           </w:tcPr>
           <w:p>
             <w:pPr>
@@ -16276,8 +16725,7 @@
         </w:tc>
         <w:tc>
           <w:tcPr>
-            <w:tcW w:w="2140" w:type="dxa"/>
-            <w:gridSpan w:val="2"/>
+            <w:tcW w:w="1701" w:type="dxa"/>
           </w:tcPr>
           <w:p>
             <w:pPr>
@@ -16312,7 +16760,7 @@
         </w:tc>
         <w:tc>
           <w:tcPr>
-            <w:tcW w:w="1560" w:type="dxa"/>
+            <w:tcW w:w="1211" w:type="dxa"/>
           </w:tcPr>
           <w:p>
             <w:pPr>
@@ -16327,7 +16775,7 @@
         </w:tc>
         <w:tc>
           <w:tcPr>
-            <w:tcW w:w="2855" w:type="dxa"/>
+            <w:tcW w:w="2268" w:type="dxa"/>
           </w:tcPr>
           <w:p>
             <w:pPr>
@@ -16342,8 +16790,7 @@
         </w:tc>
         <w:tc>
           <w:tcPr>
-            <w:tcW w:w="2140" w:type="dxa"/>
-            <w:gridSpan w:val="2"/>
+            <w:tcW w:w="1701" w:type="dxa"/>
           </w:tcPr>
           <w:p>
             <w:pPr>
@@ -16404,7 +16851,7 @@
         </w:tc>
         <w:tc>
           <w:tcPr>
-            <w:tcW w:w="1560" w:type="dxa"/>
+            <w:tcW w:w="1211" w:type="dxa"/>
           </w:tcPr>
           <w:p>
             <w:pPr>
@@ -16419,7 +16866,7 @@
         </w:tc>
         <w:tc>
           <w:tcPr>
-            <w:tcW w:w="2855" w:type="dxa"/>
+            <w:tcW w:w="2268" w:type="dxa"/>
           </w:tcPr>
           <w:p>
             <w:pPr>
@@ -16434,8 +16881,7 @@
         </w:tc>
         <w:tc>
           <w:tcPr>
-            <w:tcW w:w="2140" w:type="dxa"/>
-            <w:gridSpan w:val="2"/>
+            <w:tcW w:w="1701" w:type="dxa"/>
           </w:tcPr>
           <w:p>
             <w:pPr>
@@ -16470,7 +16916,7 @@
         </w:tc>
         <w:tc>
           <w:tcPr>
-            <w:tcW w:w="1560" w:type="dxa"/>
+            <w:tcW w:w="1211" w:type="dxa"/>
           </w:tcPr>
           <w:p>
             <w:pPr>
@@ -16485,7 +16931,7 @@
         </w:tc>
         <w:tc>
           <w:tcPr>
-            <w:tcW w:w="2855" w:type="dxa"/>
+            <w:tcW w:w="2268" w:type="dxa"/>
           </w:tcPr>
           <w:p>
             <w:pPr>
@@ -16500,8 +16946,7 @@
         </w:tc>
         <w:tc>
           <w:tcPr>
-            <w:tcW w:w="2140" w:type="dxa"/>
-            <w:gridSpan w:val="2"/>
+            <w:tcW w:w="1701" w:type="dxa"/>
           </w:tcPr>
           <w:p>
             <w:pPr>
@@ -16536,7 +16981,7 @@
         </w:tc>
         <w:tc>
           <w:tcPr>
-            <w:tcW w:w="1560" w:type="dxa"/>
+            <w:tcW w:w="1211" w:type="dxa"/>
           </w:tcPr>
           <w:p>
             <w:pPr>
@@ -16551,7 +16996,7 @@
         </w:tc>
         <w:tc>
           <w:tcPr>
-            <w:tcW w:w="2855" w:type="dxa"/>
+            <w:tcW w:w="2268" w:type="dxa"/>
           </w:tcPr>
           <w:p>
             <w:pPr>
@@ -16566,8 +17011,7 @@
         </w:tc>
         <w:tc>
           <w:tcPr>
-            <w:tcW w:w="2140" w:type="dxa"/>
-            <w:gridSpan w:val="2"/>
+            <w:tcW w:w="1701" w:type="dxa"/>
           </w:tcPr>
           <w:p>
             <w:pPr>
@@ -16594,8 +17038,8 @@
         </w:trPr>
         <w:tc>
           <w:tcPr>
-            <w:tcW w:w="7855" w:type="dxa"/>
-            <w:gridSpan w:val="4"/>
+            <w:tcW w:w="6912" w:type="dxa"/>
+            <w:gridSpan w:val="3"/>
           </w:tcPr>
           <w:p>
             <w:pPr>
@@ -16621,7 +17065,7 @@
         </w:tc>
         <w:tc>
           <w:tcPr>
-            <w:tcW w:w="2133" w:type="dxa"/>
+            <w:tcW w:w="1701" w:type="dxa"/>
           </w:tcPr>
           <w:p>
             <w:pPr>
@@ -16752,6 +17196,7 @@
           <w:szCs w:val="24"/>
           <w:highlight w:val="yellow"/>
         </w:rPr>
+        <w:lastRenderedPageBreak/>
         <w:t>A</w:t>
       </w:r>
     </w:p>
@@ -16854,26 +17299,539 @@
           <w:sz w:val="24"/>
           <w:szCs w:val="24"/>
         </w:rPr>
+        <w:t>4.1.2.</w:t>
+      </w:r>
+      <w:r>
+        <w:rPr>
+          <w:rFonts w:ascii="Arial" w:hAnsi="Arial" w:cs="Arial"/>
+          <w:color w:val="auto"/>
+          <w:sz w:val="24"/>
+          <w:szCs w:val="24"/>
+        </w:rPr>
+        <w:t>1</w:t>
+      </w:r>
+      <w:r>
+        <w:rPr>
+          <w:rFonts w:ascii="Arial" w:hAnsi="Arial" w:cs="Arial"/>
+          <w:color w:val="auto"/>
+          <w:sz w:val="24"/>
+          <w:szCs w:val="24"/>
+        </w:rPr>
+        <w:t xml:space="preserve"> Factibilidad tecnica</w:t>
+      </w:r>
+    </w:p>
+    <w:p>
+      <w:pPr>
+        <w:rPr>
+          <w:rFonts w:ascii="Arial" w:hAnsi="Arial" w:cs="Arial"/>
+          <w:color w:val="auto"/>
+          <w:sz w:val="24"/>
+          <w:szCs w:val="24"/>
+        </w:rPr>
+      </w:pPr>
+    </w:p>
+    <w:p>
+      <w:pPr>
+        <w:rPr>
+          <w:rFonts w:ascii="Arial" w:hAnsi="Arial" w:cs="Arial"/>
+          <w:color w:val="auto"/>
+          <w:sz w:val="24"/>
+          <w:szCs w:val="24"/>
+        </w:rPr>
+      </w:pPr>
+      <w:r>
+        <w:rPr>
+          <w:rFonts w:ascii="Arial" w:hAnsi="Arial" w:cs="Arial"/>
+          <w:color w:val="auto"/>
+          <w:sz w:val="24"/>
+          <w:szCs w:val="24"/>
+        </w:rPr>
+        <w:t>/*</w:t>
+      </w:r>
+    </w:p>
+    <w:p>
+      <w:pPr>
+        <w:rPr>
+          <w:rFonts w:ascii="Arial" w:hAnsi="Arial" w:cs="Arial"/>
+          <w:color w:val="FF0000"/>
+          <w:sz w:val="24"/>
+          <w:szCs w:val="24"/>
+        </w:rPr>
+      </w:pPr>
+      <w:r>
+        <w:rPr>
+          <w:rFonts w:ascii="Arial" w:hAnsi="Arial" w:cs="Arial"/>
+          <w:color w:val="FF0000"/>
+          <w:sz w:val="24"/>
+          <w:szCs w:val="24"/>
+        </w:rPr>
+        <w:t>Se refiere a los recursos necesarios como herramientas, conocimientos, habilidades, experiencia, etc., que son necesarios para efectuar las actividades o procesos que requiere el proyecto. Generalmente nos referimos a elementos tangibles ( medibles ). El proyecto debe considerar si los recursos técnicos actuales son suficientes o deben complementarse.</w:t>
+      </w:r>
+    </w:p>
+    <w:p>
+      <w:pPr>
+        <w:rPr>
+          <w:rFonts w:ascii="Arial" w:hAnsi="Arial" w:cs="Arial"/>
+          <w:color w:val="FF0000"/>
+          <w:sz w:val="24"/>
+          <w:szCs w:val="24"/>
+        </w:rPr>
+      </w:pPr>
+      <w:r>
+        <w:rPr>
+          <w:rFonts w:ascii="Arial" w:hAnsi="Arial" w:cs="Arial"/>
+          <w:color w:val="FF0000"/>
+          <w:sz w:val="24"/>
+          <w:szCs w:val="24"/>
+        </w:rPr>
+        <w:t>- Mejora del sistema actual.</w:t>
+      </w:r>
+    </w:p>
+    <w:p>
+      <w:pPr>
+        <w:rPr>
+          <w:rFonts w:ascii="Arial" w:hAnsi="Arial" w:cs="Arial"/>
+          <w:color w:val="FF0000"/>
+          <w:sz w:val="24"/>
+          <w:szCs w:val="24"/>
+        </w:rPr>
+      </w:pPr>
+      <w:r>
+        <w:rPr>
+          <w:rFonts w:ascii="Arial" w:hAnsi="Arial" w:cs="Arial"/>
+          <w:color w:val="FF0000"/>
+          <w:sz w:val="24"/>
+          <w:szCs w:val="24"/>
+        </w:rPr>
+        <w:t>- Disponibilidad de tecnología que satisfaga las necesidades.</w:t>
+      </w:r>
+    </w:p>
+    <w:p>
+      <w:pPr>
+        <w:rPr>
+          <w:rFonts w:ascii="Arial" w:hAnsi="Arial" w:cs="Arial"/>
+          <w:color w:val="FF0000"/>
+          <w:sz w:val="24"/>
+          <w:szCs w:val="24"/>
+        </w:rPr>
+      </w:pPr>
+      <w:r>
+        <w:rPr>
+          <w:rFonts w:ascii="Arial" w:hAnsi="Arial" w:cs="Arial"/>
+          <w:color w:val="FF0000"/>
+          <w:sz w:val="24"/>
+          <w:szCs w:val="24"/>
+        </w:rPr>
+        <w:t>Permite evaluar si el equipo y software están disponibles y tienen las capacidades técnicas requeridas por cada alternativa del diseño que se esté planificando, también se consideran las interfases entre los sistemas actuales y los nuevos.</w:t>
+      </w:r>
+    </w:p>
+    <w:p>
+      <w:pPr>
+        <w:rPr>
+          <w:rFonts w:ascii="Arial" w:hAnsi="Arial" w:cs="Arial"/>
+          <w:color w:val="FF0000"/>
+          <w:sz w:val="24"/>
+          <w:szCs w:val="24"/>
+        </w:rPr>
+      </w:pPr>
+      <w:r>
+        <w:rPr>
+          <w:rFonts w:ascii="Arial" w:hAnsi="Arial" w:cs="Arial"/>
+          <w:color w:val="FF0000"/>
+          <w:sz w:val="24"/>
+          <w:szCs w:val="24"/>
+        </w:rPr>
+        <w:t>Así mismo, estos estudios consideran si las organizaciones tienen el personal que posee la experiencia técnica requerida para diseñar, implementar, operar y mantener el sistema propuesto.</w:t>
+      </w:r>
+    </w:p>
+    <w:p>
+      <w:pPr>
+        <w:rPr>
+          <w:rFonts w:ascii="Arial" w:hAnsi="Arial" w:cs="Arial"/>
+          <w:color w:val="auto"/>
+          <w:sz w:val="24"/>
+          <w:szCs w:val="24"/>
+        </w:rPr>
+      </w:pPr>
+      <w:r>
+        <w:rPr>
+          <w:rFonts w:ascii="Arial" w:hAnsi="Arial" w:cs="Arial"/>
+          <w:color w:val="auto"/>
+          <w:sz w:val="24"/>
+          <w:szCs w:val="24"/>
+        </w:rPr>
+        <w:t>*/</w:t>
+      </w:r>
+    </w:p>
+    <w:p>
+      <w:pPr>
+        <w:rPr>
+          <w:rFonts w:ascii="Arial" w:hAnsi="Arial" w:cs="Arial"/>
+          <w:color w:val="auto"/>
+          <w:sz w:val="24"/>
+          <w:szCs w:val="24"/>
+        </w:rPr>
+      </w:pPr>
+    </w:p>
+    <w:p>
+      <w:pPr>
+        <w:pStyle w:val="Ttulo4"/>
+        <w:rPr>
+          <w:rFonts w:ascii="Arial" w:hAnsi="Arial" w:cs="Arial"/>
+          <w:color w:val="auto"/>
+          <w:szCs w:val="24"/>
+        </w:rPr>
+      </w:pPr>
+      <w:r>
+        <w:rPr>
+          <w:rFonts w:ascii="Arial" w:hAnsi="Arial" w:cs="Arial"/>
+          <w:color w:val="auto"/>
+          <w:szCs w:val="24"/>
+        </w:rPr>
+        <w:t>4.1.2.2 Factibilidad Económica</w:t>
+      </w:r>
+    </w:p>
+    <w:p>
+      <w:pPr>
+        <w:rPr>
+          <w:rFonts w:ascii="Arial" w:hAnsi="Arial" w:cs="Arial"/>
+          <w:color w:val="auto"/>
+          <w:sz w:val="24"/>
+          <w:szCs w:val="24"/>
+        </w:rPr>
+      </w:pPr>
+    </w:p>
+    <w:p>
+      <w:pPr>
+        <w:rPr>
+          <w:rFonts w:ascii="Arial" w:hAnsi="Arial" w:cs="Arial"/>
+          <w:color w:val="auto"/>
+          <w:sz w:val="24"/>
+          <w:szCs w:val="24"/>
+        </w:rPr>
+      </w:pPr>
+      <w:r>
+        <w:rPr>
+          <w:rFonts w:ascii="Arial" w:hAnsi="Arial" w:cs="Arial"/>
+          <w:color w:val="auto"/>
+          <w:sz w:val="24"/>
+          <w:szCs w:val="24"/>
+        </w:rPr>
+        <w:t>/*</w:t>
+      </w:r>
+    </w:p>
+    <w:p>
+      <w:pPr>
+        <w:rPr>
+          <w:rFonts w:ascii="Arial" w:hAnsi="Arial" w:cs="Arial"/>
+          <w:color w:val="FF0000"/>
+          <w:sz w:val="24"/>
+          <w:szCs w:val="24"/>
+        </w:rPr>
+      </w:pPr>
+      <w:r>
+        <w:rPr>
+          <w:rFonts w:ascii="Arial" w:hAnsi="Arial" w:cs="Arial"/>
+          <w:color w:val="FF0000"/>
+          <w:sz w:val="24"/>
+          <w:szCs w:val="24"/>
+        </w:rPr>
+        <w:t>Se refiere a los recursos económicos y financieros necesarios para desarrollar o llevar a cabo las actividades o procesos y/o para obtener los recursos básicos que deben considerarse son el costo del tiempo, el costo de la realización y el costo de adquirir nuevos recursos.</w:t>
+      </w:r>
+    </w:p>
+    <w:p>
+      <w:pPr>
+        <w:rPr>
+          <w:rFonts w:ascii="Arial" w:hAnsi="Arial" w:cs="Arial"/>
+          <w:color w:val="FF0000"/>
+          <w:sz w:val="24"/>
+          <w:szCs w:val="24"/>
+        </w:rPr>
+      </w:pPr>
+      <w:r>
+        <w:rPr>
+          <w:rFonts w:ascii="Arial" w:hAnsi="Arial" w:cs="Arial"/>
+          <w:color w:val="FF0000"/>
+          <w:sz w:val="24"/>
+          <w:szCs w:val="24"/>
+        </w:rPr>
+        <w:t xml:space="preserve">    Generalmente la factibilidad económica es el elemento mas importante ya que a través de el se solventan las demás carencias de otros recursos, es lo mas difícil de conseguir y requiere de actividades adicionales cuando no se posee.</w:t>
+      </w:r>
+    </w:p>
+    <w:p>
+      <w:pPr>
+        <w:rPr>
+          <w:rFonts w:ascii="Arial" w:hAnsi="Arial" w:cs="Arial"/>
+          <w:color w:val="FF0000"/>
+          <w:sz w:val="24"/>
+          <w:szCs w:val="24"/>
+        </w:rPr>
+      </w:pPr>
+    </w:p>
+    <w:p>
+      <w:pPr>
+        <w:rPr>
+          <w:rFonts w:ascii="Arial" w:hAnsi="Arial" w:cs="Arial"/>
+          <w:color w:val="FF0000"/>
+          <w:sz w:val="24"/>
+          <w:szCs w:val="24"/>
+        </w:rPr>
+      </w:pPr>
+      <w:r>
+        <w:rPr>
+          <w:rFonts w:ascii="Arial" w:hAnsi="Arial" w:cs="Arial"/>
+          <w:color w:val="FF0000"/>
+          <w:sz w:val="24"/>
+          <w:szCs w:val="24"/>
+        </w:rPr>
+        <w:t>- Tiempo del analista.</w:t>
+      </w:r>
+    </w:p>
+    <w:p>
+      <w:pPr>
+        <w:rPr>
+          <w:rFonts w:ascii="Arial" w:hAnsi="Arial" w:cs="Arial"/>
+          <w:color w:val="FF0000"/>
+          <w:sz w:val="24"/>
+          <w:szCs w:val="24"/>
+        </w:rPr>
+      </w:pPr>
+      <w:r>
+        <w:rPr>
+          <w:rFonts w:ascii="Arial" w:hAnsi="Arial" w:cs="Arial"/>
+          <w:color w:val="FF0000"/>
+          <w:sz w:val="24"/>
+          <w:szCs w:val="24"/>
+        </w:rPr>
+        <w:t>- Costo de estudio.</w:t>
+      </w:r>
+    </w:p>
+    <w:p>
+      <w:pPr>
+        <w:rPr>
+          <w:rFonts w:ascii="Arial" w:hAnsi="Arial" w:cs="Arial"/>
+          <w:color w:val="FF0000"/>
+          <w:sz w:val="24"/>
+          <w:szCs w:val="24"/>
+        </w:rPr>
+      </w:pPr>
+      <w:r>
+        <w:rPr>
+          <w:rFonts w:ascii="Arial" w:hAnsi="Arial" w:cs="Arial"/>
+          <w:color w:val="FF0000"/>
+          <w:sz w:val="24"/>
+          <w:szCs w:val="24"/>
+        </w:rPr>
+        <w:t>- Costo del tiem</w:t>
+      </w:r>
+      <w:r>
+        <w:rPr>
+          <w:rFonts w:ascii="Arial" w:hAnsi="Arial" w:cs="Arial"/>
+          <w:color w:val="FF0000"/>
+          <w:sz w:val="24"/>
+          <w:szCs w:val="24"/>
+        </w:rPr>
+        <w:t>po del personal.</w:t>
+      </w:r>
+    </w:p>
+    <w:p>
+      <w:pPr>
+        <w:rPr>
+          <w:rFonts w:ascii="Arial" w:hAnsi="Arial" w:cs="Arial"/>
+          <w:color w:val="FF0000"/>
+          <w:sz w:val="24"/>
+          <w:szCs w:val="24"/>
+        </w:rPr>
+      </w:pPr>
+      <w:r>
+        <w:rPr>
+          <w:rFonts w:ascii="Arial" w:hAnsi="Arial" w:cs="Arial"/>
+          <w:color w:val="FF0000"/>
+          <w:sz w:val="24"/>
+          <w:szCs w:val="24"/>
+        </w:rPr>
+        <w:t>- Costo del tiempo.</w:t>
+      </w:r>
+    </w:p>
+    <w:p>
+      <w:pPr>
+        <w:rPr>
+          <w:rFonts w:ascii="Arial" w:hAnsi="Arial" w:cs="Arial"/>
+          <w:color w:val="FF0000"/>
+          <w:sz w:val="24"/>
+          <w:szCs w:val="24"/>
+        </w:rPr>
+      </w:pPr>
+      <w:r>
+        <w:rPr>
+          <w:rFonts w:ascii="Arial" w:hAnsi="Arial" w:cs="Arial"/>
+          <w:color w:val="FF0000"/>
+          <w:sz w:val="24"/>
+          <w:szCs w:val="24"/>
+        </w:rPr>
+        <w:t>- Costo del desarrollo / adquisición.</w:t>
+      </w:r>
+    </w:p>
+    <w:p>
+      <w:pPr>
+        <w:rPr>
+          <w:rFonts w:ascii="Arial" w:hAnsi="Arial" w:cs="Arial"/>
+          <w:color w:val="FF0000"/>
+          <w:sz w:val="24"/>
+          <w:szCs w:val="24"/>
+        </w:rPr>
+      </w:pPr>
+      <w:r>
+        <w:rPr>
+          <w:rFonts w:ascii="Arial" w:hAnsi="Arial" w:cs="Arial"/>
+          <w:color w:val="FF0000"/>
+          <w:sz w:val="24"/>
+          <w:szCs w:val="24"/>
+        </w:rPr>
+        <w:t>Dentro de estos estudios se pueden incluir el análisis de costo y beneficios asociados con cada alternativa del proyecto.</w:t>
+      </w:r>
+    </w:p>
+    <w:p>
+      <w:pPr>
+        <w:rPr>
+          <w:rFonts w:ascii="Arial" w:hAnsi="Arial" w:cs="Arial"/>
+          <w:color w:val="FF0000"/>
+          <w:sz w:val="24"/>
+          <w:szCs w:val="24"/>
+        </w:rPr>
+      </w:pPr>
+      <w:r>
+        <w:rPr>
+          <w:rFonts w:ascii="Arial" w:hAnsi="Arial" w:cs="Arial"/>
+          <w:color w:val="FF0000"/>
+          <w:sz w:val="24"/>
+          <w:szCs w:val="24"/>
+        </w:rPr>
+        <w:t>Con análisis de costo/beneficios, todos los costos y beneficios de adquirir y operar cada sistema alternativo se identifican y se establece una comparación entre ellos. Esto permite seleccionar el más conveniente para la empresa.</w:t>
+      </w:r>
+    </w:p>
+    <w:p>
+      <w:pPr>
+        <w:rPr>
+          <w:rFonts w:ascii="Arial" w:hAnsi="Arial" w:cs="Arial"/>
+          <w:color w:val="FF0000"/>
+          <w:sz w:val="24"/>
+          <w:szCs w:val="24"/>
+        </w:rPr>
+      </w:pPr>
+      <w:r>
+        <w:rPr>
+          <w:rFonts w:ascii="Arial" w:hAnsi="Arial" w:cs="Arial"/>
+          <w:color w:val="FF0000"/>
+          <w:sz w:val="24"/>
+          <w:szCs w:val="24"/>
+        </w:rPr>
+        <w:t>Dentro de esta comparación se debe tomar en cuenta lo siguiente:</w:t>
+      </w:r>
+    </w:p>
+    <w:p>
+      <w:pPr>
+        <w:rPr>
+          <w:rFonts w:ascii="Arial" w:hAnsi="Arial" w:cs="Arial"/>
+          <w:color w:val="FF0000"/>
+          <w:sz w:val="24"/>
+          <w:szCs w:val="24"/>
+        </w:rPr>
+      </w:pPr>
+      <w:r>
+        <w:rPr>
+          <w:rFonts w:ascii="Arial" w:hAnsi="Arial" w:cs="Arial"/>
+          <w:color w:val="FF0000"/>
+          <w:sz w:val="24"/>
+          <w:szCs w:val="24"/>
+        </w:rPr>
+        <w:t>• Se comparan los costos esperados de cada alternativa con los beneficios esperados para asegurarse que los beneficios excedan los costos.</w:t>
+      </w:r>
+    </w:p>
+    <w:p>
+      <w:pPr>
+        <w:rPr>
+          <w:rFonts w:ascii="Arial" w:hAnsi="Arial" w:cs="Arial"/>
+          <w:color w:val="FF0000"/>
+          <w:sz w:val="24"/>
+          <w:szCs w:val="24"/>
+        </w:rPr>
+      </w:pPr>
+      <w:r>
+        <w:rPr>
+          <w:rFonts w:ascii="Arial" w:hAnsi="Arial" w:cs="Arial"/>
+          <w:color w:val="FF0000"/>
+          <w:sz w:val="24"/>
+          <w:szCs w:val="24"/>
+        </w:rPr>
+        <w:t>• La proporción costo/beneficio de cada alternativa se comparan con las que proporcionan los costos/beneficios de las otras alternativas para escoger la mejor.</w:t>
+      </w:r>
+    </w:p>
+    <w:p>
+      <w:pPr>
+        <w:rPr>
+          <w:rFonts w:ascii="Arial" w:hAnsi="Arial" w:cs="Arial"/>
+          <w:color w:val="FF0000"/>
+          <w:sz w:val="24"/>
+          <w:szCs w:val="24"/>
+        </w:rPr>
+      </w:pPr>
+      <w:r>
+        <w:rPr>
+          <w:rFonts w:ascii="Arial" w:hAnsi="Arial" w:cs="Arial"/>
+          <w:color w:val="FF0000"/>
+          <w:sz w:val="24"/>
+          <w:szCs w:val="24"/>
+        </w:rPr>
+        <w:t>• Se determinan las formas en que la organización podría gastar su dinero.</w:t>
+      </w:r>
+    </w:p>
+    <w:p>
+      <w:pPr>
+        <w:rPr>
+          <w:rFonts w:ascii="Arial" w:hAnsi="Arial" w:cs="Arial"/>
+          <w:color w:val="auto"/>
+          <w:sz w:val="24"/>
+          <w:szCs w:val="24"/>
+        </w:rPr>
+      </w:pPr>
+      <w:r>
+        <w:rPr>
+          <w:rFonts w:ascii="Arial" w:hAnsi="Arial" w:cs="Arial"/>
+          <w:color w:val="auto"/>
+          <w:sz w:val="24"/>
+          <w:szCs w:val="24"/>
+        </w:rPr>
         <w:lastRenderedPageBreak/>
-        <w:t>4.1.2.</w:t>
-      </w:r>
-      <w:r>
-        <w:rPr>
-          <w:rFonts w:ascii="Arial" w:hAnsi="Arial" w:cs="Arial"/>
-          <w:color w:val="auto"/>
-          <w:sz w:val="24"/>
-          <w:szCs w:val="24"/>
-        </w:rPr>
-        <w:t>1</w:t>
-      </w:r>
-      <w:r>
-        <w:rPr>
-          <w:rFonts w:ascii="Arial" w:hAnsi="Arial" w:cs="Arial"/>
-          <w:color w:val="auto"/>
-          <w:sz w:val="24"/>
-          <w:szCs w:val="24"/>
-        </w:rPr>
-        <w:t xml:space="preserve"> Factibilidad tecnica</w:t>
+        <w:t>*/</w:t>
+      </w:r>
+    </w:p>
+    <w:p>
+      <w:pPr>
+        <w:rPr>
+          <w:rFonts w:ascii="Arial" w:hAnsi="Arial" w:cs="Arial"/>
+          <w:color w:val="auto"/>
+          <w:sz w:val="24"/>
+          <w:szCs w:val="24"/>
+        </w:rPr>
+      </w:pPr>
+    </w:p>
+    <w:p>
+      <w:pPr>
+        <w:pStyle w:val="Ttulo4"/>
+        <w:rPr>
+          <w:rFonts w:ascii="Arial" w:hAnsi="Arial" w:cs="Arial"/>
+          <w:color w:val="auto"/>
+          <w:szCs w:val="24"/>
+        </w:rPr>
+      </w:pPr>
+      <w:r>
+        <w:rPr>
+          <w:rFonts w:ascii="Arial" w:hAnsi="Arial" w:cs="Arial"/>
+          <w:color w:val="auto"/>
+          <w:szCs w:val="24"/>
+        </w:rPr>
+        <w:t>4.1.2.3 Factibilidad Operacional</w:t>
       </w:r>
     </w:p>
     <w:p>
@@ -16921,7 +17879,7 @@
           <w:sz w:val="24"/>
           <w:szCs w:val="24"/>
         </w:rPr>
-        <w:t>Se refiere a los recursos necesarios como herramientas, conocimientos, habilidades, experiencia, etc., que son necesarios para efectuar las actividades o procesos que requiere el proyecto. Generalmente nos referimos a elementos tangibles ( medibles ). El proyecto debe considerar si los recursos técnicos actuales son suficientes o deben complementarse.</w:t>
+        <w:t>Se refiere a todos aquellos recursos donde interviene algún tipo de actividad ( Procesos ), depende de los recursos humanos que participen durante la operación del proyecto. Durante esta etapa se identifican todas aquellas actividades que son necesarias para lograr el objetivo y se evalúa y determina todo lo necesario para llevarla a cabo.</w:t>
       </w:r>
     </w:p>
     <w:p>
@@ -16933,538 +17891,23 @@
           <w:szCs w:val="24"/>
         </w:rPr>
       </w:pPr>
-      <w:r>
+    </w:p>
+    <w:p>
+      <w:pPr>
         <w:rPr>
           <w:rFonts w:ascii="Arial" w:hAnsi="Arial" w:cs="Arial"/>
           <w:color w:val="FF0000"/>
           <w:sz w:val="24"/>
           <w:szCs w:val="24"/>
         </w:rPr>
-        <w:t>- Mejora del sistema actual.</w:t>
-      </w:r>
-    </w:p>
-    <w:p>
-      <w:pPr>
+      </w:pPr>
+      <w:r>
         <w:rPr>
           <w:rFonts w:ascii="Arial" w:hAnsi="Arial" w:cs="Arial"/>
           <w:color w:val="FF0000"/>
           <w:sz w:val="24"/>
           <w:szCs w:val="24"/>
         </w:rPr>
-      </w:pPr>
-      <w:r>
-        <w:rPr>
-          <w:rFonts w:ascii="Arial" w:hAnsi="Arial" w:cs="Arial"/>
-          <w:color w:val="FF0000"/>
-          <w:sz w:val="24"/>
-          <w:szCs w:val="24"/>
-        </w:rPr>
-        <w:t>- Disponibilidad de tecnología que satisfaga las necesidades.</w:t>
-      </w:r>
-    </w:p>
-    <w:p>
-      <w:pPr>
-        <w:rPr>
-          <w:rFonts w:ascii="Arial" w:hAnsi="Arial" w:cs="Arial"/>
-          <w:color w:val="FF0000"/>
-          <w:sz w:val="24"/>
-          <w:szCs w:val="24"/>
-        </w:rPr>
-      </w:pPr>
-      <w:r>
-        <w:rPr>
-          <w:rFonts w:ascii="Arial" w:hAnsi="Arial" w:cs="Arial"/>
-          <w:color w:val="FF0000"/>
-          <w:sz w:val="24"/>
-          <w:szCs w:val="24"/>
-        </w:rPr>
-        <w:t>Permite evaluar si el equipo y software están disponibles y tienen las capacidades técnicas requeridas por cada alternativa del diseño que se esté planificando, también se consideran las interfases entre los sistemas actuales y los nuevos.</w:t>
-      </w:r>
-    </w:p>
-    <w:p>
-      <w:pPr>
-        <w:rPr>
-          <w:rFonts w:ascii="Arial" w:hAnsi="Arial" w:cs="Arial"/>
-          <w:color w:val="FF0000"/>
-          <w:sz w:val="24"/>
-          <w:szCs w:val="24"/>
-        </w:rPr>
-      </w:pPr>
-      <w:r>
-        <w:rPr>
-          <w:rFonts w:ascii="Arial" w:hAnsi="Arial" w:cs="Arial"/>
-          <w:color w:val="FF0000"/>
-          <w:sz w:val="24"/>
-          <w:szCs w:val="24"/>
-        </w:rPr>
-        <w:t>Así mismo, estos estudios consideran si las organizaciones tienen el personal que posee la experiencia técnica requerida para diseñar, implementar, operar y mantener el sistema propuesto.</w:t>
-      </w:r>
-    </w:p>
-    <w:p>
-      <w:pPr>
-        <w:rPr>
-          <w:rFonts w:ascii="Arial" w:hAnsi="Arial" w:cs="Arial"/>
-          <w:color w:val="auto"/>
-          <w:sz w:val="24"/>
-          <w:szCs w:val="24"/>
-        </w:rPr>
-      </w:pPr>
-      <w:r>
-        <w:rPr>
-          <w:rFonts w:ascii="Arial" w:hAnsi="Arial" w:cs="Arial"/>
-          <w:color w:val="auto"/>
-          <w:sz w:val="24"/>
-          <w:szCs w:val="24"/>
-        </w:rPr>
-        <w:t>*/</w:t>
-      </w:r>
-    </w:p>
-    <w:p>
-      <w:pPr>
-        <w:rPr>
-          <w:rFonts w:ascii="Arial" w:hAnsi="Arial" w:cs="Arial"/>
-          <w:color w:val="auto"/>
-          <w:sz w:val="24"/>
-          <w:szCs w:val="24"/>
-        </w:rPr>
-      </w:pPr>
-    </w:p>
-    <w:p>
-      <w:pPr>
-        <w:pStyle w:val="Ttulo4"/>
-        <w:rPr>
-          <w:rFonts w:ascii="Arial" w:hAnsi="Arial" w:cs="Arial"/>
-          <w:color w:val="auto"/>
-          <w:szCs w:val="24"/>
-        </w:rPr>
-      </w:pPr>
-      <w:r>
-        <w:rPr>
-          <w:rFonts w:ascii="Arial" w:hAnsi="Arial" w:cs="Arial"/>
-          <w:color w:val="auto"/>
-          <w:szCs w:val="24"/>
-        </w:rPr>
-        <w:t>4.1.2.2 Factibilidad Económica</w:t>
-      </w:r>
-    </w:p>
-    <w:p>
-      <w:pPr>
-        <w:rPr>
-          <w:rFonts w:ascii="Arial" w:hAnsi="Arial" w:cs="Arial"/>
-          <w:color w:val="auto"/>
-          <w:sz w:val="24"/>
-          <w:szCs w:val="24"/>
-        </w:rPr>
-      </w:pPr>
-    </w:p>
-    <w:p>
-      <w:pPr>
-        <w:rPr>
-          <w:rFonts w:ascii="Arial" w:hAnsi="Arial" w:cs="Arial"/>
-          <w:color w:val="auto"/>
-          <w:sz w:val="24"/>
-          <w:szCs w:val="24"/>
-        </w:rPr>
-      </w:pPr>
-      <w:r>
-        <w:rPr>
-          <w:rFonts w:ascii="Arial" w:hAnsi="Arial" w:cs="Arial"/>
-          <w:color w:val="auto"/>
-          <w:sz w:val="24"/>
-          <w:szCs w:val="24"/>
-        </w:rPr>
-        <w:t>/*</w:t>
-      </w:r>
-    </w:p>
-    <w:p>
-      <w:pPr>
-        <w:rPr>
-          <w:rFonts w:ascii="Arial" w:hAnsi="Arial" w:cs="Arial"/>
-          <w:color w:val="FF0000"/>
-          <w:sz w:val="24"/>
-          <w:szCs w:val="24"/>
-        </w:rPr>
-      </w:pPr>
-      <w:r>
-        <w:rPr>
-          <w:rFonts w:ascii="Arial" w:hAnsi="Arial" w:cs="Arial"/>
-          <w:color w:val="FF0000"/>
-          <w:sz w:val="24"/>
-          <w:szCs w:val="24"/>
-        </w:rPr>
-        <w:t>Se refiere a los recursos económicos y financieros necesarios para desarrollar o llevar a cabo las actividades o procesos y/o para obtener los recursos básicos que deben considerarse son el costo del tiempo, el costo de la realización y el costo de adquirir nuevos recursos.</w:t>
-      </w:r>
-    </w:p>
-    <w:p>
-      <w:pPr>
-        <w:rPr>
-          <w:rFonts w:ascii="Arial" w:hAnsi="Arial" w:cs="Arial"/>
-          <w:color w:val="FF0000"/>
-          <w:sz w:val="24"/>
-          <w:szCs w:val="24"/>
-        </w:rPr>
-      </w:pPr>
-      <w:r>
-        <w:rPr>
-          <w:rFonts w:ascii="Arial" w:hAnsi="Arial" w:cs="Arial"/>
-          <w:color w:val="FF0000"/>
-          <w:sz w:val="24"/>
-          <w:szCs w:val="24"/>
-        </w:rPr>
-        <w:t xml:space="preserve">    Generalmente la factibilidad económica es el elemento mas importante ya que a través de el se solventan las demás carencias de otros recursos, es lo mas difícil de conseguir y requiere de actividades adicionales cuando no se posee.</w:t>
-      </w:r>
-    </w:p>
-    <w:p>
-      <w:pPr>
-        <w:rPr>
-          <w:rFonts w:ascii="Arial" w:hAnsi="Arial" w:cs="Arial"/>
-          <w:color w:val="FF0000"/>
-          <w:sz w:val="24"/>
-          <w:szCs w:val="24"/>
-        </w:rPr>
-      </w:pPr>
-    </w:p>
-    <w:p>
-      <w:pPr>
-        <w:rPr>
-          <w:rFonts w:ascii="Arial" w:hAnsi="Arial" w:cs="Arial"/>
-          <w:color w:val="FF0000"/>
-          <w:sz w:val="24"/>
-          <w:szCs w:val="24"/>
-        </w:rPr>
-      </w:pPr>
-      <w:r>
-        <w:rPr>
-          <w:rFonts w:ascii="Arial" w:hAnsi="Arial" w:cs="Arial"/>
-          <w:color w:val="FF0000"/>
-          <w:sz w:val="24"/>
-          <w:szCs w:val="24"/>
-        </w:rPr>
-        <w:lastRenderedPageBreak/>
-        <w:t>- Tiempo del analista.</w:t>
-      </w:r>
-    </w:p>
-    <w:p>
-      <w:pPr>
-        <w:rPr>
-          <w:rFonts w:ascii="Arial" w:hAnsi="Arial" w:cs="Arial"/>
-          <w:color w:val="FF0000"/>
-          <w:sz w:val="24"/>
-          <w:szCs w:val="24"/>
-        </w:rPr>
-      </w:pPr>
-      <w:r>
-        <w:rPr>
-          <w:rFonts w:ascii="Arial" w:hAnsi="Arial" w:cs="Arial"/>
-          <w:color w:val="FF0000"/>
-          <w:sz w:val="24"/>
-          <w:szCs w:val="24"/>
-        </w:rPr>
-        <w:t>- Costo de estudio.</w:t>
-      </w:r>
-    </w:p>
-    <w:p>
-      <w:pPr>
-        <w:rPr>
-          <w:rFonts w:ascii="Arial" w:hAnsi="Arial" w:cs="Arial"/>
-          <w:color w:val="FF0000"/>
-          <w:sz w:val="24"/>
-          <w:szCs w:val="24"/>
-        </w:rPr>
-      </w:pPr>
-      <w:r>
-        <w:rPr>
-          <w:rFonts w:ascii="Arial" w:hAnsi="Arial" w:cs="Arial"/>
-          <w:color w:val="FF0000"/>
-          <w:sz w:val="24"/>
-          <w:szCs w:val="24"/>
-        </w:rPr>
-        <w:t>- Costo del tiem</w:t>
-      </w:r>
-      <w:r>
-        <w:rPr>
-          <w:rFonts w:ascii="Arial" w:hAnsi="Arial" w:cs="Arial"/>
-          <w:color w:val="FF0000"/>
-          <w:sz w:val="24"/>
-          <w:szCs w:val="24"/>
-        </w:rPr>
-        <w:t>po del personal.</w:t>
-      </w:r>
-    </w:p>
-    <w:p>
-      <w:pPr>
-        <w:rPr>
-          <w:rFonts w:ascii="Arial" w:hAnsi="Arial" w:cs="Arial"/>
-          <w:color w:val="FF0000"/>
-          <w:sz w:val="24"/>
-          <w:szCs w:val="24"/>
-        </w:rPr>
-      </w:pPr>
-      <w:r>
-        <w:rPr>
-          <w:rFonts w:ascii="Arial" w:hAnsi="Arial" w:cs="Arial"/>
-          <w:color w:val="FF0000"/>
-          <w:sz w:val="24"/>
-          <w:szCs w:val="24"/>
-        </w:rPr>
-        <w:t>- Costo del tiempo.</w:t>
-      </w:r>
-    </w:p>
-    <w:p>
-      <w:pPr>
-        <w:rPr>
-          <w:rFonts w:ascii="Arial" w:hAnsi="Arial" w:cs="Arial"/>
-          <w:color w:val="FF0000"/>
-          <w:sz w:val="24"/>
-          <w:szCs w:val="24"/>
-        </w:rPr>
-      </w:pPr>
-      <w:r>
-        <w:rPr>
-          <w:rFonts w:ascii="Arial" w:hAnsi="Arial" w:cs="Arial"/>
-          <w:color w:val="FF0000"/>
-          <w:sz w:val="24"/>
-          <w:szCs w:val="24"/>
-        </w:rPr>
-        <w:t>- Costo del desarrollo / adquisición.</w:t>
-      </w:r>
-    </w:p>
-    <w:p>
-      <w:pPr>
-        <w:rPr>
-          <w:rFonts w:ascii="Arial" w:hAnsi="Arial" w:cs="Arial"/>
-          <w:color w:val="FF0000"/>
-          <w:sz w:val="24"/>
-          <w:szCs w:val="24"/>
-        </w:rPr>
-      </w:pPr>
-      <w:r>
-        <w:rPr>
-          <w:rFonts w:ascii="Arial" w:hAnsi="Arial" w:cs="Arial"/>
-          <w:color w:val="FF0000"/>
-          <w:sz w:val="24"/>
-          <w:szCs w:val="24"/>
-        </w:rPr>
-        <w:t>Dentro de estos estudios se pueden incluir el análisis de costo y beneficios asociados con cada alternativa del proyecto.</w:t>
-      </w:r>
-    </w:p>
-    <w:p>
-      <w:pPr>
-        <w:rPr>
-          <w:rFonts w:ascii="Arial" w:hAnsi="Arial" w:cs="Arial"/>
-          <w:color w:val="FF0000"/>
-          <w:sz w:val="24"/>
-          <w:szCs w:val="24"/>
-        </w:rPr>
-      </w:pPr>
-      <w:r>
-        <w:rPr>
-          <w:rFonts w:ascii="Arial" w:hAnsi="Arial" w:cs="Arial"/>
-          <w:color w:val="FF0000"/>
-          <w:sz w:val="24"/>
-          <w:szCs w:val="24"/>
-        </w:rPr>
-        <w:t>Con análisis de costo/beneficios, todos los costos y beneficios de adquirir y operar cada sistema alternativo se identifican y se establece una comparación entre ellos. Esto permite seleccionar el más conveniente para la empresa.</w:t>
-      </w:r>
-    </w:p>
-    <w:p>
-      <w:pPr>
-        <w:rPr>
-          <w:rFonts w:ascii="Arial" w:hAnsi="Arial" w:cs="Arial"/>
-          <w:color w:val="FF0000"/>
-          <w:sz w:val="24"/>
-          <w:szCs w:val="24"/>
-        </w:rPr>
-      </w:pPr>
-      <w:r>
-        <w:rPr>
-          <w:rFonts w:ascii="Arial" w:hAnsi="Arial" w:cs="Arial"/>
-          <w:color w:val="FF0000"/>
-          <w:sz w:val="24"/>
-          <w:szCs w:val="24"/>
-        </w:rPr>
-        <w:t>Dentro de esta comparación se debe tomar en cuenta lo siguiente:</w:t>
-      </w:r>
-    </w:p>
-    <w:p>
-      <w:pPr>
-        <w:rPr>
-          <w:rFonts w:ascii="Arial" w:hAnsi="Arial" w:cs="Arial"/>
-          <w:color w:val="FF0000"/>
-          <w:sz w:val="24"/>
-          <w:szCs w:val="24"/>
-        </w:rPr>
-      </w:pPr>
-      <w:r>
-        <w:rPr>
-          <w:rFonts w:ascii="Arial" w:hAnsi="Arial" w:cs="Arial"/>
-          <w:color w:val="FF0000"/>
-          <w:sz w:val="24"/>
-          <w:szCs w:val="24"/>
-        </w:rPr>
-        <w:t>• Se comparan los costos esperados de cada alternativa con los beneficios esperados para asegurarse que los beneficios excedan los costos.</w:t>
-      </w:r>
-    </w:p>
-    <w:p>
-      <w:pPr>
-        <w:rPr>
-          <w:rFonts w:ascii="Arial" w:hAnsi="Arial" w:cs="Arial"/>
-          <w:color w:val="FF0000"/>
-          <w:sz w:val="24"/>
-          <w:szCs w:val="24"/>
-        </w:rPr>
-      </w:pPr>
-      <w:r>
-        <w:rPr>
-          <w:rFonts w:ascii="Arial" w:hAnsi="Arial" w:cs="Arial"/>
-          <w:color w:val="FF0000"/>
-          <w:sz w:val="24"/>
-          <w:szCs w:val="24"/>
-        </w:rPr>
-        <w:t>• La proporción costo/beneficio de cada alternativa se comparan con las que proporcionan los costos/beneficios de las otras alternativas para escoger la mejor.</w:t>
-      </w:r>
-    </w:p>
-    <w:p>
-      <w:pPr>
-        <w:rPr>
-          <w:rFonts w:ascii="Arial" w:hAnsi="Arial" w:cs="Arial"/>
-          <w:color w:val="FF0000"/>
-          <w:sz w:val="24"/>
-          <w:szCs w:val="24"/>
-        </w:rPr>
-      </w:pPr>
-      <w:r>
-        <w:rPr>
-          <w:rFonts w:ascii="Arial" w:hAnsi="Arial" w:cs="Arial"/>
-          <w:color w:val="FF0000"/>
-          <w:sz w:val="24"/>
-          <w:szCs w:val="24"/>
-        </w:rPr>
-        <w:t>• Se determinan las formas en que la organización podría gastar su dinero.</w:t>
-      </w:r>
-    </w:p>
-    <w:p>
-      <w:pPr>
-        <w:rPr>
-          <w:rFonts w:ascii="Arial" w:hAnsi="Arial" w:cs="Arial"/>
-          <w:color w:val="auto"/>
-          <w:sz w:val="24"/>
-          <w:szCs w:val="24"/>
-        </w:rPr>
-      </w:pPr>
-      <w:r>
-        <w:rPr>
-          <w:rFonts w:ascii="Arial" w:hAnsi="Arial" w:cs="Arial"/>
-          <w:color w:val="auto"/>
-          <w:sz w:val="24"/>
-          <w:szCs w:val="24"/>
-        </w:rPr>
-        <w:t>*/</w:t>
-      </w:r>
-    </w:p>
-    <w:p>
-      <w:pPr>
-        <w:rPr>
-          <w:rFonts w:ascii="Arial" w:hAnsi="Arial" w:cs="Arial"/>
-          <w:color w:val="auto"/>
-          <w:sz w:val="24"/>
-          <w:szCs w:val="24"/>
-        </w:rPr>
-      </w:pPr>
-    </w:p>
-    <w:p>
-      <w:pPr>
-        <w:pStyle w:val="Ttulo4"/>
-        <w:rPr>
-          <w:rFonts w:ascii="Arial" w:hAnsi="Arial" w:cs="Arial"/>
-          <w:color w:val="auto"/>
-          <w:szCs w:val="24"/>
-        </w:rPr>
-      </w:pPr>
-      <w:r>
-        <w:rPr>
-          <w:rFonts w:ascii="Arial" w:hAnsi="Arial" w:cs="Arial"/>
-          <w:color w:val="auto"/>
-          <w:szCs w:val="24"/>
-        </w:rPr>
-        <w:t>4.1.2.3 Factibilidad Operacional</w:t>
-      </w:r>
-    </w:p>
-    <w:p>
-      <w:pPr>
-        <w:rPr>
-          <w:rFonts w:ascii="Arial" w:hAnsi="Arial" w:cs="Arial"/>
-          <w:color w:val="auto"/>
-          <w:sz w:val="24"/>
-          <w:szCs w:val="24"/>
-        </w:rPr>
-      </w:pPr>
-    </w:p>
-    <w:p>
-      <w:pPr>
-        <w:rPr>
-          <w:rFonts w:ascii="Arial" w:hAnsi="Arial" w:cs="Arial"/>
-          <w:color w:val="auto"/>
-          <w:sz w:val="24"/>
-          <w:szCs w:val="24"/>
-        </w:rPr>
-      </w:pPr>
-      <w:r>
-        <w:rPr>
-          <w:rFonts w:ascii="Arial" w:hAnsi="Arial" w:cs="Arial"/>
-          <w:color w:val="auto"/>
-          <w:sz w:val="24"/>
-          <w:szCs w:val="24"/>
-        </w:rPr>
-        <w:t>/*</w:t>
-      </w:r>
-    </w:p>
-    <w:p>
-      <w:pPr>
-        <w:rPr>
-          <w:rFonts w:ascii="Arial" w:hAnsi="Arial" w:cs="Arial"/>
-          <w:color w:val="FF0000"/>
-          <w:sz w:val="24"/>
-          <w:szCs w:val="24"/>
-        </w:rPr>
-      </w:pPr>
-      <w:r>
-        <w:rPr>
-          <w:rFonts w:ascii="Arial" w:hAnsi="Arial" w:cs="Arial"/>
-          <w:color w:val="FF0000"/>
-          <w:sz w:val="24"/>
-          <w:szCs w:val="24"/>
-        </w:rPr>
-        <w:t>Se refiere a todos aquellos recursos donde interviene algún tipo de actividad ( Procesos ), depende de los recursos humanos que participen durante la operación del proyecto. Durante esta etapa se identifican todas aquellas actividades que son necesarias para lograr el objetivo y se evalúa y determina todo lo necesario para llevarla a cabo.</w:t>
-      </w:r>
-    </w:p>
-    <w:p>
-      <w:pPr>
-        <w:rPr>
-          <w:rFonts w:ascii="Arial" w:hAnsi="Arial" w:cs="Arial"/>
-          <w:color w:val="FF0000"/>
-          <w:sz w:val="24"/>
-          <w:szCs w:val="24"/>
-        </w:rPr>
-      </w:pPr>
-    </w:p>
-    <w:p>
-      <w:pPr>
-        <w:rPr>
-          <w:rFonts w:ascii="Arial" w:hAnsi="Arial" w:cs="Arial"/>
-          <w:color w:val="FF0000"/>
-          <w:sz w:val="24"/>
-          <w:szCs w:val="24"/>
-        </w:rPr>
-      </w:pPr>
-      <w:r>
-        <w:rPr>
-          <w:rFonts w:ascii="Arial" w:hAnsi="Arial" w:cs="Arial"/>
-          <w:color w:val="FF0000"/>
-          <w:sz w:val="24"/>
-          <w:szCs w:val="24"/>
-        </w:rPr>
-        <w:lastRenderedPageBreak/>
         <w:t>- Operación garantizada.</w:t>
       </w:r>
     </w:p>
@@ -17808,7 +18251,6 @@
           <w:sz w:val="24"/>
           <w:szCs w:val="24"/>
         </w:rPr>
-        <w:lastRenderedPageBreak/>
         <w:t>D</w:t>
       </w:r>
       <w:r>
@@ -18126,6 +18568,7 @@
           <w:sz w:val="24"/>
           <w:szCs w:val="24"/>
         </w:rPr>
+        <w:lastRenderedPageBreak/>
         <w:t>4.4.3</w:t>
       </w:r>
       <w:r>
@@ -18317,7 +18760,6 @@
           <w:sz w:val="24"/>
           <w:szCs w:val="24"/>
         </w:rPr>
-        <w:lastRenderedPageBreak/>
         <w:t>Diseño Físi</w:t>
       </w:r>
       <w:r>
@@ -18666,6 +19108,7 @@
           <w:sz w:val="28"/>
           <w:szCs w:val="32"/>
         </w:rPr>
+        <w:lastRenderedPageBreak/>
         <w:t>CAPÍTULO V CONCLUSIONE</w:t>
       </w:r>
       <w:r>
@@ -19050,7 +19493,7 @@
             <w:fldChar w:fldCharType="separate"/>
           </w:r>
           <w:r>
-            <w:t>31</w:t>
+            <w:t>33</w:t>
           </w:r>
           <w:r>
             <w:fldChar w:fldCharType="end"/>
@@ -21530,6 +21973,118 @@
     </w:lvl>
   </w:abstractNum>
   <w:abstractNum w:abstractNumId="20">
+    <w:nsid w:val="6DF22353"/>
+    <w:multiLevelType w:val="hybridMultilevel"/>
+    <w:tmpl w:val="BD74B6C0"/>
+    <w:lvl w:ilvl="0" w:tplc="CB006DF0">
+      <w:numFmt w:val="bullet"/>
+      <w:lvlText w:val="-"/>
+      <w:lvlJc w:val="left"/>
+      <w:pPr>
+        <w:ind w:left="720" w:hanging="360"/>
+      </w:pPr>
+      <w:rPr>
+        <w:rFonts w:ascii="Arial" w:eastAsia="Calibri" w:hAnsi="Arial" w:cs="Arial" w:hint="default"/>
+      </w:rPr>
+    </w:lvl>
+    <w:lvl w:ilvl="1" w:tplc="340A0003" w:tentative="1">
+      <w:start w:val="1"/>
+      <w:numFmt w:val="bullet"/>
+      <w:lvlText w:val="o"/>
+      <w:lvlJc w:val="left"/>
+      <w:pPr>
+        <w:ind w:left="1440" w:hanging="360"/>
+      </w:pPr>
+      <w:rPr>
+        <w:rFonts w:ascii="Courier New" w:hAnsi="Courier New" w:cs="Courier New" w:hint="default"/>
+      </w:rPr>
+    </w:lvl>
+    <w:lvl w:ilvl="2" w:tplc="340A0005" w:tentative="1">
+      <w:start w:val="1"/>
+      <w:numFmt w:val="bullet"/>
+      <w:lvlText w:val=""/>
+      <w:lvlJc w:val="left"/>
+      <w:pPr>
+        <w:ind w:left="2160" w:hanging="360"/>
+      </w:pPr>
+      <w:rPr>
+        <w:rFonts w:ascii="Wingdings" w:hAnsi="Wingdings" w:hint="default"/>
+      </w:rPr>
+    </w:lvl>
+    <w:lvl w:ilvl="3" w:tplc="340A0001" w:tentative="1">
+      <w:start w:val="1"/>
+      <w:numFmt w:val="bullet"/>
+      <w:lvlText w:val=""/>
+      <w:lvlJc w:val="left"/>
+      <w:pPr>
+        <w:ind w:left="2880" w:hanging="360"/>
+      </w:pPr>
+      <w:rPr>
+        <w:rFonts w:ascii="Symbol" w:hAnsi="Symbol" w:hint="default"/>
+      </w:rPr>
+    </w:lvl>
+    <w:lvl w:ilvl="4" w:tplc="340A0003" w:tentative="1">
+      <w:start w:val="1"/>
+      <w:numFmt w:val="bullet"/>
+      <w:lvlText w:val="o"/>
+      <w:lvlJc w:val="left"/>
+      <w:pPr>
+        <w:ind w:left="3600" w:hanging="360"/>
+      </w:pPr>
+      <w:rPr>
+        <w:rFonts w:ascii="Courier New" w:hAnsi="Courier New" w:cs="Courier New" w:hint="default"/>
+      </w:rPr>
+    </w:lvl>
+    <w:lvl w:ilvl="5" w:tplc="340A0005" w:tentative="1">
+      <w:start w:val="1"/>
+      <w:numFmt w:val="bullet"/>
+      <w:lvlText w:val=""/>
+      <w:lvlJc w:val="left"/>
+      <w:pPr>
+        <w:ind w:left="4320" w:hanging="360"/>
+      </w:pPr>
+      <w:rPr>
+        <w:rFonts w:ascii="Wingdings" w:hAnsi="Wingdings" w:hint="default"/>
+      </w:rPr>
+    </w:lvl>
+    <w:lvl w:ilvl="6" w:tplc="340A0001" w:tentative="1">
+      <w:start w:val="1"/>
+      <w:numFmt w:val="bullet"/>
+      <w:lvlText w:val=""/>
+      <w:lvlJc w:val="left"/>
+      <w:pPr>
+        <w:ind w:left="5040" w:hanging="360"/>
+      </w:pPr>
+      <w:rPr>
+        <w:rFonts w:ascii="Symbol" w:hAnsi="Symbol" w:hint="default"/>
+      </w:rPr>
+    </w:lvl>
+    <w:lvl w:ilvl="7" w:tplc="340A0003" w:tentative="1">
+      <w:start w:val="1"/>
+      <w:numFmt w:val="bullet"/>
+      <w:lvlText w:val="o"/>
+      <w:lvlJc w:val="left"/>
+      <w:pPr>
+        <w:ind w:left="5760" w:hanging="360"/>
+      </w:pPr>
+      <w:rPr>
+        <w:rFonts w:ascii="Courier New" w:hAnsi="Courier New" w:cs="Courier New" w:hint="default"/>
+      </w:rPr>
+    </w:lvl>
+    <w:lvl w:ilvl="8" w:tplc="340A0005" w:tentative="1">
+      <w:start w:val="1"/>
+      <w:numFmt w:val="bullet"/>
+      <w:lvlText w:val=""/>
+      <w:lvlJc w:val="left"/>
+      <w:pPr>
+        <w:ind w:left="6480" w:hanging="360"/>
+      </w:pPr>
+      <w:rPr>
+        <w:rFonts w:ascii="Wingdings" w:hAnsi="Wingdings" w:hint="default"/>
+      </w:rPr>
+    </w:lvl>
+  </w:abstractNum>
+  <w:abstractNum w:abstractNumId="21">
     <w:nsid w:val="747D2AAA"/>
     <w:multiLevelType w:val="multilevel"/>
     <w:tmpl w:val="D1EE24F8"/>
@@ -21678,7 +22233,7 @@
       </w:rPr>
     </w:lvl>
   </w:abstractNum>
-  <w:abstractNum w:abstractNumId="21">
+  <w:abstractNum w:abstractNumId="22">
     <w:nsid w:val="768353E5"/>
     <w:multiLevelType w:val="hybridMultilevel"/>
     <w:tmpl w:val="5F8C0D6C"/>
@@ -21791,7 +22346,7 @@
       </w:rPr>
     </w:lvl>
   </w:abstractNum>
-  <w:abstractNum w:abstractNumId="22">
+  <w:abstractNum w:abstractNumId="23">
     <w:nsid w:val="76D47257"/>
     <w:multiLevelType w:val="hybridMultilevel"/>
     <w:tmpl w:val="CBC284C8"/>
@@ -21884,7 +22439,7 @@
       </w:pPr>
     </w:lvl>
   </w:abstractNum>
-  <w:abstractNum w:abstractNumId="23">
+  <w:abstractNum w:abstractNumId="24">
     <w:nsid w:val="78133AD9"/>
     <w:multiLevelType w:val="hybridMultilevel"/>
     <w:tmpl w:val="9B361304"/>
@@ -21997,7 +22552,7 @@
       </w:rPr>
     </w:lvl>
   </w:abstractNum>
-  <w:abstractNum w:abstractNumId="24">
+  <w:abstractNum w:abstractNumId="25">
     <w:nsid w:val="7CCF5E82"/>
     <w:multiLevelType w:val="hybridMultilevel"/>
     <w:tmpl w:val="CDF6F8B2"/>
@@ -22110,7 +22665,7 @@
       </w:rPr>
     </w:lvl>
   </w:abstractNum>
-  <w:abstractNum w:abstractNumId="25">
+  <w:abstractNum w:abstractNumId="26">
     <w:nsid w:val="7F8D2182"/>
     <w:multiLevelType w:val="hybridMultilevel"/>
     <w:tmpl w:val="585C4F0A"/>
@@ -22227,7 +22782,7 @@
     <w:abstractNumId w:val="8"/>
   </w:num>
   <w:num w:numId="2">
-    <w:abstractNumId w:val="22"/>
+    <w:abstractNumId w:val="23"/>
   </w:num>
   <w:num w:numId="3">
     <w:abstractNumId w:val="13"/>
@@ -22236,7 +22791,7 @@
     <w:abstractNumId w:val="7"/>
   </w:num>
   <w:num w:numId="5">
-    <w:abstractNumId w:val="24"/>
+    <w:abstractNumId w:val="25"/>
   </w:num>
   <w:num w:numId="6">
     <w:abstractNumId w:val="2"/>
@@ -22269,7 +22824,7 @@
     <w:abstractNumId w:val="11"/>
   </w:num>
   <w:num w:numId="16">
-    <w:abstractNumId w:val="25"/>
+    <w:abstractNumId w:val="26"/>
   </w:num>
   <w:num w:numId="17">
     <w:abstractNumId w:val="14"/>
@@ -22281,16 +22836,16 @@
     <w:abstractNumId w:val="12"/>
   </w:num>
   <w:num w:numId="20">
-    <w:abstractNumId w:val="23"/>
+    <w:abstractNumId w:val="24"/>
   </w:num>
   <w:num w:numId="21">
     <w:abstractNumId w:val="16"/>
   </w:num>
   <w:num w:numId="22">
-    <w:abstractNumId w:val="21"/>
+    <w:abstractNumId w:val="22"/>
   </w:num>
   <w:num w:numId="23">
-    <w:abstractNumId w:val="20"/>
+    <w:abstractNumId w:val="21"/>
   </w:num>
   <w:num w:numId="24">
     <w:abstractNumId w:val="1"/>
@@ -22300,6 +22855,9 @@
   </w:num>
   <w:num w:numId="26">
     <w:abstractNumId w:val="18"/>
+  </w:num>
+  <w:num w:numId="27">
+    <w:abstractNumId w:val="20"/>
   </w:num>
   <w:numIdMacAtCleanup w:val="18"/>
 </w:numbering>
@@ -24037,7 +24595,7 @@
 </file>
 
 <file path=customXml/itemProps1.xml><?xml version="1.0" encoding="utf-8"?>
-<ds:datastoreItem xmlns:ds="http://schemas.openxmlformats.org/officeDocument/2006/customXml" ds:itemID="{87D08FA7-72BA-44C3-A843-91E01B942312}">
+<ds:datastoreItem xmlns:ds="http://schemas.openxmlformats.org/officeDocument/2006/customXml" ds:itemID="{50099D30-833B-457C-A957-37EDEF91179D}">
   <ds:schemaRefs>
     <ds:schemaRef ds:uri="http://schemas.openxmlformats.org/officeDocument/2006/bibliography"/>
   </ds:schemaRefs>

</xml_diff>

<commit_message>
Avance proyecto al 4.3 Listo
</commit_message>
<xml_diff>
--- a/Proyecto/Documentación/ProyectoSGM.docx
+++ b/Proyecto/Documentación/ProyectoSGM.docx
@@ -3783,8 +3783,6 @@
       </w:r>
     </w:p>
     <w:p/>
-    <w:bookmarkStart w:id="0" w:name="_GoBack"/>
-    <w:bookmarkEnd w:id="0"/>
     <w:p>
       <w:pPr>
         <w:pStyle w:val="Tabladeilustraciones"/>
@@ -4902,8 +4900,8 @@
       <w:pPr>
         <w:pStyle w:val="Sinespaciado"/>
       </w:pPr>
-      <w:bookmarkStart w:id="1" w:name="h.30j0zll" w:colFirst="0" w:colLast="0"/>
-      <w:bookmarkEnd w:id="1"/>
+      <w:bookmarkStart w:id="0" w:name="h.30j0zll" w:colFirst="0" w:colLast="0"/>
+      <w:bookmarkEnd w:id="0"/>
     </w:p>
     <w:p>
       <w:pPr>
@@ -5115,8 +5113,8 @@
           <w:szCs w:val="32"/>
         </w:rPr>
       </w:pPr>
-      <w:bookmarkStart w:id="2" w:name="_Toc242812455"/>
-      <w:bookmarkStart w:id="3" w:name="_Toc371359555"/>
+      <w:bookmarkStart w:id="1" w:name="_Toc242812455"/>
+      <w:bookmarkStart w:id="2" w:name="_Toc371359555"/>
       <w:r>
         <w:rPr>
           <w:rFonts w:ascii="Arial" w:hAnsi="Arial" w:cs="Arial"/>
@@ -5128,7 +5126,7 @@
         </w:rPr>
         <w:t>CAPÍTULO I</w:t>
       </w:r>
-      <w:bookmarkEnd w:id="2"/>
+      <w:bookmarkEnd w:id="1"/>
       <w:r>
         <w:rPr>
           <w:rFonts w:ascii="Arial" w:hAnsi="Arial" w:cs="Arial"/>
@@ -5140,8 +5138,8 @@
         </w:rPr>
         <w:t xml:space="preserve"> INTRODUCCIÓN</w:t>
       </w:r>
-      <w:bookmarkStart w:id="4" w:name="_Toc242812456"/>
-      <w:bookmarkEnd w:id="3"/>
+      <w:bookmarkStart w:id="3" w:name="_Toc242812456"/>
+      <w:bookmarkEnd w:id="2"/>
     </w:p>
     <w:p>
       <w:pPr>
@@ -5166,7 +5164,7 @@
           <w:szCs w:val="28"/>
         </w:rPr>
       </w:pPr>
-      <w:bookmarkStart w:id="5" w:name="_Toc371359556"/>
+      <w:bookmarkStart w:id="4" w:name="_Toc371359556"/>
       <w:r>
         <w:rPr>
           <w:rFonts w:ascii="Arial" w:eastAsia="Times New Roman" w:hAnsi="Arial" w:cs="Arial"/>
@@ -5177,8 +5175,8 @@
         </w:rPr>
         <w:t>Introducción</w:t>
       </w:r>
+      <w:bookmarkEnd w:id="3"/>
       <w:bookmarkEnd w:id="4"/>
-      <w:bookmarkEnd w:id="5"/>
     </w:p>
     <w:p>
       <w:pPr>
@@ -5314,7 +5312,7 @@
           <w:szCs w:val="28"/>
         </w:rPr>
       </w:pPr>
-      <w:bookmarkStart w:id="6" w:name="_Toc371359557"/>
+      <w:bookmarkStart w:id="5" w:name="_Toc371359557"/>
       <w:r>
         <w:rPr>
           <w:rFonts w:ascii="Arial" w:eastAsia="Times New Roman" w:hAnsi="Arial" w:cs="Arial"/>
@@ -5325,7 +5323,7 @@
         </w:rPr>
         <w:t>Definición del Problema</w:t>
       </w:r>
-      <w:bookmarkEnd w:id="6"/>
+      <w:bookmarkEnd w:id="5"/>
     </w:p>
     <w:p>
       <w:pPr>
@@ -5605,7 +5603,7 @@
           <w:szCs w:val="32"/>
         </w:rPr>
       </w:pPr>
-      <w:bookmarkStart w:id="7" w:name="_Toc371359558"/>
+      <w:bookmarkStart w:id="6" w:name="_Toc371359558"/>
       <w:r>
         <w:rPr>
           <w:rFonts w:ascii="Arial" w:hAnsi="Arial" w:cs="Arial"/>
@@ -5617,7 +5615,7 @@
         </w:rPr>
         <w:t>CAPÍTULO II OBJETIVOS</w:t>
       </w:r>
-      <w:bookmarkEnd w:id="7"/>
+      <w:bookmarkEnd w:id="6"/>
     </w:p>
     <w:p>
       <w:pPr>
@@ -5637,7 +5635,7 @@
           <w:szCs w:val="24"/>
         </w:rPr>
       </w:pPr>
-      <w:bookmarkStart w:id="8" w:name="_Toc371359559"/>
+      <w:bookmarkStart w:id="7" w:name="_Toc371359559"/>
       <w:r>
         <w:rPr>
           <w:rFonts w:ascii="Arial" w:eastAsia="Times New Roman" w:hAnsi="Arial" w:cs="Arial"/>
@@ -5648,7 +5646,7 @@
         </w:rPr>
         <w:t>Título</w:t>
       </w:r>
-      <w:bookmarkEnd w:id="8"/>
+      <w:bookmarkEnd w:id="7"/>
     </w:p>
     <w:p>
       <w:pPr>
@@ -5714,7 +5712,7 @@
           <w:szCs w:val="24"/>
         </w:rPr>
       </w:pPr>
-      <w:bookmarkStart w:id="9" w:name="_Toc371359560"/>
+      <w:bookmarkStart w:id="8" w:name="_Toc371359560"/>
       <w:r>
         <w:rPr>
           <w:rFonts w:ascii="Arial" w:eastAsia="Times New Roman" w:hAnsi="Arial" w:cs="Arial"/>
@@ -5725,48 +5723,48 @@
         </w:rPr>
         <w:t>Objetivos</w:t>
       </w:r>
+      <w:bookmarkEnd w:id="8"/>
+    </w:p>
+    <w:p>
+      <w:pPr>
+        <w:pStyle w:val="Ttulo3"/>
+        <w:spacing w:line="360" w:lineRule="auto"/>
+        <w:rPr>
+          <w:rFonts w:ascii="Arial" w:hAnsi="Arial" w:cs="Arial"/>
+          <w:color w:val="auto"/>
+          <w:sz w:val="24"/>
+          <w:szCs w:val="24"/>
+        </w:rPr>
+      </w:pPr>
+      <w:bookmarkStart w:id="9" w:name="_Toc371359561"/>
+      <w:r>
+        <w:rPr>
+          <w:rFonts w:ascii="Arial" w:hAnsi="Arial" w:cs="Arial"/>
+          <w:color w:val="auto"/>
+          <w:sz w:val="24"/>
+          <w:szCs w:val="24"/>
+        </w:rPr>
+        <w:t>2.2.1</w:t>
+      </w:r>
+      <w:r>
+        <w:rPr>
+          <w:rFonts w:ascii="Arial" w:hAnsi="Arial" w:cs="Arial"/>
+          <w:color w:val="auto"/>
+          <w:sz w:val="24"/>
+          <w:szCs w:val="24"/>
+        </w:rPr>
+        <w:tab/>
+      </w:r>
+      <w:r>
+        <w:rPr>
+          <w:rFonts w:ascii="Arial" w:hAnsi="Arial" w:cs="Arial"/>
+          <w:color w:val="auto"/>
+          <w:sz w:val="24"/>
+          <w:szCs w:val="24"/>
+        </w:rPr>
+        <w:t>Objetivo General</w:t>
+      </w:r>
       <w:bookmarkEnd w:id="9"/>
-    </w:p>
-    <w:p>
-      <w:pPr>
-        <w:pStyle w:val="Ttulo3"/>
-        <w:spacing w:line="360" w:lineRule="auto"/>
-        <w:rPr>
-          <w:rFonts w:ascii="Arial" w:hAnsi="Arial" w:cs="Arial"/>
-          <w:color w:val="auto"/>
-          <w:sz w:val="24"/>
-          <w:szCs w:val="24"/>
-        </w:rPr>
-      </w:pPr>
-      <w:bookmarkStart w:id="10" w:name="_Toc371359561"/>
-      <w:r>
-        <w:rPr>
-          <w:rFonts w:ascii="Arial" w:hAnsi="Arial" w:cs="Arial"/>
-          <w:color w:val="auto"/>
-          <w:sz w:val="24"/>
-          <w:szCs w:val="24"/>
-        </w:rPr>
-        <w:t>2.2.1</w:t>
-      </w:r>
-      <w:r>
-        <w:rPr>
-          <w:rFonts w:ascii="Arial" w:hAnsi="Arial" w:cs="Arial"/>
-          <w:color w:val="auto"/>
-          <w:sz w:val="24"/>
-          <w:szCs w:val="24"/>
-        </w:rPr>
-        <w:tab/>
-      </w:r>
-      <w:r>
-        <w:rPr>
-          <w:rFonts w:ascii="Arial" w:hAnsi="Arial" w:cs="Arial"/>
-          <w:color w:val="auto"/>
-          <w:sz w:val="24"/>
-          <w:szCs w:val="24"/>
-        </w:rPr>
-        <w:t>Objetivo General</w:t>
-      </w:r>
-      <w:bookmarkEnd w:id="10"/>
     </w:p>
     <w:p>
       <w:pPr>
@@ -5855,7 +5853,7 @@
           <w:szCs w:val="24"/>
         </w:rPr>
       </w:pPr>
-      <w:bookmarkStart w:id="11" w:name="_Toc371359562"/>
+      <w:bookmarkStart w:id="10" w:name="_Toc371359562"/>
       <w:r>
         <w:rPr>
           <w:rFonts w:ascii="Arial" w:hAnsi="Arial" w:cs="Arial"/>
@@ -5883,7 +5881,7 @@
         </w:rPr>
         <w:t>Objetivos Específicos</w:t>
       </w:r>
-      <w:bookmarkEnd w:id="11"/>
+      <w:bookmarkEnd w:id="10"/>
     </w:p>
     <w:p>
       <w:pPr>
@@ -6054,7 +6052,7 @@
           <w:szCs w:val="24"/>
         </w:rPr>
       </w:pPr>
-      <w:bookmarkStart w:id="12" w:name="_Toc371359563"/>
+      <w:bookmarkStart w:id="11" w:name="_Toc371359563"/>
       <w:r>
         <w:rPr>
           <w:rFonts w:ascii="Arial" w:eastAsia="Times New Roman" w:hAnsi="Arial" w:cs="Arial"/>
@@ -6065,7 +6063,7 @@
         </w:rPr>
         <w:t>Alcance y Limitaciones</w:t>
       </w:r>
-      <w:bookmarkEnd w:id="12"/>
+      <w:bookmarkEnd w:id="11"/>
     </w:p>
     <w:p>
       <w:pPr>
@@ -6087,7 +6085,7 @@
           <w:szCs w:val="24"/>
         </w:rPr>
       </w:pPr>
-      <w:bookmarkStart w:id="13" w:name="_Toc371359564"/>
+      <w:bookmarkStart w:id="12" w:name="_Toc371359564"/>
       <w:r>
         <w:rPr>
           <w:rFonts w:ascii="Arial" w:hAnsi="Arial" w:cs="Arial"/>
@@ -6107,7 +6105,7 @@
         <w:tab/>
         <w:t>Alcance</w:t>
       </w:r>
-      <w:bookmarkEnd w:id="13"/>
+      <w:bookmarkEnd w:id="12"/>
     </w:p>
     <w:p>
       <w:pPr>
@@ -6792,7 +6790,7 @@
           <w:szCs w:val="24"/>
         </w:rPr>
       </w:pPr>
-      <w:bookmarkStart w:id="14" w:name="_Toc371359565"/>
+      <w:bookmarkStart w:id="13" w:name="_Toc371359565"/>
       <w:r>
         <w:rPr>
           <w:rFonts w:ascii="Arial" w:hAnsi="Arial" w:cs="Arial"/>
@@ -6812,7 +6810,7 @@
         <w:tab/>
         <w:t>Limitaciones</w:t>
       </w:r>
-      <w:bookmarkEnd w:id="14"/>
+      <w:bookmarkEnd w:id="13"/>
     </w:p>
     <w:p>
       <w:pPr>
@@ -7025,7 +7023,7 @@
           <w:szCs w:val="28"/>
         </w:rPr>
       </w:pPr>
-      <w:bookmarkStart w:id="15" w:name="_Toc371359566"/>
+      <w:bookmarkStart w:id="14" w:name="_Toc371359566"/>
       <w:r>
         <w:rPr>
           <w:rFonts w:ascii="Arial" w:hAnsi="Arial" w:cs="Arial"/>
@@ -7036,7 +7034,7 @@
         </w:rPr>
         <w:t>CAPÍTULO III MARCO TEÓRICO</w:t>
       </w:r>
-      <w:bookmarkEnd w:id="15"/>
+      <w:bookmarkEnd w:id="14"/>
     </w:p>
     <w:p>
       <w:pPr>
@@ -7061,7 +7059,7 @@
           <w:szCs w:val="28"/>
         </w:rPr>
       </w:pPr>
-      <w:bookmarkStart w:id="16" w:name="_Toc371359567"/>
+      <w:bookmarkStart w:id="15" w:name="_Toc371359567"/>
       <w:r>
         <w:rPr>
           <w:rFonts w:ascii="Arial" w:eastAsia="Times New Roman" w:hAnsi="Arial" w:cs="Arial"/>
@@ -7071,7 +7069,7 @@
         </w:rPr>
         <w:t>Fundamentos Teóricos</w:t>
       </w:r>
-      <w:bookmarkEnd w:id="16"/>
+      <w:bookmarkEnd w:id="15"/>
     </w:p>
     <w:p>
       <w:pPr>
@@ -7860,7 +7858,7 @@
           <w:sz w:val="32"/>
         </w:rPr>
       </w:pPr>
-      <w:bookmarkStart w:id="17" w:name="_Toc371359595"/>
+      <w:bookmarkStart w:id="16" w:name="_Toc371359595"/>
       <w:r>
         <w:rPr>
           <w:rFonts w:ascii="Arial" w:hAnsi="Arial" w:cs="Arial"/>
@@ -7910,7 +7908,7 @@
         </w:rPr>
         <w:t xml:space="preserve"> – Empresa Lazos</w:t>
       </w:r>
-      <w:bookmarkEnd w:id="17"/>
+      <w:bookmarkEnd w:id="16"/>
     </w:p>
     <w:p>
       <w:pPr>
@@ -7946,7 +7944,7 @@
           <w:szCs w:val="28"/>
         </w:rPr>
       </w:pPr>
-      <w:bookmarkStart w:id="18" w:name="_Toc371359568"/>
+      <w:bookmarkStart w:id="17" w:name="_Toc371359568"/>
       <w:r>
         <w:rPr>
           <w:rFonts w:ascii="Arial" w:eastAsia="Times New Roman" w:hAnsi="Arial" w:cs="Arial"/>
@@ -7957,7 +7955,7 @@
         <w:lastRenderedPageBreak/>
         <w:t>Antecedentes del Proyecto de SW</w:t>
       </w:r>
-      <w:bookmarkEnd w:id="18"/>
+      <w:bookmarkEnd w:id="17"/>
     </w:p>
     <w:p>
       <w:pPr>
@@ -9958,7 +9956,7 @@
           <w:szCs w:val="28"/>
         </w:rPr>
       </w:pPr>
-      <w:bookmarkStart w:id="19" w:name="_Toc371359569"/>
+      <w:bookmarkStart w:id="18" w:name="_Toc371359569"/>
       <w:r>
         <w:rPr>
           <w:rFonts w:ascii="Arial" w:eastAsia="Times New Roman" w:hAnsi="Arial" w:cs="Arial"/>
@@ -9968,7 +9966,7 @@
         </w:rPr>
         <w:t>Desarrollo del Problema</w:t>
       </w:r>
-      <w:bookmarkEnd w:id="19"/>
+      <w:bookmarkEnd w:id="18"/>
     </w:p>
     <w:p>
       <w:pPr>
@@ -10773,7 +10771,7 @@
           <w:szCs w:val="28"/>
         </w:rPr>
       </w:pPr>
-      <w:bookmarkStart w:id="20" w:name="_Toc371359570"/>
+      <w:bookmarkStart w:id="19" w:name="_Toc371359570"/>
       <w:r>
         <w:rPr>
           <w:rFonts w:ascii="Arial" w:eastAsia="Times New Roman" w:hAnsi="Arial" w:cs="Arial"/>
@@ -10784,7 +10782,7 @@
         <w:lastRenderedPageBreak/>
         <w:t>Arquitectura</w:t>
       </w:r>
-      <w:bookmarkEnd w:id="20"/>
+      <w:bookmarkEnd w:id="19"/>
     </w:p>
     <w:p>
       <w:pPr>
@@ -10942,7 +10940,7 @@
           <w:sz w:val="32"/>
         </w:rPr>
       </w:pPr>
-      <w:bookmarkStart w:id="21" w:name="_Toc371359596"/>
+      <w:bookmarkStart w:id="20" w:name="_Toc371359596"/>
       <w:r>
         <w:rPr>
           <w:rFonts w:ascii="Arial" w:hAnsi="Arial" w:cs="Arial"/>
@@ -10992,7 +10990,7 @@
         </w:rPr>
         <w:t xml:space="preserve"> - Arquitectura</w:t>
       </w:r>
-      <w:bookmarkEnd w:id="21"/>
+      <w:bookmarkEnd w:id="20"/>
     </w:p>
     <w:p>
       <w:pPr>
@@ -11204,7 +11202,7 @@
           <w:sz w:val="32"/>
         </w:rPr>
       </w:pPr>
-      <w:bookmarkStart w:id="22" w:name="_Toc371359597"/>
+      <w:bookmarkStart w:id="21" w:name="_Toc371359597"/>
       <w:r>
         <w:rPr>
           <w:rFonts w:ascii="Arial" w:hAnsi="Arial" w:cs="Arial"/>
@@ -11254,7 +11252,7 @@
         </w:rPr>
         <w:t xml:space="preserve"> - Capas fisica</w:t>
       </w:r>
-      <w:bookmarkEnd w:id="22"/>
+      <w:bookmarkEnd w:id="21"/>
     </w:p>
     <w:p>
       <w:pPr>
@@ -11381,7 +11379,7 @@
           <w:sz w:val="32"/>
         </w:rPr>
       </w:pPr>
-      <w:bookmarkStart w:id="23" w:name="_Toc371359598"/>
+      <w:bookmarkStart w:id="22" w:name="_Toc371359598"/>
       <w:r>
         <w:rPr>
           <w:rFonts w:ascii="Arial" w:hAnsi="Arial" w:cs="Arial"/>
@@ -11431,7 +11429,7 @@
         </w:rPr>
         <w:t xml:space="preserve"> - Arquitectura logica</w:t>
       </w:r>
-      <w:bookmarkEnd w:id="23"/>
+      <w:bookmarkEnd w:id="22"/>
     </w:p>
     <w:p>
       <w:pPr>
@@ -11563,7 +11561,7 @@
           <w:szCs w:val="28"/>
         </w:rPr>
       </w:pPr>
-      <w:bookmarkStart w:id="24" w:name="_Toc371359571"/>
+      <w:bookmarkStart w:id="23" w:name="_Toc371359571"/>
       <w:r>
         <w:rPr>
           <w:rFonts w:ascii="Arial" w:eastAsia="Times New Roman" w:hAnsi="Arial" w:cs="Arial"/>
@@ -11574,7 +11572,7 @@
         <w:lastRenderedPageBreak/>
         <w:t>Lenguajes de Programación</w:t>
       </w:r>
-      <w:bookmarkEnd w:id="24"/>
+      <w:bookmarkEnd w:id="23"/>
     </w:p>
     <w:p>
       <w:pPr>
@@ -11629,8 +11627,8 @@
           <w:sz w:val="24"/>
         </w:rPr>
       </w:pPr>
-      <w:bookmarkStart w:id="25" w:name="_Toc301715578"/>
-      <w:bookmarkStart w:id="26" w:name="_Toc301715658"/>
+      <w:bookmarkStart w:id="24" w:name="_Toc301715578"/>
+      <w:bookmarkStart w:id="25" w:name="_Toc301715658"/>
       <w:r>
         <w:rPr>
           <w:rFonts w:ascii="Arial" w:hAnsi="Arial" w:cs="Arial"/>
@@ -11639,8 +11637,8 @@
         </w:rPr>
         <w:t>PHP</w:t>
       </w:r>
+      <w:bookmarkEnd w:id="24"/>
       <w:bookmarkEnd w:id="25"/>
-      <w:bookmarkEnd w:id="26"/>
     </w:p>
     <w:p>
       <w:pPr>
@@ -12148,8 +12146,8 @@
         </w:rPr>
         <w:t>.</w:t>
       </w:r>
-      <w:bookmarkStart w:id="27" w:name="_Toc301715576"/>
-      <w:bookmarkStart w:id="28" w:name="_Toc301715656"/>
+      <w:bookmarkStart w:id="26" w:name="_Toc301715576"/>
+      <w:bookmarkStart w:id="27" w:name="_Toc301715656"/>
     </w:p>
     <w:p>
       <w:pPr>
@@ -12172,8 +12170,8 @@
         </w:rPr>
         <w:t>JAVA</w:t>
       </w:r>
+      <w:bookmarkEnd w:id="26"/>
       <w:bookmarkEnd w:id="27"/>
-      <w:bookmarkEnd w:id="28"/>
     </w:p>
     <w:p>
       <w:pPr>
@@ -12468,7 +12466,7 @@
           <w:szCs w:val="28"/>
         </w:rPr>
       </w:pPr>
-      <w:bookmarkStart w:id="29" w:name="_Toc371359572"/>
+      <w:bookmarkStart w:id="28" w:name="_Toc371359572"/>
       <w:r>
         <w:rPr>
           <w:rFonts w:ascii="Arial" w:hAnsi="Arial" w:cs="Arial"/>
@@ -12480,7 +12478,7 @@
         <w:lastRenderedPageBreak/>
         <w:t>CAPÍTULO IV METODOLOGÍA DEL DESARROLLO</w:t>
       </w:r>
-      <w:bookmarkEnd w:id="29"/>
+      <w:bookmarkEnd w:id="28"/>
     </w:p>
     <w:p>
       <w:pPr>
@@ -12649,7 +12647,7 @@
           <w:szCs w:val="22"/>
         </w:rPr>
       </w:pPr>
-      <w:bookmarkStart w:id="30" w:name="_Toc371359599"/>
+      <w:bookmarkStart w:id="29" w:name="_Toc371359599"/>
       <w:r>
         <w:rPr>
           <w:rFonts w:ascii="Arial" w:hAnsi="Arial" w:cs="Arial"/>
@@ -12706,7 +12704,7 @@
         </w:rPr>
         <w:t xml:space="preserve"> - Diseño en cascada</w:t>
       </w:r>
-      <w:bookmarkEnd w:id="30"/>
+      <w:bookmarkEnd w:id="29"/>
     </w:p>
     <w:p/>
     <w:p>
@@ -12727,7 +12725,7 @@
           <w:szCs w:val="24"/>
         </w:rPr>
       </w:pPr>
-      <w:bookmarkStart w:id="31" w:name="_Toc371359573"/>
+      <w:bookmarkStart w:id="30" w:name="_Toc371359573"/>
       <w:r>
         <w:rPr>
           <w:rFonts w:ascii="Arial" w:eastAsia="Times New Roman" w:hAnsi="Arial" w:cs="Arial"/>
@@ -12738,48 +12736,48 @@
         <w:lastRenderedPageBreak/>
         <w:t>Estudio de Factibilidad</w:t>
       </w:r>
+      <w:bookmarkEnd w:id="30"/>
+    </w:p>
+    <w:p>
+      <w:pPr>
+        <w:pStyle w:val="Ttulo3"/>
+        <w:spacing w:line="360" w:lineRule="auto"/>
+        <w:rPr>
+          <w:rFonts w:ascii="Arial" w:hAnsi="Arial" w:cs="Arial"/>
+          <w:color w:val="auto"/>
+          <w:sz w:val="24"/>
+          <w:szCs w:val="24"/>
+        </w:rPr>
+      </w:pPr>
+      <w:bookmarkStart w:id="31" w:name="_Toc371359574"/>
+      <w:r>
+        <w:rPr>
+          <w:rFonts w:ascii="Arial" w:hAnsi="Arial" w:cs="Arial"/>
+          <w:color w:val="auto"/>
+          <w:sz w:val="24"/>
+          <w:szCs w:val="24"/>
+        </w:rPr>
+        <w:t>4.1.1</w:t>
+      </w:r>
+      <w:r>
+        <w:rPr>
+          <w:rFonts w:ascii="Arial" w:hAnsi="Arial" w:cs="Arial"/>
+          <w:color w:val="auto"/>
+          <w:sz w:val="24"/>
+          <w:szCs w:val="24"/>
+        </w:rPr>
+        <w:tab/>
+      </w:r>
+      <w:r>
+        <w:rPr>
+          <w:rFonts w:ascii="Arial" w:hAnsi="Arial" w:cs="Arial"/>
+          <w:color w:val="auto"/>
+          <w:sz w:val="24"/>
+          <w:szCs w:val="24"/>
+        </w:rPr>
+        <w:t>Alternativas de Solución</w:t>
+      </w:r>
       <w:bookmarkEnd w:id="31"/>
-    </w:p>
-    <w:p>
-      <w:pPr>
-        <w:pStyle w:val="Ttulo3"/>
-        <w:spacing w:line="360" w:lineRule="auto"/>
-        <w:rPr>
-          <w:rFonts w:ascii="Arial" w:hAnsi="Arial" w:cs="Arial"/>
-          <w:color w:val="auto"/>
-          <w:sz w:val="24"/>
-          <w:szCs w:val="24"/>
-        </w:rPr>
-      </w:pPr>
-      <w:bookmarkStart w:id="32" w:name="_Toc371359574"/>
-      <w:r>
-        <w:rPr>
-          <w:rFonts w:ascii="Arial" w:hAnsi="Arial" w:cs="Arial"/>
-          <w:color w:val="auto"/>
-          <w:sz w:val="24"/>
-          <w:szCs w:val="24"/>
-        </w:rPr>
-        <w:t>4.1.1</w:t>
-      </w:r>
-      <w:r>
-        <w:rPr>
-          <w:rFonts w:ascii="Arial" w:hAnsi="Arial" w:cs="Arial"/>
-          <w:color w:val="auto"/>
-          <w:sz w:val="24"/>
-          <w:szCs w:val="24"/>
-        </w:rPr>
-        <w:tab/>
-      </w:r>
-      <w:r>
-        <w:rPr>
-          <w:rFonts w:ascii="Arial" w:hAnsi="Arial" w:cs="Arial"/>
-          <w:color w:val="auto"/>
-          <w:sz w:val="24"/>
-          <w:szCs w:val="24"/>
-        </w:rPr>
-        <w:t>Alternativas de Solución</w:t>
-      </w:r>
-      <w:bookmarkEnd w:id="32"/>
     </w:p>
     <w:p>
       <w:pPr>
@@ -13058,7 +13056,35 @@
           <w:rFonts w:ascii="Arial" w:hAnsi="Arial" w:cs="Arial"/>
           <w:sz w:val="24"/>
         </w:rPr>
-        <w:t xml:space="preserve">° 1: .NET y MySQL. Desarrollo de un sistema web en .net  con el gestor de base de datos MySQL. De esta forma generar un sistema de interfaz sencilla y amigable. </w:t>
+        <w:t xml:space="preserve">° 1: .NET y </w:t>
+      </w:r>
+      <w:r>
+        <w:rPr>
+          <w:rFonts w:ascii="Arial" w:hAnsi="Arial" w:cs="Arial"/>
+          <w:sz w:val="24"/>
+        </w:rPr>
+        <w:t>SLQ Server</w:t>
+      </w:r>
+      <w:r>
+        <w:rPr>
+          <w:rFonts w:ascii="Arial" w:hAnsi="Arial" w:cs="Arial"/>
+          <w:sz w:val="24"/>
+        </w:rPr>
+        <w:t xml:space="preserve">. Desarrollo de un sistema web en .net  con el gestor de base de datos </w:t>
+      </w:r>
+      <w:r>
+        <w:rPr>
+          <w:rFonts w:ascii="Arial" w:hAnsi="Arial" w:cs="Arial"/>
+          <w:sz w:val="24"/>
+        </w:rPr>
+        <w:t>SLQ Server</w:t>
+      </w:r>
+      <w:r>
+        <w:rPr>
+          <w:rFonts w:ascii="Arial" w:hAnsi="Arial" w:cs="Arial"/>
+          <w:sz w:val="24"/>
+        </w:rPr>
+        <w:t xml:space="preserve">. De esta forma generar un sistema de interfaz sencilla y amigable. </w:t>
       </w:r>
     </w:p>
     <w:p>
@@ -13172,7 +13198,7 @@
           <w:szCs w:val="24"/>
         </w:rPr>
       </w:pPr>
-      <w:bookmarkStart w:id="33" w:name="_Toc371359575"/>
+      <w:bookmarkStart w:id="32" w:name="_Toc371359575"/>
       <w:r>
         <w:rPr>
           <w:rFonts w:ascii="Arial" w:hAnsi="Arial" w:cs="Arial"/>
@@ -13200,7 +13226,7 @@
         </w:rPr>
         <w:t>Evaluación de Alternativas</w:t>
       </w:r>
-      <w:bookmarkEnd w:id="33"/>
+      <w:bookmarkEnd w:id="32"/>
     </w:p>
     <w:p>
       <w:pPr>
@@ -13688,7 +13714,30 @@
           <w:b/>
           <w:sz w:val="24"/>
         </w:rPr>
-        <w:t>Alternativa N° 1 .NET con MySQL</w:t>
+        <w:t xml:space="preserve">Alternativa N° 1 .NET con </w:t>
+      </w:r>
+      <w:r>
+        <w:rPr>
+          <w:rFonts w:ascii="Arial" w:hAnsi="Arial" w:cs="Arial"/>
+          <w:b/>
+          <w:sz w:val="24"/>
+        </w:rPr>
+        <w:t>SQL</w:t>
+      </w:r>
+      <w:r>
+        <w:rPr>
+          <w:rFonts w:ascii="Arial" w:hAnsi="Arial" w:cs="Arial"/>
+          <w:sz w:val="24"/>
+        </w:rPr>
+        <w:t xml:space="preserve"> </w:t>
+      </w:r>
+      <w:r>
+        <w:rPr>
+          <w:rFonts w:ascii="Arial" w:hAnsi="Arial" w:cs="Arial"/>
+          <w:b/>
+          <w:sz w:val="24"/>
+        </w:rPr>
+        <w:t>Server</w:t>
       </w:r>
     </w:p>
     <w:tbl>
@@ -13835,7 +13884,7 @@
                 <w:rFonts w:ascii="Arial" w:hAnsi="Arial" w:cs="Arial"/>
                 <w:sz w:val="24"/>
               </w:rPr>
-              <w:t>MySQL</w:t>
+              <w:t>SLQ Server</w:t>
             </w:r>
           </w:p>
         </w:tc>
@@ -14598,7 +14647,15 @@
           <w:sz w:val="24"/>
           <w:szCs w:val="24"/>
         </w:rPr>
-        <w:t>Alternativa N° 1 .net con MySQL</w:t>
+        <w:t xml:space="preserve">Alternativa N° 1 .net con </w:t>
+      </w:r>
+      <w:r>
+        <w:rPr>
+          <w:rFonts w:ascii="Arial" w:hAnsi="Arial" w:cs="Arial"/>
+          <w:b/>
+          <w:sz w:val="24"/>
+        </w:rPr>
+        <w:t>SQL Server</w:t>
       </w:r>
     </w:p>
     <w:tbl>
@@ -14807,7 +14864,7 @@
                 <w:rFonts w:ascii="Arial" w:hAnsi="Arial" w:cs="Arial"/>
                 <w:sz w:val="24"/>
               </w:rPr>
-              <w:t>MySQL</w:t>
+              <w:t>SQL Server</w:t>
             </w:r>
           </w:p>
         </w:tc>
@@ -15505,7 +15562,21 @@
                 <w:rFonts w:ascii="Arial" w:hAnsi="Arial" w:cs="Arial"/>
                 <w:sz w:val="24"/>
               </w:rPr>
-              <w:t>163.000</w:t>
+              <w:t>1</w:t>
+            </w:r>
+            <w:r>
+              <w:rPr>
+                <w:rFonts w:ascii="Arial" w:hAnsi="Arial" w:cs="Arial"/>
+                <w:sz w:val="24"/>
+              </w:rPr>
+              <w:t>5</w:t>
+            </w:r>
+            <w:r>
+              <w:rPr>
+                <w:rFonts w:ascii="Arial" w:hAnsi="Arial" w:cs="Arial"/>
+                <w:sz w:val="24"/>
+              </w:rPr>
+              <w:t>3.000</w:t>
             </w:r>
           </w:p>
         </w:tc>
@@ -15751,7 +15822,25 @@
                 <w:sz w:val="24"/>
                 <w:szCs w:val="24"/>
               </w:rPr>
-              <w:t>388</w:t>
+              <w:t>3</w:t>
+            </w:r>
+            <w:r>
+              <w:rPr>
+                <w:rFonts w:ascii="Arial" w:hAnsi="Arial" w:cs="Arial"/>
+                <w:color w:val="auto"/>
+                <w:sz w:val="24"/>
+                <w:szCs w:val="24"/>
+              </w:rPr>
+              <w:t>7</w:t>
+            </w:r>
+            <w:r>
+              <w:rPr>
+                <w:rFonts w:ascii="Arial" w:hAnsi="Arial" w:cs="Arial"/>
+                <w:color w:val="auto"/>
+                <w:sz w:val="24"/>
+                <w:szCs w:val="24"/>
+              </w:rPr>
+              <w:t>8</w:t>
             </w:r>
             <w:r>
               <w:rPr>
@@ -16672,7 +16761,7 @@
           <w:sz w:val="22"/>
         </w:rPr>
       </w:pPr>
-      <w:bookmarkStart w:id="34" w:name="_Toc371359604"/>
+      <w:bookmarkStart w:id="33" w:name="_Toc371359604"/>
       <w:r>
         <w:rPr>
           <w:rFonts w:ascii="Arial" w:hAnsi="Arial" w:cs="Arial"/>
@@ -16722,7 +16811,7 @@
         </w:rPr>
         <w:t xml:space="preserve"> - Recurso Humano</w:t>
       </w:r>
-      <w:bookmarkEnd w:id="34"/>
+      <w:bookmarkEnd w:id="33"/>
     </w:p>
     <w:p/>
     <w:p>
@@ -17509,7 +17598,7 @@
           <w:szCs w:val="24"/>
         </w:rPr>
       </w:pPr>
-      <w:bookmarkStart w:id="35" w:name="_Toc371359605"/>
+      <w:bookmarkStart w:id="34" w:name="_Toc371359605"/>
       <w:r>
         <w:rPr>
           <w:rFonts w:ascii="Arial" w:hAnsi="Arial" w:cs="Arial"/>
@@ -17559,7 +17648,7 @@
         </w:rPr>
         <w:t xml:space="preserve"> - Recursos Consumibles</w:t>
       </w:r>
-      <w:bookmarkEnd w:id="35"/>
+      <w:bookmarkEnd w:id="34"/>
     </w:p>
     <w:p>
       <w:pPr>
@@ -17758,23 +17847,6 @@
     </w:p>
     <w:p>
       <w:pPr>
-        <w:pStyle w:val="Prrafodelista"/>
-        <w:numPr>
-          <w:ilvl w:val="1"/>
-          <w:numId w:val="8"/>
-        </w:numPr>
-        <w:spacing w:line="360" w:lineRule="auto"/>
-        <w:jc w:val="both"/>
-        <w:rPr>
-          <w:rFonts w:ascii="Arial" w:hAnsi="Arial" w:cs="Arial"/>
-          <w:color w:val="auto"/>
-          <w:sz w:val="24"/>
-          <w:szCs w:val="24"/>
-        </w:rPr>
-      </w:pPr>
-    </w:p>
-    <w:p>
-      <w:pPr>
         <w:tabs>
           <w:tab w:val="right" w:pos="8080"/>
         </w:tabs>
@@ -17792,6 +17864,7 @@
           <w:b/>
           <w:sz w:val="24"/>
         </w:rPr>
+        <w:lastRenderedPageBreak/>
         <w:t xml:space="preserve">Recursos Teconológicos </w:t>
       </w:r>
     </w:p>
@@ -18444,7 +18517,7 @@
           <w:szCs w:val="24"/>
         </w:rPr>
       </w:pPr>
-      <w:bookmarkStart w:id="36" w:name="_Toc371359606"/>
+      <w:bookmarkStart w:id="35" w:name="_Toc371359606"/>
       <w:r>
         <w:rPr>
           <w:rFonts w:ascii="Arial" w:hAnsi="Arial" w:cs="Arial"/>
@@ -18494,7 +18567,18 @@
         </w:rPr>
         <w:t xml:space="preserve"> - Recursos Teconológicos</w:t>
       </w:r>
-      <w:bookmarkEnd w:id="36"/>
+      <w:bookmarkEnd w:id="35"/>
+    </w:p>
+    <w:p>
+      <w:pPr>
+        <w:jc w:val="both"/>
+        <w:rPr>
+          <w:rFonts w:ascii="Arial" w:hAnsi="Arial" w:cs="Arial"/>
+          <w:color w:val="auto"/>
+          <w:sz w:val="24"/>
+          <w:szCs w:val="24"/>
+        </w:rPr>
+      </w:pPr>
     </w:p>
     <w:p>
       <w:pPr>
@@ -18994,7 +19078,7 @@
           <w:szCs w:val="24"/>
         </w:rPr>
       </w:pPr>
-      <w:bookmarkStart w:id="37" w:name="_Toc371359607"/>
+      <w:bookmarkStart w:id="36" w:name="_Toc371359607"/>
       <w:r>
         <w:rPr>
           <w:rFonts w:ascii="Arial" w:hAnsi="Arial" w:cs="Arial"/>
@@ -19044,7 +19128,7 @@
         </w:rPr>
         <w:t xml:space="preserve"> - Recursos Teconológicos Depreciación</w:t>
       </w:r>
-      <w:bookmarkEnd w:id="37"/>
+      <w:bookmarkEnd w:id="36"/>
     </w:p>
     <w:p>
       <w:pPr>
@@ -19888,7 +19972,7 @@
           <w:sz w:val="22"/>
         </w:rPr>
       </w:pPr>
-      <w:bookmarkStart w:id="38" w:name="_Toc371359608"/>
+      <w:bookmarkStart w:id="37" w:name="_Toc371359608"/>
       <w:r>
         <w:rPr>
           <w:rFonts w:ascii="Arial" w:hAnsi="Arial" w:cs="Arial"/>
@@ -19938,7 +20022,7 @@
         </w:rPr>
         <w:t xml:space="preserve"> - Recursos de Operación</w:t>
       </w:r>
-      <w:bookmarkEnd w:id="38"/>
+      <w:bookmarkEnd w:id="37"/>
     </w:p>
     <w:p>
       <w:pPr>
@@ -20675,7 +20759,7 @@
           <w:sz w:val="22"/>
         </w:rPr>
       </w:pPr>
-      <w:bookmarkStart w:id="39" w:name="_Toc371359609"/>
+      <w:bookmarkStart w:id="38" w:name="_Toc371359609"/>
       <w:r>
         <w:rPr>
           <w:rFonts w:ascii="Arial" w:hAnsi="Arial" w:cs="Arial"/>
@@ -20725,7 +20809,7 @@
         </w:rPr>
         <w:t xml:space="preserve"> - Resumen del presupuesto del proyecto</w:t>
       </w:r>
-      <w:bookmarkEnd w:id="39"/>
+      <w:bookmarkEnd w:id="38"/>
     </w:p>
     <w:p>
       <w:pPr>
@@ -21119,7 +21203,7 @@
                 <w:rFonts w:ascii="Arial" w:hAnsi="Arial" w:cs="Arial"/>
                 <w:sz w:val="24"/>
               </w:rPr>
-              <w:t>MySQL</w:t>
+              <w:t>SQL Server</w:t>
             </w:r>
           </w:p>
         </w:tc>
@@ -22416,7 +22500,21 @@
                 <w:rFonts w:ascii="Arial" w:hAnsi="Arial" w:cs="Arial"/>
                 <w:sz w:val="24"/>
               </w:rPr>
-              <w:t>163.000</w:t>
+              <w:t>1</w:t>
+            </w:r>
+            <w:r>
+              <w:rPr>
+                <w:rFonts w:ascii="Arial" w:hAnsi="Arial" w:cs="Arial"/>
+                <w:sz w:val="24"/>
+              </w:rPr>
+              <w:t>5</w:t>
+            </w:r>
+            <w:r>
+              <w:rPr>
+                <w:rFonts w:ascii="Arial" w:hAnsi="Arial" w:cs="Arial"/>
+                <w:sz w:val="24"/>
+              </w:rPr>
+              <w:t>3.000</w:t>
             </w:r>
           </w:p>
         </w:tc>
@@ -22662,7 +22760,16 @@
                 <w:sz w:val="24"/>
                 <w:szCs w:val="24"/>
               </w:rPr>
-              <w:t>388</w:t>
+              <w:t>37</w:t>
+            </w:r>
+            <w:r>
+              <w:rPr>
+                <w:rFonts w:ascii="Arial" w:hAnsi="Arial" w:cs="Arial"/>
+                <w:color w:val="auto"/>
+                <w:sz w:val="24"/>
+                <w:szCs w:val="24"/>
+              </w:rPr>
+              <w:t>8</w:t>
             </w:r>
             <w:r>
               <w:rPr>
@@ -23271,7 +23378,25 @@
           <w:sz w:val="24"/>
           <w:szCs w:val="24"/>
         </w:rPr>
-        <w:t>170</w:t>
+        <w:t>1</w:t>
+      </w:r>
+      <w:r>
+        <w:rPr>
+          <w:rFonts w:ascii="Arial" w:hAnsi="Arial" w:cs="Arial"/>
+          <w:color w:val="auto"/>
+          <w:sz w:val="24"/>
+          <w:szCs w:val="24"/>
+        </w:rPr>
+        <w:t>6</w:t>
+      </w:r>
+      <w:r>
+        <w:rPr>
+          <w:rFonts w:ascii="Arial" w:hAnsi="Arial" w:cs="Arial"/>
+          <w:color w:val="auto"/>
+          <w:sz w:val="24"/>
+          <w:szCs w:val="24"/>
+        </w:rPr>
+        <w:t>0</w:t>
       </w:r>
       <w:r>
         <w:rPr>
@@ -24328,7 +24453,7 @@
           <w:szCs w:val="24"/>
         </w:rPr>
       </w:pPr>
-      <w:bookmarkStart w:id="40" w:name="_Toc371359610"/>
+      <w:bookmarkStart w:id="39" w:name="_Toc371359610"/>
       <w:r>
         <w:rPr>
           <w:rFonts w:ascii="Arial" w:hAnsi="Arial" w:cs="Arial"/>
@@ -24378,7 +24503,7 @@
         </w:rPr>
         <w:t xml:space="preserve"> - Costos del proyecto</w:t>
       </w:r>
-      <w:bookmarkEnd w:id="40"/>
+      <w:bookmarkEnd w:id="39"/>
     </w:p>
     <w:p>
       <w:pPr>
@@ -27589,7 +27714,16 @@
                 <w:sz w:val="24"/>
                 <w:szCs w:val="24"/>
               </w:rPr>
-              <w:t>388</w:t>
+              <w:t>37</w:t>
+            </w:r>
+            <w:r>
+              <w:rPr>
+                <w:rFonts w:ascii="Arial" w:hAnsi="Arial" w:cs="Arial"/>
+                <w:color w:val="auto"/>
+                <w:sz w:val="24"/>
+                <w:szCs w:val="24"/>
+              </w:rPr>
+              <w:t>8</w:t>
             </w:r>
             <w:r>
               <w:rPr>
@@ -27674,8 +27808,28 @@
           <w:sz w:val="24"/>
           <w:szCs w:val="24"/>
         </w:rPr>
-        <w:t>170</w:t>
-      </w:r>
+        <w:t>1</w:t>
+      </w:r>
+      <w:r>
+        <w:rPr>
+          <w:rFonts w:ascii="Arial" w:hAnsi="Arial" w:cs="Arial"/>
+          <w:color w:val="auto"/>
+          <w:sz w:val="24"/>
+          <w:szCs w:val="24"/>
+        </w:rPr>
+        <w:t>6</w:t>
+      </w:r>
+      <w:r>
+        <w:rPr>
+          <w:rFonts w:ascii="Arial" w:hAnsi="Arial" w:cs="Arial"/>
+          <w:color w:val="auto"/>
+          <w:sz w:val="24"/>
+          <w:szCs w:val="24"/>
+        </w:rPr>
+        <w:t>0</w:t>
+      </w:r>
+      <w:bookmarkStart w:id="40" w:name="_GoBack"/>
+      <w:bookmarkEnd w:id="40"/>
       <w:r>
         <w:rPr>
           <w:rFonts w:ascii="Arial" w:hAnsi="Arial" w:cs="Arial"/>
@@ -29743,15 +29897,7 @@
           <w:sz w:val="24"/>
           <w:szCs w:val="24"/>
         </w:rPr>
-        <w:t xml:space="preserve">Este sistema cumplirá una gama de requisitos funcionales los cuales se </w:t>
-      </w:r>
-      <w:r>
-        <w:rPr>
-          <w:rFonts w:ascii="Arial" w:hAnsi="Arial" w:cs="Arial"/>
-          <w:sz w:val="24"/>
-          <w:szCs w:val="24"/>
-        </w:rPr>
-        <w:t>detallarán a continuación:</w:t>
+        <w:t>Este sistema cumplirá una gama de requisitos funcionales los cuales se detallarán a continuación:</w:t>
       </w:r>
     </w:p>
     <w:p>
@@ -29974,39 +30120,7 @@
           <w:szCs w:val="24"/>
         </w:rPr>
         <w:tab/>
-        <w:t xml:space="preserve">Se debe poder crear solicitudes, seleccionando un tipo, y un proyecto al cual pertenezcan. La solicitud debe quedar asignada </w:t>
-      </w:r>
-      <w:r>
-        <w:rPr>
-          <w:rFonts w:ascii="Arial" w:hAnsi="Arial" w:cs="Arial"/>
-          <w:sz w:val="24"/>
-          <w:szCs w:val="24"/>
-        </w:rPr>
-        <w:t>si</w:t>
-      </w:r>
-      <w:r>
-        <w:rPr>
-          <w:rFonts w:ascii="Arial" w:hAnsi="Arial" w:cs="Arial"/>
-          <w:sz w:val="24"/>
-          <w:szCs w:val="24"/>
-        </w:rPr>
-        <w:t>e</w:t>
-      </w:r>
-      <w:r>
-        <w:rPr>
-          <w:rFonts w:ascii="Arial" w:hAnsi="Arial" w:cs="Arial"/>
-          <w:sz w:val="24"/>
-          <w:szCs w:val="24"/>
-        </w:rPr>
-        <w:t xml:space="preserve">mpre </w:t>
-      </w:r>
-      <w:r>
-        <w:rPr>
-          <w:rFonts w:ascii="Arial" w:hAnsi="Arial" w:cs="Arial"/>
-          <w:sz w:val="24"/>
-          <w:szCs w:val="24"/>
-        </w:rPr>
-        <w:t>a un usuario durante su ciclo de vida. Los usuarios podrán avanzar la solicitud en el tiempo cambiando su estado, agregando observaciones, y agregando documentos.</w:t>
+        <w:t>Se debe poder crear solicitudes, seleccionando un tipo, y un proyecto al cual pertenezcan. La solicitud debe quedar asignada siempre a un usuario durante su ciclo de vida. Los usuarios podrán avanzar la solicitud en el tiempo cambiando su estado, agregando observaciones, y agregando documentos.</w:t>
       </w:r>
     </w:p>
     <w:p>
@@ -30503,23 +30617,7 @@
           <w:sz w:val="24"/>
           <w:szCs w:val="24"/>
         </w:rPr>
-        <w:t xml:space="preserve">Este sistema cumplirá una gama de requisitos </w:t>
-      </w:r>
-      <w:r>
-        <w:rPr>
-          <w:rFonts w:ascii="Arial" w:hAnsi="Arial" w:cs="Arial"/>
-          <w:sz w:val="24"/>
-          <w:szCs w:val="24"/>
-        </w:rPr>
-        <w:t xml:space="preserve">no </w:t>
-      </w:r>
-      <w:r>
-        <w:rPr>
-          <w:rFonts w:ascii="Arial" w:hAnsi="Arial" w:cs="Arial"/>
-          <w:sz w:val="24"/>
-          <w:szCs w:val="24"/>
-        </w:rPr>
-        <w:t>funcionales los cuales se detallarán a continuación:</w:t>
+        <w:t>Este sistema cumplirá una gama de requisitos no funcionales los cuales se detallarán a continuación:</w:t>
       </w:r>
     </w:p>
     <w:p>
@@ -32042,7 +32140,7 @@
             <w:fldChar w:fldCharType="separate"/>
           </w:r>
           <w:r>
-            <w:t>3</w:t>
+            <w:t>50</w:t>
           </w:r>
           <w:r>
             <w:fldChar w:fldCharType="end"/>
@@ -37441,7 +37539,7 @@
 </file>
 
 <file path=customXml/itemProps1.xml><?xml version="1.0" encoding="utf-8"?>
-<ds:datastoreItem xmlns:ds="http://schemas.openxmlformats.org/officeDocument/2006/customXml" ds:itemID="{0F828ADD-030D-4257-8000-791053C7777F}">
+<ds:datastoreItem xmlns:ds="http://schemas.openxmlformats.org/officeDocument/2006/customXml" ds:itemID="{B20E1C57-7F33-4D87-946A-BF980465FB20}">
   <ds:schemaRefs>
     <ds:schemaRef ds:uri="http://schemas.openxmlformats.org/officeDocument/2006/bibliography"/>
   </ds:schemaRefs>

</xml_diff>